<commit_message>
No more 2mx3 for now
</commit_message>
<xml_diff>
--- a/ENG 2B03 Summary.docx
+++ b/ENG 2B03 Summary.docx
@@ -58,7 +58,6 @@
         <w:t xml:space="preserve">ade using </w:t>
       </w:r>
       <w:hyperlink r:id="rId9" w:history="1">
-        <w:proofErr w:type="spellStart"/>
         <w:r>
           <w:rPr>
             <w:rStyle w:val="Hyperlink"/>
@@ -66,7 +65,6 @@
           </w:rPr>
           <w:t>MathType</w:t>
         </w:r>
-        <w:proofErr w:type="spellEnd"/>
       </w:hyperlink>
       <w:r>
         <w:rPr>
@@ -75,7 +73,6 @@
         <w:t xml:space="preserve">; graphs made using </w:t>
       </w:r>
       <w:hyperlink r:id="rId10" w:history="1">
-        <w:proofErr w:type="spellStart"/>
         <w:r>
           <w:rPr>
             <w:rStyle w:val="Hyperlink"/>
@@ -83,7 +80,6 @@
           </w:rPr>
           <w:t>Winplot</w:t>
         </w:r>
-        <w:proofErr w:type="spellEnd"/>
       </w:hyperlink>
       <w:r>
         <w:rPr>
@@ -1016,14 +1012,12 @@
       <w:pPr>
         <w:pStyle w:val="NoSpacing"/>
       </w:pPr>
-      <w:proofErr w:type="gramStart"/>
       <w:r>
         <w:rPr>
           <w:b/>
         </w:rPr>
         <w:t>model</w:t>
       </w:r>
-      <w:proofErr w:type="gramEnd"/>
       <w:r>
         <w:t>: an simplification of reality that captures information useful and appropriate for a specific purpose</w:t>
       </w:r>
@@ -1037,19 +1031,11 @@
       <w:pPr>
         <w:pStyle w:val="NoSpacing"/>
       </w:pPr>
-      <w:proofErr w:type="gramStart"/>
       <w:r>
         <w:rPr>
           <w:b/>
         </w:rPr>
-        <w:t>linear</w:t>
-      </w:r>
-      <w:proofErr w:type="gramEnd"/>
-      <w:r>
-        <w:rPr>
-          <w:b/>
-        </w:rPr>
-        <w:t xml:space="preserve"> product lifecycle</w:t>
+        <w:t>linear product lifecycle</w:t>
       </w:r>
       <w:r>
         <w:t xml:space="preserve">: </w:t>
@@ -1116,19 +1102,11 @@
       <w:pPr>
         <w:pStyle w:val="NoSpacing"/>
       </w:pPr>
-      <w:proofErr w:type="gramStart"/>
       <w:r>
         <w:rPr>
           <w:b/>
         </w:rPr>
-        <w:t>closed-loop</w:t>
-      </w:r>
-      <w:proofErr w:type="gramEnd"/>
-      <w:r>
-        <w:rPr>
-          <w:b/>
-        </w:rPr>
-        <w:t xml:space="preserve"> product lifecycle</w:t>
+        <w:t>closed-loop product lifecycle</w:t>
       </w:r>
       <w:r>
         <w:t>: recycling, re-use, energy only lost at consumer level</w:t>
@@ -1143,7 +1121,6 @@
           <w:noProof/>
           <w:lang w:eastAsia="en-CA"/>
         </w:rPr>
-        <w:lastRenderedPageBreak/>
         <w:drawing>
           <wp:inline distT="0" distB="0" distL="0" distR="0" wp14:anchorId="71FFD02E" wp14:editId="0E8B4A77">
             <wp:extent cx="2387596" cy="1391234"/>
@@ -1572,15 +1549,7 @@
         <w:t>]: interest compounds per year</w:t>
       </w:r>
       <w:r>
-        <w:t xml:space="preserve"> (not </w:t>
-      </w:r>
-      <w:proofErr w:type="spellStart"/>
-      <w:r>
-        <w:t>cashflow</w:t>
-      </w:r>
-      <w:proofErr w:type="spellEnd"/>
-      <w:r>
-        <w:t xml:space="preserve"> periods)</w:t>
+        <w:t xml:space="preserve"> (not cashflow periods)</w:t>
       </w:r>
     </w:p>
     <w:p>
@@ -1594,110 +1563,100 @@
       </w:pPr>
       <w:r>
         <w:pict>
-          <v:shape id="Picture 4" o:spid="_x0000_i1026" type="#_x0000_t75" style="width:2.75pt;height:2.75pt;visibility:visible;mso-wrap-style:square">
+          <v:shape id="Picture 4" o:spid="_x0000_i1025" type="#_x0000_t75" style="width:2.75pt;height:2.75pt;visibility:visible;mso-wrap-style:square">
             <v:imagedata r:id="rId13" o:title=""/>
           </v:shape>
         </w:pict>
       </w:r>
-      <w:proofErr w:type="spellStart"/>
       <w:r>
         <w:rPr>
           <w:b/>
         </w:rPr>
-        <w:t>Cashflow</w:t>
-      </w:r>
-      <w:proofErr w:type="spellEnd"/>
+        <w:t xml:space="preserve">Cashflow </w:t>
+      </w:r>
       <w:r>
         <w:rPr>
           <w:b/>
         </w:rPr>
+        <w:t>period</w:t>
+      </w:r>
+      <w:r>
+        <w:t>:</w:t>
+      </w:r>
+      <w:r>
+        <w:rPr>
+          <w:b/>
+        </w:rPr>
         <w:t xml:space="preserve"> </w:t>
       </w:r>
       <w:r>
+        <w:t xml:space="preserve">or </w:t>
+      </w:r>
+      <w:r>
+        <w:rPr>
+          <w:i/>
+        </w:rPr>
+        <w:t>payment period</w:t>
+      </w:r>
+      <w:r>
+        <w:t xml:space="preserve"> is how long it is between your payments</w:t>
+      </w:r>
+    </w:p>
+    <w:p>
+      <w:pPr>
+        <w:pStyle w:val="NoSpacing"/>
+      </w:pPr>
+    </w:p>
+    <w:p>
+      <w:pPr>
+        <w:pStyle w:val="NoSpacing"/>
+      </w:pPr>
+      <w:r>
+        <w:t>Don’t forget that there are 4 quarters in a year and 3 months in a quarter-year.</w:t>
+      </w:r>
+    </w:p>
+    <w:p>
+      <w:pPr>
+        <w:pStyle w:val="NoSpacing"/>
+      </w:pPr>
+    </w:p>
+    <w:p>
+      <w:pPr>
+        <w:pStyle w:val="NoSpacing"/>
+      </w:pPr>
+      <w:r>
         <w:rPr>
           <w:b/>
         </w:rPr>
-        <w:t>period</w:t>
-      </w:r>
-      <w:r>
-        <w:t>:</w:t>
-      </w:r>
-      <w:r>
-        <w:rPr>
-          <w:b/>
-        </w:rPr>
+        <w:t>Interest rate per time period</w:t>
+      </w:r>
+      <w:r>
+        <w:t xml:space="preserve"> [</w:t>
+      </w:r>
+      <w:r>
+        <w:rPr>
+          <w:i/>
+        </w:rPr>
+        <w:t>i</w:t>
+      </w:r>
+      <w:r>
+        <w:t>]</w:t>
+      </w:r>
+      <w:r>
+        <w:t>: interest for each interest period</w:t>
+      </w:r>
+      <w:r>
         <w:t xml:space="preserve"> </w:t>
       </w:r>
       <w:r>
-        <w:t xml:space="preserve">or </w:t>
-      </w:r>
-      <w:r>
-        <w:rPr>
-          <w:i/>
-        </w:rPr>
-        <w:t>payment period</w:t>
-      </w:r>
-      <w:r>
-        <w:t xml:space="preserve"> is how long it is between your payments</w:t>
-      </w:r>
-    </w:p>
-    <w:p>
-      <w:pPr>
-        <w:pStyle w:val="NoSpacing"/>
-      </w:pPr>
-    </w:p>
-    <w:p>
-      <w:pPr>
-        <w:pStyle w:val="NoSpacing"/>
-      </w:pPr>
-      <w:r>
-        <w:t>Don’t forget that there are 4 quarters in a year and 3 months in a quarter-year.</w:t>
-      </w:r>
-    </w:p>
-    <w:p>
-      <w:pPr>
-        <w:pStyle w:val="NoSpacing"/>
-      </w:pPr>
-    </w:p>
-    <w:p>
-      <w:pPr>
-        <w:pStyle w:val="NoSpacing"/>
-      </w:pPr>
-      <w:r>
-        <w:rPr>
-          <w:b/>
-        </w:rPr>
-        <w:t>Interest rate per time period</w:t>
-      </w:r>
-      <w:r>
-        <w:t xml:space="preserve"> [</w:t>
-      </w:r>
-      <w:proofErr w:type="spellStart"/>
-      <w:r>
-        <w:rPr>
-          <w:i/>
-        </w:rPr>
-        <w:t>i</w:t>
-      </w:r>
-      <w:proofErr w:type="spellEnd"/>
-      <w:r>
-        <w:t>]</w:t>
-      </w:r>
-      <w:r>
-        <w:t>: interest for each interest period</w:t>
-      </w:r>
-      <w:r>
-        <w:t xml:space="preserve"> </w:t>
-      </w:r>
-      <w:r>
         <w:rPr>
           <w:position w:val="-12"/>
         </w:rPr>
         <w:object w:dxaOrig="520" w:dyaOrig="360">
-          <v:shape id="_x0000_i1027" type="#_x0000_t75" style="width:25.95pt;height:18.1pt" o:ole="">
+          <v:shape id="_x0000_i1026" type="#_x0000_t75" style="width:25.95pt;height:18.1pt" o:ole="">
             <v:imagedata r:id="rId14" o:title=""/>
           </v:shape>
-          <o:OLEObject Type="Embed" ProgID="Equation.DSMT4" ShapeID="_x0000_i1027" DrawAspect="Content" ObjectID="_1453277821" r:id="rId15"/>
+          <o:OLEObject Type="Embed" ProgID="Equation.DSMT4" ShapeID="_x0000_i1026" DrawAspect="Content" ObjectID="_1453527546" r:id="rId15"/>
         </w:object>
       </w:r>
     </w:p>
@@ -1760,11 +1719,7 @@
         <w:t>Effective Interest rate</w:t>
       </w:r>
       <w:r>
-        <w:t xml:space="preserve"> [</w:t>
-      </w:r>
-      <w:proofErr w:type="spellStart"/>
-      <w:r>
-        <w:t>i</w:t>
+        <w:t xml:space="preserve"> [i</w:t>
       </w:r>
       <w:r>
         <w:rPr>
@@ -1772,7 +1727,6 @@
         </w:rPr>
         <w:t>e</w:t>
       </w:r>
-      <w:proofErr w:type="spellEnd"/>
       <w:r>
         <w:t>]</w:t>
       </w:r>
@@ -1798,10 +1752,10 @@
           <w:position w:val="-20"/>
         </w:rPr>
         <w:object w:dxaOrig="1700" w:dyaOrig="520">
-          <v:shape id="_x0000_i1028" type="#_x0000_t75" style="width:84.95pt;height:25.95pt" o:ole="">
+          <v:shape id="_x0000_i1027" type="#_x0000_t75" style="width:84.95pt;height:25.95pt" o:ole="">
             <v:imagedata r:id="rId16" o:title=""/>
           </v:shape>
-          <o:OLEObject Type="Embed" ProgID="Equation.DSMT4" ShapeID="_x0000_i1028" DrawAspect="Content" ObjectID="_1453277822" r:id="rId17"/>
+          <o:OLEObject Type="Embed" ProgID="Equation.DSMT4" ShapeID="_x0000_i1027" DrawAspect="Content" ObjectID="_1453527547" r:id="rId17"/>
         </w:object>
       </w:r>
     </w:p>
@@ -1813,29 +1767,13 @@
         </w:rPr>
       </w:pPr>
       <w:r>
-        <w:t xml:space="preserve">Effective interest per cash </w:t>
-      </w:r>
-      <w:proofErr w:type="gramStart"/>
-      <w:r>
-        <w:t>flow[</w:t>
-      </w:r>
-      <w:proofErr w:type="spellStart"/>
-      <w:proofErr w:type="gramEnd"/>
-      <w:r>
-        <w:t>i</w:t>
+        <w:t>Effective interest per cash flow[i</w:t>
       </w:r>
       <w:r>
         <w:rPr>
           <w:vertAlign w:val="subscript"/>
         </w:rPr>
-        <w:t>e</w:t>
-      </w:r>
-      <w:proofErr w:type="spellEnd"/>
-      <w:r>
-        <w:rPr>
-          <w:vertAlign w:val="subscript"/>
-        </w:rPr>
-        <w:t>/k</w:t>
+        <w:t>e/k</w:t>
       </w:r>
       <w:r>
         <w:t xml:space="preserve">]: </w:t>
@@ -1845,10 +1783,10 @@
           <w:position w:val="-18"/>
         </w:rPr>
         <w:object w:dxaOrig="1480" w:dyaOrig="480">
-          <v:shape id="_x0000_i1029" type="#_x0000_t75" style="width:73.7pt;height:23.9pt" o:ole="">
+          <v:shape id="_x0000_i1028" type="#_x0000_t75" style="width:73.7pt;height:23.9pt" o:ole="">
             <v:imagedata r:id="rId18" o:title=""/>
           </v:shape>
-          <o:OLEObject Type="Embed" ProgID="Equation.DSMT4" ShapeID="_x0000_i1029" DrawAspect="Content" ObjectID="_1453277823" r:id="rId19"/>
+          <o:OLEObject Type="Embed" ProgID="Equation.DSMT4" ShapeID="_x0000_i1028" DrawAspect="Content" ObjectID="_1453527548" r:id="rId19"/>
         </w:object>
       </w:r>
     </w:p>
@@ -1974,10 +1912,10 @@
           <w:position w:val="-6"/>
         </w:rPr>
         <w:object w:dxaOrig="660" w:dyaOrig="279">
-          <v:shape id="_x0000_i1030" type="#_x0000_t75" style="width:33.1pt;height:14pt" o:ole="">
+          <v:shape id="_x0000_i1029" type="#_x0000_t75" style="width:33.1pt;height:14pt" o:ole="">
             <v:imagedata r:id="rId20" o:title=""/>
           </v:shape>
-          <o:OLEObject Type="Embed" ProgID="Equation.DSMT4" ShapeID="_x0000_i1030" DrawAspect="Content" ObjectID="_1453277824" r:id="rId21"/>
+          <o:OLEObject Type="Embed" ProgID="Equation.DSMT4" ShapeID="_x0000_i1029" DrawAspect="Content" ObjectID="_1453527549" r:id="rId21"/>
         </w:object>
       </w:r>
     </w:p>
@@ -1990,10 +1928,10 @@
           <w:position w:val="-14"/>
         </w:rPr>
         <w:object w:dxaOrig="1219" w:dyaOrig="400">
-          <v:shape id="_x0000_i1031" type="#_x0000_t75" style="width:61.1pt;height:19.8pt" o:ole="">
+          <v:shape id="_x0000_i1030" type="#_x0000_t75" style="width:61.1pt;height:19.8pt" o:ole="">
             <v:imagedata r:id="rId22" o:title=""/>
           </v:shape>
-          <o:OLEObject Type="Embed" ProgID="Equation.DSMT4" ShapeID="_x0000_i1031" DrawAspect="Content" ObjectID="_1453277825" r:id="rId23"/>
+          <o:OLEObject Type="Embed" ProgID="Equation.DSMT4" ShapeID="_x0000_i1030" DrawAspect="Content" ObjectID="_1453527550" r:id="rId23"/>
         </w:object>
       </w:r>
     </w:p>
@@ -2032,10 +1970,10 @@
           <w:position w:val="-14"/>
         </w:rPr>
         <w:object w:dxaOrig="2240" w:dyaOrig="400">
-          <v:shape id="_x0000_i1032" type="#_x0000_t75" style="width:112.25pt;height:19.8pt" o:ole="">
+          <v:shape id="_x0000_i1031" type="#_x0000_t75" style="width:112.25pt;height:19.8pt" o:ole="">
             <v:imagedata r:id="rId24" o:title=""/>
           </v:shape>
-          <o:OLEObject Type="Embed" ProgID="Equation.DSMT4" ShapeID="_x0000_i1032" DrawAspect="Content" ObjectID="_1453277826" r:id="rId25"/>
+          <o:OLEObject Type="Embed" ProgID="Equation.DSMT4" ShapeID="_x0000_i1031" DrawAspect="Content" ObjectID="_1453527551" r:id="rId25"/>
         </w:object>
       </w:r>
     </w:p>
@@ -2080,10 +2018,10 @@
           <w:position w:val="-80"/>
         </w:rPr>
         <w:object w:dxaOrig="1680" w:dyaOrig="1640">
-          <v:shape id="_x0000_i1033" type="#_x0000_t75" style="width:83.95pt;height:82.25pt" o:ole="">
+          <v:shape id="_x0000_i1032" type="#_x0000_t75" style="width:83.95pt;height:82.25pt" o:ole="">
             <v:imagedata r:id="rId26" o:title=""/>
           </v:shape>
-          <o:OLEObject Type="Embed" ProgID="Equation.DSMT4" ShapeID="_x0000_i1033" DrawAspect="Content" ObjectID="_1453277827" r:id="rId27"/>
+          <o:OLEObject Type="Embed" ProgID="Equation.DSMT4" ShapeID="_x0000_i1032" DrawAspect="Content" ObjectID="_1453527552" r:id="rId27"/>
         </w:object>
       </w:r>
     </w:p>
@@ -2125,7 +2063,6 @@
           <w:noProof/>
           <w:lang w:eastAsia="en-CA"/>
         </w:rPr>
-        <w:lastRenderedPageBreak/>
         <w:drawing>
           <wp:inline distT="0" distB="0" distL="0" distR="0" wp14:anchorId="4F47EB48" wp14:editId="151A08FE">
             <wp:extent cx="3325847" cy="2855396"/>
@@ -2182,10 +2119,10 @@
           <w:position w:val="-36"/>
         </w:rPr>
         <w:object w:dxaOrig="1860" w:dyaOrig="840">
-          <v:shape id="_x0000_i1034" type="#_x0000_t75" style="width:93.15pt;height:41.95pt" o:ole="">
+          <v:shape id="_x0000_i1033" type="#_x0000_t75" style="width:93.15pt;height:41.95pt" o:ole="">
             <v:imagedata r:id="rId29" o:title=""/>
           </v:shape>
-          <o:OLEObject Type="Embed" ProgID="Equation.DSMT4" ShapeID="_x0000_i1034" DrawAspect="Content" ObjectID="_1453277828" r:id="rId30"/>
+          <o:OLEObject Type="Embed" ProgID="Equation.DSMT4" ShapeID="_x0000_i1033" DrawAspect="Content" ObjectID="_1453527553" r:id="rId30"/>
         </w:object>
       </w:r>
     </w:p>
@@ -2294,7 +2231,6 @@
       </w:pPr>
       <w:bookmarkStart w:id="13" w:name="_Toc379535777"/>
       <w:r>
-        <w:lastRenderedPageBreak/>
         <w:t>Chapter 3</w:t>
       </w:r>
       <w:bookmarkEnd w:id="13"/>
@@ -2485,10 +2421,10 @@
           <w:position w:val="-28"/>
         </w:rPr>
         <w:object w:dxaOrig="1219" w:dyaOrig="660">
-          <v:shape id="_x0000_i1035" type="#_x0000_t75" style="width:61.1pt;height:33.1pt" o:ole="">
+          <v:shape id="_x0000_i1034" type="#_x0000_t75" style="width:61.1pt;height:33.1pt" o:ole="">
             <v:imagedata r:id="rId32" o:title=""/>
           </v:shape>
-          <o:OLEObject Type="Embed" ProgID="Equation.DSMT4" ShapeID="_x0000_i1035" DrawAspect="Content" ObjectID="_1453277829" r:id="rId33"/>
+          <o:OLEObject Type="Embed" ProgID="Equation.DSMT4" ShapeID="_x0000_i1034" DrawAspect="Content" ObjectID="_1453527554" r:id="rId33"/>
         </w:object>
       </w:r>
     </w:p>
@@ -2501,10 +2437,10 @@
           <w:position w:val="-28"/>
         </w:rPr>
         <w:object w:dxaOrig="1579" w:dyaOrig="700">
-          <v:shape id="_x0000_i1036" type="#_x0000_t75" style="width:79.15pt;height:34.8pt" o:ole="">
+          <v:shape id="_x0000_i1035" type="#_x0000_t75" style="width:79.15pt;height:34.8pt" o:ole="">
             <v:imagedata r:id="rId34" o:title=""/>
           </v:shape>
-          <o:OLEObject Type="Embed" ProgID="Equation.DSMT4" ShapeID="_x0000_i1036" DrawAspect="Content" ObjectID="_1453277830" r:id="rId35"/>
+          <o:OLEObject Type="Embed" ProgID="Equation.DSMT4" ShapeID="_x0000_i1035" DrawAspect="Content" ObjectID="_1453527555" r:id="rId35"/>
         </w:object>
       </w:r>
     </w:p>
@@ -2548,10 +2484,10 @@
           <w:position w:val="-34"/>
         </w:rPr>
         <w:object w:dxaOrig="3460" w:dyaOrig="800">
-          <v:shape id="_x0000_i1037" type="#_x0000_t75" style="width:173pt;height:40.25pt" o:ole="">
+          <v:shape id="_x0000_i1036" type="#_x0000_t75" style="width:173pt;height:40.25pt" o:ole="">
             <v:imagedata r:id="rId36" o:title=""/>
           </v:shape>
-          <o:OLEObject Type="Embed" ProgID="Equation.DSMT4" ShapeID="_x0000_i1037" DrawAspect="Content" ObjectID="_1453277831" r:id="rId37"/>
+          <o:OLEObject Type="Embed" ProgID="Equation.DSMT4" ShapeID="_x0000_i1036" DrawAspect="Content" ObjectID="_1453527556" r:id="rId37"/>
         </w:object>
       </w:r>
     </w:p>
@@ -2802,18 +2738,52 @@
       <w:r>
         <w:t>Down payments ≤ proceeding cash flows</w:t>
       </w:r>
+    </w:p>
+    <w:p>
+      <w:pPr>
+        <w:pStyle w:val="NoSpacing"/>
+      </w:pPr>
+    </w:p>
+    <w:p>
+      <w:pPr>
+        <w:pStyle w:val="NoSpacing"/>
+      </w:pPr>
+      <w:r>
+        <w:rPr>
+          <w:b/>
+        </w:rPr>
+        <w:t>Minimum Acceptable Rate of Return</w:t>
+      </w:r>
+      <w:r>
+        <w:t xml:space="preserve"> (MARR): </w:t>
+      </w:r>
+      <w:r>
+        <w:t xml:space="preserve">an interest rate that must be earned for a project for it to be worthwhile; </w:t>
+      </w:r>
+      <w:r>
+        <w:t>would have to be larger for tech companies, since they can’t afford to stretch projects over longer periods of time</w:t>
+      </w:r>
+    </w:p>
+    <w:p>
+      <w:pPr>
+        <w:pStyle w:val="NoSpacing"/>
+      </w:pPr>
+    </w:p>
+    <w:p>
+      <w:pPr>
+        <w:pStyle w:val="NoSpacing"/>
+      </w:pPr>
+      <w:r>
+        <w:t xml:space="preserve">You want the thing with the least </w:t>
+      </w:r>
+      <w:r>
+        <w:t>greatest</w:t>
+      </w:r>
       <w:bookmarkStart w:id="15" w:name="_GoBack"/>
       <w:bookmarkEnd w:id="15"/>
-    </w:p>
-    <w:p>
-      <w:pPr>
-        <w:pStyle w:val="NoSpacing"/>
-      </w:pPr>
-    </w:p>
-    <w:p>
-      <w:pPr>
-        <w:pStyle w:val="NoSpacing"/>
-      </w:pPr>
+      <w:r>
+        <w:t xml:space="preserve"> present worth (PW)</w:t>
+      </w:r>
     </w:p>
     <w:sectPr>
       <w:headerReference w:type="even" r:id="rId38"/>
@@ -3078,7 +3048,7 @@
         <v:path o:extrusionok="f" gradientshapeok="t" o:connecttype="rect"/>
         <o:lock v:ext="edit" aspectratio="t"/>
       </v:shapetype>
-      <v:shape id="_x0000_i1026" type="#_x0000_t75" style="width:4.45pt;height:4.45pt;visibility:visible;mso-wrap-style:square" o:bullet="t">
+      <v:shape id="_x0000_i1030" type="#_x0000_t75" style="width:4.45pt;height:4.45pt;visibility:visible;mso-wrap-style:square" o:bullet="t">
         <v:imagedata r:id="rId1" o:title=""/>
       </v:shape>
     </w:pict>
@@ -4900,7 +4870,7 @@
 </file>
 
 <file path=customXml/itemProps1.xml><?xml version="1.0" encoding="utf-8"?>
-<ds:datastoreItem xmlns:ds="http://schemas.openxmlformats.org/officeDocument/2006/customXml" ds:itemID="{13E9731C-376C-4AA5-94BF-8639FD359D20}">
+<ds:datastoreItem xmlns:ds="http://schemas.openxmlformats.org/officeDocument/2006/customXml" ds:itemID="{2DD19C8B-05CA-4085-A106-B80230E3727D}">
   <ds:schemaRefs>
     <ds:schemaRef ds:uri="http://schemas.openxmlformats.org/officeDocument/2006/bibliography"/>
   </ds:schemaRefs>

</xml_diff>

<commit_message>
Added Encouragement for people to help with this git
also updated a bunch of stuff, tho
</commit_message>
<xml_diff>
--- a/ENG 2B03 Summary.docx
+++ b/ENG 2B03 Summary.docx
@@ -40,10 +40,6 @@
     <w:p>
       <w:pPr>
         <w:pStyle w:val="NoSpacing"/>
-        <w:jc w:val="center"/>
-        <w:rPr>
-          <w:i/>
-        </w:rPr>
       </w:pPr>
       <w:r>
         <w:rPr>
@@ -73,6 +69,7 @@
         <w:t xml:space="preserve">; graphs made using </w:t>
       </w:r>
       <w:hyperlink r:id="rId10" w:history="1">
+        <w:proofErr w:type="spellStart"/>
         <w:r>
           <w:rPr>
             <w:rStyle w:val="Hyperlink"/>
@@ -80,6 +77,7 @@
           </w:rPr>
           <w:t>Winplot</w:t>
         </w:r>
+        <w:proofErr w:type="spellEnd"/>
       </w:hyperlink>
       <w:r>
         <w:rPr>
@@ -87,7 +85,41 @@
         </w:rPr>
         <w:t>.</w:t>
       </w:r>
-    </w:p>
+      <w:r>
+        <w:t xml:space="preserve"> </w:t>
+      </w:r>
+    </w:p>
+    <w:p>
+      <w:pPr>
+        <w:pStyle w:val="NoSpacing"/>
+      </w:pPr>
+    </w:p>
+    <w:p>
+      <w:pPr>
+        <w:pStyle w:val="NoSpacing"/>
+      </w:pPr>
+      <w:r>
+        <w:t xml:space="preserve">Please join </w:t>
+      </w:r>
+      <w:proofErr w:type="spellStart"/>
+      <w:r>
+        <w:t>GitHub</w:t>
+      </w:r>
+      <w:proofErr w:type="spellEnd"/>
+      <w:r>
+        <w:t xml:space="preserve"> and contribute to this document. There is a guide on how to do this on my </w:t>
+      </w:r>
+      <w:proofErr w:type="spellStart"/>
+      <w:r>
+        <w:t>GitHub</w:t>
+      </w:r>
+      <w:proofErr w:type="spellEnd"/>
+      <w:r>
+        <w:t>.</w:t>
+      </w:r>
+    </w:p>
+    <w:bookmarkStart w:id="0" w:name="_GoBack" w:displacedByCustomXml="next"/>
+    <w:bookmarkEnd w:id="0" w:displacedByCustomXml="next"/>
     <w:sdt>
       <w:sdtPr>
         <w:rPr>
@@ -996,7 +1028,7 @@
       <w:pPr>
         <w:pStyle w:val="Heading1"/>
       </w:pPr>
-      <w:bookmarkStart w:id="0" w:name="_Toc379535767"/>
+      <w:bookmarkStart w:id="1" w:name="_Toc379535767"/>
       <w:r>
         <w:t>Chapter</w:t>
       </w:r>
@@ -1006,7 +1038,7 @@
       <w:r>
         <w:t xml:space="preserve"> − Sustainability</w:t>
       </w:r>
-      <w:bookmarkEnd w:id="0"/>
+      <w:bookmarkEnd w:id="1"/>
     </w:p>
     <w:p>
       <w:pPr>
@@ -1187,11 +1219,11 @@
       <w:pPr>
         <w:pStyle w:val="Heading2"/>
       </w:pPr>
-      <w:bookmarkStart w:id="1" w:name="_Toc379535768"/>
+      <w:bookmarkStart w:id="2" w:name="_Toc379535768"/>
       <w:r>
         <w:t>Triple-Bottom Line</w:t>
       </w:r>
-      <w:bookmarkEnd w:id="1"/>
+      <w:bookmarkEnd w:id="2"/>
     </w:p>
     <w:p>
       <w:pPr>
@@ -1268,11 +1300,11 @@
       <w:pPr>
         <w:pStyle w:val="Heading2"/>
       </w:pPr>
-      <w:bookmarkStart w:id="2" w:name="_Toc379535769"/>
+      <w:bookmarkStart w:id="3" w:name="_Toc379535769"/>
       <w:r>
         <w:t>Seven Revolutions</w:t>
       </w:r>
-      <w:bookmarkEnd w:id="2"/>
+      <w:bookmarkEnd w:id="3"/>
     </w:p>
     <w:p>
       <w:pPr>
@@ -1383,11 +1415,11 @@
       <w:pPr>
         <w:pStyle w:val="Heading1"/>
       </w:pPr>
-      <w:bookmarkStart w:id="3" w:name="_Toc379535770"/>
+      <w:bookmarkStart w:id="4" w:name="_Toc379535770"/>
       <w:r>
         <w:t>Chapter 2</w:t>
       </w:r>
-      <w:bookmarkEnd w:id="3"/>
+      <w:bookmarkEnd w:id="4"/>
     </w:p>
     <w:p>
       <w:pPr>
@@ -1656,7 +1688,7 @@
           <v:shape id="_x0000_i1026" type="#_x0000_t75" style="width:25.95pt;height:18.1pt" o:ole="">
             <v:imagedata r:id="rId14" o:title=""/>
           </v:shape>
-          <o:OLEObject Type="Embed" ProgID="Equation.DSMT4" ShapeID="_x0000_i1026" DrawAspect="Content" ObjectID="_1453527546" r:id="rId15"/>
+          <o:OLEObject Type="Embed" ProgID="Equation.DSMT4" ShapeID="_x0000_i1026" DrawAspect="Content" ObjectID="_1453569497" r:id="rId15"/>
         </w:object>
       </w:r>
     </w:p>
@@ -1755,7 +1787,7 @@
           <v:shape id="_x0000_i1027" type="#_x0000_t75" style="width:84.95pt;height:25.95pt" o:ole="">
             <v:imagedata r:id="rId16" o:title=""/>
           </v:shape>
-          <o:OLEObject Type="Embed" ProgID="Equation.DSMT4" ShapeID="_x0000_i1027" DrawAspect="Content" ObjectID="_1453527547" r:id="rId17"/>
+          <o:OLEObject Type="Embed" ProgID="Equation.DSMT4" ShapeID="_x0000_i1027" DrawAspect="Content" ObjectID="_1453569498" r:id="rId17"/>
         </w:object>
       </w:r>
     </w:p>
@@ -1767,13 +1799,29 @@
         </w:rPr>
       </w:pPr>
       <w:r>
-        <w:t>Effective interest per cash flow[i</w:t>
+        <w:t xml:space="preserve">Effective interest per cash </w:t>
+      </w:r>
+      <w:proofErr w:type="gramStart"/>
+      <w:r>
+        <w:t>flow[</w:t>
+      </w:r>
+      <w:proofErr w:type="spellStart"/>
+      <w:proofErr w:type="gramEnd"/>
+      <w:r>
+        <w:t>i</w:t>
       </w:r>
       <w:r>
         <w:rPr>
           <w:vertAlign w:val="subscript"/>
         </w:rPr>
-        <w:t>e/k</w:t>
+        <w:t>e</w:t>
+      </w:r>
+      <w:proofErr w:type="spellEnd"/>
+      <w:r>
+        <w:rPr>
+          <w:vertAlign w:val="subscript"/>
+        </w:rPr>
+        <w:t>/k</w:t>
       </w:r>
       <w:r>
         <w:t xml:space="preserve">]: </w:t>
@@ -1786,7 +1834,7 @@
           <v:shape id="_x0000_i1028" type="#_x0000_t75" style="width:73.7pt;height:23.9pt" o:ole="">
             <v:imagedata r:id="rId18" o:title=""/>
           </v:shape>
-          <o:OLEObject Type="Embed" ProgID="Equation.DSMT4" ShapeID="_x0000_i1028" DrawAspect="Content" ObjectID="_1453527548" r:id="rId19"/>
+          <o:OLEObject Type="Embed" ProgID="Equation.DSMT4" ShapeID="_x0000_i1028" DrawAspect="Content" ObjectID="_1453569499" r:id="rId19"/>
         </w:object>
       </w:r>
     </w:p>
@@ -1805,11 +1853,11 @@
       <w:pPr>
         <w:pStyle w:val="Heading2"/>
       </w:pPr>
-      <w:bookmarkStart w:id="4" w:name="_Toc379535771"/>
+      <w:bookmarkStart w:id="5" w:name="_Toc379535771"/>
       <w:r>
         <w:t>Methods of Interest Calculation</w:t>
       </w:r>
-      <w:bookmarkEnd w:id="4"/>
+      <w:bookmarkEnd w:id="5"/>
     </w:p>
     <w:p>
       <w:pPr>
@@ -1878,13 +1926,13 @@
       <w:pPr>
         <w:pStyle w:val="Heading3"/>
       </w:pPr>
-      <w:bookmarkStart w:id="5" w:name="_Lump_Sum"/>
-      <w:bookmarkStart w:id="6" w:name="_Toc379535772"/>
-      <w:bookmarkEnd w:id="5"/>
+      <w:bookmarkStart w:id="6" w:name="_Lump_Sum"/>
+      <w:bookmarkStart w:id="7" w:name="_Toc379535772"/>
+      <w:bookmarkEnd w:id="6"/>
       <w:r>
         <w:t>Lump Sum</w:t>
       </w:r>
-      <w:bookmarkEnd w:id="6"/>
+      <w:bookmarkEnd w:id="7"/>
     </w:p>
     <w:p>
       <w:pPr>
@@ -1915,7 +1963,7 @@
           <v:shape id="_x0000_i1029" type="#_x0000_t75" style="width:33.1pt;height:14pt" o:ole="">
             <v:imagedata r:id="rId20" o:title=""/>
           </v:shape>
-          <o:OLEObject Type="Embed" ProgID="Equation.DSMT4" ShapeID="_x0000_i1029" DrawAspect="Content" ObjectID="_1453527549" r:id="rId21"/>
+          <o:OLEObject Type="Embed" ProgID="Equation.DSMT4" ShapeID="_x0000_i1029" DrawAspect="Content" ObjectID="_1453569500" r:id="rId21"/>
         </w:object>
       </w:r>
     </w:p>
@@ -1931,7 +1979,7 @@
           <v:shape id="_x0000_i1030" type="#_x0000_t75" style="width:61.1pt;height:19.8pt" o:ole="">
             <v:imagedata r:id="rId22" o:title=""/>
           </v:shape>
-          <o:OLEObject Type="Embed" ProgID="Equation.DSMT4" ShapeID="_x0000_i1030" DrawAspect="Content" ObjectID="_1453527550" r:id="rId23"/>
+          <o:OLEObject Type="Embed" ProgID="Equation.DSMT4" ShapeID="_x0000_i1030" DrawAspect="Content" ObjectID="_1453569501" r:id="rId23"/>
         </w:object>
       </w:r>
     </w:p>
@@ -1939,13 +1987,13 @@
       <w:pPr>
         <w:pStyle w:val="Heading3"/>
       </w:pPr>
-      <w:bookmarkStart w:id="7" w:name="_Simple_Interest"/>
-      <w:bookmarkStart w:id="8" w:name="_Toc379535773"/>
-      <w:bookmarkEnd w:id="7"/>
+      <w:bookmarkStart w:id="8" w:name="_Simple_Interest"/>
+      <w:bookmarkStart w:id="9" w:name="_Toc379535773"/>
+      <w:bookmarkEnd w:id="8"/>
       <w:r>
         <w:t>Simple Interest</w:t>
       </w:r>
-      <w:bookmarkEnd w:id="8"/>
+      <w:bookmarkEnd w:id="9"/>
     </w:p>
     <w:p>
       <w:pPr>
@@ -1973,7 +2021,7 @@
           <v:shape id="_x0000_i1031" type="#_x0000_t75" style="width:112.25pt;height:19.8pt" o:ole="">
             <v:imagedata r:id="rId24" o:title=""/>
           </v:shape>
-          <o:OLEObject Type="Embed" ProgID="Equation.DSMT4" ShapeID="_x0000_i1031" DrawAspect="Content" ObjectID="_1453527551" r:id="rId25"/>
+          <o:OLEObject Type="Embed" ProgID="Equation.DSMT4" ShapeID="_x0000_i1031" DrawAspect="Content" ObjectID="_1453569502" r:id="rId25"/>
         </w:object>
       </w:r>
     </w:p>
@@ -1981,13 +2029,13 @@
       <w:pPr>
         <w:pStyle w:val="Heading3"/>
       </w:pPr>
-      <w:bookmarkStart w:id="9" w:name="_Compound_Interest"/>
-      <w:bookmarkStart w:id="10" w:name="_Toc379535774"/>
-      <w:bookmarkEnd w:id="9"/>
+      <w:bookmarkStart w:id="10" w:name="_Compound_Interest"/>
+      <w:bookmarkStart w:id="11" w:name="_Toc379535774"/>
+      <w:bookmarkEnd w:id="10"/>
       <w:r>
         <w:t>Compound Interest</w:t>
       </w:r>
-      <w:bookmarkEnd w:id="10"/>
+      <w:bookmarkEnd w:id="11"/>
     </w:p>
     <w:p>
       <w:pPr>
@@ -2021,7 +2069,7 @@
           <v:shape id="_x0000_i1032" type="#_x0000_t75" style="width:83.95pt;height:82.25pt" o:ole="">
             <v:imagedata r:id="rId26" o:title=""/>
           </v:shape>
-          <o:OLEObject Type="Embed" ProgID="Equation.DSMT4" ShapeID="_x0000_i1032" DrawAspect="Content" ObjectID="_1453527552" r:id="rId27"/>
+          <o:OLEObject Type="Embed" ProgID="Equation.DSMT4" ShapeID="_x0000_i1032" DrawAspect="Content" ObjectID="_1453569503" r:id="rId27"/>
         </w:object>
       </w:r>
     </w:p>
@@ -2104,11 +2152,11 @@
       <w:pPr>
         <w:pStyle w:val="Heading3"/>
       </w:pPr>
-      <w:bookmarkStart w:id="11" w:name="_Toc379535775"/>
+      <w:bookmarkStart w:id="12" w:name="_Toc379535775"/>
       <w:r>
         <w:t>Continuous Compound</w:t>
       </w:r>
-      <w:bookmarkEnd w:id="11"/>
+      <w:bookmarkEnd w:id="12"/>
     </w:p>
     <w:p>
       <w:pPr>
@@ -2122,7 +2170,7 @@
           <v:shape id="_x0000_i1033" type="#_x0000_t75" style="width:93.15pt;height:41.95pt" o:ole="">
             <v:imagedata r:id="rId29" o:title=""/>
           </v:shape>
-          <o:OLEObject Type="Embed" ProgID="Equation.DSMT4" ShapeID="_x0000_i1033" DrawAspect="Content" ObjectID="_1453527553" r:id="rId30"/>
+          <o:OLEObject Type="Embed" ProgID="Equation.DSMT4" ShapeID="_x0000_i1033" DrawAspect="Content" ObjectID="_1453569504" r:id="rId30"/>
         </w:object>
       </w:r>
     </w:p>
@@ -2133,11 +2181,11 @@
           <w:b w:val="0"/>
         </w:rPr>
       </w:pPr>
-      <w:bookmarkStart w:id="12" w:name="_Toc379535776"/>
+      <w:bookmarkStart w:id="13" w:name="_Toc379535776"/>
       <w:r>
         <w:t>Cash Flow Diagrams</w:t>
       </w:r>
-      <w:bookmarkEnd w:id="12"/>
+      <w:bookmarkEnd w:id="13"/>
     </w:p>
     <w:p>
       <w:pPr>
@@ -2229,11 +2277,11 @@
       <w:pPr>
         <w:pStyle w:val="Heading1"/>
       </w:pPr>
-      <w:bookmarkStart w:id="13" w:name="_Toc379535777"/>
+      <w:bookmarkStart w:id="14" w:name="_Toc379535777"/>
       <w:r>
         <w:t>Chapter 3</w:t>
       </w:r>
-      <w:bookmarkEnd w:id="13"/>
+      <w:bookmarkEnd w:id="14"/>
     </w:p>
     <w:p>
       <w:pPr>
@@ -2424,7 +2472,7 @@
           <v:shape id="_x0000_i1034" type="#_x0000_t75" style="width:61.1pt;height:33.1pt" o:ole="">
             <v:imagedata r:id="rId32" o:title=""/>
           </v:shape>
-          <o:OLEObject Type="Embed" ProgID="Equation.DSMT4" ShapeID="_x0000_i1034" DrawAspect="Content" ObjectID="_1453527554" r:id="rId33"/>
+          <o:OLEObject Type="Embed" ProgID="Equation.DSMT4" ShapeID="_x0000_i1034" DrawAspect="Content" ObjectID="_1453569505" r:id="rId33"/>
         </w:object>
       </w:r>
     </w:p>
@@ -2440,7 +2488,7 @@
           <v:shape id="_x0000_i1035" type="#_x0000_t75" style="width:79.15pt;height:34.8pt" o:ole="">
             <v:imagedata r:id="rId34" o:title=""/>
           </v:shape>
-          <o:OLEObject Type="Embed" ProgID="Equation.DSMT4" ShapeID="_x0000_i1035" DrawAspect="Content" ObjectID="_1453527555" r:id="rId35"/>
+          <o:OLEObject Type="Embed" ProgID="Equation.DSMT4" ShapeID="_x0000_i1035" DrawAspect="Content" ObjectID="_1453569506" r:id="rId35"/>
         </w:object>
       </w:r>
     </w:p>
@@ -2487,7 +2535,7 @@
           <v:shape id="_x0000_i1036" type="#_x0000_t75" style="width:173pt;height:40.25pt" o:ole="">
             <v:imagedata r:id="rId36" o:title=""/>
           </v:shape>
-          <o:OLEObject Type="Embed" ProgID="Equation.DSMT4" ShapeID="_x0000_i1036" DrawAspect="Content" ObjectID="_1453527556" r:id="rId37"/>
+          <o:OLEObject Type="Embed" ProgID="Equation.DSMT4" ShapeID="_x0000_i1036" DrawAspect="Content" ObjectID="_1453569507" r:id="rId37"/>
         </w:object>
       </w:r>
     </w:p>
@@ -2495,11 +2543,11 @@
       <w:pPr>
         <w:pStyle w:val="Heading1"/>
       </w:pPr>
-      <w:bookmarkStart w:id="14" w:name="_Toc379535778"/>
+      <w:bookmarkStart w:id="15" w:name="_Toc379535778"/>
       <w:r>
         <w:t>Chapter 4</w:t>
       </w:r>
-      <w:bookmarkEnd w:id="14"/>
+      <w:bookmarkEnd w:id="15"/>
     </w:p>
     <w:p>
       <w:pPr>
@@ -2779,8 +2827,6 @@
       <w:r>
         <w:t>greatest</w:t>
       </w:r>
-      <w:bookmarkStart w:id="15" w:name="_GoBack"/>
-      <w:bookmarkEnd w:id="15"/>
       <w:r>
         <w:t xml:space="preserve"> present worth (PW)</w:t>
       </w:r>
@@ -3048,7 +3094,7 @@
         <v:path o:extrusionok="f" gradientshapeok="t" o:connecttype="rect"/>
         <o:lock v:ext="edit" aspectratio="t"/>
       </v:shapetype>
-      <v:shape id="_x0000_i1030" type="#_x0000_t75" style="width:4.45pt;height:4.45pt;visibility:visible;mso-wrap-style:square" o:bullet="t">
+      <v:shape id="_x0000_i1027" type="#_x0000_t75" style="width:4.45pt;height:4.45pt;visibility:visible;mso-wrap-style:square" o:bullet="t">
         <v:imagedata r:id="rId1" o:title=""/>
       </v:shape>
     </w:pict>
@@ -4870,7 +4916,7 @@
 </file>
 
 <file path=customXml/itemProps1.xml><?xml version="1.0" encoding="utf-8"?>
-<ds:datastoreItem xmlns:ds="http://schemas.openxmlformats.org/officeDocument/2006/customXml" ds:itemID="{2DD19C8B-05CA-4085-A106-B80230E3727D}">
+<ds:datastoreItem xmlns:ds="http://schemas.openxmlformats.org/officeDocument/2006/customXml" ds:itemID="{7C55D349-C980-4FF2-942B-A03C4BA64EF2}">
   <ds:schemaRefs>
     <ds:schemaRef ds:uri="http://schemas.openxmlformats.org/officeDocument/2006/bibliography"/>
   </ds:schemaRefs>

</xml_diff>

<commit_message>
Updated formulas for each compounding interest factor
also boxed equations for each
</commit_message>
<xml_diff>
--- a/ENG 2B03 Summary.docx
+++ b/ENG 2B03 Summary.docx
@@ -6,6 +6,8 @@
       <w:pPr>
         <w:pStyle w:val="Title"/>
       </w:pPr>
+      <w:bookmarkStart w:id="0" w:name="_GoBack"/>
+      <w:bookmarkEnd w:id="0"/>
       <w:r>
         <w:t>ECON 2B03 Summary</w:t>
       </w:r>
@@ -54,6 +56,7 @@
         <w:t xml:space="preserve">ade using </w:t>
       </w:r>
       <w:hyperlink r:id="rId9" w:history="1">
+        <w:proofErr w:type="spellStart"/>
         <w:r>
           <w:rPr>
             <w:rStyle w:val="Hyperlink"/>
@@ -61,6 +64,7 @@
           </w:rPr>
           <w:t>MathType</w:t>
         </w:r>
+        <w:proofErr w:type="spellEnd"/>
       </w:hyperlink>
       <w:r>
         <w:rPr>
@@ -171,7 +175,7 @@
           <w:r>
             <w:fldChar w:fldCharType="separate"/>
           </w:r>
-          <w:hyperlink w:anchor="_Toc379535767" w:history="1">
+          <w:hyperlink w:anchor="_Toc380589979" w:history="1">
             <w:r>
               <w:rPr>
                 <w:rStyle w:val="Hyperlink"/>
@@ -198,7 +202,7 @@
                 <w:noProof/>
                 <w:webHidden/>
               </w:rPr>
-              <w:instrText xml:space="preserve"> PAGEREF _Toc379535767 \h </w:instrText>
+              <w:instrText xml:space="preserve"> PAGEREF _Toc380589979 \h </w:instrText>
             </w:r>
             <w:r>
               <w:rPr>
@@ -218,7 +222,7 @@
                 <w:noProof/>
                 <w:webHidden/>
               </w:rPr>
-              <w:t>1</w:t>
+              <w:t>2</w:t>
             </w:r>
             <w:r>
               <w:rPr>
@@ -242,7 +246,7 @@
               <w:lang w:eastAsia="en-CA"/>
             </w:rPr>
           </w:pPr>
-          <w:hyperlink w:anchor="_Toc379535768" w:history="1">
+          <w:hyperlink w:anchor="_Toc380589980" w:history="1">
             <w:r>
               <w:rPr>
                 <w:rStyle w:val="Hyperlink"/>
@@ -269,7 +273,7 @@
                 <w:noProof/>
                 <w:webHidden/>
               </w:rPr>
-              <w:instrText xml:space="preserve"> PAGEREF _Toc379535768 \h </w:instrText>
+              <w:instrText xml:space="preserve"> PAGEREF _Toc380589980 \h </w:instrText>
             </w:r>
             <w:r>
               <w:rPr>
@@ -313,7 +317,7 @@
               <w:lang w:eastAsia="en-CA"/>
             </w:rPr>
           </w:pPr>
-          <w:hyperlink w:anchor="_Toc379535769" w:history="1">
+          <w:hyperlink w:anchor="_Toc380589981" w:history="1">
             <w:r>
               <w:rPr>
                 <w:rStyle w:val="Hyperlink"/>
@@ -340,7 +344,7 @@
                 <w:noProof/>
                 <w:webHidden/>
               </w:rPr>
-              <w:instrText xml:space="preserve"> PAGEREF _Toc379535769 \h </w:instrText>
+              <w:instrText xml:space="preserve"> PAGEREF _Toc380589981 \h </w:instrText>
             </w:r>
             <w:r>
               <w:rPr>
@@ -384,7 +388,7 @@
               <w:lang w:eastAsia="en-CA"/>
             </w:rPr>
           </w:pPr>
-          <w:hyperlink w:anchor="_Toc379535770" w:history="1">
+          <w:hyperlink w:anchor="_Toc380589982" w:history="1">
             <w:r>
               <w:rPr>
                 <w:rStyle w:val="Hyperlink"/>
@@ -411,7 +415,7 @@
                 <w:noProof/>
                 <w:webHidden/>
               </w:rPr>
-              <w:instrText xml:space="preserve"> PAGEREF _Toc379535770 \h </w:instrText>
+              <w:instrText xml:space="preserve"> PAGEREF _Toc380589982 \h </w:instrText>
             </w:r>
             <w:r>
               <w:rPr>
@@ -431,7 +435,7 @@
                 <w:noProof/>
                 <w:webHidden/>
               </w:rPr>
-              <w:t>2</w:t>
+              <w:t>3</w:t>
             </w:r>
             <w:r>
               <w:rPr>
@@ -455,7 +459,7 @@
               <w:lang w:eastAsia="en-CA"/>
             </w:rPr>
           </w:pPr>
-          <w:hyperlink w:anchor="_Toc379535771" w:history="1">
+          <w:hyperlink w:anchor="_Toc380589983" w:history="1">
             <w:r>
               <w:rPr>
                 <w:rStyle w:val="Hyperlink"/>
@@ -482,7 +486,7 @@
                 <w:noProof/>
                 <w:webHidden/>
               </w:rPr>
-              <w:instrText xml:space="preserve"> PAGEREF _Toc379535771 \h </w:instrText>
+              <w:instrText xml:space="preserve"> PAGEREF _Toc380589983 \h </w:instrText>
             </w:r>
             <w:r>
               <w:rPr>
@@ -526,7 +530,7 @@
               <w:lang w:eastAsia="en-CA"/>
             </w:rPr>
           </w:pPr>
-          <w:hyperlink w:anchor="_Toc379535772" w:history="1">
+          <w:hyperlink w:anchor="_Toc380589984" w:history="1">
             <w:r>
               <w:rPr>
                 <w:rStyle w:val="Hyperlink"/>
@@ -553,7 +557,7 @@
                 <w:noProof/>
                 <w:webHidden/>
               </w:rPr>
-              <w:instrText xml:space="preserve"> PAGEREF _Toc379535772 \h </w:instrText>
+              <w:instrText xml:space="preserve"> PAGEREF _Toc380589984 \h </w:instrText>
             </w:r>
             <w:r>
               <w:rPr>
@@ -573,7 +577,7 @@
                 <w:noProof/>
                 <w:webHidden/>
               </w:rPr>
-              <w:t>3</w:t>
+              <w:t>4</w:t>
             </w:r>
             <w:r>
               <w:rPr>
@@ -597,7 +601,7 @@
               <w:lang w:eastAsia="en-CA"/>
             </w:rPr>
           </w:pPr>
-          <w:hyperlink w:anchor="_Toc379535773" w:history="1">
+          <w:hyperlink w:anchor="_Toc380589985" w:history="1">
             <w:r>
               <w:rPr>
                 <w:rStyle w:val="Hyperlink"/>
@@ -624,7 +628,7 @@
                 <w:noProof/>
                 <w:webHidden/>
               </w:rPr>
-              <w:instrText xml:space="preserve"> PAGEREF _Toc379535773 \h </w:instrText>
+              <w:instrText xml:space="preserve"> PAGEREF _Toc380589985 \h </w:instrText>
             </w:r>
             <w:r>
               <w:rPr>
@@ -644,7 +648,7 @@
                 <w:noProof/>
                 <w:webHidden/>
               </w:rPr>
-              <w:t>3</w:t>
+              <w:t>4</w:t>
             </w:r>
             <w:r>
               <w:rPr>
@@ -668,7 +672,7 @@
               <w:lang w:eastAsia="en-CA"/>
             </w:rPr>
           </w:pPr>
-          <w:hyperlink w:anchor="_Toc379535774" w:history="1">
+          <w:hyperlink w:anchor="_Toc380589986" w:history="1">
             <w:r>
               <w:rPr>
                 <w:rStyle w:val="Hyperlink"/>
@@ -695,7 +699,7 @@
                 <w:noProof/>
                 <w:webHidden/>
               </w:rPr>
-              <w:instrText xml:space="preserve"> PAGEREF _Toc379535774 \h </w:instrText>
+              <w:instrText xml:space="preserve"> PAGEREF _Toc380589986 \h </w:instrText>
             </w:r>
             <w:r>
               <w:rPr>
@@ -715,7 +719,7 @@
                 <w:noProof/>
                 <w:webHidden/>
               </w:rPr>
-              <w:t>3</w:t>
+              <w:t>4</w:t>
             </w:r>
             <w:r>
               <w:rPr>
@@ -739,7 +743,7 @@
               <w:lang w:eastAsia="en-CA"/>
             </w:rPr>
           </w:pPr>
-          <w:hyperlink w:anchor="_Toc379535775" w:history="1">
+          <w:hyperlink w:anchor="_Toc380589987" w:history="1">
             <w:r>
               <w:rPr>
                 <w:rStyle w:val="Hyperlink"/>
@@ -766,7 +770,7 @@
                 <w:noProof/>
                 <w:webHidden/>
               </w:rPr>
-              <w:instrText xml:space="preserve"> PAGEREF _Toc379535775 \h </w:instrText>
+              <w:instrText xml:space="preserve"> PAGEREF _Toc380589987 \h </w:instrText>
             </w:r>
             <w:r>
               <w:rPr>
@@ -786,7 +790,7 @@
                 <w:noProof/>
                 <w:webHidden/>
               </w:rPr>
-              <w:t>4</w:t>
+              <w:t>5</w:t>
             </w:r>
             <w:r>
               <w:rPr>
@@ -810,7 +814,7 @@
               <w:lang w:eastAsia="en-CA"/>
             </w:rPr>
           </w:pPr>
-          <w:hyperlink w:anchor="_Toc379535776" w:history="1">
+          <w:hyperlink w:anchor="_Toc380589988" w:history="1">
             <w:r>
               <w:rPr>
                 <w:rStyle w:val="Hyperlink"/>
@@ -837,7 +841,7 @@
                 <w:noProof/>
                 <w:webHidden/>
               </w:rPr>
-              <w:instrText xml:space="preserve"> PAGEREF _Toc379535776 \h </w:instrText>
+              <w:instrText xml:space="preserve"> PAGEREF _Toc380589988 \h </w:instrText>
             </w:r>
             <w:r>
               <w:rPr>
@@ -857,7 +861,7 @@
                 <w:noProof/>
                 <w:webHidden/>
               </w:rPr>
-              <w:t>4</w:t>
+              <w:t>5</w:t>
             </w:r>
             <w:r>
               <w:rPr>
@@ -881,7 +885,7 @@
               <w:lang w:eastAsia="en-CA"/>
             </w:rPr>
           </w:pPr>
-          <w:hyperlink w:anchor="_Toc379535777" w:history="1">
+          <w:hyperlink w:anchor="_Toc380589989" w:history="1">
             <w:r>
               <w:rPr>
                 <w:rStyle w:val="Hyperlink"/>
@@ -908,7 +912,7 @@
                 <w:noProof/>
                 <w:webHidden/>
               </w:rPr>
-              <w:instrText xml:space="preserve"> PAGEREF _Toc379535777 \h </w:instrText>
+              <w:instrText xml:space="preserve"> PAGEREF _Toc380589989 \h </w:instrText>
             </w:r>
             <w:r>
               <w:rPr>
@@ -929,6 +933,716 @@
                 <w:webHidden/>
               </w:rPr>
               <w:t>5</w:t>
+            </w:r>
+            <w:r>
+              <w:rPr>
+                <w:noProof/>
+                <w:webHidden/>
+              </w:rPr>
+              <w:fldChar w:fldCharType="end"/>
+            </w:r>
+          </w:hyperlink>
+        </w:p>
+        <w:p>
+          <w:pPr>
+            <w:pStyle w:val="TOC2"/>
+            <w:tabs>
+              <w:tab w:val="right" w:leader="dot" w:pos="9350"/>
+            </w:tabs>
+            <w:rPr>
+              <w:rFonts w:asciiTheme="minorHAnsi" w:eastAsiaTheme="minorEastAsia" w:hAnsiTheme="minorHAnsi"/>
+              <w:noProof/>
+              <w:sz w:val="22"/>
+              <w:lang w:eastAsia="en-CA"/>
+            </w:rPr>
+          </w:pPr>
+          <w:hyperlink w:anchor="_Toc380589990" w:history="1">
+            <w:r>
+              <w:rPr>
+                <w:rStyle w:val="Hyperlink"/>
+                <w:noProof/>
+              </w:rPr>
+              <w:t>Equivalence</w:t>
+            </w:r>
+            <w:r>
+              <w:rPr>
+                <w:noProof/>
+                <w:webHidden/>
+              </w:rPr>
+              <w:tab/>
+            </w:r>
+            <w:r>
+              <w:rPr>
+                <w:noProof/>
+                <w:webHidden/>
+              </w:rPr>
+              <w:fldChar w:fldCharType="begin"/>
+            </w:r>
+            <w:r>
+              <w:rPr>
+                <w:noProof/>
+                <w:webHidden/>
+              </w:rPr>
+              <w:instrText xml:space="preserve"> PAGEREF _Toc380589990 \h </w:instrText>
+            </w:r>
+            <w:r>
+              <w:rPr>
+                <w:noProof/>
+                <w:webHidden/>
+              </w:rPr>
+            </w:r>
+            <w:r>
+              <w:rPr>
+                <w:noProof/>
+                <w:webHidden/>
+              </w:rPr>
+              <w:fldChar w:fldCharType="separate"/>
+            </w:r>
+            <w:r>
+              <w:rPr>
+                <w:noProof/>
+                <w:webHidden/>
+              </w:rPr>
+              <w:t>5</w:t>
+            </w:r>
+            <w:r>
+              <w:rPr>
+                <w:noProof/>
+                <w:webHidden/>
+              </w:rPr>
+              <w:fldChar w:fldCharType="end"/>
+            </w:r>
+          </w:hyperlink>
+        </w:p>
+        <w:p>
+          <w:pPr>
+            <w:pStyle w:val="TOC2"/>
+            <w:tabs>
+              <w:tab w:val="right" w:leader="dot" w:pos="9350"/>
+            </w:tabs>
+            <w:rPr>
+              <w:rFonts w:asciiTheme="minorHAnsi" w:eastAsiaTheme="minorEastAsia" w:hAnsiTheme="minorHAnsi"/>
+              <w:noProof/>
+              <w:sz w:val="22"/>
+              <w:lang w:eastAsia="en-CA"/>
+            </w:rPr>
+          </w:pPr>
+          <w:hyperlink w:anchor="_Toc380589991" w:history="1">
+            <w:r>
+              <w:rPr>
+                <w:rStyle w:val="Hyperlink"/>
+                <w:noProof/>
+              </w:rPr>
+              <w:t>Compound Interest Factors</w:t>
+            </w:r>
+            <w:r>
+              <w:rPr>
+                <w:noProof/>
+                <w:webHidden/>
+              </w:rPr>
+              <w:tab/>
+            </w:r>
+            <w:r>
+              <w:rPr>
+                <w:noProof/>
+                <w:webHidden/>
+              </w:rPr>
+              <w:fldChar w:fldCharType="begin"/>
+            </w:r>
+            <w:r>
+              <w:rPr>
+                <w:noProof/>
+                <w:webHidden/>
+              </w:rPr>
+              <w:instrText xml:space="preserve"> PAGEREF _Toc380589991 \h </w:instrText>
+            </w:r>
+            <w:r>
+              <w:rPr>
+                <w:noProof/>
+                <w:webHidden/>
+              </w:rPr>
+            </w:r>
+            <w:r>
+              <w:rPr>
+                <w:noProof/>
+                <w:webHidden/>
+              </w:rPr>
+              <w:fldChar w:fldCharType="separate"/>
+            </w:r>
+            <w:r>
+              <w:rPr>
+                <w:noProof/>
+                <w:webHidden/>
+              </w:rPr>
+              <w:t>6</w:t>
+            </w:r>
+            <w:r>
+              <w:rPr>
+                <w:noProof/>
+                <w:webHidden/>
+              </w:rPr>
+              <w:fldChar w:fldCharType="end"/>
+            </w:r>
+          </w:hyperlink>
+        </w:p>
+        <w:p>
+          <w:pPr>
+            <w:pStyle w:val="TOC3"/>
+            <w:tabs>
+              <w:tab w:val="right" w:leader="dot" w:pos="9350"/>
+            </w:tabs>
+            <w:rPr>
+              <w:rFonts w:asciiTheme="minorHAnsi" w:eastAsiaTheme="minorEastAsia" w:hAnsiTheme="minorHAnsi"/>
+              <w:noProof/>
+              <w:sz w:val="22"/>
+              <w:lang w:eastAsia="en-CA"/>
+            </w:rPr>
+          </w:pPr>
+          <w:hyperlink w:anchor="_Toc380589992" w:history="1">
+            <w:r>
+              <w:rPr>
+                <w:rStyle w:val="Hyperlink"/>
+                <w:noProof/>
+              </w:rPr>
+              <w:t>Compound Amount Factor</w:t>
+            </w:r>
+            <w:r>
+              <w:rPr>
+                <w:noProof/>
+                <w:webHidden/>
+              </w:rPr>
+              <w:tab/>
+            </w:r>
+            <w:r>
+              <w:rPr>
+                <w:noProof/>
+                <w:webHidden/>
+              </w:rPr>
+              <w:fldChar w:fldCharType="begin"/>
+            </w:r>
+            <w:r>
+              <w:rPr>
+                <w:noProof/>
+                <w:webHidden/>
+              </w:rPr>
+              <w:instrText xml:space="preserve"> PAGEREF _Toc380589992 \h </w:instrText>
+            </w:r>
+            <w:r>
+              <w:rPr>
+                <w:noProof/>
+                <w:webHidden/>
+              </w:rPr>
+            </w:r>
+            <w:r>
+              <w:rPr>
+                <w:noProof/>
+                <w:webHidden/>
+              </w:rPr>
+              <w:fldChar w:fldCharType="separate"/>
+            </w:r>
+            <w:r>
+              <w:rPr>
+                <w:noProof/>
+                <w:webHidden/>
+              </w:rPr>
+              <w:t>6</w:t>
+            </w:r>
+            <w:r>
+              <w:rPr>
+                <w:noProof/>
+                <w:webHidden/>
+              </w:rPr>
+              <w:fldChar w:fldCharType="end"/>
+            </w:r>
+          </w:hyperlink>
+        </w:p>
+        <w:p>
+          <w:pPr>
+            <w:pStyle w:val="TOC3"/>
+            <w:tabs>
+              <w:tab w:val="right" w:leader="dot" w:pos="9350"/>
+            </w:tabs>
+            <w:rPr>
+              <w:rFonts w:asciiTheme="minorHAnsi" w:eastAsiaTheme="minorEastAsia" w:hAnsiTheme="minorHAnsi"/>
+              <w:noProof/>
+              <w:sz w:val="22"/>
+              <w:lang w:eastAsia="en-CA"/>
+            </w:rPr>
+          </w:pPr>
+          <w:hyperlink w:anchor="_Toc380589993" w:history="1">
+            <w:r>
+              <w:rPr>
+                <w:rStyle w:val="Hyperlink"/>
+                <w:noProof/>
+              </w:rPr>
+              <w:t>Present Worth Factor</w:t>
+            </w:r>
+            <w:r>
+              <w:rPr>
+                <w:noProof/>
+                <w:webHidden/>
+              </w:rPr>
+              <w:tab/>
+            </w:r>
+            <w:r>
+              <w:rPr>
+                <w:noProof/>
+                <w:webHidden/>
+              </w:rPr>
+              <w:fldChar w:fldCharType="begin"/>
+            </w:r>
+            <w:r>
+              <w:rPr>
+                <w:noProof/>
+                <w:webHidden/>
+              </w:rPr>
+              <w:instrText xml:space="preserve"> PAGEREF _Toc380589993 \h </w:instrText>
+            </w:r>
+            <w:r>
+              <w:rPr>
+                <w:noProof/>
+                <w:webHidden/>
+              </w:rPr>
+            </w:r>
+            <w:r>
+              <w:rPr>
+                <w:noProof/>
+                <w:webHidden/>
+              </w:rPr>
+              <w:fldChar w:fldCharType="separate"/>
+            </w:r>
+            <w:r>
+              <w:rPr>
+                <w:noProof/>
+                <w:webHidden/>
+              </w:rPr>
+              <w:t>6</w:t>
+            </w:r>
+            <w:r>
+              <w:rPr>
+                <w:noProof/>
+                <w:webHidden/>
+              </w:rPr>
+              <w:fldChar w:fldCharType="end"/>
+            </w:r>
+          </w:hyperlink>
+        </w:p>
+        <w:p>
+          <w:pPr>
+            <w:pStyle w:val="TOC3"/>
+            <w:tabs>
+              <w:tab w:val="right" w:leader="dot" w:pos="9350"/>
+            </w:tabs>
+            <w:rPr>
+              <w:rFonts w:asciiTheme="minorHAnsi" w:eastAsiaTheme="minorEastAsia" w:hAnsiTheme="minorHAnsi"/>
+              <w:noProof/>
+              <w:sz w:val="22"/>
+              <w:lang w:eastAsia="en-CA"/>
+            </w:rPr>
+          </w:pPr>
+          <w:hyperlink w:anchor="_Toc380589994" w:history="1">
+            <w:r>
+              <w:rPr>
+                <w:rStyle w:val="Hyperlink"/>
+                <w:noProof/>
+              </w:rPr>
+              <w:t>Sinking Fund Factor</w:t>
+            </w:r>
+            <w:r>
+              <w:rPr>
+                <w:noProof/>
+                <w:webHidden/>
+              </w:rPr>
+              <w:tab/>
+            </w:r>
+            <w:r>
+              <w:rPr>
+                <w:noProof/>
+                <w:webHidden/>
+              </w:rPr>
+              <w:fldChar w:fldCharType="begin"/>
+            </w:r>
+            <w:r>
+              <w:rPr>
+                <w:noProof/>
+                <w:webHidden/>
+              </w:rPr>
+              <w:instrText xml:space="preserve"> PAGEREF _Toc380589994 \h </w:instrText>
+            </w:r>
+            <w:r>
+              <w:rPr>
+                <w:noProof/>
+                <w:webHidden/>
+              </w:rPr>
+            </w:r>
+            <w:r>
+              <w:rPr>
+                <w:noProof/>
+                <w:webHidden/>
+              </w:rPr>
+              <w:fldChar w:fldCharType="separate"/>
+            </w:r>
+            <w:r>
+              <w:rPr>
+                <w:noProof/>
+                <w:webHidden/>
+              </w:rPr>
+              <w:t>6</w:t>
+            </w:r>
+            <w:r>
+              <w:rPr>
+                <w:noProof/>
+                <w:webHidden/>
+              </w:rPr>
+              <w:fldChar w:fldCharType="end"/>
+            </w:r>
+          </w:hyperlink>
+        </w:p>
+        <w:p>
+          <w:pPr>
+            <w:pStyle w:val="TOC3"/>
+            <w:tabs>
+              <w:tab w:val="right" w:leader="dot" w:pos="9350"/>
+            </w:tabs>
+            <w:rPr>
+              <w:rFonts w:asciiTheme="minorHAnsi" w:eastAsiaTheme="minorEastAsia" w:hAnsiTheme="minorHAnsi"/>
+              <w:noProof/>
+              <w:sz w:val="22"/>
+              <w:lang w:eastAsia="en-CA"/>
+            </w:rPr>
+          </w:pPr>
+          <w:hyperlink w:anchor="_Toc380589995" w:history="1">
+            <w:r>
+              <w:rPr>
+                <w:rStyle w:val="Hyperlink"/>
+                <w:noProof/>
+              </w:rPr>
+              <w:t>Uniform Series Factor</w:t>
+            </w:r>
+            <w:r>
+              <w:rPr>
+                <w:noProof/>
+                <w:webHidden/>
+              </w:rPr>
+              <w:tab/>
+            </w:r>
+            <w:r>
+              <w:rPr>
+                <w:noProof/>
+                <w:webHidden/>
+              </w:rPr>
+              <w:fldChar w:fldCharType="begin"/>
+            </w:r>
+            <w:r>
+              <w:rPr>
+                <w:noProof/>
+                <w:webHidden/>
+              </w:rPr>
+              <w:instrText xml:space="preserve"> PAGEREF _Toc380589995 \h </w:instrText>
+            </w:r>
+            <w:r>
+              <w:rPr>
+                <w:noProof/>
+                <w:webHidden/>
+              </w:rPr>
+            </w:r>
+            <w:r>
+              <w:rPr>
+                <w:noProof/>
+                <w:webHidden/>
+              </w:rPr>
+              <w:fldChar w:fldCharType="separate"/>
+            </w:r>
+            <w:r>
+              <w:rPr>
+                <w:noProof/>
+                <w:webHidden/>
+              </w:rPr>
+              <w:t>6</w:t>
+            </w:r>
+            <w:r>
+              <w:rPr>
+                <w:noProof/>
+                <w:webHidden/>
+              </w:rPr>
+              <w:fldChar w:fldCharType="end"/>
+            </w:r>
+          </w:hyperlink>
+        </w:p>
+        <w:p>
+          <w:pPr>
+            <w:pStyle w:val="TOC3"/>
+            <w:tabs>
+              <w:tab w:val="right" w:leader="dot" w:pos="9350"/>
+            </w:tabs>
+            <w:rPr>
+              <w:rFonts w:asciiTheme="minorHAnsi" w:eastAsiaTheme="minorEastAsia" w:hAnsiTheme="minorHAnsi"/>
+              <w:noProof/>
+              <w:sz w:val="22"/>
+              <w:lang w:eastAsia="en-CA"/>
+            </w:rPr>
+          </w:pPr>
+          <w:hyperlink w:anchor="_Toc380589996" w:history="1">
+            <w:r>
+              <w:rPr>
+                <w:rStyle w:val="Hyperlink"/>
+                <w:noProof/>
+              </w:rPr>
+              <w:t>Capital Recovery Factor</w:t>
+            </w:r>
+            <w:r>
+              <w:rPr>
+                <w:noProof/>
+                <w:webHidden/>
+              </w:rPr>
+              <w:tab/>
+            </w:r>
+            <w:r>
+              <w:rPr>
+                <w:noProof/>
+                <w:webHidden/>
+              </w:rPr>
+              <w:fldChar w:fldCharType="begin"/>
+            </w:r>
+            <w:r>
+              <w:rPr>
+                <w:noProof/>
+                <w:webHidden/>
+              </w:rPr>
+              <w:instrText xml:space="preserve"> PAGEREF _Toc380589996 \h </w:instrText>
+            </w:r>
+            <w:r>
+              <w:rPr>
+                <w:noProof/>
+                <w:webHidden/>
+              </w:rPr>
+            </w:r>
+            <w:r>
+              <w:rPr>
+                <w:noProof/>
+                <w:webHidden/>
+              </w:rPr>
+              <w:fldChar w:fldCharType="separate"/>
+            </w:r>
+            <w:r>
+              <w:rPr>
+                <w:noProof/>
+                <w:webHidden/>
+              </w:rPr>
+              <w:t>6</w:t>
+            </w:r>
+            <w:r>
+              <w:rPr>
+                <w:noProof/>
+                <w:webHidden/>
+              </w:rPr>
+              <w:fldChar w:fldCharType="end"/>
+            </w:r>
+          </w:hyperlink>
+        </w:p>
+        <w:p>
+          <w:pPr>
+            <w:pStyle w:val="TOC3"/>
+            <w:tabs>
+              <w:tab w:val="right" w:leader="dot" w:pos="9350"/>
+            </w:tabs>
+            <w:rPr>
+              <w:rFonts w:asciiTheme="minorHAnsi" w:eastAsiaTheme="minorEastAsia" w:hAnsiTheme="minorHAnsi"/>
+              <w:noProof/>
+              <w:sz w:val="22"/>
+              <w:lang w:eastAsia="en-CA"/>
+            </w:rPr>
+          </w:pPr>
+          <w:hyperlink w:anchor="_Toc380589997" w:history="1">
+            <w:r>
+              <w:rPr>
+                <w:rStyle w:val="Hyperlink"/>
+                <w:noProof/>
+              </w:rPr>
+              <w:t>Series Present Worth Factor</w:t>
+            </w:r>
+            <w:r>
+              <w:rPr>
+                <w:noProof/>
+                <w:webHidden/>
+              </w:rPr>
+              <w:tab/>
+            </w:r>
+            <w:r>
+              <w:rPr>
+                <w:noProof/>
+                <w:webHidden/>
+              </w:rPr>
+              <w:fldChar w:fldCharType="begin"/>
+            </w:r>
+            <w:r>
+              <w:rPr>
+                <w:noProof/>
+                <w:webHidden/>
+              </w:rPr>
+              <w:instrText xml:space="preserve"> PAGEREF _Toc380589997 \h </w:instrText>
+            </w:r>
+            <w:r>
+              <w:rPr>
+                <w:noProof/>
+                <w:webHidden/>
+              </w:rPr>
+            </w:r>
+            <w:r>
+              <w:rPr>
+                <w:noProof/>
+                <w:webHidden/>
+              </w:rPr>
+              <w:fldChar w:fldCharType="separate"/>
+            </w:r>
+            <w:r>
+              <w:rPr>
+                <w:noProof/>
+                <w:webHidden/>
+              </w:rPr>
+              <w:t>6</w:t>
+            </w:r>
+            <w:r>
+              <w:rPr>
+                <w:noProof/>
+                <w:webHidden/>
+              </w:rPr>
+              <w:fldChar w:fldCharType="end"/>
+            </w:r>
+          </w:hyperlink>
+        </w:p>
+        <w:p>
+          <w:pPr>
+            <w:pStyle w:val="TOC3"/>
+            <w:tabs>
+              <w:tab w:val="right" w:leader="dot" w:pos="9350"/>
+            </w:tabs>
+            <w:rPr>
+              <w:rFonts w:asciiTheme="minorHAnsi" w:eastAsiaTheme="minorEastAsia" w:hAnsiTheme="minorHAnsi"/>
+              <w:noProof/>
+              <w:sz w:val="22"/>
+              <w:lang w:eastAsia="en-CA"/>
+            </w:rPr>
+          </w:pPr>
+          <w:hyperlink w:anchor="_Toc380589998" w:history="1">
+            <w:r>
+              <w:rPr>
+                <w:rStyle w:val="Hyperlink"/>
+                <w:noProof/>
+              </w:rPr>
+              <w:t>Arithmetic Gradient Series Factor</w:t>
+            </w:r>
+            <w:r>
+              <w:rPr>
+                <w:noProof/>
+                <w:webHidden/>
+              </w:rPr>
+              <w:tab/>
+            </w:r>
+            <w:r>
+              <w:rPr>
+                <w:noProof/>
+                <w:webHidden/>
+              </w:rPr>
+              <w:fldChar w:fldCharType="begin"/>
+            </w:r>
+            <w:r>
+              <w:rPr>
+                <w:noProof/>
+                <w:webHidden/>
+              </w:rPr>
+              <w:instrText xml:space="preserve"> PAGEREF _Toc380589998 \h </w:instrText>
+            </w:r>
+            <w:r>
+              <w:rPr>
+                <w:noProof/>
+                <w:webHidden/>
+              </w:rPr>
+            </w:r>
+            <w:r>
+              <w:rPr>
+                <w:noProof/>
+                <w:webHidden/>
+              </w:rPr>
+              <w:fldChar w:fldCharType="separate"/>
+            </w:r>
+            <w:r>
+              <w:rPr>
+                <w:noProof/>
+                <w:webHidden/>
+              </w:rPr>
+              <w:t>7</w:t>
+            </w:r>
+            <w:r>
+              <w:rPr>
+                <w:noProof/>
+                <w:webHidden/>
+              </w:rPr>
+              <w:fldChar w:fldCharType="end"/>
+            </w:r>
+          </w:hyperlink>
+        </w:p>
+        <w:p>
+          <w:pPr>
+            <w:pStyle w:val="TOC2"/>
+            <w:tabs>
+              <w:tab w:val="right" w:leader="dot" w:pos="9350"/>
+            </w:tabs>
+            <w:rPr>
+              <w:rFonts w:asciiTheme="minorHAnsi" w:eastAsiaTheme="minorEastAsia" w:hAnsiTheme="minorHAnsi"/>
+              <w:noProof/>
+              <w:sz w:val="22"/>
+              <w:lang w:eastAsia="en-CA"/>
+            </w:rPr>
+          </w:pPr>
+          <w:hyperlink w:anchor="_Toc380589999" w:history="1">
+            <w:r>
+              <w:rPr>
+                <w:rStyle w:val="Hyperlink"/>
+                <w:noProof/>
+              </w:rPr>
+              <w:t>Growth-Adjusted</w:t>
+            </w:r>
+            <w:r>
+              <w:rPr>
+                <w:noProof/>
+                <w:webHidden/>
+              </w:rPr>
+              <w:tab/>
+            </w:r>
+            <w:r>
+              <w:rPr>
+                <w:noProof/>
+                <w:webHidden/>
+              </w:rPr>
+              <w:fldChar w:fldCharType="begin"/>
+            </w:r>
+            <w:r>
+              <w:rPr>
+                <w:noProof/>
+                <w:webHidden/>
+              </w:rPr>
+              <w:instrText xml:space="preserve"> PAGEREF _Toc380589999 \h </w:instrText>
+            </w:r>
+            <w:r>
+              <w:rPr>
+                <w:noProof/>
+                <w:webHidden/>
+              </w:rPr>
+            </w:r>
+            <w:r>
+              <w:rPr>
+                <w:noProof/>
+                <w:webHidden/>
+              </w:rPr>
+              <w:fldChar w:fldCharType="separate"/>
+            </w:r>
+            <w:r>
+              <w:rPr>
+                <w:noProof/>
+                <w:webHidden/>
+              </w:rPr>
+              <w:t>7</w:t>
             </w:r>
             <w:r>
               <w:rPr>
@@ -952,7 +1666,7 @@
               <w:lang w:eastAsia="en-CA"/>
             </w:rPr>
           </w:pPr>
-          <w:hyperlink w:anchor="_Toc379535778" w:history="1">
+          <w:hyperlink w:anchor="_Toc380590000" w:history="1">
             <w:r>
               <w:rPr>
                 <w:rStyle w:val="Hyperlink"/>
@@ -979,7 +1693,7 @@
                 <w:noProof/>
                 <w:webHidden/>
               </w:rPr>
-              <w:instrText xml:space="preserve"> PAGEREF _Toc379535778 \h </w:instrText>
+              <w:instrText xml:space="preserve"> PAGEREF _Toc380590000 \h </w:instrText>
             </w:r>
             <w:r>
               <w:rPr>
@@ -999,7 +1713,149 @@
                 <w:noProof/>
                 <w:webHidden/>
               </w:rPr>
-              <w:t>5</w:t>
+              <w:t>7</w:t>
+            </w:r>
+            <w:r>
+              <w:rPr>
+                <w:noProof/>
+                <w:webHidden/>
+              </w:rPr>
+              <w:fldChar w:fldCharType="end"/>
+            </w:r>
+          </w:hyperlink>
+        </w:p>
+        <w:p>
+          <w:pPr>
+            <w:pStyle w:val="TOC2"/>
+            <w:tabs>
+              <w:tab w:val="right" w:leader="dot" w:pos="9350"/>
+            </w:tabs>
+            <w:rPr>
+              <w:rFonts w:asciiTheme="minorHAnsi" w:eastAsiaTheme="minorEastAsia" w:hAnsiTheme="minorHAnsi"/>
+              <w:noProof/>
+              <w:sz w:val="22"/>
+              <w:lang w:eastAsia="en-CA"/>
+            </w:rPr>
+          </w:pPr>
+          <w:hyperlink w:anchor="_Toc380590001" w:history="1">
+            <w:r>
+              <w:rPr>
+                <w:rStyle w:val="Hyperlink"/>
+                <w:noProof/>
+              </w:rPr>
+              <w:t>Coupon Rate</w:t>
+            </w:r>
+            <w:r>
+              <w:rPr>
+                <w:noProof/>
+                <w:webHidden/>
+              </w:rPr>
+              <w:tab/>
+            </w:r>
+            <w:r>
+              <w:rPr>
+                <w:noProof/>
+                <w:webHidden/>
+              </w:rPr>
+              <w:fldChar w:fldCharType="begin"/>
+            </w:r>
+            <w:r>
+              <w:rPr>
+                <w:noProof/>
+                <w:webHidden/>
+              </w:rPr>
+              <w:instrText xml:space="preserve"> PAGEREF _Toc380590001 \h </w:instrText>
+            </w:r>
+            <w:r>
+              <w:rPr>
+                <w:noProof/>
+                <w:webHidden/>
+              </w:rPr>
+            </w:r>
+            <w:r>
+              <w:rPr>
+                <w:noProof/>
+                <w:webHidden/>
+              </w:rPr>
+              <w:fldChar w:fldCharType="separate"/>
+            </w:r>
+            <w:r>
+              <w:rPr>
+                <w:noProof/>
+                <w:webHidden/>
+              </w:rPr>
+              <w:t>7</w:t>
+            </w:r>
+            <w:r>
+              <w:rPr>
+                <w:noProof/>
+                <w:webHidden/>
+              </w:rPr>
+              <w:fldChar w:fldCharType="end"/>
+            </w:r>
+          </w:hyperlink>
+        </w:p>
+        <w:p>
+          <w:pPr>
+            <w:pStyle w:val="TOC2"/>
+            <w:tabs>
+              <w:tab w:val="right" w:leader="dot" w:pos="9350"/>
+            </w:tabs>
+            <w:rPr>
+              <w:rFonts w:asciiTheme="minorHAnsi" w:eastAsiaTheme="minorEastAsia" w:hAnsiTheme="minorHAnsi"/>
+              <w:noProof/>
+              <w:sz w:val="22"/>
+              <w:lang w:eastAsia="en-CA"/>
+            </w:rPr>
+          </w:pPr>
+          <w:hyperlink w:anchor="_Toc380590002" w:history="1">
+            <w:r>
+              <w:rPr>
+                <w:rStyle w:val="Hyperlink"/>
+                <w:noProof/>
+              </w:rPr>
+              <w:t>Bond</w:t>
+            </w:r>
+            <w:r>
+              <w:rPr>
+                <w:noProof/>
+                <w:webHidden/>
+              </w:rPr>
+              <w:tab/>
+            </w:r>
+            <w:r>
+              <w:rPr>
+                <w:noProof/>
+                <w:webHidden/>
+              </w:rPr>
+              <w:fldChar w:fldCharType="begin"/>
+            </w:r>
+            <w:r>
+              <w:rPr>
+                <w:noProof/>
+                <w:webHidden/>
+              </w:rPr>
+              <w:instrText xml:space="preserve"> PAGEREF _Toc380590002 \h </w:instrText>
+            </w:r>
+            <w:r>
+              <w:rPr>
+                <w:noProof/>
+                <w:webHidden/>
+              </w:rPr>
+            </w:r>
+            <w:r>
+              <w:rPr>
+                <w:noProof/>
+                <w:webHidden/>
+              </w:rPr>
+              <w:fldChar w:fldCharType="separate"/>
+            </w:r>
+            <w:r>
+              <w:rPr>
+                <w:noProof/>
+                <w:webHidden/>
+              </w:rPr>
+              <w:t>7</w:t>
             </w:r>
             <w:r>
               <w:rPr>
@@ -1026,7 +1882,7 @@
       <w:pPr>
         <w:pStyle w:val="Heading1"/>
       </w:pPr>
-      <w:bookmarkStart w:id="0" w:name="_Toc379535767"/>
+      <w:bookmarkStart w:id="1" w:name="_Toc380589979"/>
       <w:r>
         <w:t>Chapter</w:t>
       </w:r>
@@ -1036,18 +1892,20 @@
       <w:r>
         <w:t xml:space="preserve"> − Sustainability</w:t>
       </w:r>
-      <w:bookmarkEnd w:id="0"/>
-    </w:p>
-    <w:p>
-      <w:pPr>
-        <w:pStyle w:val="NoSpacing"/>
-      </w:pPr>
+      <w:bookmarkEnd w:id="1"/>
+    </w:p>
+    <w:p>
+      <w:pPr>
+        <w:pStyle w:val="NoSpacing"/>
+      </w:pPr>
+      <w:proofErr w:type="gramStart"/>
       <w:r>
         <w:rPr>
           <w:b/>
         </w:rPr>
         <w:t>model</w:t>
       </w:r>
+      <w:proofErr w:type="gramEnd"/>
       <w:r>
         <w:t>: an simplification of reality that captures information useful and appropriate for a specific purpose</w:t>
       </w:r>
@@ -1061,11 +1919,19 @@
       <w:pPr>
         <w:pStyle w:val="NoSpacing"/>
       </w:pPr>
+      <w:proofErr w:type="gramStart"/>
       <w:r>
         <w:rPr>
           <w:b/>
         </w:rPr>
-        <w:t>linear product lifecycle</w:t>
+        <w:t>linear</w:t>
+      </w:r>
+      <w:proofErr w:type="gramEnd"/>
+      <w:r>
+        <w:rPr>
+          <w:b/>
+        </w:rPr>
+        <w:t xml:space="preserve"> product lifecycle</w:t>
       </w:r>
       <w:r>
         <w:t xml:space="preserve">: </w:t>
@@ -1132,11 +1998,19 @@
       <w:pPr>
         <w:pStyle w:val="NoSpacing"/>
       </w:pPr>
+      <w:proofErr w:type="gramStart"/>
       <w:r>
         <w:rPr>
           <w:b/>
         </w:rPr>
-        <w:t>closed-loop product lifecycle</w:t>
+        <w:t>closed-loop</w:t>
+      </w:r>
+      <w:proofErr w:type="gramEnd"/>
+      <w:r>
+        <w:rPr>
+          <w:b/>
+        </w:rPr>
+        <w:t xml:space="preserve"> product lifecycle</w:t>
       </w:r>
       <w:r>
         <w:t>: recycling, re-use, energy only lost at consumer level</w:t>
@@ -1217,11 +2091,11 @@
       <w:pPr>
         <w:pStyle w:val="Heading2"/>
       </w:pPr>
-      <w:bookmarkStart w:id="1" w:name="_Toc379535768"/>
+      <w:bookmarkStart w:id="2" w:name="_Toc380589980"/>
       <w:r>
         <w:t>Triple-Bottom Line</w:t>
       </w:r>
-      <w:bookmarkEnd w:id="1"/>
+      <w:bookmarkEnd w:id="2"/>
     </w:p>
     <w:p>
       <w:pPr>
@@ -1298,11 +2172,11 @@
       <w:pPr>
         <w:pStyle w:val="Heading2"/>
       </w:pPr>
-      <w:bookmarkStart w:id="2" w:name="_Toc379535769"/>
+      <w:bookmarkStart w:id="3" w:name="_Toc380589981"/>
       <w:r>
         <w:t>Seven Revolutions</w:t>
       </w:r>
-      <w:bookmarkEnd w:id="2"/>
+      <w:bookmarkEnd w:id="3"/>
     </w:p>
     <w:p>
       <w:pPr>
@@ -1413,11 +2287,11 @@
       <w:pPr>
         <w:pStyle w:val="Heading1"/>
       </w:pPr>
-      <w:bookmarkStart w:id="3" w:name="_Toc379535770"/>
+      <w:bookmarkStart w:id="4" w:name="_Toc380589982"/>
       <w:r>
         <w:t>Chapter 2</w:t>
       </w:r>
-      <w:bookmarkEnd w:id="3"/>
+      <w:bookmarkEnd w:id="4"/>
     </w:p>
     <w:p>
       <w:pPr>
@@ -1520,7 +2394,37 @@
         <w:t>P</w:t>
       </w:r>
       <w:r>
-        <w:t xml:space="preserve">]: the amount of money that is currently being dealt with (whether being loaned, or an annuity); before initiating a time period exchange, the present worth is known as the </w:t>
+        <w:t>]:</w:t>
+      </w:r>
+    </w:p>
+    <w:p>
+      <w:pPr>
+        <w:pStyle w:val="NoSpacing"/>
+        <w:numPr>
+          <w:ilvl w:val="0"/>
+          <w:numId w:val="7"/>
+        </w:numPr>
+      </w:pPr>
+      <w:r>
+        <w:t>T</w:t>
+      </w:r>
+      <w:r>
+        <w:t>he amount of money that is currently being dealt with (whether being loaned, or an annuity)</w:t>
+      </w:r>
+    </w:p>
+    <w:p>
+      <w:pPr>
+        <w:pStyle w:val="NoSpacing"/>
+        <w:numPr>
+          <w:ilvl w:val="0"/>
+          <w:numId w:val="7"/>
+        </w:numPr>
+      </w:pPr>
+      <w:r>
+        <w:t>B</w:t>
+      </w:r>
+      <w:r>
+        <w:t xml:space="preserve">efore initiating a time period exchange, the present worth is known as the </w:t>
       </w:r>
       <w:r>
         <w:rPr>
@@ -1532,6 +2436,18 @@
     <w:p>
       <w:pPr>
         <w:pStyle w:val="NoSpacing"/>
+        <w:numPr>
+          <w:ilvl w:val="0"/>
+          <w:numId w:val="7"/>
+        </w:numPr>
+      </w:pPr>
+      <w:r>
+        <w:t>Trying to bring all arrows on cash flow diagram to 0 (one period before the first payment)</w:t>
+      </w:r>
+    </w:p>
+    <w:p>
+      <w:pPr>
+        <w:pStyle w:val="NoSpacing"/>
       </w:pPr>
     </w:p>
     <w:p>
@@ -1579,222 +2495,305 @@
         <w:t>]: interest compounds per year</w:t>
       </w:r>
       <w:r>
-        <w:t xml:space="preserve"> (not cashflow periods)</w:t>
-      </w:r>
-    </w:p>
-    <w:p>
-      <w:pPr>
-        <w:pStyle w:val="NoSpacing"/>
-      </w:pPr>
-    </w:p>
-    <w:p>
-      <w:pPr>
-        <w:pStyle w:val="NoSpacing"/>
-      </w:pPr>
-      <w:r>
-        <w:pict>
-          <v:shape id="Picture 4" o:spid="_x0000_i1025" type="#_x0000_t75" style="width:2.75pt;height:2.75pt;visibility:visible;mso-wrap-style:square">
+        <w:t xml:space="preserve"> (not </w:t>
+      </w:r>
+      <w:proofErr w:type="spellStart"/>
+      <w:r>
+        <w:t>cashflow</w:t>
+      </w:r>
+      <w:proofErr w:type="spellEnd"/>
+      <w:r>
+        <w:t xml:space="preserve"> periods)</w:t>
+      </w:r>
+    </w:p>
+    <w:p>
+      <w:pPr>
+        <w:pStyle w:val="NoSpacing"/>
+      </w:pPr>
+    </w:p>
+    <w:p>
+      <w:pPr>
+        <w:pStyle w:val="NoSpacing"/>
+      </w:pPr>
+      <w:r>
+        <w:rPr>
+          <w:b/>
+        </w:rPr>
+        <w:t>Cash</w:t>
+      </w:r>
+      <w:r>
+        <w:rPr>
+          <w:b/>
+        </w:rPr>
+        <w:t xml:space="preserve"> </w:t>
+      </w:r>
+      <w:r>
+        <w:rPr>
+          <w:b/>
+        </w:rPr>
+        <w:t xml:space="preserve">flow </w:t>
+      </w:r>
+      <w:r>
+        <w:rPr>
+          <w:b/>
+        </w:rPr>
+        <w:t>period</w:t>
+      </w:r>
+      <w:r>
+        <w:rPr>
+          <w:b/>
+        </w:rPr>
+        <w:t xml:space="preserve"> (</w:t>
+      </w:r>
+      <w:proofErr w:type="spellStart"/>
+      <w:r>
+        <w:rPr>
+          <w:b/>
+        </w:rPr>
+        <w:t>cfp</w:t>
+      </w:r>
+      <w:proofErr w:type="spellEnd"/>
+      <w:r>
+        <w:rPr>
+          <w:b/>
+        </w:rPr>
+        <w:t>)</w:t>
+      </w:r>
+      <w:r>
+        <w:t>:</w:t>
+      </w:r>
+      <w:r>
+        <w:rPr>
+          <w:b/>
+        </w:rPr>
+        <w:t xml:space="preserve"> </w:t>
+      </w:r>
+      <w:r>
+        <w:t xml:space="preserve">or </w:t>
+      </w:r>
+      <w:r>
+        <w:rPr>
+          <w:i/>
+        </w:rPr>
+        <w:t>payment period</w:t>
+      </w:r>
+      <w:r>
+        <w:t xml:space="preserve"> is how long it is between your payments</w:t>
+      </w:r>
+    </w:p>
+    <w:p>
+      <w:pPr>
+        <w:pStyle w:val="NoSpacing"/>
+      </w:pPr>
+    </w:p>
+    <w:p>
+      <w:pPr>
+        <w:pStyle w:val="NoSpacing"/>
+      </w:pPr>
+      <w:r>
+        <w:t>Don’t forget that there are 4 quarters in a year and 3 months in a quarter-year.</w:t>
+      </w:r>
+    </w:p>
+    <w:p>
+      <w:pPr>
+        <w:pStyle w:val="NoSpacing"/>
+      </w:pPr>
+    </w:p>
+    <w:p>
+      <w:pPr>
+        <w:pStyle w:val="NoSpacing"/>
+      </w:pPr>
+      <w:r>
+        <w:rPr>
+          <w:b/>
+        </w:rPr>
+        <w:t xml:space="preserve">Interest rate per </w:t>
+      </w:r>
+      <w:proofErr w:type="spellStart"/>
+      <w:r>
+        <w:rPr>
+          <w:b/>
+        </w:rPr>
+        <w:t>cf</w:t>
+      </w:r>
+      <w:r>
+        <w:rPr>
+          <w:b/>
+        </w:rPr>
+        <w:t>p</w:t>
+      </w:r>
+      <w:proofErr w:type="spellEnd"/>
+      <w:r>
+        <w:t xml:space="preserve"> [</w:t>
+      </w:r>
+      <w:proofErr w:type="spellStart"/>
+      <w:r>
+        <w:rPr>
+          <w:i/>
+        </w:rPr>
+        <w:t>i</w:t>
+      </w:r>
+      <w:proofErr w:type="spellEnd"/>
+      <w:r>
+        <w:t>]</w:t>
+      </w:r>
+      <w:r>
+        <w:t>: interest for each interest period</w:t>
+      </w:r>
+      <w:r>
+        <w:t xml:space="preserve"> </w:t>
+      </w:r>
+      <w:r>
+        <w:rPr>
+          <w:position w:val="-12"/>
+        </w:rPr>
+        <w:object w:dxaOrig="900" w:dyaOrig="360">
+          <v:shape id="_x0000_i1026" type="#_x0000_t75" style="width:44.65pt;height:18.25pt" o:ole="">
             <v:imagedata r:id="rId13" o:title=""/>
           </v:shape>
-        </w:pict>
-      </w:r>
+          <o:OLEObject Type="Embed" ProgID="Equation.DSMT4" ShapeID="_x0000_i1026" DrawAspect="Content" ObjectID="_1454332117" r:id="rId14"/>
+        </w:object>
+      </w:r>
+    </w:p>
+    <w:p>
+      <w:pPr>
+        <w:pStyle w:val="NoSpacing"/>
+      </w:pPr>
+    </w:p>
+    <w:p>
+      <w:pPr>
+        <w:pStyle w:val="NoSpacing"/>
+      </w:pPr>
       <w:r>
         <w:rPr>
           <w:b/>
         </w:rPr>
-        <w:t xml:space="preserve">Cashflow </w:t>
+        <w:t>N</w:t>
       </w:r>
       <w:r>
         <w:rPr>
           <w:b/>
         </w:rPr>
-        <w:t>period</w:t>
+        <w:t xml:space="preserve">umber of </w:t>
+      </w:r>
+      <w:r>
+        <w:rPr>
+          <w:b/>
+        </w:rPr>
+        <w:t>compounds</w:t>
+      </w:r>
+      <w:r>
+        <w:rPr>
+          <w:b/>
+        </w:rPr>
+        <w:t xml:space="preserve"> per </w:t>
+      </w:r>
+      <w:proofErr w:type="spellStart"/>
+      <w:r>
+        <w:rPr>
+          <w:b/>
+        </w:rPr>
+        <w:t>c</w:t>
+      </w:r>
+      <w:r>
+        <w:rPr>
+          <w:b/>
+        </w:rPr>
+        <w:t>fp</w:t>
+      </w:r>
+      <w:proofErr w:type="spellEnd"/>
+      <w:r>
+        <w:t xml:space="preserve"> </w:t>
+      </w:r>
+      <w:r>
+        <w:t>[</w:t>
+      </w:r>
+      <w:r>
+        <w:rPr>
+          <w:i/>
+        </w:rPr>
+        <w:t>k</w:t>
+      </w:r>
+      <w:r>
+        <w:t>]</w:t>
       </w:r>
       <w:r>
         <w:t>:</w:t>
       </w:r>
       <w:r>
+        <w:t xml:space="preserve"> should never be a fraction</w:t>
+      </w:r>
+    </w:p>
+    <w:p>
+      <w:pPr>
+        <w:pStyle w:val="NoSpacing"/>
+      </w:pPr>
+    </w:p>
+    <w:p>
+      <w:pPr>
+        <w:pStyle w:val="NoSpacing"/>
+      </w:pPr>
+      <w:r>
         <w:rPr>
           <w:b/>
         </w:rPr>
-        <w:t xml:space="preserve"> </w:t>
-      </w:r>
-      <w:r>
-        <w:t xml:space="preserve">or </w:t>
-      </w:r>
-      <w:r>
-        <w:rPr>
-          <w:i/>
-        </w:rPr>
-        <w:t>payment period</w:t>
-      </w:r>
-      <w:r>
-        <w:t xml:space="preserve"> is how long it is between your payments</w:t>
-      </w:r>
-    </w:p>
-    <w:p>
-      <w:pPr>
-        <w:pStyle w:val="NoSpacing"/>
-      </w:pPr>
-    </w:p>
-    <w:p>
-      <w:pPr>
-        <w:pStyle w:val="NoSpacing"/>
-      </w:pPr>
-      <w:r>
-        <w:t>Don’t forget that there are 4 quarters in a year and 3 months in a quarter-year.</w:t>
-      </w:r>
-    </w:p>
-    <w:p>
-      <w:pPr>
-        <w:pStyle w:val="NoSpacing"/>
-      </w:pPr>
-    </w:p>
-    <w:p>
-      <w:pPr>
-        <w:pStyle w:val="NoSpacing"/>
-      </w:pPr>
-      <w:r>
-        <w:rPr>
-          <w:b/>
-        </w:rPr>
-        <w:t>Interest rate per time period</w:t>
+        <w:t>Effective Interest rate</w:t>
       </w:r>
       <w:r>
         <w:t xml:space="preserve"> [</w:t>
       </w:r>
-      <w:r>
-        <w:rPr>
-          <w:i/>
-        </w:rPr>
+      <w:proofErr w:type="spellStart"/>
+      <w:r>
         <w:t>i</w:t>
       </w:r>
       <w:r>
+        <w:rPr>
+          <w:vertAlign w:val="subscript"/>
+        </w:rPr>
+        <w:t>e</w:t>
+      </w:r>
+      <w:proofErr w:type="spellEnd"/>
+      <w:r>
         <w:t>]</w:t>
       </w:r>
       <w:r>
-        <w:t>: interest for each interest period</w:t>
-      </w:r>
-      <w:r>
-        <w:t xml:space="preserve"> </w:t>
-      </w:r>
-      <w:r>
-        <w:rPr>
-          <w:position w:val="-12"/>
-        </w:rPr>
-        <w:object w:dxaOrig="520" w:dyaOrig="360">
-          <v:shape id="_x0000_i1026" type="#_x0000_t75" style="width:25.95pt;height:18.1pt" o:ole="">
-            <v:imagedata r:id="rId14" o:title=""/>
+        <w:t xml:space="preserve">: </w:t>
+      </w:r>
+      <w:r>
+        <w:t xml:space="preserve">overall interest </w:t>
+      </w:r>
+      <w:r>
+        <w:t xml:space="preserve">rate that </w:t>
+      </w:r>
+      <w:r>
+        <w:t xml:space="preserve">takes compounding </w:t>
+      </w:r>
+      <w:r>
+        <w:t>and payment periods</w:t>
+      </w:r>
+      <w:r>
+        <w:t xml:space="preserve"> into consideration</w:t>
+      </w:r>
+    </w:p>
+    <w:p>
+      <w:pPr>
+        <w:pStyle w:val="NoSpacing"/>
+      </w:pPr>
+      <w:r>
+        <w:rPr>
+          <w:position w:val="-14"/>
+        </w:rPr>
+        <w:object w:dxaOrig="2760" w:dyaOrig="440">
+          <v:shape id="_x0000_i1027" type="#_x0000_t75" style="width:137.75pt;height:22.1pt" o:ole="">
+            <v:imagedata r:id="rId15" o:title=""/>
           </v:shape>
-          <o:OLEObject Type="Embed" ProgID="Equation.DSMT4" ShapeID="_x0000_i1026" DrawAspect="Content" ObjectID="_1453701616" r:id="rId15"/>
+          <o:OLEObject Type="Embed" ProgID="Equation.DSMT4" ShapeID="_x0000_i1027" DrawAspect="Content" ObjectID="_1454332118" r:id="rId16"/>
         </w:object>
       </w:r>
     </w:p>
     <w:p>
       <w:pPr>
         <w:pStyle w:val="NoSpacing"/>
-      </w:pPr>
-    </w:p>
-    <w:p>
-      <w:pPr>
-        <w:pStyle w:val="NoSpacing"/>
-      </w:pPr>
-      <w:r>
-        <w:rPr>
-          <w:b/>
-        </w:rPr>
-        <w:t>N</w:t>
-      </w:r>
-      <w:r>
-        <w:rPr>
-          <w:b/>
-        </w:rPr>
-        <w:t>umber of periods per cash flow period</w:t>
-      </w:r>
-      <w:r>
-        <w:t xml:space="preserve"> </w:t>
-      </w:r>
-      <w:r>
-        <w:t>[</w:t>
-      </w:r>
-      <w:r>
-        <w:rPr>
-          <w:i/>
-        </w:rPr>
-        <w:t>k</w:t>
-      </w:r>
-      <w:r>
-        <w:t>]</w:t>
-      </w:r>
-      <w:r>
-        <w:t>:</w:t>
-      </w:r>
-      <w:r>
-        <w:t xml:space="preserve"> should never be a fraction</w:t>
-      </w:r>
-    </w:p>
-    <w:p>
-      <w:pPr>
-        <w:pStyle w:val="NoSpacing"/>
-      </w:pPr>
-    </w:p>
-    <w:p>
-      <w:pPr>
-        <w:pStyle w:val="NoSpacing"/>
-      </w:pPr>
-      <w:r>
-        <w:rPr>
-          <w:b/>
-        </w:rPr>
-        <w:t>Effective Interest rate</w:t>
-      </w:r>
-      <w:r>
-        <w:t xml:space="preserve"> [i</w:t>
-      </w:r>
-      <w:r>
-        <w:rPr>
-          <w:vertAlign w:val="subscript"/>
-        </w:rPr>
-        <w:t>e</w:t>
-      </w:r>
-      <w:r>
-        <w:t>]</w:t>
-      </w:r>
-      <w:r>
-        <w:t xml:space="preserve">: rate that </w:t>
-      </w:r>
-      <w:r>
-        <w:t xml:space="preserve">takes compounding </w:t>
-      </w:r>
-      <w:r>
-        <w:t>and payment periods</w:t>
-      </w:r>
-      <w:r>
-        <w:t xml:space="preserve"> into consideration</w:t>
-      </w:r>
-    </w:p>
-    <w:p>
-      <w:pPr>
-        <w:pStyle w:val="NoSpacing"/>
-      </w:pPr>
-      <w:r>
-        <w:rPr>
-          <w:position w:val="-20"/>
-        </w:rPr>
-        <w:object w:dxaOrig="1700" w:dyaOrig="520">
-          <v:shape id="_x0000_i1027" type="#_x0000_t75" style="width:84.95pt;height:25.95pt" o:ole="">
-            <v:imagedata r:id="rId16" o:title=""/>
-          </v:shape>
-          <o:OLEObject Type="Embed" ProgID="Equation.DSMT4" ShapeID="_x0000_i1027" DrawAspect="Content" ObjectID="_1453701617" r:id="rId17"/>
-        </w:object>
-      </w:r>
-    </w:p>
-    <w:p>
-      <w:pPr>
-        <w:pStyle w:val="NoSpacing"/>
-        <w:rPr>
-          <w:b/>
-        </w:rPr>
       </w:pPr>
       <w:r>
         <w:t xml:space="preserve">Effective interest per cash </w:t>
@@ -1829,16 +2828,24 @@
           <w:position w:val="-18"/>
         </w:rPr>
         <w:object w:dxaOrig="1480" w:dyaOrig="480">
-          <v:shape id="_x0000_i1028" type="#_x0000_t75" style="width:73.7pt;height:23.9pt" o:ole="">
-            <v:imagedata r:id="rId18" o:title=""/>
+          <v:shape id="_x0000_i1028" type="#_x0000_t75" style="width:73.9pt;height:24pt" o:ole="">
+            <v:imagedata r:id="rId17" o:title=""/>
           </v:shape>
-          <o:OLEObject Type="Embed" ProgID="Equation.DSMT4" ShapeID="_x0000_i1028" DrawAspect="Content" ObjectID="_1453701618" r:id="rId19"/>
+          <o:OLEObject Type="Embed" ProgID="Equation.DSMT4" ShapeID="_x0000_i1028" DrawAspect="Content" ObjectID="_1454332119" r:id="rId18"/>
         </w:object>
       </w:r>
     </w:p>
     <w:p>
       <w:pPr>
         <w:pStyle w:val="NoSpacing"/>
+        <w:rPr>
+          <w:b/>
+        </w:rPr>
+      </w:pPr>
+    </w:p>
+    <w:p>
+      <w:pPr>
+        <w:pStyle w:val="NoSpacing"/>
       </w:pPr>
       <w:r>
         <w:t>Your effective interest rate should be close to nominal interest rate/cash-flow periods per year</w:t>
@@ -1851,11 +2858,11 @@
       <w:pPr>
         <w:pStyle w:val="Heading2"/>
       </w:pPr>
-      <w:bookmarkStart w:id="4" w:name="_Toc379535771"/>
+      <w:bookmarkStart w:id="5" w:name="_Toc380589983"/>
       <w:r>
         <w:t>Methods of Interest Calculation</w:t>
       </w:r>
-      <w:bookmarkEnd w:id="4"/>
+      <w:bookmarkEnd w:id="5"/>
     </w:p>
     <w:p>
       <w:pPr>
@@ -1924,13 +2931,13 @@
       <w:pPr>
         <w:pStyle w:val="Heading3"/>
       </w:pPr>
-      <w:bookmarkStart w:id="5" w:name="_Lump_Sum"/>
-      <w:bookmarkStart w:id="6" w:name="_Toc379535772"/>
-      <w:bookmarkEnd w:id="5"/>
+      <w:bookmarkStart w:id="6" w:name="_Lump_Sum"/>
+      <w:bookmarkStart w:id="7" w:name="_Toc380589984"/>
+      <w:bookmarkEnd w:id="6"/>
       <w:r>
         <w:t>Lump Sum</w:t>
       </w:r>
-      <w:bookmarkEnd w:id="6"/>
+      <w:bookmarkEnd w:id="7"/>
     </w:p>
     <w:p>
       <w:pPr>
@@ -1958,10 +2965,10 @@
           <w:position w:val="-6"/>
         </w:rPr>
         <w:object w:dxaOrig="660" w:dyaOrig="279">
-          <v:shape id="_x0000_i1029" type="#_x0000_t75" style="width:33.1pt;height:14pt" o:ole="">
-            <v:imagedata r:id="rId20" o:title=""/>
+          <v:shape id="_x0000_i1029" type="#_x0000_t75" style="width:33.1pt;height:13.9pt" o:ole="">
+            <v:imagedata r:id="rId19" o:title=""/>
           </v:shape>
-          <o:OLEObject Type="Embed" ProgID="Equation.DSMT4" ShapeID="_x0000_i1029" DrawAspect="Content" ObjectID="_1453701619" r:id="rId21"/>
+          <o:OLEObject Type="Embed" ProgID="Equation.DSMT4" ShapeID="_x0000_i1029" DrawAspect="Content" ObjectID="_1454332120" r:id="rId20"/>
         </w:object>
       </w:r>
     </w:p>
@@ -1974,10 +2981,10 @@
           <w:position w:val="-14"/>
         </w:rPr>
         <w:object w:dxaOrig="1219" w:dyaOrig="400">
-          <v:shape id="_x0000_i1030" type="#_x0000_t75" style="width:61.1pt;height:19.8pt" o:ole="">
-            <v:imagedata r:id="rId22" o:title=""/>
+          <v:shape id="_x0000_i1030" type="#_x0000_t75" style="width:60.95pt;height:19.7pt" o:ole="">
+            <v:imagedata r:id="rId21" o:title=""/>
           </v:shape>
-          <o:OLEObject Type="Embed" ProgID="Equation.DSMT4" ShapeID="_x0000_i1030" DrawAspect="Content" ObjectID="_1453701620" r:id="rId23"/>
+          <o:OLEObject Type="Embed" ProgID="Equation.DSMT4" ShapeID="_x0000_i1030" DrawAspect="Content" ObjectID="_1454332121" r:id="rId22"/>
         </w:object>
       </w:r>
     </w:p>
@@ -1985,13 +2992,13 @@
       <w:pPr>
         <w:pStyle w:val="Heading3"/>
       </w:pPr>
-      <w:bookmarkStart w:id="7" w:name="_Simple_Interest"/>
-      <w:bookmarkStart w:id="8" w:name="_Toc379535773"/>
-      <w:bookmarkEnd w:id="7"/>
+      <w:bookmarkStart w:id="8" w:name="_Simple_Interest"/>
+      <w:bookmarkStart w:id="9" w:name="_Toc380589985"/>
+      <w:bookmarkEnd w:id="8"/>
       <w:r>
         <w:t>Simple Interest</w:t>
       </w:r>
-      <w:bookmarkEnd w:id="8"/>
+      <w:bookmarkEnd w:id="9"/>
     </w:p>
     <w:p>
       <w:pPr>
@@ -2016,10 +3023,10 @@
           <w:position w:val="-14"/>
         </w:rPr>
         <w:object w:dxaOrig="2240" w:dyaOrig="400">
-          <v:shape id="_x0000_i1031" type="#_x0000_t75" style="width:112.25pt;height:19.8pt" o:ole="">
-            <v:imagedata r:id="rId24" o:title=""/>
+          <v:shape id="_x0000_i1031" type="#_x0000_t75" style="width:112.3pt;height:19.7pt" o:ole="">
+            <v:imagedata r:id="rId23" o:title=""/>
           </v:shape>
-          <o:OLEObject Type="Embed" ProgID="Equation.DSMT4" ShapeID="_x0000_i1031" DrawAspect="Content" ObjectID="_1453701621" r:id="rId25"/>
+          <o:OLEObject Type="Embed" ProgID="Equation.DSMT4" ShapeID="_x0000_i1031" DrawAspect="Content" ObjectID="_1454332122" r:id="rId24"/>
         </w:object>
       </w:r>
     </w:p>
@@ -2027,13 +3034,13 @@
       <w:pPr>
         <w:pStyle w:val="Heading3"/>
       </w:pPr>
-      <w:bookmarkStart w:id="9" w:name="_Compound_Interest"/>
-      <w:bookmarkStart w:id="10" w:name="_Toc379535774"/>
-      <w:bookmarkEnd w:id="9"/>
+      <w:bookmarkStart w:id="10" w:name="_Compound_Interest"/>
+      <w:bookmarkStart w:id="11" w:name="_Toc380589986"/>
+      <w:bookmarkEnd w:id="10"/>
       <w:r>
         <w:t>Compound Interest</w:t>
       </w:r>
-      <w:bookmarkEnd w:id="10"/>
+      <w:bookmarkEnd w:id="11"/>
     </w:p>
     <w:p>
       <w:pPr>
@@ -2064,10 +3071,10 @@
           <w:position w:val="-80"/>
         </w:rPr>
         <w:object w:dxaOrig="1680" w:dyaOrig="1640">
-          <v:shape id="_x0000_i1032" type="#_x0000_t75" style="width:83.95pt;height:82.25pt" o:ole="">
-            <v:imagedata r:id="rId26" o:title=""/>
+          <v:shape id="_x0000_i1032" type="#_x0000_t75" style="width:84pt;height:82.1pt" o:ole="">
+            <v:imagedata r:id="rId25" o:title=""/>
           </v:shape>
-          <o:OLEObject Type="Embed" ProgID="Equation.DSMT4" ShapeID="_x0000_i1032" DrawAspect="Content" ObjectID="_1453701622" r:id="rId27"/>
+          <o:OLEObject Type="Embed" ProgID="Equation.DSMT4" ShapeID="_x0000_i1032" DrawAspect="Content" ObjectID="_1454332123" r:id="rId26"/>
         </w:object>
       </w:r>
     </w:p>
@@ -2090,7 +3097,43 @@
         <w:t>compound period</w:t>
       </w:r>
       <w:r>
-        <w:t>, which is the amount of times when interest begins to be charged on unpaid previous interest</w:t>
+        <w:t>, which is the amount of time</w:t>
+      </w:r>
+      <w:r>
+        <w:t xml:space="preserve">, until </w:t>
+      </w:r>
+      <w:r>
+        <w:t xml:space="preserve">interest begins to be charged on unpaid </w:t>
+      </w:r>
+      <w:r>
+        <w:t xml:space="preserve">charges on top of </w:t>
+      </w:r>
+      <w:r>
+        <w:t>previous</w:t>
+      </w:r>
+      <w:r>
+        <w:t xml:space="preserve"> unpaid</w:t>
+      </w:r>
+      <w:r>
+        <w:t xml:space="preserve"> interest</w:t>
+      </w:r>
+      <w:r>
+        <w:t xml:space="preserve">. Compounding periods </w:t>
+      </w:r>
+      <w:r>
+        <w:t xml:space="preserve">are assumed to </w:t>
+      </w:r>
+      <w:r>
+        <w:t xml:space="preserve">have </w:t>
+      </w:r>
+      <w:r>
+        <w:rPr>
+          <w:u w:val="single"/>
+        </w:rPr>
+        <w:t>equal length</w:t>
+      </w:r>
+      <w:r>
+        <w:t>.</w:t>
       </w:r>
     </w:p>
     <w:p>
@@ -2125,7 +3168,7 @@
                     <pic:cNvPicPr/>
                   </pic:nvPicPr>
                   <pic:blipFill>
-                    <a:blip r:embed="rId28"/>
+                    <a:blip r:embed="rId27"/>
                     <a:stretch>
                       <a:fillRect/>
                     </a:stretch>
@@ -2150,25 +3193,25 @@
       <w:pPr>
         <w:pStyle w:val="Heading3"/>
       </w:pPr>
-      <w:bookmarkStart w:id="11" w:name="_Toc379535775"/>
+      <w:bookmarkStart w:id="12" w:name="_Toc380589987"/>
       <w:r>
         <w:t>Continuous Compound</w:t>
       </w:r>
-      <w:bookmarkEnd w:id="11"/>
-    </w:p>
-    <w:p>
-      <w:pPr>
-        <w:pStyle w:val="NoSpacing"/>
-      </w:pPr>
-      <w:r>
-        <w:rPr>
-          <w:position w:val="-36"/>
-        </w:rPr>
-        <w:object w:dxaOrig="1860" w:dyaOrig="840">
-          <v:shape id="_x0000_i1033" type="#_x0000_t75" style="width:93.15pt;height:41.95pt" o:ole="">
-            <v:imagedata r:id="rId29" o:title=""/>
+      <w:bookmarkEnd w:id="12"/>
+    </w:p>
+    <w:p>
+      <w:pPr>
+        <w:pStyle w:val="NoSpacing"/>
+      </w:pPr>
+      <w:r>
+        <w:rPr>
+          <w:position w:val="-44"/>
+        </w:rPr>
+        <w:object w:dxaOrig="1860" w:dyaOrig="999">
+          <v:shape id="_x0000_i1033" type="#_x0000_t75" style="width:93.1pt;height:49.45pt" o:ole="">
+            <v:imagedata r:id="rId28" o:title=""/>
           </v:shape>
-          <o:OLEObject Type="Embed" ProgID="Equation.DSMT4" ShapeID="_x0000_i1033" DrawAspect="Content" ObjectID="_1453701623" r:id="rId30"/>
+          <o:OLEObject Type="Embed" ProgID="Equation.DSMT4" ShapeID="_x0000_i1033" DrawAspect="Content" ObjectID="_1454332124" r:id="rId29"/>
         </w:object>
       </w:r>
     </w:p>
@@ -2179,11 +3222,11 @@
           <w:b w:val="0"/>
         </w:rPr>
       </w:pPr>
-      <w:bookmarkStart w:id="12" w:name="_Toc379535776"/>
+      <w:bookmarkStart w:id="13" w:name="_Toc380589988"/>
       <w:r>
         <w:t>Cash Flow Diagrams</w:t>
       </w:r>
-      <w:bookmarkEnd w:id="12"/>
+      <w:bookmarkEnd w:id="13"/>
     </w:p>
     <w:p>
       <w:pPr>
@@ -2235,7 +3278,7 @@
                     <pic:cNvPicPr/>
                   </pic:nvPicPr>
                   <pic:blipFill>
-                    <a:blip r:embed="rId31"/>
+                    <a:blip r:embed="rId30"/>
                     <a:stretch>
                       <a:fillRect/>
                     </a:stretch>
@@ -2260,11 +3303,81 @@
       <w:pPr>
         <w:pStyle w:val="NoSpacing"/>
       </w:pPr>
-    </w:p>
-    <w:p>
-      <w:pPr>
-        <w:pStyle w:val="NoSpacing"/>
-      </w:pPr>
+      <w:r>
+        <w:t xml:space="preserve">Sometimes when there are repeated points, with the same value, we represent the area with repeated points with a </w:t>
+      </w:r>
+      <w:r>
+        <w:rPr>
+          <w:i/>
+        </w:rPr>
+        <w:t>squiggle</w:t>
+      </w:r>
+      <w:r>
+        <w:t xml:space="preserve"> on the cash flow diagram:</w:t>
+      </w:r>
+    </w:p>
+    <w:p>
+      <w:pPr>
+        <w:pStyle w:val="NoSpacing"/>
+        <w:jc w:val="center"/>
+      </w:pPr>
+      <w:r>
+        <w:br/>
+      </w:r>
+      <w:r>
+        <w:rPr>
+          <w:noProof/>
+          <w:lang w:eastAsia="en-CA"/>
+        </w:rPr>
+        <w:drawing>
+          <wp:inline distT="0" distB="0" distL="0" distR="0" wp14:anchorId="1E880B28" wp14:editId="6420C1F0">
+            <wp:extent cx="2057738" cy="1065877"/>
+            <wp:effectExtent l="0" t="0" r="0" b="1270"/>
+            <wp:docPr id="6" name="Picture 6"/>
+            <wp:cNvGraphicFramePr>
+              <a:graphicFrameLocks xmlns:a="http://schemas.openxmlformats.org/drawingml/2006/main" noChangeAspect="1"/>
+            </wp:cNvGraphicFramePr>
+            <a:graphic xmlns:a="http://schemas.openxmlformats.org/drawingml/2006/main">
+              <a:graphicData uri="http://schemas.openxmlformats.org/drawingml/2006/picture">
+                <pic:pic xmlns:pic="http://schemas.openxmlformats.org/drawingml/2006/picture">
+                  <pic:nvPicPr>
+                    <pic:cNvPr id="0" name="Picture 13"/>
+                    <pic:cNvPicPr>
+                      <a:picLocks noChangeAspect="1" noChangeArrowheads="1"/>
+                    </pic:cNvPicPr>
+                  </pic:nvPicPr>
+                  <pic:blipFill>
+                    <a:blip r:embed="rId31">
+                      <a:extLst>
+                        <a:ext uri="{28A0092B-C50C-407E-A947-70E740481C1C}">
+                          <a14:useLocalDpi xmlns:a14="http://schemas.microsoft.com/office/drawing/2010/main" val="0"/>
+                        </a:ext>
+                      </a:extLst>
+                    </a:blip>
+                    <a:srcRect/>
+                    <a:stretch>
+                      <a:fillRect/>
+                    </a:stretch>
+                  </pic:blipFill>
+                  <pic:spPr bwMode="auto">
+                    <a:xfrm>
+                      <a:off x="0" y="0"/>
+                      <a:ext cx="2069439" cy="1071938"/>
+                    </a:xfrm>
+                    <a:prstGeom prst="rect">
+                      <a:avLst/>
+                    </a:prstGeom>
+                    <a:noFill/>
+                    <a:ln>
+                      <a:noFill/>
+                    </a:ln>
+                  </pic:spPr>
+                </pic:pic>
+              </a:graphicData>
+            </a:graphic>
+          </wp:inline>
+        </w:drawing>
+      </w:r>
     </w:p>
     <w:p>
       <w:pPr>
@@ -2275,11 +3388,21 @@
       <w:pPr>
         <w:pStyle w:val="Heading1"/>
       </w:pPr>
-      <w:bookmarkStart w:id="13" w:name="_Toc379535777"/>
+      <w:bookmarkStart w:id="14" w:name="_Toc380589989"/>
       <w:r>
         <w:t>Chapter 3</w:t>
       </w:r>
-      <w:bookmarkEnd w:id="13"/>
+      <w:bookmarkEnd w:id="14"/>
+    </w:p>
+    <w:p>
+      <w:pPr>
+        <w:pStyle w:val="Heading2"/>
+      </w:pPr>
+      <w:bookmarkStart w:id="15" w:name="_Toc380589990"/>
+      <w:r>
+        <w:t>Equivalence</w:t>
+      </w:r>
+      <w:bookmarkEnd w:id="15"/>
     </w:p>
     <w:p>
       <w:pPr>
@@ -2294,50 +3417,124 @@
       <w:r>
         <w:t xml:space="preserve">: </w:t>
       </w:r>
-    </w:p>
-    <w:p>
-      <w:pPr>
-        <w:pStyle w:val="NoSpacing"/>
+      <w:r>
+        <w:t xml:space="preserve">when the value of something is the same at </w:t>
+      </w:r>
+      <w:r>
+        <w:t xml:space="preserve">the </w:t>
+      </w:r>
+      <w:r>
+        <w:t>one period as at a different period</w:t>
+      </w:r>
+      <w:r>
+        <w:t>, which is determined by the interest rate</w:t>
+      </w:r>
+    </w:p>
+    <w:p>
+      <w:pPr>
+        <w:pStyle w:val="NoSpacing"/>
+        <w:numPr>
+          <w:ilvl w:val="0"/>
+          <w:numId w:val="6"/>
+        </w:numPr>
       </w:pPr>
       <w:r>
         <w:rPr>
           <w:b/>
         </w:rPr>
-        <w:t>Decisional Equivalence</w:t>
+        <w:t>Mathematical</w:t>
       </w:r>
       <w:r>
         <w:t xml:space="preserve">: </w:t>
       </w:r>
-    </w:p>
-    <w:p>
-      <w:pPr>
-        <w:pStyle w:val="NoSpacing"/>
-      </w:pPr>
-    </w:p>
-    <w:p>
-      <w:pPr>
-        <w:pStyle w:val="NoSpacing"/>
+      <w:r>
+        <w:t xml:space="preserve">comparing future to present by a factor of </w:t>
+      </w:r>
+      <w:r>
+        <w:rPr>
+          <w:i/>
+        </w:rPr>
+        <w:t>time</w:t>
+      </w:r>
+    </w:p>
+    <w:p>
+      <w:pPr>
+        <w:pStyle w:val="NoSpacing"/>
+        <w:numPr>
+          <w:ilvl w:val="0"/>
+          <w:numId w:val="6"/>
+        </w:numPr>
       </w:pPr>
       <w:r>
         <w:rPr>
           <w:b/>
         </w:rPr>
-        <w:t>Present Cost</w:t>
+        <w:t>Decisional</w:t>
       </w:r>
       <w:r>
         <w:t xml:space="preserve">: </w:t>
       </w:r>
       <w:r>
-        <w:t>trying to bring all arrows on cash flow diagram to 0</w:t>
-      </w:r>
-      <w:r>
-        <w:t xml:space="preserve"> (one period before the first payment)</w:t>
-      </w:r>
-    </w:p>
-    <w:p>
-      <w:pPr>
-        <w:pStyle w:val="NoSpacing"/>
-      </w:pPr>
+        <w:t xml:space="preserve">comparing future to present by a factor of </w:t>
+      </w:r>
+      <w:r>
+        <w:rPr>
+          <w:i/>
+        </w:rPr>
+        <w:t>periods</w:t>
+      </w:r>
+    </w:p>
+    <w:p>
+      <w:pPr>
+        <w:pStyle w:val="NoSpacing"/>
+        <w:numPr>
+          <w:ilvl w:val="0"/>
+          <w:numId w:val="6"/>
+        </w:numPr>
+      </w:pPr>
+      <w:r>
+        <w:rPr>
+          <w:b/>
+        </w:rPr>
+        <w:t>Market</w:t>
+      </w:r>
+      <w:r>
+        <w:t xml:space="preserve">: </w:t>
+      </w:r>
+      <w:r>
+        <w:t>(?)</w:t>
+      </w:r>
+    </w:p>
+    <w:p>
+      <w:pPr>
+        <w:pStyle w:val="NoSpacing"/>
+      </w:pPr>
+    </w:p>
+    <w:p>
+      <w:pPr>
+        <w:pStyle w:val="NoSpacing"/>
+      </w:pPr>
+      <w:r>
+        <w:t xml:space="preserve">Note: a payment at time 0 can be assumed to occur at the end of </w:t>
+      </w:r>
+      <w:r>
+        <w:t>the previous period</w:t>
+      </w:r>
+    </w:p>
+    <w:p>
+      <w:pPr>
+        <w:pStyle w:val="NoSpacing"/>
+      </w:pPr>
+    </w:p>
+    <w:p>
+      <w:pPr>
+        <w:pStyle w:val="Heading2"/>
+      </w:pPr>
+      <w:bookmarkStart w:id="16" w:name="_Toc380589991"/>
+      <w:r>
+        <w:t>Compound Interest Factors</w:t>
+      </w:r>
+      <w:bookmarkEnd w:id="16"/>
     </w:p>
     <w:p>
       <w:pPr>
@@ -2350,127 +3547,57 @@
     <w:p>
       <w:pPr>
         <w:pStyle w:val="NoSpacing"/>
-      </w:pPr>
-    </w:p>
-    <w:p>
-      <w:pPr>
-        <w:pStyle w:val="NoSpacing"/>
-      </w:pPr>
-      <w:r>
         <w:rPr>
           <w:b/>
         </w:rPr>
-        <w:t xml:space="preserve">Percentage Increase </w:t>
-      </w:r>
+      </w:pPr>
+    </w:p>
+    <w:p>
+      <w:pPr>
+        <w:pStyle w:val="NoSpacing"/>
+      </w:pPr>
       <w:r>
         <w:rPr>
           <w:b/>
         </w:rPr>
-        <w:t>of an Annuity</w:t>
-      </w:r>
-      <w:r>
-        <w:t xml:space="preserve"> </w:t>
-      </w:r>
-      <w:r>
-        <w:t>[</w:t>
+        <w:t>Number of payments</w:t>
+      </w:r>
+      <w:r>
+        <w:t xml:space="preserve"> [</w:t>
       </w:r>
       <w:r>
         <w:rPr>
           <w:i/>
         </w:rPr>
-        <w:t>g</w:t>
-      </w:r>
-      <w:r>
-        <w:t>]</w:t>
-      </w:r>
-    </w:p>
-    <w:p>
-      <w:pPr>
-        <w:pStyle w:val="NoSpacing"/>
-      </w:pPr>
-      <w:r>
-        <w:rPr>
-          <w:b/>
-        </w:rPr>
-        <w:t>Nominal increase of an annuity</w:t>
-      </w:r>
-      <w:r>
-        <w:t xml:space="preserve"> [</w:t>
-      </w:r>
-      <w:r>
-        <w:rPr>
-          <w:i/>
-        </w:rPr>
-        <w:t>G</w:t>
-      </w:r>
-      <w:r>
-        <w:t>]</w:t>
-      </w:r>
-    </w:p>
-    <w:p>
-      <w:pPr>
-        <w:pStyle w:val="NoSpacing"/>
-      </w:pPr>
-    </w:p>
-    <w:p>
-      <w:pPr>
-        <w:pStyle w:val="NoSpacing"/>
-      </w:pPr>
-      <w:r>
-        <w:rPr>
-          <w:b/>
-        </w:rPr>
-        <w:t>Base payment of Annuity</w:t>
-      </w:r>
-      <w:r>
-        <w:t xml:space="preserve"> [</w:t>
-      </w:r>
-      <w:r>
-        <w:rPr>
-          <w:i/>
-        </w:rPr>
-        <w:t>A</w:t>
-      </w:r>
-      <w:r>
-        <w:t>]</w:t>
-      </w:r>
-    </w:p>
-    <w:p>
-      <w:pPr>
-        <w:pStyle w:val="NoSpacing"/>
-      </w:pPr>
-    </w:p>
-    <w:p>
-      <w:pPr>
-        <w:pStyle w:val="NoSpacing"/>
-      </w:pPr>
-      <w:r>
-        <w:rPr>
-          <w:b/>
-        </w:rPr>
-        <w:t>Growth-adjusted interest rate</w:t>
-      </w:r>
-      <w:r>
-        <w:t xml:space="preserve"> [i</w:t>
-      </w:r>
-      <w:r>
-        <w:rPr>
-          <w:vertAlign w:val="subscript"/>
-        </w:rPr>
-        <w:t>0</w:t>
-      </w:r>
-      <w:r>
-        <w:t xml:space="preserve">]: </w:t>
-      </w:r>
-      <w:r>
-        <w:rPr>
-          <w:position w:val="-28"/>
-        </w:rPr>
-        <w:object w:dxaOrig="1219" w:dyaOrig="660">
-          <v:shape id="_x0000_i1034" type="#_x0000_t75" style="width:61.1pt;height:33.1pt" o:ole="">
+        <w:t>N</w:t>
+      </w:r>
+      <w:r>
+        <w:t>]: total periods − first payment + 1[interest begins from day one, payment does not]</w:t>
+      </w:r>
+    </w:p>
+    <w:p>
+      <w:pPr>
+        <w:pStyle w:val="Heading3"/>
+      </w:pPr>
+      <w:bookmarkStart w:id="17" w:name="_Toc380589992"/>
+      <w:r>
+        <w:t>Compound Amount Factor</w:t>
+      </w:r>
+      <w:bookmarkEnd w:id="17"/>
+    </w:p>
+    <w:p>
+      <w:pPr>
+        <w:pStyle w:val="NoSpacing"/>
+      </w:pPr>
+      <w:r>
+        <w:rPr>
+          <w:position w:val="-18"/>
+        </w:rPr>
+        <w:object w:dxaOrig="2200" w:dyaOrig="540">
+          <v:shape id="_x0000_i1034" type="#_x0000_t75" style="width:109.9pt;height:26.9pt" o:ole="">
             <v:imagedata r:id="rId32" o:title=""/>
           </v:shape>
-          <o:OLEObject Type="Embed" ProgID="Equation.DSMT4" ShapeID="_x0000_i1034" DrawAspect="Content" ObjectID="_1453701624" r:id="rId33"/>
+          <o:OLEObject Type="Embed" ProgID="Equation.DSMT4" ShapeID="_x0000_i1034" DrawAspect="Content" ObjectID="_1454332125" r:id="rId33"/>
         </w:object>
       </w:r>
     </w:p>
@@ -2480,80 +3607,467 @@
       </w:pPr>
       <w:r>
         <w:rPr>
-          <w:position w:val="-28"/>
-        </w:rPr>
-        <w:object w:dxaOrig="1579" w:dyaOrig="700">
-          <v:shape id="_x0000_i1035" type="#_x0000_t75" style="width:79.15pt;height:34.8pt" o:ole="">
+          <w:position w:val="-14"/>
+        </w:rPr>
+        <w:object w:dxaOrig="3420" w:dyaOrig="440">
+          <v:shape id="_x0000_i1035" type="#_x0000_t75" style="width:170.9pt;height:22.1pt" o:ole="">
             <v:imagedata r:id="rId34" o:title=""/>
           </v:shape>
-          <o:OLEObject Type="Embed" ProgID="Equation.DSMT4" ShapeID="_x0000_i1035" DrawAspect="Content" ObjectID="_1453701625" r:id="rId35"/>
+          <o:OLEObject Type="Embed" ProgID="Equation.DSMT4" ShapeID="_x0000_i1035" DrawAspect="Content" ObjectID="_1454332126" r:id="rId35"/>
         </w:object>
       </w:r>
     </w:p>
     <w:p>
       <w:pPr>
-        <w:pStyle w:val="NoSpacing"/>
-      </w:pPr>
-      <w:r>
-        <w:rPr>
-          <w:b/>
-        </w:rPr>
-        <w:t>Number of payments</w:t>
-      </w:r>
-      <w:r>
-        <w:t xml:space="preserve"> [</w:t>
-      </w:r>
-      <w:r>
-        <w:rPr>
-          <w:i/>
-        </w:rPr>
-        <w:t>N</w:t>
-      </w:r>
-      <w:r>
-        <w:t>]:</w:t>
-      </w:r>
-      <w:r>
-        <w:t xml:space="preserve"> Years total − first payment + 1[interest begins from day one, payment does not]</w:t>
-      </w:r>
-    </w:p>
-    <w:p>
-      <w:pPr>
-        <w:pStyle w:val="NoSpacing"/>
-      </w:pPr>
-    </w:p>
-    <w:p>
-      <w:pPr>
-        <w:pStyle w:val="NoSpacing"/>
-      </w:pPr>
-      <w:r>
-        <w:rPr>
-          <w:position w:val="-34"/>
-        </w:rPr>
-        <w:object w:dxaOrig="3460" w:dyaOrig="800">
-          <v:shape id="_x0000_i1036" type="#_x0000_t75" style="width:173pt;height:40.25pt" o:ole="">
+        <w:pStyle w:val="Heading3"/>
+      </w:pPr>
+      <w:bookmarkStart w:id="18" w:name="_Toc380589993"/>
+      <w:r>
+        <w:t>Present Worth Factor</w:t>
+      </w:r>
+      <w:bookmarkEnd w:id="18"/>
+    </w:p>
+    <w:p>
+      <w:pPr>
+        <w:pStyle w:val="NoSpacing"/>
+      </w:pPr>
+      <w:r>
+        <w:rPr>
+          <w:position w:val="-40"/>
+        </w:rPr>
+        <w:object w:dxaOrig="3620" w:dyaOrig="840">
+          <v:shape id="_x0000_i1036" type="#_x0000_t75" style="width:180.95pt;height:42.25pt" o:ole="">
             <v:imagedata r:id="rId36" o:title=""/>
           </v:shape>
-          <o:OLEObject Type="Embed" ProgID="Equation.DSMT4" ShapeID="_x0000_i1036" DrawAspect="Content" ObjectID="_1453701626" r:id="rId37"/>
+          <o:OLEObject Type="Embed" ProgID="Equation.DSMT4" ShapeID="_x0000_i1036" DrawAspect="Content" ObjectID="_1454332127" r:id="rId37"/>
         </w:object>
       </w:r>
     </w:p>
     <w:p>
       <w:pPr>
+        <w:pStyle w:val="NoSpacing"/>
+      </w:pPr>
+    </w:p>
+    <w:p>
+      <w:pPr>
+        <w:pStyle w:val="Heading3"/>
+      </w:pPr>
+      <w:bookmarkStart w:id="19" w:name="_Toc380589994"/>
+      <w:r>
+        <w:t>Sinking Fund Factor</w:t>
+      </w:r>
+      <w:bookmarkEnd w:id="19"/>
+    </w:p>
+    <w:p>
+      <w:pPr>
+        <w:pStyle w:val="NoSpacing"/>
+      </w:pPr>
+      <w:r>
+        <w:rPr>
+          <w:position w:val="-40"/>
+        </w:rPr>
+        <w:object w:dxaOrig="2520" w:dyaOrig="840">
+          <v:shape id="_x0000_i1037" type="#_x0000_t75" style="width:126.25pt;height:42.7pt" o:ole="">
+            <v:imagedata r:id="rId38" o:title=""/>
+          </v:shape>
+          <o:OLEObject Type="Embed" ProgID="Equation.DSMT4" ShapeID="_x0000_i1037" DrawAspect="Content" ObjectID="_1454332128" r:id="rId39"/>
+        </w:object>
+      </w:r>
+    </w:p>
+    <w:p>
+      <w:pPr>
+        <w:pStyle w:val="NoSpacing"/>
+      </w:pPr>
+    </w:p>
+    <w:p>
+      <w:pPr>
+        <w:pStyle w:val="Heading3"/>
+      </w:pPr>
+      <w:bookmarkStart w:id="20" w:name="_Toc380589995"/>
+      <w:r>
+        <w:t>Uniform Series Factor</w:t>
+      </w:r>
+      <w:bookmarkEnd w:id="20"/>
+    </w:p>
+    <w:p>
+      <w:pPr>
+        <w:pStyle w:val="NoSpacing"/>
+      </w:pPr>
+      <w:r>
+        <w:rPr>
+          <w:position w:val="-30"/>
+        </w:rPr>
+        <w:object w:dxaOrig="2520" w:dyaOrig="820">
+          <v:shape id="_x0000_i1038" type="#_x0000_t75" style="width:126.25pt;height:41.75pt" o:ole="">
+            <v:imagedata r:id="rId40" o:title=""/>
+          </v:shape>
+          <o:OLEObject Type="Embed" ProgID="Equation.DSMT4" ShapeID="_x0000_i1038" DrawAspect="Content" ObjectID="_1454332129" r:id="rId41"/>
+        </w:object>
+      </w:r>
+    </w:p>
+    <w:p>
+      <w:pPr>
+        <w:pStyle w:val="NoSpacing"/>
+      </w:pPr>
+    </w:p>
+    <w:p>
+      <w:pPr>
+        <w:pStyle w:val="Heading3"/>
+      </w:pPr>
+      <w:bookmarkStart w:id="21" w:name="_Toc380589996"/>
+      <w:r>
+        <w:t>Capital Recovery Factor</w:t>
+      </w:r>
+      <w:bookmarkEnd w:id="21"/>
+    </w:p>
+    <w:p>
+      <w:pPr>
+        <w:pStyle w:val="NoSpacing"/>
+      </w:pPr>
+      <w:r>
+        <w:rPr>
+          <w:position w:val="-40"/>
+        </w:rPr>
+        <w:object w:dxaOrig="7339" w:dyaOrig="920">
+          <v:shape id="_x0000_i1039" type="#_x0000_t75" style="width:367.7pt;height:46.55pt" o:ole="">
+            <v:imagedata r:id="rId42" o:title=""/>
+          </v:shape>
+          <o:OLEObject Type="Embed" ProgID="Equation.DSMT4" ShapeID="_x0000_i1039" DrawAspect="Content" ObjectID="_1454332130" r:id="rId43"/>
+        </w:object>
+      </w:r>
+    </w:p>
+    <w:p>
+      <w:pPr>
+        <w:pStyle w:val="NoSpacing"/>
+      </w:pPr>
+      <w:r>
+        <w:rPr>
+          <w:position w:val="-14"/>
+        </w:rPr>
+        <w:object w:dxaOrig="2320" w:dyaOrig="400">
+          <v:shape id="_x0000_i1040" type="#_x0000_t75" style="width:116.15pt;height:20.15pt" o:ole="">
+            <v:imagedata r:id="rId44" o:title=""/>
+          </v:shape>
+          <o:OLEObject Type="Embed" ProgID="Equation.DSMT4" ShapeID="_x0000_i1040" DrawAspect="Content" ObjectID="_1454332131" r:id="rId45"/>
+        </w:object>
+      </w:r>
+    </w:p>
+    <w:p>
+      <w:pPr>
+        <w:pStyle w:val="NoSpacing"/>
+        <w:rPr>
+          <w:b/>
+        </w:rPr>
+      </w:pPr>
+    </w:p>
+    <w:p>
+      <w:pPr>
+        <w:pStyle w:val="NoSpacing"/>
+      </w:pPr>
+      <w:r>
+        <w:rPr>
+          <w:b/>
+        </w:rPr>
+        <w:t>S</w:t>
+      </w:r>
+      <w:r>
+        <w:rPr>
+          <w:b/>
+        </w:rPr>
+        <w:t>alvage value</w:t>
+      </w:r>
+      <w:r>
+        <w:t xml:space="preserve"> [</w:t>
+      </w:r>
+      <w:r>
+        <w:rPr>
+          <w:i/>
+        </w:rPr>
+        <w:t>S</w:t>
+      </w:r>
+      <w:r>
+        <w:t>]: value after process is complete (usually 0)</w:t>
+      </w:r>
+    </w:p>
+    <w:p>
+      <w:pPr>
+        <w:pStyle w:val="Heading3"/>
+      </w:pPr>
+      <w:bookmarkStart w:id="22" w:name="_Toc380589997"/>
+      <w:r>
+        <w:t>Series Present Worth Factor</w:t>
+      </w:r>
+      <w:bookmarkEnd w:id="22"/>
+    </w:p>
+    <w:p>
+      <w:pPr>
+        <w:pStyle w:val="NoSpacing"/>
+      </w:pPr>
+      <w:r>
+        <w:rPr>
+          <w:position w:val="-40"/>
+        </w:rPr>
+        <w:object w:dxaOrig="3860" w:dyaOrig="920">
+          <v:shape id="_x0000_i1041" type="#_x0000_t75" style="width:193.45pt;height:46.55pt" o:ole="">
+            <v:imagedata r:id="rId46" o:title=""/>
+          </v:shape>
+          <o:OLEObject Type="Embed" ProgID="Equation.DSMT4" ShapeID="_x0000_i1041" DrawAspect="Content" ObjectID="_1454332132" r:id="rId47"/>
+        </w:object>
+      </w:r>
+    </w:p>
+    <w:p>
+      <w:pPr>
+        <w:pStyle w:val="NoSpacing"/>
+      </w:pPr>
+    </w:p>
+    <w:p>
+      <w:pPr>
+        <w:pStyle w:val="Heading3"/>
+      </w:pPr>
+      <w:bookmarkStart w:id="23" w:name="_Toc380589998"/>
+      <w:r>
+        <w:t>Arithmetic Gradient Series Factor</w:t>
+      </w:r>
+      <w:bookmarkEnd w:id="23"/>
+    </w:p>
+    <w:p>
+      <w:pPr>
+        <w:pStyle w:val="NoSpacing"/>
+      </w:pPr>
+      <w:r>
+        <w:rPr>
+          <w:position w:val="-14"/>
+        </w:rPr>
+        <w:object w:dxaOrig="1180" w:dyaOrig="400">
+          <v:shape id="_x0000_i1042" type="#_x0000_t75" style="width:59.05pt;height:20.15pt" o:ole="">
+            <v:imagedata r:id="rId48" o:title=""/>
+          </v:shape>
+          <o:OLEObject Type="Embed" ProgID="Equation.DSMT4" ShapeID="_x0000_i1042" DrawAspect="Content" ObjectID="_1454332133" r:id="rId49"/>
+        </w:object>
+      </w:r>
+    </w:p>
+    <w:p>
+      <w:pPr>
+        <w:pStyle w:val="NoSpacing"/>
+      </w:pPr>
+    </w:p>
+    <w:p>
+      <w:pPr>
+        <w:pStyle w:val="NoSpacing"/>
+      </w:pPr>
+      <w:r>
+        <w:rPr>
+          <w:b/>
+        </w:rPr>
+        <w:t>Nominal increase of an annuity</w:t>
+      </w:r>
+      <w:r>
+        <w:t xml:space="preserve"> [</w:t>
+      </w:r>
+      <w:r>
+        <w:rPr>
+          <w:i/>
+        </w:rPr>
+        <w:t>G</w:t>
+      </w:r>
+      <w:r>
+        <w:t>]</w:t>
+      </w:r>
+    </w:p>
+    <w:p>
+      <w:pPr>
+        <w:pStyle w:val="Heading2"/>
+      </w:pPr>
+      <w:bookmarkStart w:id="24" w:name="_Toc380589999"/>
+      <w:r>
+        <w:t>Growth-Adjusted</w:t>
+      </w:r>
+      <w:bookmarkEnd w:id="24"/>
+    </w:p>
+    <w:p>
+      <w:pPr>
+        <w:pStyle w:val="NoSpacing"/>
+      </w:pPr>
+      <w:r>
+        <w:rPr>
+          <w:b/>
+        </w:rPr>
+        <w:t xml:space="preserve">Percentage Increase </w:t>
+      </w:r>
+      <w:r>
+        <w:rPr>
+          <w:b/>
+        </w:rPr>
+        <w:t>of an Annuity</w:t>
+      </w:r>
+      <w:r>
+        <w:t xml:space="preserve"> </w:t>
+      </w:r>
+      <w:r>
+        <w:t>[</w:t>
+      </w:r>
+      <w:r>
+        <w:rPr>
+          <w:i/>
+        </w:rPr>
+        <w:t>g</w:t>
+      </w:r>
+      <w:r>
+        <w:t>]</w:t>
+      </w:r>
+    </w:p>
+    <w:p>
+      <w:pPr>
+        <w:pStyle w:val="NoSpacing"/>
+      </w:pPr>
+    </w:p>
+    <w:p>
+      <w:pPr>
+        <w:pStyle w:val="NoSpacing"/>
+      </w:pPr>
+      <w:r>
+        <w:rPr>
+          <w:b/>
+        </w:rPr>
+        <w:t>Base payment of Annuity</w:t>
+      </w:r>
+      <w:r>
+        <w:t xml:space="preserve"> [</w:t>
+      </w:r>
+      <w:r>
+        <w:rPr>
+          <w:i/>
+        </w:rPr>
+        <w:t>A</w:t>
+      </w:r>
+      <w:r>
+        <w:t>]</w:t>
+      </w:r>
+    </w:p>
+    <w:p>
+      <w:pPr>
+        <w:pStyle w:val="NoSpacing"/>
+      </w:pPr>
+    </w:p>
+    <w:p>
+      <w:pPr>
+        <w:pStyle w:val="NoSpacing"/>
+      </w:pPr>
+      <w:r>
+        <w:rPr>
+          <w:b/>
+        </w:rPr>
+        <w:t>Growth-adjusted interest rate</w:t>
+      </w:r>
+      <w:r>
+        <w:t xml:space="preserve"> [i</w:t>
+      </w:r>
+      <w:r>
+        <w:rPr>
+          <w:vertAlign w:val="subscript"/>
+        </w:rPr>
+        <w:t>0</w:t>
+      </w:r>
+      <w:r>
+        <w:t xml:space="preserve">]: </w:t>
+      </w:r>
+      <w:r>
+        <w:rPr>
+          <w:position w:val="-28"/>
+        </w:rPr>
+        <w:object w:dxaOrig="1219" w:dyaOrig="660">
+          <v:shape id="_x0000_i1043" type="#_x0000_t75" style="width:60.95pt;height:33.1pt" o:ole="">
+            <v:imagedata r:id="rId50" o:title=""/>
+          </v:shape>
+          <o:OLEObject Type="Embed" ProgID="Equation.DSMT4" ShapeID="_x0000_i1043" DrawAspect="Content" ObjectID="_1454332134" r:id="rId51"/>
+        </w:object>
+      </w:r>
+    </w:p>
+    <w:p>
+      <w:pPr>
+        <w:pStyle w:val="NoSpacing"/>
+      </w:pPr>
+      <w:r>
+        <w:rPr>
+          <w:position w:val="-28"/>
+        </w:rPr>
+        <w:object w:dxaOrig="1579" w:dyaOrig="700">
+          <v:shape id="_x0000_i1044" type="#_x0000_t75" style="width:79.2pt;height:34.55pt" o:ole="">
+            <v:imagedata r:id="rId52" o:title=""/>
+          </v:shape>
+          <o:OLEObject Type="Embed" ProgID="Equation.DSMT4" ShapeID="_x0000_i1044" DrawAspect="Content" ObjectID="_1454332135" r:id="rId53"/>
+        </w:object>
+      </w:r>
+    </w:p>
+    <w:p>
+      <w:pPr>
+        <w:pStyle w:val="NoSpacing"/>
+      </w:pPr>
+      <w:r>
+        <w:rPr>
+          <w:position w:val="-34"/>
+        </w:rPr>
+        <w:object w:dxaOrig="3460" w:dyaOrig="800">
+          <v:shape id="_x0000_i1045" type="#_x0000_t75" style="width:172.8pt;height:40.3pt" o:ole="">
+            <v:imagedata r:id="rId54" o:title=""/>
+          </v:shape>
+          <o:OLEObject Type="Embed" ProgID="Equation.DSMT4" ShapeID="_x0000_i1045" DrawAspect="Content" ObjectID="_1454332136" r:id="rId55"/>
+        </w:object>
+      </w:r>
+    </w:p>
+    <w:p>
+      <w:pPr>
+        <w:pStyle w:val="NoSpacing"/>
+      </w:pPr>
+      <w:r>
+        <w:rPr>
+          <w:b/>
+        </w:rPr>
+        <w:t>Discrete Model</w:t>
+      </w:r>
+      <w:r>
+        <w:t xml:space="preserve">: </w:t>
+      </w:r>
+      <w:r>
+        <w:t>cash flows occur at the end of periods</w:t>
+      </w:r>
+    </w:p>
+    <w:p>
+      <w:pPr>
+        <w:pStyle w:val="NoSpacing"/>
+      </w:pPr>
+      <w:r>
+        <w:rPr>
+          <w:b/>
+        </w:rPr>
+        <w:t>Continuous Model</w:t>
+      </w:r>
+      <w:r>
+        <w:t xml:space="preserve">: </w:t>
+      </w:r>
+      <w:r>
+        <w:t>compound continuously over time</w:t>
+      </w:r>
+    </w:p>
+    <w:p>
+      <w:pPr>
         <w:pStyle w:val="Heading1"/>
       </w:pPr>
-      <w:bookmarkStart w:id="14" w:name="_Toc379535778"/>
+      <w:bookmarkStart w:id="25" w:name="_Toc380590000"/>
       <w:r>
         <w:t>Chapter 4</w:t>
       </w:r>
-      <w:bookmarkEnd w:id="14"/>
+      <w:bookmarkEnd w:id="25"/>
     </w:p>
     <w:p>
       <w:pPr>
         <w:pStyle w:val="Heading2"/>
       </w:pPr>
+      <w:bookmarkStart w:id="26" w:name="_Toc380590001"/>
       <w:r>
         <w:t>Coupon Rate</w:t>
       </w:r>
+      <w:bookmarkEnd w:id="26"/>
     </w:p>
     <w:p>
       <w:pPr>
@@ -2623,9 +4137,11 @@
       <w:pPr>
         <w:pStyle w:val="Heading2"/>
       </w:pPr>
+      <w:bookmarkStart w:id="27" w:name="_Toc380590002"/>
       <w:r>
         <w:t>Bond</w:t>
       </w:r>
+      <w:bookmarkEnd w:id="27"/>
     </w:p>
     <w:p>
       <w:pPr>
@@ -2852,30 +4368,16 @@
         <w:pStyle w:val="NoSpacing"/>
       </w:pPr>
       <w:r>
-        <w:t>If you need to compare to figure out which is the best option,</w:t>
-      </w:r>
-      <w:r>
-        <w:t xml:space="preserve"> </w:t>
-      </w:r>
-      <w:r>
-        <w:t>doing an annual worth will save time because you only have</w:t>
-      </w:r>
-      <w:r>
-        <w:t xml:space="preserve"> </w:t>
-      </w:r>
-      <w:r>
-        <w:t>to calculate for one year.</w:t>
-      </w:r>
-      <w:bookmarkStart w:id="15" w:name="_GoBack"/>
-      <w:bookmarkEnd w:id="15"/>
+        <w:t>If you need to compare to figure out which is the best option, doing an annual worth will save time because you only have to calculate for one year.</w:t>
+      </w:r>
     </w:p>
     <w:sectPr>
-      <w:headerReference w:type="even" r:id="rId38"/>
-      <w:headerReference w:type="default" r:id="rId39"/>
-      <w:footerReference w:type="even" r:id="rId40"/>
-      <w:footerReference w:type="default" r:id="rId41"/>
-      <w:headerReference w:type="first" r:id="rId42"/>
-      <w:footerReference w:type="first" r:id="rId43"/>
+      <w:headerReference w:type="even" r:id="rId56"/>
+      <w:headerReference w:type="default" r:id="rId57"/>
+      <w:footerReference w:type="even" r:id="rId58"/>
+      <w:footerReference w:type="default" r:id="rId59"/>
+      <w:headerReference w:type="first" r:id="rId60"/>
+      <w:footerReference w:type="first" r:id="rId61"/>
       <w:pgSz w:w="12240" w:h="15840"/>
       <w:pgMar w:top="1440" w:right="1440" w:bottom="1440" w:left="1440" w:header="708" w:footer="708" w:gutter="0"/>
       <w:cols w:space="708"/>
@@ -2979,7 +4481,7 @@
                 <w:bCs/>
                 <w:noProof/>
               </w:rPr>
-              <w:t>6</w:t>
+              <w:t>8</w:t>
             </w:r>
             <w:r>
               <w:rPr>
@@ -3021,7 +4523,7 @@
                 <w:bCs/>
                 <w:noProof/>
               </w:rPr>
-              <w:t>6</w:t>
+              <w:t>8</w:t>
             </w:r>
             <w:r>
               <w:rPr>
@@ -3132,15 +4634,15 @@
         <v:path o:extrusionok="f" gradientshapeok="t" o:connecttype="rect"/>
         <o:lock v:ext="edit" aspectratio="t"/>
       </v:shapetype>
-      <v:shape id="_x0000_i1030" type="#_x0000_t75" style="width:4.45pt;height:4.45pt;visibility:visible;mso-wrap-style:square" o:bullet="t">
+      <v:shape id="_x0000_i1040" type="#_x0000_t75" style="width:4.3pt;height:4.3pt;visibility:visible;mso-wrap-style:square" o:bullet="t">
         <v:imagedata r:id="rId1" o:title=""/>
       </v:shape>
     </w:pict>
   </w:numPicBullet>
   <w:abstractNum w:abstractNumId="0">
-    <w:nsid w:val="5A5131E0"/>
+    <w:nsid w:val="110C2F5D"/>
     <w:multiLevelType w:val="hybridMultilevel"/>
-    <w:tmpl w:val="3646A67E"/>
+    <w:tmpl w:val="6AFCDFD2"/>
     <w:lvl w:ilvl="0" w:tplc="10090001">
       <w:start w:val="1"/>
       <w:numFmt w:val="bullet"/>
@@ -3251,9 +4753,9 @@
     </w:lvl>
   </w:abstractNum>
   <w:abstractNum w:abstractNumId="1">
-    <w:nsid w:val="5DB40679"/>
+    <w:nsid w:val="29DE6CB1"/>
     <w:multiLevelType w:val="hybridMultilevel"/>
-    <w:tmpl w:val="247E3E7E"/>
+    <w:tmpl w:val="47B0AA02"/>
     <w:lvl w:ilvl="0" w:tplc="10090001">
       <w:start w:val="1"/>
       <w:numFmt w:val="bullet"/>
@@ -3364,181 +4866,9 @@
     </w:lvl>
   </w:abstractNum>
   <w:abstractNum w:abstractNumId="2">
-    <w:nsid w:val="5E070E1C"/>
+    <w:nsid w:val="5A5131E0"/>
     <w:multiLevelType w:val="hybridMultilevel"/>
-    <w:tmpl w:val="DE7856F2"/>
-    <w:lvl w:ilvl="0" w:tplc="1009000F">
-      <w:start w:val="1"/>
-      <w:numFmt w:val="decimal"/>
-      <w:lvlText w:val="%1."/>
-      <w:lvlJc w:val="left"/>
-      <w:pPr>
-        <w:ind w:left="720" w:hanging="360"/>
-      </w:pPr>
-    </w:lvl>
-    <w:lvl w:ilvl="1" w:tplc="10090019" w:tentative="1">
-      <w:start w:val="1"/>
-      <w:numFmt w:val="lowerLetter"/>
-      <w:lvlText w:val="%2."/>
-      <w:lvlJc w:val="left"/>
-      <w:pPr>
-        <w:ind w:left="1440" w:hanging="360"/>
-      </w:pPr>
-    </w:lvl>
-    <w:lvl w:ilvl="2" w:tplc="1009001B" w:tentative="1">
-      <w:start w:val="1"/>
-      <w:numFmt w:val="lowerRoman"/>
-      <w:lvlText w:val="%3."/>
-      <w:lvlJc w:val="right"/>
-      <w:pPr>
-        <w:ind w:left="2160" w:hanging="180"/>
-      </w:pPr>
-    </w:lvl>
-    <w:lvl w:ilvl="3" w:tplc="1009000F" w:tentative="1">
-      <w:start w:val="1"/>
-      <w:numFmt w:val="decimal"/>
-      <w:lvlText w:val="%4."/>
-      <w:lvlJc w:val="left"/>
-      <w:pPr>
-        <w:ind w:left="2880" w:hanging="360"/>
-      </w:pPr>
-    </w:lvl>
-    <w:lvl w:ilvl="4" w:tplc="10090019" w:tentative="1">
-      <w:start w:val="1"/>
-      <w:numFmt w:val="lowerLetter"/>
-      <w:lvlText w:val="%5."/>
-      <w:lvlJc w:val="left"/>
-      <w:pPr>
-        <w:ind w:left="3600" w:hanging="360"/>
-      </w:pPr>
-    </w:lvl>
-    <w:lvl w:ilvl="5" w:tplc="1009001B" w:tentative="1">
-      <w:start w:val="1"/>
-      <w:numFmt w:val="lowerRoman"/>
-      <w:lvlText w:val="%6."/>
-      <w:lvlJc w:val="right"/>
-      <w:pPr>
-        <w:ind w:left="4320" w:hanging="180"/>
-      </w:pPr>
-    </w:lvl>
-    <w:lvl w:ilvl="6" w:tplc="1009000F" w:tentative="1">
-      <w:start w:val="1"/>
-      <w:numFmt w:val="decimal"/>
-      <w:lvlText w:val="%7."/>
-      <w:lvlJc w:val="left"/>
-      <w:pPr>
-        <w:ind w:left="5040" w:hanging="360"/>
-      </w:pPr>
-    </w:lvl>
-    <w:lvl w:ilvl="7" w:tplc="10090019" w:tentative="1">
-      <w:start w:val="1"/>
-      <w:numFmt w:val="lowerLetter"/>
-      <w:lvlText w:val="%8."/>
-      <w:lvlJc w:val="left"/>
-      <w:pPr>
-        <w:ind w:left="5760" w:hanging="360"/>
-      </w:pPr>
-    </w:lvl>
-    <w:lvl w:ilvl="8" w:tplc="1009001B" w:tentative="1">
-      <w:start w:val="1"/>
-      <w:numFmt w:val="lowerRoman"/>
-      <w:lvlText w:val="%9."/>
-      <w:lvlJc w:val="right"/>
-      <w:pPr>
-        <w:ind w:left="6480" w:hanging="180"/>
-      </w:pPr>
-    </w:lvl>
-  </w:abstractNum>
-  <w:abstractNum w:abstractNumId="3">
-    <w:nsid w:val="60E03B99"/>
-    <w:multiLevelType w:val="hybridMultilevel"/>
-    <w:tmpl w:val="5764FF5E"/>
-    <w:lvl w:ilvl="0" w:tplc="1009000F">
-      <w:start w:val="1"/>
-      <w:numFmt w:val="decimal"/>
-      <w:lvlText w:val="%1."/>
-      <w:lvlJc w:val="left"/>
-      <w:pPr>
-        <w:ind w:left="720" w:hanging="360"/>
-      </w:pPr>
-    </w:lvl>
-    <w:lvl w:ilvl="1" w:tplc="10090019">
-      <w:start w:val="1"/>
-      <w:numFmt w:val="lowerLetter"/>
-      <w:lvlText w:val="%2."/>
-      <w:lvlJc w:val="left"/>
-      <w:pPr>
-        <w:ind w:left="1440" w:hanging="360"/>
-      </w:pPr>
-    </w:lvl>
-    <w:lvl w:ilvl="2" w:tplc="1009001B" w:tentative="1">
-      <w:start w:val="1"/>
-      <w:numFmt w:val="lowerRoman"/>
-      <w:lvlText w:val="%3."/>
-      <w:lvlJc w:val="right"/>
-      <w:pPr>
-        <w:ind w:left="2160" w:hanging="180"/>
-      </w:pPr>
-    </w:lvl>
-    <w:lvl w:ilvl="3" w:tplc="1009000F" w:tentative="1">
-      <w:start w:val="1"/>
-      <w:numFmt w:val="decimal"/>
-      <w:lvlText w:val="%4."/>
-      <w:lvlJc w:val="left"/>
-      <w:pPr>
-        <w:ind w:left="2880" w:hanging="360"/>
-      </w:pPr>
-    </w:lvl>
-    <w:lvl w:ilvl="4" w:tplc="10090019" w:tentative="1">
-      <w:start w:val="1"/>
-      <w:numFmt w:val="lowerLetter"/>
-      <w:lvlText w:val="%5."/>
-      <w:lvlJc w:val="left"/>
-      <w:pPr>
-        <w:ind w:left="3600" w:hanging="360"/>
-      </w:pPr>
-    </w:lvl>
-    <w:lvl w:ilvl="5" w:tplc="1009001B" w:tentative="1">
-      <w:start w:val="1"/>
-      <w:numFmt w:val="lowerRoman"/>
-      <w:lvlText w:val="%6."/>
-      <w:lvlJc w:val="right"/>
-      <w:pPr>
-        <w:ind w:left="4320" w:hanging="180"/>
-      </w:pPr>
-    </w:lvl>
-    <w:lvl w:ilvl="6" w:tplc="1009000F" w:tentative="1">
-      <w:start w:val="1"/>
-      <w:numFmt w:val="decimal"/>
-      <w:lvlText w:val="%7."/>
-      <w:lvlJc w:val="left"/>
-      <w:pPr>
-        <w:ind w:left="5040" w:hanging="360"/>
-      </w:pPr>
-    </w:lvl>
-    <w:lvl w:ilvl="7" w:tplc="10090019" w:tentative="1">
-      <w:start w:val="1"/>
-      <w:numFmt w:val="lowerLetter"/>
-      <w:lvlText w:val="%8."/>
-      <w:lvlJc w:val="left"/>
-      <w:pPr>
-        <w:ind w:left="5760" w:hanging="360"/>
-      </w:pPr>
-    </w:lvl>
-    <w:lvl w:ilvl="8" w:tplc="1009001B" w:tentative="1">
-      <w:start w:val="1"/>
-      <w:numFmt w:val="lowerRoman"/>
-      <w:lvlText w:val="%9."/>
-      <w:lvlJc w:val="right"/>
-      <w:pPr>
-        <w:ind w:left="6480" w:hanging="180"/>
-      </w:pPr>
-    </w:lvl>
-  </w:abstractNum>
-  <w:abstractNum w:abstractNumId="4">
-    <w:nsid w:val="72AB607A"/>
-    <w:multiLevelType w:val="hybridMultilevel"/>
-    <w:tmpl w:val="DD5A6D3A"/>
+    <w:tmpl w:val="3646A67E"/>
     <w:lvl w:ilvl="0" w:tplc="10090001">
       <w:start w:val="1"/>
       <w:numFmt w:val="bullet"/>
@@ -3648,20 +4978,424 @@
       </w:rPr>
     </w:lvl>
   </w:abstractNum>
+  <w:abstractNum w:abstractNumId="3">
+    <w:nsid w:val="5DB40679"/>
+    <w:multiLevelType w:val="hybridMultilevel"/>
+    <w:tmpl w:val="247E3E7E"/>
+    <w:lvl w:ilvl="0" w:tplc="10090001">
+      <w:start w:val="1"/>
+      <w:numFmt w:val="bullet"/>
+      <w:lvlText w:val=""/>
+      <w:lvlJc w:val="left"/>
+      <w:pPr>
+        <w:ind w:left="720" w:hanging="360"/>
+      </w:pPr>
+      <w:rPr>
+        <w:rFonts w:ascii="Symbol" w:hAnsi="Symbol" w:hint="default"/>
+      </w:rPr>
+    </w:lvl>
+    <w:lvl w:ilvl="1" w:tplc="10090003" w:tentative="1">
+      <w:start w:val="1"/>
+      <w:numFmt w:val="bullet"/>
+      <w:lvlText w:val="o"/>
+      <w:lvlJc w:val="left"/>
+      <w:pPr>
+        <w:ind w:left="1440" w:hanging="360"/>
+      </w:pPr>
+      <w:rPr>
+        <w:rFonts w:ascii="Courier New" w:hAnsi="Courier New" w:cs="Courier New" w:hint="default"/>
+      </w:rPr>
+    </w:lvl>
+    <w:lvl w:ilvl="2" w:tplc="10090005" w:tentative="1">
+      <w:start w:val="1"/>
+      <w:numFmt w:val="bullet"/>
+      <w:lvlText w:val=""/>
+      <w:lvlJc w:val="left"/>
+      <w:pPr>
+        <w:ind w:left="2160" w:hanging="360"/>
+      </w:pPr>
+      <w:rPr>
+        <w:rFonts w:ascii="Wingdings" w:hAnsi="Wingdings" w:hint="default"/>
+      </w:rPr>
+    </w:lvl>
+    <w:lvl w:ilvl="3" w:tplc="10090001" w:tentative="1">
+      <w:start w:val="1"/>
+      <w:numFmt w:val="bullet"/>
+      <w:lvlText w:val=""/>
+      <w:lvlJc w:val="left"/>
+      <w:pPr>
+        <w:ind w:left="2880" w:hanging="360"/>
+      </w:pPr>
+      <w:rPr>
+        <w:rFonts w:ascii="Symbol" w:hAnsi="Symbol" w:hint="default"/>
+      </w:rPr>
+    </w:lvl>
+    <w:lvl w:ilvl="4" w:tplc="10090003" w:tentative="1">
+      <w:start w:val="1"/>
+      <w:numFmt w:val="bullet"/>
+      <w:lvlText w:val="o"/>
+      <w:lvlJc w:val="left"/>
+      <w:pPr>
+        <w:ind w:left="3600" w:hanging="360"/>
+      </w:pPr>
+      <w:rPr>
+        <w:rFonts w:ascii="Courier New" w:hAnsi="Courier New" w:cs="Courier New" w:hint="default"/>
+      </w:rPr>
+    </w:lvl>
+    <w:lvl w:ilvl="5" w:tplc="10090005" w:tentative="1">
+      <w:start w:val="1"/>
+      <w:numFmt w:val="bullet"/>
+      <w:lvlText w:val=""/>
+      <w:lvlJc w:val="left"/>
+      <w:pPr>
+        <w:ind w:left="4320" w:hanging="360"/>
+      </w:pPr>
+      <w:rPr>
+        <w:rFonts w:ascii="Wingdings" w:hAnsi="Wingdings" w:hint="default"/>
+      </w:rPr>
+    </w:lvl>
+    <w:lvl w:ilvl="6" w:tplc="10090001" w:tentative="1">
+      <w:start w:val="1"/>
+      <w:numFmt w:val="bullet"/>
+      <w:lvlText w:val=""/>
+      <w:lvlJc w:val="left"/>
+      <w:pPr>
+        <w:ind w:left="5040" w:hanging="360"/>
+      </w:pPr>
+      <w:rPr>
+        <w:rFonts w:ascii="Symbol" w:hAnsi="Symbol" w:hint="default"/>
+      </w:rPr>
+    </w:lvl>
+    <w:lvl w:ilvl="7" w:tplc="10090003" w:tentative="1">
+      <w:start w:val="1"/>
+      <w:numFmt w:val="bullet"/>
+      <w:lvlText w:val="o"/>
+      <w:lvlJc w:val="left"/>
+      <w:pPr>
+        <w:ind w:left="5760" w:hanging="360"/>
+      </w:pPr>
+      <w:rPr>
+        <w:rFonts w:ascii="Courier New" w:hAnsi="Courier New" w:cs="Courier New" w:hint="default"/>
+      </w:rPr>
+    </w:lvl>
+    <w:lvl w:ilvl="8" w:tplc="10090005" w:tentative="1">
+      <w:start w:val="1"/>
+      <w:numFmt w:val="bullet"/>
+      <w:lvlText w:val=""/>
+      <w:lvlJc w:val="left"/>
+      <w:pPr>
+        <w:ind w:left="6480" w:hanging="360"/>
+      </w:pPr>
+      <w:rPr>
+        <w:rFonts w:ascii="Wingdings" w:hAnsi="Wingdings" w:hint="default"/>
+      </w:rPr>
+    </w:lvl>
+  </w:abstractNum>
+  <w:abstractNum w:abstractNumId="4">
+    <w:nsid w:val="5E070E1C"/>
+    <w:multiLevelType w:val="hybridMultilevel"/>
+    <w:tmpl w:val="DE7856F2"/>
+    <w:lvl w:ilvl="0" w:tplc="1009000F">
+      <w:start w:val="1"/>
+      <w:numFmt w:val="decimal"/>
+      <w:lvlText w:val="%1."/>
+      <w:lvlJc w:val="left"/>
+      <w:pPr>
+        <w:ind w:left="720" w:hanging="360"/>
+      </w:pPr>
+    </w:lvl>
+    <w:lvl w:ilvl="1" w:tplc="10090019" w:tentative="1">
+      <w:start w:val="1"/>
+      <w:numFmt w:val="lowerLetter"/>
+      <w:lvlText w:val="%2."/>
+      <w:lvlJc w:val="left"/>
+      <w:pPr>
+        <w:ind w:left="1440" w:hanging="360"/>
+      </w:pPr>
+    </w:lvl>
+    <w:lvl w:ilvl="2" w:tplc="1009001B" w:tentative="1">
+      <w:start w:val="1"/>
+      <w:numFmt w:val="lowerRoman"/>
+      <w:lvlText w:val="%3."/>
+      <w:lvlJc w:val="right"/>
+      <w:pPr>
+        <w:ind w:left="2160" w:hanging="180"/>
+      </w:pPr>
+    </w:lvl>
+    <w:lvl w:ilvl="3" w:tplc="1009000F" w:tentative="1">
+      <w:start w:val="1"/>
+      <w:numFmt w:val="decimal"/>
+      <w:lvlText w:val="%4."/>
+      <w:lvlJc w:val="left"/>
+      <w:pPr>
+        <w:ind w:left="2880" w:hanging="360"/>
+      </w:pPr>
+    </w:lvl>
+    <w:lvl w:ilvl="4" w:tplc="10090019" w:tentative="1">
+      <w:start w:val="1"/>
+      <w:numFmt w:val="lowerLetter"/>
+      <w:lvlText w:val="%5."/>
+      <w:lvlJc w:val="left"/>
+      <w:pPr>
+        <w:ind w:left="3600" w:hanging="360"/>
+      </w:pPr>
+    </w:lvl>
+    <w:lvl w:ilvl="5" w:tplc="1009001B" w:tentative="1">
+      <w:start w:val="1"/>
+      <w:numFmt w:val="lowerRoman"/>
+      <w:lvlText w:val="%6."/>
+      <w:lvlJc w:val="right"/>
+      <w:pPr>
+        <w:ind w:left="4320" w:hanging="180"/>
+      </w:pPr>
+    </w:lvl>
+    <w:lvl w:ilvl="6" w:tplc="1009000F" w:tentative="1">
+      <w:start w:val="1"/>
+      <w:numFmt w:val="decimal"/>
+      <w:lvlText w:val="%7."/>
+      <w:lvlJc w:val="left"/>
+      <w:pPr>
+        <w:ind w:left="5040" w:hanging="360"/>
+      </w:pPr>
+    </w:lvl>
+    <w:lvl w:ilvl="7" w:tplc="10090019" w:tentative="1">
+      <w:start w:val="1"/>
+      <w:numFmt w:val="lowerLetter"/>
+      <w:lvlText w:val="%8."/>
+      <w:lvlJc w:val="left"/>
+      <w:pPr>
+        <w:ind w:left="5760" w:hanging="360"/>
+      </w:pPr>
+    </w:lvl>
+    <w:lvl w:ilvl="8" w:tplc="1009001B" w:tentative="1">
+      <w:start w:val="1"/>
+      <w:numFmt w:val="lowerRoman"/>
+      <w:lvlText w:val="%9."/>
+      <w:lvlJc w:val="right"/>
+      <w:pPr>
+        <w:ind w:left="6480" w:hanging="180"/>
+      </w:pPr>
+    </w:lvl>
+  </w:abstractNum>
+  <w:abstractNum w:abstractNumId="5">
+    <w:nsid w:val="60E03B99"/>
+    <w:multiLevelType w:val="hybridMultilevel"/>
+    <w:tmpl w:val="5764FF5E"/>
+    <w:lvl w:ilvl="0" w:tplc="1009000F">
+      <w:start w:val="1"/>
+      <w:numFmt w:val="decimal"/>
+      <w:lvlText w:val="%1."/>
+      <w:lvlJc w:val="left"/>
+      <w:pPr>
+        <w:ind w:left="720" w:hanging="360"/>
+      </w:pPr>
+    </w:lvl>
+    <w:lvl w:ilvl="1" w:tplc="10090019">
+      <w:start w:val="1"/>
+      <w:numFmt w:val="lowerLetter"/>
+      <w:lvlText w:val="%2."/>
+      <w:lvlJc w:val="left"/>
+      <w:pPr>
+        <w:ind w:left="1440" w:hanging="360"/>
+      </w:pPr>
+    </w:lvl>
+    <w:lvl w:ilvl="2" w:tplc="1009001B" w:tentative="1">
+      <w:start w:val="1"/>
+      <w:numFmt w:val="lowerRoman"/>
+      <w:lvlText w:val="%3."/>
+      <w:lvlJc w:val="right"/>
+      <w:pPr>
+        <w:ind w:left="2160" w:hanging="180"/>
+      </w:pPr>
+    </w:lvl>
+    <w:lvl w:ilvl="3" w:tplc="1009000F" w:tentative="1">
+      <w:start w:val="1"/>
+      <w:numFmt w:val="decimal"/>
+      <w:lvlText w:val="%4."/>
+      <w:lvlJc w:val="left"/>
+      <w:pPr>
+        <w:ind w:left="2880" w:hanging="360"/>
+      </w:pPr>
+    </w:lvl>
+    <w:lvl w:ilvl="4" w:tplc="10090019" w:tentative="1">
+      <w:start w:val="1"/>
+      <w:numFmt w:val="lowerLetter"/>
+      <w:lvlText w:val="%5."/>
+      <w:lvlJc w:val="left"/>
+      <w:pPr>
+        <w:ind w:left="3600" w:hanging="360"/>
+      </w:pPr>
+    </w:lvl>
+    <w:lvl w:ilvl="5" w:tplc="1009001B" w:tentative="1">
+      <w:start w:val="1"/>
+      <w:numFmt w:val="lowerRoman"/>
+      <w:lvlText w:val="%6."/>
+      <w:lvlJc w:val="right"/>
+      <w:pPr>
+        <w:ind w:left="4320" w:hanging="180"/>
+      </w:pPr>
+    </w:lvl>
+    <w:lvl w:ilvl="6" w:tplc="1009000F" w:tentative="1">
+      <w:start w:val="1"/>
+      <w:numFmt w:val="decimal"/>
+      <w:lvlText w:val="%7."/>
+      <w:lvlJc w:val="left"/>
+      <w:pPr>
+        <w:ind w:left="5040" w:hanging="360"/>
+      </w:pPr>
+    </w:lvl>
+    <w:lvl w:ilvl="7" w:tplc="10090019" w:tentative="1">
+      <w:start w:val="1"/>
+      <w:numFmt w:val="lowerLetter"/>
+      <w:lvlText w:val="%8."/>
+      <w:lvlJc w:val="left"/>
+      <w:pPr>
+        <w:ind w:left="5760" w:hanging="360"/>
+      </w:pPr>
+    </w:lvl>
+    <w:lvl w:ilvl="8" w:tplc="1009001B" w:tentative="1">
+      <w:start w:val="1"/>
+      <w:numFmt w:val="lowerRoman"/>
+      <w:lvlText w:val="%9."/>
+      <w:lvlJc w:val="right"/>
+      <w:pPr>
+        <w:ind w:left="6480" w:hanging="180"/>
+      </w:pPr>
+    </w:lvl>
+  </w:abstractNum>
+  <w:abstractNum w:abstractNumId="6">
+    <w:nsid w:val="72AB607A"/>
+    <w:multiLevelType w:val="hybridMultilevel"/>
+    <w:tmpl w:val="DD5A6D3A"/>
+    <w:lvl w:ilvl="0" w:tplc="10090001">
+      <w:start w:val="1"/>
+      <w:numFmt w:val="bullet"/>
+      <w:lvlText w:val=""/>
+      <w:lvlJc w:val="left"/>
+      <w:pPr>
+        <w:ind w:left="720" w:hanging="360"/>
+      </w:pPr>
+      <w:rPr>
+        <w:rFonts w:ascii="Symbol" w:hAnsi="Symbol" w:hint="default"/>
+      </w:rPr>
+    </w:lvl>
+    <w:lvl w:ilvl="1" w:tplc="10090003" w:tentative="1">
+      <w:start w:val="1"/>
+      <w:numFmt w:val="bullet"/>
+      <w:lvlText w:val="o"/>
+      <w:lvlJc w:val="left"/>
+      <w:pPr>
+        <w:ind w:left="1440" w:hanging="360"/>
+      </w:pPr>
+      <w:rPr>
+        <w:rFonts w:ascii="Courier New" w:hAnsi="Courier New" w:cs="Courier New" w:hint="default"/>
+      </w:rPr>
+    </w:lvl>
+    <w:lvl w:ilvl="2" w:tplc="10090005" w:tentative="1">
+      <w:start w:val="1"/>
+      <w:numFmt w:val="bullet"/>
+      <w:lvlText w:val=""/>
+      <w:lvlJc w:val="left"/>
+      <w:pPr>
+        <w:ind w:left="2160" w:hanging="360"/>
+      </w:pPr>
+      <w:rPr>
+        <w:rFonts w:ascii="Wingdings" w:hAnsi="Wingdings" w:hint="default"/>
+      </w:rPr>
+    </w:lvl>
+    <w:lvl w:ilvl="3" w:tplc="10090001" w:tentative="1">
+      <w:start w:val="1"/>
+      <w:numFmt w:val="bullet"/>
+      <w:lvlText w:val=""/>
+      <w:lvlJc w:val="left"/>
+      <w:pPr>
+        <w:ind w:left="2880" w:hanging="360"/>
+      </w:pPr>
+      <w:rPr>
+        <w:rFonts w:ascii="Symbol" w:hAnsi="Symbol" w:hint="default"/>
+      </w:rPr>
+    </w:lvl>
+    <w:lvl w:ilvl="4" w:tplc="10090003" w:tentative="1">
+      <w:start w:val="1"/>
+      <w:numFmt w:val="bullet"/>
+      <w:lvlText w:val="o"/>
+      <w:lvlJc w:val="left"/>
+      <w:pPr>
+        <w:ind w:left="3600" w:hanging="360"/>
+      </w:pPr>
+      <w:rPr>
+        <w:rFonts w:ascii="Courier New" w:hAnsi="Courier New" w:cs="Courier New" w:hint="default"/>
+      </w:rPr>
+    </w:lvl>
+    <w:lvl w:ilvl="5" w:tplc="10090005" w:tentative="1">
+      <w:start w:val="1"/>
+      <w:numFmt w:val="bullet"/>
+      <w:lvlText w:val=""/>
+      <w:lvlJc w:val="left"/>
+      <w:pPr>
+        <w:ind w:left="4320" w:hanging="360"/>
+      </w:pPr>
+      <w:rPr>
+        <w:rFonts w:ascii="Wingdings" w:hAnsi="Wingdings" w:hint="default"/>
+      </w:rPr>
+    </w:lvl>
+    <w:lvl w:ilvl="6" w:tplc="10090001" w:tentative="1">
+      <w:start w:val="1"/>
+      <w:numFmt w:val="bullet"/>
+      <w:lvlText w:val=""/>
+      <w:lvlJc w:val="left"/>
+      <w:pPr>
+        <w:ind w:left="5040" w:hanging="360"/>
+      </w:pPr>
+      <w:rPr>
+        <w:rFonts w:ascii="Symbol" w:hAnsi="Symbol" w:hint="default"/>
+      </w:rPr>
+    </w:lvl>
+    <w:lvl w:ilvl="7" w:tplc="10090003" w:tentative="1">
+      <w:start w:val="1"/>
+      <w:numFmt w:val="bullet"/>
+      <w:lvlText w:val="o"/>
+      <w:lvlJc w:val="left"/>
+      <w:pPr>
+        <w:ind w:left="5760" w:hanging="360"/>
+      </w:pPr>
+      <w:rPr>
+        <w:rFonts w:ascii="Courier New" w:hAnsi="Courier New" w:cs="Courier New" w:hint="default"/>
+      </w:rPr>
+    </w:lvl>
+    <w:lvl w:ilvl="8" w:tplc="10090005" w:tentative="1">
+      <w:start w:val="1"/>
+      <w:numFmt w:val="bullet"/>
+      <w:lvlText w:val=""/>
+      <w:lvlJc w:val="left"/>
+      <w:pPr>
+        <w:ind w:left="6480" w:hanging="360"/>
+      </w:pPr>
+      <w:rPr>
+        <w:rFonts w:ascii="Wingdings" w:hAnsi="Wingdings" w:hint="default"/>
+      </w:rPr>
+    </w:lvl>
+  </w:abstractNum>
   <w:num w:numId="1">
+    <w:abstractNumId w:val="6"/>
+  </w:num>
+  <w:num w:numId="2">
+    <w:abstractNumId w:val="5"/>
+  </w:num>
+  <w:num w:numId="3">
+    <w:abstractNumId w:val="3"/>
+  </w:num>
+  <w:num w:numId="4">
+    <w:abstractNumId w:val="2"/>
+  </w:num>
+  <w:num w:numId="5">
     <w:abstractNumId w:val="4"/>
   </w:num>
-  <w:num w:numId="2">
-    <w:abstractNumId w:val="3"/>
-  </w:num>
-  <w:num w:numId="3">
-    <w:abstractNumId w:val="1"/>
-  </w:num>
-  <w:num w:numId="4">
+  <w:num w:numId="6">
     <w:abstractNumId w:val="0"/>
   </w:num>
-  <w:num w:numId="5">
-    <w:abstractNumId w:val="2"/>
+  <w:num w:numId="7">
+    <w:abstractNumId w:val="1"/>
   </w:num>
 </w:numbering>
 </file>
@@ -4954,7 +6688,7 @@
 </file>
 
 <file path=customXml/itemProps1.xml><?xml version="1.0" encoding="utf-8"?>
-<ds:datastoreItem xmlns:ds="http://schemas.openxmlformats.org/officeDocument/2006/customXml" ds:itemID="{39E2A5C2-DA66-417B-ABC0-0CE82258D391}">
+<ds:datastoreItem xmlns:ds="http://schemas.openxmlformats.org/officeDocument/2006/customXml" ds:itemID="{F6458E22-49A5-4EC5-B7CD-F242C18F2ADD}">
   <ds:schemaRefs>
     <ds:schemaRef ds:uri="http://schemas.openxmlformats.org/officeDocument/2006/bibliography"/>
   </ds:schemaRefs>

</xml_diff>

<commit_message>
Finished pp set 2
I'm gonna finish pp set 3 by tonight, don't fret
</commit_message>
<xml_diff>
--- a/ENG 2B03 Summary.docx
+++ b/ENG 2B03 Summary.docx
@@ -6,8 +6,6 @@
       <w:pPr>
         <w:pStyle w:val="Title"/>
       </w:pPr>
-      <w:bookmarkStart w:id="0" w:name="_GoBack"/>
-      <w:bookmarkEnd w:id="0"/>
       <w:r>
         <w:t>ECON 2B03 Summary</w:t>
       </w:r>
@@ -175,7 +173,7 @@
           <w:r>
             <w:fldChar w:fldCharType="separate"/>
           </w:r>
-          <w:hyperlink w:anchor="_Toc380589979" w:history="1">
+          <w:hyperlink w:anchor="_Toc380609777" w:history="1">
             <w:r>
               <w:rPr>
                 <w:rStyle w:val="Hyperlink"/>
@@ -202,7 +200,7 @@
                 <w:noProof/>
                 <w:webHidden/>
               </w:rPr>
-              <w:instrText xml:space="preserve"> PAGEREF _Toc380589979 \h </w:instrText>
+              <w:instrText xml:space="preserve"> PAGEREF _Toc380609777 \h </w:instrText>
             </w:r>
             <w:r>
               <w:rPr>
@@ -246,7 +244,7 @@
               <w:lang w:eastAsia="en-CA"/>
             </w:rPr>
           </w:pPr>
-          <w:hyperlink w:anchor="_Toc380589980" w:history="1">
+          <w:hyperlink w:anchor="_Toc380609778" w:history="1">
             <w:r>
               <w:rPr>
                 <w:rStyle w:val="Hyperlink"/>
@@ -273,7 +271,7 @@
                 <w:noProof/>
                 <w:webHidden/>
               </w:rPr>
-              <w:instrText xml:space="preserve"> PAGEREF _Toc380589980 \h </w:instrText>
+              <w:instrText xml:space="preserve"> PAGEREF _Toc380609778 \h </w:instrText>
             </w:r>
             <w:r>
               <w:rPr>
@@ -317,7 +315,7 @@
               <w:lang w:eastAsia="en-CA"/>
             </w:rPr>
           </w:pPr>
-          <w:hyperlink w:anchor="_Toc380589981" w:history="1">
+          <w:hyperlink w:anchor="_Toc380609779" w:history="1">
             <w:r>
               <w:rPr>
                 <w:rStyle w:val="Hyperlink"/>
@@ -344,7 +342,7 @@
                 <w:noProof/>
                 <w:webHidden/>
               </w:rPr>
-              <w:instrText xml:space="preserve"> PAGEREF _Toc380589981 \h </w:instrText>
+              <w:instrText xml:space="preserve"> PAGEREF _Toc380609779 \h </w:instrText>
             </w:r>
             <w:r>
               <w:rPr>
@@ -388,7 +386,7 @@
               <w:lang w:eastAsia="en-CA"/>
             </w:rPr>
           </w:pPr>
-          <w:hyperlink w:anchor="_Toc380589982" w:history="1">
+          <w:hyperlink w:anchor="_Toc380609780" w:history="1">
             <w:r>
               <w:rPr>
                 <w:rStyle w:val="Hyperlink"/>
@@ -415,7 +413,7 @@
                 <w:noProof/>
                 <w:webHidden/>
               </w:rPr>
-              <w:instrText xml:space="preserve"> PAGEREF _Toc380589982 \h </w:instrText>
+              <w:instrText xml:space="preserve"> PAGEREF _Toc380609780 \h </w:instrText>
             </w:r>
             <w:r>
               <w:rPr>
@@ -459,7 +457,7 @@
               <w:lang w:eastAsia="en-CA"/>
             </w:rPr>
           </w:pPr>
-          <w:hyperlink w:anchor="_Toc380589983" w:history="1">
+          <w:hyperlink w:anchor="_Toc380609781" w:history="1">
             <w:r>
               <w:rPr>
                 <w:rStyle w:val="Hyperlink"/>
@@ -486,7 +484,7 @@
                 <w:noProof/>
                 <w:webHidden/>
               </w:rPr>
-              <w:instrText xml:space="preserve"> PAGEREF _Toc380589983 \h </w:instrText>
+              <w:instrText xml:space="preserve"> PAGEREF _Toc380609781 \h </w:instrText>
             </w:r>
             <w:r>
               <w:rPr>
@@ -530,7 +528,7 @@
               <w:lang w:eastAsia="en-CA"/>
             </w:rPr>
           </w:pPr>
-          <w:hyperlink w:anchor="_Toc380589984" w:history="1">
+          <w:hyperlink w:anchor="_Toc380609782" w:history="1">
             <w:r>
               <w:rPr>
                 <w:rStyle w:val="Hyperlink"/>
@@ -557,7 +555,7 @@
                 <w:noProof/>
                 <w:webHidden/>
               </w:rPr>
-              <w:instrText xml:space="preserve"> PAGEREF _Toc380589984 \h </w:instrText>
+              <w:instrText xml:space="preserve"> PAGEREF _Toc380609782 \h </w:instrText>
             </w:r>
             <w:r>
               <w:rPr>
@@ -601,7 +599,7 @@
               <w:lang w:eastAsia="en-CA"/>
             </w:rPr>
           </w:pPr>
-          <w:hyperlink w:anchor="_Toc380589985" w:history="1">
+          <w:hyperlink w:anchor="_Toc380609783" w:history="1">
             <w:r>
               <w:rPr>
                 <w:rStyle w:val="Hyperlink"/>
@@ -628,7 +626,7 @@
                 <w:noProof/>
                 <w:webHidden/>
               </w:rPr>
-              <w:instrText xml:space="preserve"> PAGEREF _Toc380589985 \h </w:instrText>
+              <w:instrText xml:space="preserve"> PAGEREF _Toc380609783 \h </w:instrText>
             </w:r>
             <w:r>
               <w:rPr>
@@ -672,7 +670,7 @@
               <w:lang w:eastAsia="en-CA"/>
             </w:rPr>
           </w:pPr>
-          <w:hyperlink w:anchor="_Toc380589986" w:history="1">
+          <w:hyperlink w:anchor="_Toc380609784" w:history="1">
             <w:r>
               <w:rPr>
                 <w:rStyle w:val="Hyperlink"/>
@@ -699,7 +697,7 @@
                 <w:noProof/>
                 <w:webHidden/>
               </w:rPr>
-              <w:instrText xml:space="preserve"> PAGEREF _Toc380589986 \h </w:instrText>
+              <w:instrText xml:space="preserve"> PAGEREF _Toc380609784 \h </w:instrText>
             </w:r>
             <w:r>
               <w:rPr>
@@ -743,7 +741,7 @@
               <w:lang w:eastAsia="en-CA"/>
             </w:rPr>
           </w:pPr>
-          <w:hyperlink w:anchor="_Toc380589987" w:history="1">
+          <w:hyperlink w:anchor="_Toc380609785" w:history="1">
             <w:r>
               <w:rPr>
                 <w:rStyle w:val="Hyperlink"/>
@@ -770,7 +768,7 @@
                 <w:noProof/>
                 <w:webHidden/>
               </w:rPr>
-              <w:instrText xml:space="preserve"> PAGEREF _Toc380589987 \h </w:instrText>
+              <w:instrText xml:space="preserve"> PAGEREF _Toc380609785 \h </w:instrText>
             </w:r>
             <w:r>
               <w:rPr>
@@ -814,7 +812,7 @@
               <w:lang w:eastAsia="en-CA"/>
             </w:rPr>
           </w:pPr>
-          <w:hyperlink w:anchor="_Toc380589988" w:history="1">
+          <w:hyperlink w:anchor="_Toc380609786" w:history="1">
             <w:r>
               <w:rPr>
                 <w:rStyle w:val="Hyperlink"/>
@@ -841,7 +839,7 @@
                 <w:noProof/>
                 <w:webHidden/>
               </w:rPr>
-              <w:instrText xml:space="preserve"> PAGEREF _Toc380589988 \h </w:instrText>
+              <w:instrText xml:space="preserve"> PAGEREF _Toc380609786 \h </w:instrText>
             </w:r>
             <w:r>
               <w:rPr>
@@ -885,7 +883,7 @@
               <w:lang w:eastAsia="en-CA"/>
             </w:rPr>
           </w:pPr>
-          <w:hyperlink w:anchor="_Toc380589989" w:history="1">
+          <w:hyperlink w:anchor="_Toc380609787" w:history="1">
             <w:r>
               <w:rPr>
                 <w:rStyle w:val="Hyperlink"/>
@@ -912,7 +910,7 @@
                 <w:noProof/>
                 <w:webHidden/>
               </w:rPr>
-              <w:instrText xml:space="preserve"> PAGEREF _Toc380589989 \h </w:instrText>
+              <w:instrText xml:space="preserve"> PAGEREF _Toc380609787 \h </w:instrText>
             </w:r>
             <w:r>
               <w:rPr>
@@ -956,7 +954,7 @@
               <w:lang w:eastAsia="en-CA"/>
             </w:rPr>
           </w:pPr>
-          <w:hyperlink w:anchor="_Toc380589990" w:history="1">
+          <w:hyperlink w:anchor="_Toc380609788" w:history="1">
             <w:r>
               <w:rPr>
                 <w:rStyle w:val="Hyperlink"/>
@@ -983,7 +981,7 @@
                 <w:noProof/>
                 <w:webHidden/>
               </w:rPr>
-              <w:instrText xml:space="preserve"> PAGEREF _Toc380589990 \h </w:instrText>
+              <w:instrText xml:space="preserve"> PAGEREF _Toc380609788 \h </w:instrText>
             </w:r>
             <w:r>
               <w:rPr>
@@ -1027,7 +1025,7 @@
               <w:lang w:eastAsia="en-CA"/>
             </w:rPr>
           </w:pPr>
-          <w:hyperlink w:anchor="_Toc380589991" w:history="1">
+          <w:hyperlink w:anchor="_Toc380609789" w:history="1">
             <w:r>
               <w:rPr>
                 <w:rStyle w:val="Hyperlink"/>
@@ -1054,7 +1052,7 @@
                 <w:noProof/>
                 <w:webHidden/>
               </w:rPr>
-              <w:instrText xml:space="preserve"> PAGEREF _Toc380589991 \h </w:instrText>
+              <w:instrText xml:space="preserve"> PAGEREF _Toc380609789 \h </w:instrText>
             </w:r>
             <w:r>
               <w:rPr>
@@ -1098,7 +1096,7 @@
               <w:lang w:eastAsia="en-CA"/>
             </w:rPr>
           </w:pPr>
-          <w:hyperlink w:anchor="_Toc380589992" w:history="1">
+          <w:hyperlink w:anchor="_Toc380609790" w:history="1">
             <w:r>
               <w:rPr>
                 <w:rStyle w:val="Hyperlink"/>
@@ -1125,7 +1123,7 @@
                 <w:noProof/>
                 <w:webHidden/>
               </w:rPr>
-              <w:instrText xml:space="preserve"> PAGEREF _Toc380589992 \h </w:instrText>
+              <w:instrText xml:space="preserve"> PAGEREF _Toc380609790 \h </w:instrText>
             </w:r>
             <w:r>
               <w:rPr>
@@ -1169,7 +1167,7 @@
               <w:lang w:eastAsia="en-CA"/>
             </w:rPr>
           </w:pPr>
-          <w:hyperlink w:anchor="_Toc380589993" w:history="1">
+          <w:hyperlink w:anchor="_Toc380609791" w:history="1">
             <w:r>
               <w:rPr>
                 <w:rStyle w:val="Hyperlink"/>
@@ -1196,7 +1194,7 @@
                 <w:noProof/>
                 <w:webHidden/>
               </w:rPr>
-              <w:instrText xml:space="preserve"> PAGEREF _Toc380589993 \h </w:instrText>
+              <w:instrText xml:space="preserve"> PAGEREF _Toc380609791 \h </w:instrText>
             </w:r>
             <w:r>
               <w:rPr>
@@ -1240,7 +1238,7 @@
               <w:lang w:eastAsia="en-CA"/>
             </w:rPr>
           </w:pPr>
-          <w:hyperlink w:anchor="_Toc380589994" w:history="1">
+          <w:hyperlink w:anchor="_Toc380609792" w:history="1">
             <w:r>
               <w:rPr>
                 <w:rStyle w:val="Hyperlink"/>
@@ -1267,7 +1265,7 @@
                 <w:noProof/>
                 <w:webHidden/>
               </w:rPr>
-              <w:instrText xml:space="preserve"> PAGEREF _Toc380589994 \h </w:instrText>
+              <w:instrText xml:space="preserve"> PAGEREF _Toc380609792 \h </w:instrText>
             </w:r>
             <w:r>
               <w:rPr>
@@ -1311,7 +1309,7 @@
               <w:lang w:eastAsia="en-CA"/>
             </w:rPr>
           </w:pPr>
-          <w:hyperlink w:anchor="_Toc380589995" w:history="1">
+          <w:hyperlink w:anchor="_Toc380609793" w:history="1">
             <w:r>
               <w:rPr>
                 <w:rStyle w:val="Hyperlink"/>
@@ -1338,7 +1336,7 @@
                 <w:noProof/>
                 <w:webHidden/>
               </w:rPr>
-              <w:instrText xml:space="preserve"> PAGEREF _Toc380589995 \h </w:instrText>
+              <w:instrText xml:space="preserve"> PAGEREF _Toc380609793 \h </w:instrText>
             </w:r>
             <w:r>
               <w:rPr>
@@ -1382,7 +1380,7 @@
               <w:lang w:eastAsia="en-CA"/>
             </w:rPr>
           </w:pPr>
-          <w:hyperlink w:anchor="_Toc380589996" w:history="1">
+          <w:hyperlink w:anchor="_Toc380609794" w:history="1">
             <w:r>
               <w:rPr>
                 <w:rStyle w:val="Hyperlink"/>
@@ -1409,7 +1407,7 @@
                 <w:noProof/>
                 <w:webHidden/>
               </w:rPr>
-              <w:instrText xml:space="preserve"> PAGEREF _Toc380589996 \h </w:instrText>
+              <w:instrText xml:space="preserve"> PAGEREF _Toc380609794 \h </w:instrText>
             </w:r>
             <w:r>
               <w:rPr>
@@ -1453,7 +1451,7 @@
               <w:lang w:eastAsia="en-CA"/>
             </w:rPr>
           </w:pPr>
-          <w:hyperlink w:anchor="_Toc380589997" w:history="1">
+          <w:hyperlink w:anchor="_Toc380609795" w:history="1">
             <w:r>
               <w:rPr>
                 <w:rStyle w:val="Hyperlink"/>
@@ -1480,7 +1478,7 @@
                 <w:noProof/>
                 <w:webHidden/>
               </w:rPr>
-              <w:instrText xml:space="preserve"> PAGEREF _Toc380589997 \h </w:instrText>
+              <w:instrText xml:space="preserve"> PAGEREF _Toc380609795 \h </w:instrText>
             </w:r>
             <w:r>
               <w:rPr>
@@ -1524,7 +1522,7 @@
               <w:lang w:eastAsia="en-CA"/>
             </w:rPr>
           </w:pPr>
-          <w:hyperlink w:anchor="_Toc380589998" w:history="1">
+          <w:hyperlink w:anchor="_Toc380609796" w:history="1">
             <w:r>
               <w:rPr>
                 <w:rStyle w:val="Hyperlink"/>
@@ -1551,7 +1549,7 @@
                 <w:noProof/>
                 <w:webHidden/>
               </w:rPr>
-              <w:instrText xml:space="preserve"> PAGEREF _Toc380589998 \h </w:instrText>
+              <w:instrText xml:space="preserve"> PAGEREF _Toc380609796 \h </w:instrText>
             </w:r>
             <w:r>
               <w:rPr>
@@ -1595,7 +1593,7 @@
               <w:lang w:eastAsia="en-CA"/>
             </w:rPr>
           </w:pPr>
-          <w:hyperlink w:anchor="_Toc380589999" w:history="1">
+          <w:hyperlink w:anchor="_Toc380609797" w:history="1">
             <w:r>
               <w:rPr>
                 <w:rStyle w:val="Hyperlink"/>
@@ -1622,7 +1620,7 @@
                 <w:noProof/>
                 <w:webHidden/>
               </w:rPr>
-              <w:instrText xml:space="preserve"> PAGEREF _Toc380589999 \h </w:instrText>
+              <w:instrText xml:space="preserve"> PAGEREF _Toc380609797 \h </w:instrText>
             </w:r>
             <w:r>
               <w:rPr>
@@ -1666,7 +1664,7 @@
               <w:lang w:eastAsia="en-CA"/>
             </w:rPr>
           </w:pPr>
-          <w:hyperlink w:anchor="_Toc380590000" w:history="1">
+          <w:hyperlink w:anchor="_Toc380609798" w:history="1">
             <w:r>
               <w:rPr>
                 <w:rStyle w:val="Hyperlink"/>
@@ -1693,7 +1691,7 @@
                 <w:noProof/>
                 <w:webHidden/>
               </w:rPr>
-              <w:instrText xml:space="preserve"> PAGEREF _Toc380590000 \h </w:instrText>
+              <w:instrText xml:space="preserve"> PAGEREF _Toc380609798 \h </w:instrText>
             </w:r>
             <w:r>
               <w:rPr>
@@ -1737,7 +1735,7 @@
               <w:lang w:eastAsia="en-CA"/>
             </w:rPr>
           </w:pPr>
-          <w:hyperlink w:anchor="_Toc380590001" w:history="1">
+          <w:hyperlink w:anchor="_Toc380609799" w:history="1">
             <w:r>
               <w:rPr>
                 <w:rStyle w:val="Hyperlink"/>
@@ -1764,7 +1762,7 @@
                 <w:noProof/>
                 <w:webHidden/>
               </w:rPr>
-              <w:instrText xml:space="preserve"> PAGEREF _Toc380590001 \h </w:instrText>
+              <w:instrText xml:space="preserve"> PAGEREF _Toc380609799 \h </w:instrText>
             </w:r>
             <w:r>
               <w:rPr>
@@ -1808,7 +1806,7 @@
               <w:lang w:eastAsia="en-CA"/>
             </w:rPr>
           </w:pPr>
-          <w:hyperlink w:anchor="_Toc380590002" w:history="1">
+          <w:hyperlink w:anchor="_Toc380609800" w:history="1">
             <w:r>
               <w:rPr>
                 <w:rStyle w:val="Hyperlink"/>
@@ -1835,7 +1833,7 @@
                 <w:noProof/>
                 <w:webHidden/>
               </w:rPr>
-              <w:instrText xml:space="preserve"> PAGEREF _Toc380590002 \h </w:instrText>
+              <w:instrText xml:space="preserve"> PAGEREF _Toc380609800 \h </w:instrText>
             </w:r>
             <w:r>
               <w:rPr>
@@ -1882,7 +1880,7 @@
       <w:pPr>
         <w:pStyle w:val="Heading1"/>
       </w:pPr>
-      <w:bookmarkStart w:id="1" w:name="_Toc380589979"/>
+      <w:bookmarkStart w:id="0" w:name="_Toc380609777"/>
       <w:r>
         <w:t>Chapter</w:t>
       </w:r>
@@ -1892,7 +1890,7 @@
       <w:r>
         <w:t xml:space="preserve"> − Sustainability</w:t>
       </w:r>
-      <w:bookmarkEnd w:id="1"/>
+      <w:bookmarkEnd w:id="0"/>
     </w:p>
     <w:p>
       <w:pPr>
@@ -2091,11 +2089,11 @@
       <w:pPr>
         <w:pStyle w:val="Heading2"/>
       </w:pPr>
-      <w:bookmarkStart w:id="2" w:name="_Toc380589980"/>
+      <w:bookmarkStart w:id="1" w:name="_Toc380609778"/>
       <w:r>
         <w:t>Triple-Bottom Line</w:t>
       </w:r>
-      <w:bookmarkEnd w:id="2"/>
+      <w:bookmarkEnd w:id="1"/>
     </w:p>
     <w:p>
       <w:pPr>
@@ -2172,11 +2170,11 @@
       <w:pPr>
         <w:pStyle w:val="Heading2"/>
       </w:pPr>
-      <w:bookmarkStart w:id="3" w:name="_Toc380589981"/>
+      <w:bookmarkStart w:id="2" w:name="_Toc380609779"/>
       <w:r>
         <w:t>Seven Revolutions</w:t>
       </w:r>
-      <w:bookmarkEnd w:id="3"/>
+      <w:bookmarkEnd w:id="2"/>
     </w:p>
     <w:p>
       <w:pPr>
@@ -2287,11 +2285,11 @@
       <w:pPr>
         <w:pStyle w:val="Heading1"/>
       </w:pPr>
-      <w:bookmarkStart w:id="4" w:name="_Toc380589982"/>
+      <w:bookmarkStart w:id="3" w:name="_Toc380609780"/>
       <w:r>
         <w:t>Chapter 2</w:t>
       </w:r>
-      <w:bookmarkEnd w:id="4"/>
+      <w:bookmarkEnd w:id="3"/>
     </w:p>
     <w:p>
       <w:pPr>
@@ -2651,7 +2649,7 @@
           <v:shape id="_x0000_i1026" type="#_x0000_t75" style="width:44.65pt;height:18.25pt" o:ole="">
             <v:imagedata r:id="rId13" o:title=""/>
           </v:shape>
-          <o:OLEObject Type="Embed" ProgID="Equation.DSMT4" ShapeID="_x0000_i1026" DrawAspect="Content" ObjectID="_1454332117" r:id="rId14"/>
+          <o:OLEObject Type="Embed" ProgID="Equation.DSMT4" ShapeID="_x0000_i1026" DrawAspect="Content" ObjectID="_1454351978" r:id="rId14"/>
         </w:object>
       </w:r>
     </w:p>
@@ -2723,6 +2721,27 @@
       <w:r>
         <w:t xml:space="preserve"> should never be a fraction</w:t>
       </w:r>
+    </w:p>
+    <w:p>
+      <w:pPr>
+        <w:pStyle w:val="NoSpacing"/>
+      </w:pPr>
+      <w:r>
+        <w:t>My way of calculating it is:</w:t>
+      </w:r>
+      <w:r>
+        <w:rPr>
+          <w:position w:val="-28"/>
+        </w:rPr>
+        <w:object w:dxaOrig="1740" w:dyaOrig="660">
+          <v:shape id="_x0000_i1050" type="#_x0000_t75" style="width:86.9pt;height:33.1pt" o:ole="">
+            <v:imagedata r:id="rId15" o:title=""/>
+          </v:shape>
+          <o:OLEObject Type="Embed" ProgID="Equation.DSMT4" ShapeID="_x0000_i1050" DrawAspect="Content" ObjectID="_1454351979" r:id="rId16"/>
+        </w:object>
+      </w:r>
+      <w:bookmarkStart w:id="4" w:name="_GoBack"/>
+      <w:bookmarkEnd w:id="4"/>
     </w:p>
     <w:p>
       <w:pPr>
@@ -2785,9 +2804,9 @@
         </w:rPr>
         <w:object w:dxaOrig="2760" w:dyaOrig="440">
           <v:shape id="_x0000_i1027" type="#_x0000_t75" style="width:137.75pt;height:22.1pt" o:ole="">
-            <v:imagedata r:id="rId15" o:title=""/>
+            <v:imagedata r:id="rId17" o:title=""/>
           </v:shape>
-          <o:OLEObject Type="Embed" ProgID="Equation.DSMT4" ShapeID="_x0000_i1027" DrawAspect="Content" ObjectID="_1454332118" r:id="rId16"/>
+          <o:OLEObject Type="Embed" ProgID="Equation.DSMT4" ShapeID="_x0000_i1027" DrawAspect="Content" ObjectID="_1454351980" r:id="rId18"/>
         </w:object>
       </w:r>
     </w:p>
@@ -2796,14 +2815,18 @@
         <w:pStyle w:val="NoSpacing"/>
       </w:pPr>
       <w:r>
-        <w:t xml:space="preserve">Effective interest per cash </w:t>
-      </w:r>
-      <w:proofErr w:type="gramStart"/>
-      <w:r>
-        <w:t>flow[</w:t>
+        <w:rPr>
+          <w:b/>
+        </w:rPr>
+        <w:t>Effective interest per cash flow</w:t>
+      </w:r>
+      <w:r>
+        <w:t xml:space="preserve"> </w:t>
+      </w:r>
+      <w:r>
+        <w:t>[</w:t>
       </w:r>
       <w:proofErr w:type="spellStart"/>
-      <w:proofErr w:type="gramEnd"/>
       <w:r>
         <w:t>i</w:t>
       </w:r>
@@ -2829,9 +2852,9 @@
         </w:rPr>
         <w:object w:dxaOrig="1480" w:dyaOrig="480">
           <v:shape id="_x0000_i1028" type="#_x0000_t75" style="width:73.9pt;height:24pt" o:ole="">
-            <v:imagedata r:id="rId17" o:title=""/>
+            <v:imagedata r:id="rId19" o:title=""/>
           </v:shape>
-          <o:OLEObject Type="Embed" ProgID="Equation.DSMT4" ShapeID="_x0000_i1028" DrawAspect="Content" ObjectID="_1454332119" r:id="rId18"/>
+          <o:OLEObject Type="Embed" ProgID="Equation.DSMT4" ShapeID="_x0000_i1028" DrawAspect="Content" ObjectID="_1454351981" r:id="rId20"/>
         </w:object>
       </w:r>
     </w:p>
@@ -2858,7 +2881,7 @@
       <w:pPr>
         <w:pStyle w:val="Heading2"/>
       </w:pPr>
-      <w:bookmarkStart w:id="5" w:name="_Toc380589983"/>
+      <w:bookmarkStart w:id="5" w:name="_Toc380609781"/>
       <w:r>
         <w:t>Methods of Interest Calculation</w:t>
       </w:r>
@@ -2932,7 +2955,7 @@
         <w:pStyle w:val="Heading3"/>
       </w:pPr>
       <w:bookmarkStart w:id="6" w:name="_Lump_Sum"/>
-      <w:bookmarkStart w:id="7" w:name="_Toc380589984"/>
+      <w:bookmarkStart w:id="7" w:name="_Toc380609782"/>
       <w:bookmarkEnd w:id="6"/>
       <w:r>
         <w:t>Lump Sum</w:t>
@@ -2966,9 +2989,9 @@
         </w:rPr>
         <w:object w:dxaOrig="660" w:dyaOrig="279">
           <v:shape id="_x0000_i1029" type="#_x0000_t75" style="width:33.1pt;height:13.9pt" o:ole="">
-            <v:imagedata r:id="rId19" o:title=""/>
+            <v:imagedata r:id="rId21" o:title=""/>
           </v:shape>
-          <o:OLEObject Type="Embed" ProgID="Equation.DSMT4" ShapeID="_x0000_i1029" DrawAspect="Content" ObjectID="_1454332120" r:id="rId20"/>
+          <o:OLEObject Type="Embed" ProgID="Equation.DSMT4" ShapeID="_x0000_i1029" DrawAspect="Content" ObjectID="_1454351982" r:id="rId22"/>
         </w:object>
       </w:r>
     </w:p>
@@ -2982,9 +3005,9 @@
         </w:rPr>
         <w:object w:dxaOrig="1219" w:dyaOrig="400">
           <v:shape id="_x0000_i1030" type="#_x0000_t75" style="width:60.95pt;height:19.7pt" o:ole="">
-            <v:imagedata r:id="rId21" o:title=""/>
+            <v:imagedata r:id="rId23" o:title=""/>
           </v:shape>
-          <o:OLEObject Type="Embed" ProgID="Equation.DSMT4" ShapeID="_x0000_i1030" DrawAspect="Content" ObjectID="_1454332121" r:id="rId22"/>
+          <o:OLEObject Type="Embed" ProgID="Equation.DSMT4" ShapeID="_x0000_i1030" DrawAspect="Content" ObjectID="_1454351983" r:id="rId24"/>
         </w:object>
       </w:r>
     </w:p>
@@ -2993,7 +3016,7 @@
         <w:pStyle w:val="Heading3"/>
       </w:pPr>
       <w:bookmarkStart w:id="8" w:name="_Simple_Interest"/>
-      <w:bookmarkStart w:id="9" w:name="_Toc380589985"/>
+      <w:bookmarkStart w:id="9" w:name="_Toc380609783"/>
       <w:bookmarkEnd w:id="8"/>
       <w:r>
         <w:t>Simple Interest</w:t>
@@ -3024,9 +3047,9 @@
         </w:rPr>
         <w:object w:dxaOrig="2240" w:dyaOrig="400">
           <v:shape id="_x0000_i1031" type="#_x0000_t75" style="width:112.3pt;height:19.7pt" o:ole="">
-            <v:imagedata r:id="rId23" o:title=""/>
+            <v:imagedata r:id="rId25" o:title=""/>
           </v:shape>
-          <o:OLEObject Type="Embed" ProgID="Equation.DSMT4" ShapeID="_x0000_i1031" DrawAspect="Content" ObjectID="_1454332122" r:id="rId24"/>
+          <o:OLEObject Type="Embed" ProgID="Equation.DSMT4" ShapeID="_x0000_i1031" DrawAspect="Content" ObjectID="_1454351984" r:id="rId26"/>
         </w:object>
       </w:r>
     </w:p>
@@ -3035,7 +3058,7 @@
         <w:pStyle w:val="Heading3"/>
       </w:pPr>
       <w:bookmarkStart w:id="10" w:name="_Compound_Interest"/>
-      <w:bookmarkStart w:id="11" w:name="_Toc380589986"/>
+      <w:bookmarkStart w:id="11" w:name="_Toc380609784"/>
       <w:bookmarkEnd w:id="10"/>
       <w:r>
         <w:t>Compound Interest</w:t>
@@ -3072,9 +3095,9 @@
         </w:rPr>
         <w:object w:dxaOrig="1680" w:dyaOrig="1640">
           <v:shape id="_x0000_i1032" type="#_x0000_t75" style="width:84pt;height:82.1pt" o:ole="">
-            <v:imagedata r:id="rId25" o:title=""/>
+            <v:imagedata r:id="rId27" o:title=""/>
           </v:shape>
-          <o:OLEObject Type="Embed" ProgID="Equation.DSMT4" ShapeID="_x0000_i1032" DrawAspect="Content" ObjectID="_1454332123" r:id="rId26"/>
+          <o:OLEObject Type="Embed" ProgID="Equation.DSMT4" ShapeID="_x0000_i1032" DrawAspect="Content" ObjectID="_1454351985" r:id="rId28"/>
         </w:object>
       </w:r>
     </w:p>
@@ -3168,7 +3191,7 @@
                     <pic:cNvPicPr/>
                   </pic:nvPicPr>
                   <pic:blipFill>
-                    <a:blip r:embed="rId27"/>
+                    <a:blip r:embed="rId29"/>
                     <a:stretch>
                       <a:fillRect/>
                     </a:stretch>
@@ -3193,7 +3216,7 @@
       <w:pPr>
         <w:pStyle w:val="Heading3"/>
       </w:pPr>
-      <w:bookmarkStart w:id="12" w:name="_Toc380589987"/>
+      <w:bookmarkStart w:id="12" w:name="_Toc380609785"/>
       <w:r>
         <w:t>Continuous Compound</w:t>
       </w:r>
@@ -3209,9 +3232,9 @@
         </w:rPr>
         <w:object w:dxaOrig="1860" w:dyaOrig="999">
           <v:shape id="_x0000_i1033" type="#_x0000_t75" style="width:93.1pt;height:49.45pt" o:ole="">
-            <v:imagedata r:id="rId28" o:title=""/>
+            <v:imagedata r:id="rId30" o:title=""/>
           </v:shape>
-          <o:OLEObject Type="Embed" ProgID="Equation.DSMT4" ShapeID="_x0000_i1033" DrawAspect="Content" ObjectID="_1454332124" r:id="rId29"/>
+          <o:OLEObject Type="Embed" ProgID="Equation.DSMT4" ShapeID="_x0000_i1033" DrawAspect="Content" ObjectID="_1454351986" r:id="rId31"/>
         </w:object>
       </w:r>
     </w:p>
@@ -3222,7 +3245,7 @@
           <w:b w:val="0"/>
         </w:rPr>
       </w:pPr>
-      <w:bookmarkStart w:id="13" w:name="_Toc380589988"/>
+      <w:bookmarkStart w:id="13" w:name="_Toc380609786"/>
       <w:r>
         <w:t>Cash Flow Diagrams</w:t>
       </w:r>
@@ -3278,7 +3301,7 @@
                     <pic:cNvPicPr/>
                   </pic:nvPicPr>
                   <pic:blipFill>
-                    <a:blip r:embed="rId30"/>
+                    <a:blip r:embed="rId32"/>
                     <a:stretch>
                       <a:fillRect/>
                     </a:stretch>
@@ -3347,7 +3370,7 @@
                     </pic:cNvPicPr>
                   </pic:nvPicPr>
                   <pic:blipFill>
-                    <a:blip r:embed="rId31">
+                    <a:blip r:embed="rId33">
                       <a:extLst>
                         <a:ext uri="{28A0092B-C50C-407E-A947-70E740481C1C}">
                           <a14:useLocalDpi xmlns:a14="http://schemas.microsoft.com/office/drawing/2010/main" val="0"/>
@@ -3388,7 +3411,7 @@
       <w:pPr>
         <w:pStyle w:val="Heading1"/>
       </w:pPr>
-      <w:bookmarkStart w:id="14" w:name="_Toc380589989"/>
+      <w:bookmarkStart w:id="14" w:name="_Toc380609787"/>
       <w:r>
         <w:t>Chapter 3</w:t>
       </w:r>
@@ -3398,7 +3421,7 @@
       <w:pPr>
         <w:pStyle w:val="Heading2"/>
       </w:pPr>
-      <w:bookmarkStart w:id="15" w:name="_Toc380589990"/>
+      <w:bookmarkStart w:id="15" w:name="_Toc380609788"/>
       <w:r>
         <w:t>Equivalence</w:t>
       </w:r>
@@ -3530,7 +3553,7 @@
       <w:pPr>
         <w:pStyle w:val="Heading2"/>
       </w:pPr>
-      <w:bookmarkStart w:id="16" w:name="_Toc380589991"/>
+      <w:bookmarkStart w:id="16" w:name="_Toc380609789"/>
       <w:r>
         <w:t>Compound Interest Factors</w:t>
       </w:r>
@@ -3579,7 +3602,7 @@
       <w:pPr>
         <w:pStyle w:val="Heading3"/>
       </w:pPr>
-      <w:bookmarkStart w:id="17" w:name="_Toc380589992"/>
+      <w:bookmarkStart w:id="17" w:name="_Toc380609790"/>
       <w:r>
         <w:t>Compound Amount Factor</w:t>
       </w:r>
@@ -3595,9 +3618,9 @@
         </w:rPr>
         <w:object w:dxaOrig="2200" w:dyaOrig="540">
           <v:shape id="_x0000_i1034" type="#_x0000_t75" style="width:109.9pt;height:26.9pt" o:ole="">
-            <v:imagedata r:id="rId32" o:title=""/>
+            <v:imagedata r:id="rId34" o:title=""/>
           </v:shape>
-          <o:OLEObject Type="Embed" ProgID="Equation.DSMT4" ShapeID="_x0000_i1034" DrawAspect="Content" ObjectID="_1454332125" r:id="rId33"/>
+          <o:OLEObject Type="Embed" ProgID="Equation.DSMT4" ShapeID="_x0000_i1034" DrawAspect="Content" ObjectID="_1454351987" r:id="rId35"/>
         </w:object>
       </w:r>
     </w:p>
@@ -3611,9 +3634,9 @@
         </w:rPr>
         <w:object w:dxaOrig="3420" w:dyaOrig="440">
           <v:shape id="_x0000_i1035" type="#_x0000_t75" style="width:170.9pt;height:22.1pt" o:ole="">
-            <v:imagedata r:id="rId34" o:title=""/>
+            <v:imagedata r:id="rId36" o:title=""/>
           </v:shape>
-          <o:OLEObject Type="Embed" ProgID="Equation.DSMT4" ShapeID="_x0000_i1035" DrawAspect="Content" ObjectID="_1454332126" r:id="rId35"/>
+          <o:OLEObject Type="Embed" ProgID="Equation.DSMT4" ShapeID="_x0000_i1035" DrawAspect="Content" ObjectID="_1454351988" r:id="rId37"/>
         </w:object>
       </w:r>
     </w:p>
@@ -3621,7 +3644,7 @@
       <w:pPr>
         <w:pStyle w:val="Heading3"/>
       </w:pPr>
-      <w:bookmarkStart w:id="18" w:name="_Toc380589993"/>
+      <w:bookmarkStart w:id="18" w:name="_Toc380609791"/>
       <w:r>
         <w:t>Present Worth Factor</w:t>
       </w:r>
@@ -3637,9 +3660,9 @@
         </w:rPr>
         <w:object w:dxaOrig="3620" w:dyaOrig="840">
           <v:shape id="_x0000_i1036" type="#_x0000_t75" style="width:180.95pt;height:42.25pt" o:ole="">
-            <v:imagedata r:id="rId36" o:title=""/>
+            <v:imagedata r:id="rId38" o:title=""/>
           </v:shape>
-          <o:OLEObject Type="Embed" ProgID="Equation.DSMT4" ShapeID="_x0000_i1036" DrawAspect="Content" ObjectID="_1454332127" r:id="rId37"/>
+          <o:OLEObject Type="Embed" ProgID="Equation.DSMT4" ShapeID="_x0000_i1036" DrawAspect="Content" ObjectID="_1454351989" r:id="rId39"/>
         </w:object>
       </w:r>
     </w:p>
@@ -3652,7 +3675,7 @@
       <w:pPr>
         <w:pStyle w:val="Heading3"/>
       </w:pPr>
-      <w:bookmarkStart w:id="19" w:name="_Toc380589994"/>
+      <w:bookmarkStart w:id="19" w:name="_Toc380609792"/>
       <w:r>
         <w:t>Sinking Fund Factor</w:t>
       </w:r>
@@ -3668,9 +3691,9 @@
         </w:rPr>
         <w:object w:dxaOrig="2520" w:dyaOrig="840">
           <v:shape id="_x0000_i1037" type="#_x0000_t75" style="width:126.25pt;height:42.7pt" o:ole="">
-            <v:imagedata r:id="rId38" o:title=""/>
+            <v:imagedata r:id="rId40" o:title=""/>
           </v:shape>
-          <o:OLEObject Type="Embed" ProgID="Equation.DSMT4" ShapeID="_x0000_i1037" DrawAspect="Content" ObjectID="_1454332128" r:id="rId39"/>
+          <o:OLEObject Type="Embed" ProgID="Equation.DSMT4" ShapeID="_x0000_i1037" DrawAspect="Content" ObjectID="_1454351990" r:id="rId41"/>
         </w:object>
       </w:r>
     </w:p>
@@ -3683,7 +3706,7 @@
       <w:pPr>
         <w:pStyle w:val="Heading3"/>
       </w:pPr>
-      <w:bookmarkStart w:id="20" w:name="_Toc380589995"/>
+      <w:bookmarkStart w:id="20" w:name="_Toc380609793"/>
       <w:r>
         <w:t>Uniform Series Factor</w:t>
       </w:r>
@@ -3699,9 +3722,9 @@
         </w:rPr>
         <w:object w:dxaOrig="2520" w:dyaOrig="820">
           <v:shape id="_x0000_i1038" type="#_x0000_t75" style="width:126.25pt;height:41.75pt" o:ole="">
-            <v:imagedata r:id="rId40" o:title=""/>
+            <v:imagedata r:id="rId42" o:title=""/>
           </v:shape>
-          <o:OLEObject Type="Embed" ProgID="Equation.DSMT4" ShapeID="_x0000_i1038" DrawAspect="Content" ObjectID="_1454332129" r:id="rId41"/>
+          <o:OLEObject Type="Embed" ProgID="Equation.DSMT4" ShapeID="_x0000_i1038" DrawAspect="Content" ObjectID="_1454351991" r:id="rId43"/>
         </w:object>
       </w:r>
     </w:p>
@@ -3714,7 +3737,7 @@
       <w:pPr>
         <w:pStyle w:val="Heading3"/>
       </w:pPr>
-      <w:bookmarkStart w:id="21" w:name="_Toc380589996"/>
+      <w:bookmarkStart w:id="21" w:name="_Toc380609794"/>
       <w:r>
         <w:t>Capital Recovery Factor</w:t>
       </w:r>
@@ -3730,9 +3753,9 @@
         </w:rPr>
         <w:object w:dxaOrig="7339" w:dyaOrig="920">
           <v:shape id="_x0000_i1039" type="#_x0000_t75" style="width:367.7pt;height:46.55pt" o:ole="">
-            <v:imagedata r:id="rId42" o:title=""/>
+            <v:imagedata r:id="rId44" o:title=""/>
           </v:shape>
-          <o:OLEObject Type="Embed" ProgID="Equation.DSMT4" ShapeID="_x0000_i1039" DrawAspect="Content" ObjectID="_1454332130" r:id="rId43"/>
+          <o:OLEObject Type="Embed" ProgID="Equation.DSMT4" ShapeID="_x0000_i1039" DrawAspect="Content" ObjectID="_1454351992" r:id="rId45"/>
         </w:object>
       </w:r>
     </w:p>
@@ -3746,9 +3769,9 @@
         </w:rPr>
         <w:object w:dxaOrig="2320" w:dyaOrig="400">
           <v:shape id="_x0000_i1040" type="#_x0000_t75" style="width:116.15pt;height:20.15pt" o:ole="">
-            <v:imagedata r:id="rId44" o:title=""/>
+            <v:imagedata r:id="rId46" o:title=""/>
           </v:shape>
-          <o:OLEObject Type="Embed" ProgID="Equation.DSMT4" ShapeID="_x0000_i1040" DrawAspect="Content" ObjectID="_1454332131" r:id="rId45"/>
+          <o:OLEObject Type="Embed" ProgID="Equation.DSMT4" ShapeID="_x0000_i1040" DrawAspect="Content" ObjectID="_1454351993" r:id="rId47"/>
         </w:object>
       </w:r>
     </w:p>
@@ -3793,7 +3816,7 @@
       <w:pPr>
         <w:pStyle w:val="Heading3"/>
       </w:pPr>
-      <w:bookmarkStart w:id="22" w:name="_Toc380589997"/>
+      <w:bookmarkStart w:id="22" w:name="_Toc380609795"/>
       <w:r>
         <w:t>Series Present Worth Factor</w:t>
       </w:r>
@@ -3809,9 +3832,9 @@
         </w:rPr>
         <w:object w:dxaOrig="3860" w:dyaOrig="920">
           <v:shape id="_x0000_i1041" type="#_x0000_t75" style="width:193.45pt;height:46.55pt" o:ole="">
-            <v:imagedata r:id="rId46" o:title=""/>
+            <v:imagedata r:id="rId48" o:title=""/>
           </v:shape>
-          <o:OLEObject Type="Embed" ProgID="Equation.DSMT4" ShapeID="_x0000_i1041" DrawAspect="Content" ObjectID="_1454332132" r:id="rId47"/>
+          <o:OLEObject Type="Embed" ProgID="Equation.DSMT4" ShapeID="_x0000_i1041" DrawAspect="Content" ObjectID="_1454351994" r:id="rId49"/>
         </w:object>
       </w:r>
     </w:p>
@@ -3824,7 +3847,7 @@
       <w:pPr>
         <w:pStyle w:val="Heading3"/>
       </w:pPr>
-      <w:bookmarkStart w:id="23" w:name="_Toc380589998"/>
+      <w:bookmarkStart w:id="23" w:name="_Toc380609796"/>
       <w:r>
         <w:t>Arithmetic Gradient Series Factor</w:t>
       </w:r>
@@ -3840,9 +3863,9 @@
         </w:rPr>
         <w:object w:dxaOrig="1180" w:dyaOrig="400">
           <v:shape id="_x0000_i1042" type="#_x0000_t75" style="width:59.05pt;height:20.15pt" o:ole="">
-            <v:imagedata r:id="rId48" o:title=""/>
+            <v:imagedata r:id="rId50" o:title=""/>
           </v:shape>
-          <o:OLEObject Type="Embed" ProgID="Equation.DSMT4" ShapeID="_x0000_i1042" DrawAspect="Content" ObjectID="_1454332133" r:id="rId49"/>
+          <o:OLEObject Type="Embed" ProgID="Equation.DSMT4" ShapeID="_x0000_i1042" DrawAspect="Content" ObjectID="_1454351995" r:id="rId51"/>
         </w:object>
       </w:r>
     </w:p>
@@ -3878,7 +3901,7 @@
       <w:pPr>
         <w:pStyle w:val="Heading2"/>
       </w:pPr>
-      <w:bookmarkStart w:id="24" w:name="_Toc380589999"/>
+      <w:bookmarkStart w:id="24" w:name="_Toc380609797"/>
       <w:r>
         <w:t>Growth-Adjusted</w:t>
       </w:r>
@@ -3977,9 +4000,9 @@
         </w:rPr>
         <w:object w:dxaOrig="1219" w:dyaOrig="660">
           <v:shape id="_x0000_i1043" type="#_x0000_t75" style="width:60.95pt;height:33.1pt" o:ole="">
-            <v:imagedata r:id="rId50" o:title=""/>
+            <v:imagedata r:id="rId52" o:title=""/>
           </v:shape>
-          <o:OLEObject Type="Embed" ProgID="Equation.DSMT4" ShapeID="_x0000_i1043" DrawAspect="Content" ObjectID="_1454332134" r:id="rId51"/>
+          <o:OLEObject Type="Embed" ProgID="Equation.DSMT4" ShapeID="_x0000_i1043" DrawAspect="Content" ObjectID="_1454351996" r:id="rId53"/>
         </w:object>
       </w:r>
     </w:p>
@@ -3993,9 +4016,9 @@
         </w:rPr>
         <w:object w:dxaOrig="1579" w:dyaOrig="700">
           <v:shape id="_x0000_i1044" type="#_x0000_t75" style="width:79.2pt;height:34.55pt" o:ole="">
-            <v:imagedata r:id="rId52" o:title=""/>
+            <v:imagedata r:id="rId54" o:title=""/>
           </v:shape>
-          <o:OLEObject Type="Embed" ProgID="Equation.DSMT4" ShapeID="_x0000_i1044" DrawAspect="Content" ObjectID="_1454332135" r:id="rId53"/>
+          <o:OLEObject Type="Embed" ProgID="Equation.DSMT4" ShapeID="_x0000_i1044" DrawAspect="Content" ObjectID="_1454351997" r:id="rId55"/>
         </w:object>
       </w:r>
     </w:p>
@@ -4009,9 +4032,9 @@
         </w:rPr>
         <w:object w:dxaOrig="3460" w:dyaOrig="800">
           <v:shape id="_x0000_i1045" type="#_x0000_t75" style="width:172.8pt;height:40.3pt" o:ole="">
-            <v:imagedata r:id="rId54" o:title=""/>
+            <v:imagedata r:id="rId56" o:title=""/>
           </v:shape>
-          <o:OLEObject Type="Embed" ProgID="Equation.DSMT4" ShapeID="_x0000_i1045" DrawAspect="Content" ObjectID="_1454332136" r:id="rId55"/>
+          <o:OLEObject Type="Embed" ProgID="Equation.DSMT4" ShapeID="_x0000_i1045" DrawAspect="Content" ObjectID="_1454351998" r:id="rId57"/>
         </w:object>
       </w:r>
     </w:p>
@@ -4053,7 +4076,7 @@
       <w:pPr>
         <w:pStyle w:val="Heading1"/>
       </w:pPr>
-      <w:bookmarkStart w:id="25" w:name="_Toc380590000"/>
+      <w:bookmarkStart w:id="25" w:name="_Toc380609798"/>
       <w:r>
         <w:t>Chapter 4</w:t>
       </w:r>
@@ -4063,7 +4086,7 @@
       <w:pPr>
         <w:pStyle w:val="Heading2"/>
       </w:pPr>
-      <w:bookmarkStart w:id="26" w:name="_Toc380590001"/>
+      <w:bookmarkStart w:id="26" w:name="_Toc380609799"/>
       <w:r>
         <w:t>Coupon Rate</w:t>
       </w:r>
@@ -4137,7 +4160,7 @@
       <w:pPr>
         <w:pStyle w:val="Heading2"/>
       </w:pPr>
-      <w:bookmarkStart w:id="27" w:name="_Toc380590002"/>
+      <w:bookmarkStart w:id="27" w:name="_Toc380609800"/>
       <w:r>
         <w:t>Bond</w:t>
       </w:r>
@@ -4372,12 +4395,12 @@
       </w:r>
     </w:p>
     <w:sectPr>
-      <w:headerReference w:type="even" r:id="rId56"/>
-      <w:headerReference w:type="default" r:id="rId57"/>
-      <w:footerReference w:type="even" r:id="rId58"/>
-      <w:footerReference w:type="default" r:id="rId59"/>
-      <w:headerReference w:type="first" r:id="rId60"/>
-      <w:footerReference w:type="first" r:id="rId61"/>
+      <w:headerReference w:type="even" r:id="rId58"/>
+      <w:headerReference w:type="default" r:id="rId59"/>
+      <w:footerReference w:type="even" r:id="rId60"/>
+      <w:footerReference w:type="default" r:id="rId61"/>
+      <w:headerReference w:type="first" r:id="rId62"/>
+      <w:footerReference w:type="first" r:id="rId63"/>
       <w:pgSz w:w="12240" w:h="15840"/>
       <w:pgMar w:top="1440" w:right="1440" w:bottom="1440" w:left="1440" w:header="708" w:footer="708" w:gutter="0"/>
       <w:cols w:space="708"/>
@@ -4634,7 +4657,7 @@
         <v:path o:extrusionok="f" gradientshapeok="t" o:connecttype="rect"/>
         <o:lock v:ext="edit" aspectratio="t"/>
       </v:shapetype>
-      <v:shape id="_x0000_i1040" type="#_x0000_t75" style="width:4.3pt;height:4.3pt;visibility:visible;mso-wrap-style:square" o:bullet="t">
+      <v:shape id="_x0000_i1041" type="#_x0000_t75" style="width:4.3pt;height:4.3pt;visibility:visible;mso-wrap-style:square" o:bullet="t">
         <v:imagedata r:id="rId1" o:title=""/>
       </v:shape>
     </w:pict>
@@ -6688,7 +6711,7 @@
 </file>
 
 <file path=customXml/itemProps1.xml><?xml version="1.0" encoding="utf-8"?>
-<ds:datastoreItem xmlns:ds="http://schemas.openxmlformats.org/officeDocument/2006/customXml" ds:itemID="{F6458E22-49A5-4EC5-B7CD-F242C18F2ADD}">
+<ds:datastoreItem xmlns:ds="http://schemas.openxmlformats.org/officeDocument/2006/customXml" ds:itemID="{06B96D59-CD76-43EC-A83D-1F80C06CCC00}">
   <ds:schemaRefs>
     <ds:schemaRef ds:uri="http://schemas.openxmlformats.org/officeDocument/2006/bibliography"/>
   </ds:schemaRefs>

</xml_diff>

<commit_message>
Finished with Econ for now, now OS
Working on the assembly part of the course
</commit_message>
<xml_diff>
--- a/ENG 2B03 Summary.docx
+++ b/ENG 2B03 Summary.docx
@@ -6,6 +6,8 @@
       <w:pPr>
         <w:pStyle w:val="Title"/>
       </w:pPr>
+      <w:bookmarkStart w:id="0" w:name="_GoBack"/>
+      <w:bookmarkEnd w:id="0"/>
       <w:r>
         <w:t>ECON 2B03 Summary</w:t>
       </w:r>
@@ -173,7 +175,7 @@
           <w:r>
             <w:fldChar w:fldCharType="separate"/>
           </w:r>
-          <w:hyperlink w:anchor="_Toc380609777" w:history="1">
+          <w:hyperlink w:anchor="_Toc380669914" w:history="1">
             <w:r>
               <w:rPr>
                 <w:rStyle w:val="Hyperlink"/>
@@ -200,7 +202,7 @@
                 <w:noProof/>
                 <w:webHidden/>
               </w:rPr>
-              <w:instrText xml:space="preserve"> PAGEREF _Toc380609777 \h </w:instrText>
+              <w:instrText xml:space="preserve"> PAGEREF _Toc380669914 \h </w:instrText>
             </w:r>
             <w:r>
               <w:rPr>
@@ -244,7 +246,7 @@
               <w:lang w:eastAsia="en-CA"/>
             </w:rPr>
           </w:pPr>
-          <w:hyperlink w:anchor="_Toc380609778" w:history="1">
+          <w:hyperlink w:anchor="_Toc380669915" w:history="1">
             <w:r>
               <w:rPr>
                 <w:rStyle w:val="Hyperlink"/>
@@ -271,7 +273,7 @@
                 <w:noProof/>
                 <w:webHidden/>
               </w:rPr>
-              <w:instrText xml:space="preserve"> PAGEREF _Toc380609778 \h </w:instrText>
+              <w:instrText xml:space="preserve"> PAGEREF _Toc380669915 \h </w:instrText>
             </w:r>
             <w:r>
               <w:rPr>
@@ -315,7 +317,7 @@
               <w:lang w:eastAsia="en-CA"/>
             </w:rPr>
           </w:pPr>
-          <w:hyperlink w:anchor="_Toc380609779" w:history="1">
+          <w:hyperlink w:anchor="_Toc380669916" w:history="1">
             <w:r>
               <w:rPr>
                 <w:rStyle w:val="Hyperlink"/>
@@ -342,7 +344,7 @@
                 <w:noProof/>
                 <w:webHidden/>
               </w:rPr>
-              <w:instrText xml:space="preserve"> PAGEREF _Toc380609779 \h </w:instrText>
+              <w:instrText xml:space="preserve"> PAGEREF _Toc380669916 \h </w:instrText>
             </w:r>
             <w:r>
               <w:rPr>
@@ -386,7 +388,7 @@
               <w:lang w:eastAsia="en-CA"/>
             </w:rPr>
           </w:pPr>
-          <w:hyperlink w:anchor="_Toc380609780" w:history="1">
+          <w:hyperlink w:anchor="_Toc380669917" w:history="1">
             <w:r>
               <w:rPr>
                 <w:rStyle w:val="Hyperlink"/>
@@ -413,7 +415,7 @@
                 <w:noProof/>
                 <w:webHidden/>
               </w:rPr>
-              <w:instrText xml:space="preserve"> PAGEREF _Toc380609780 \h </w:instrText>
+              <w:instrText xml:space="preserve"> PAGEREF _Toc380669917 \h </w:instrText>
             </w:r>
             <w:r>
               <w:rPr>
@@ -457,7 +459,7 @@
               <w:lang w:eastAsia="en-CA"/>
             </w:rPr>
           </w:pPr>
-          <w:hyperlink w:anchor="_Toc380609781" w:history="1">
+          <w:hyperlink w:anchor="_Toc380669918" w:history="1">
             <w:r>
               <w:rPr>
                 <w:rStyle w:val="Hyperlink"/>
@@ -484,7 +486,7 @@
                 <w:noProof/>
                 <w:webHidden/>
               </w:rPr>
-              <w:instrText xml:space="preserve"> PAGEREF _Toc380609781 \h </w:instrText>
+              <w:instrText xml:space="preserve"> PAGEREF _Toc380669918 \h </w:instrText>
             </w:r>
             <w:r>
               <w:rPr>
@@ -528,7 +530,7 @@
               <w:lang w:eastAsia="en-CA"/>
             </w:rPr>
           </w:pPr>
-          <w:hyperlink w:anchor="_Toc380609782" w:history="1">
+          <w:hyperlink w:anchor="_Toc380669919" w:history="1">
             <w:r>
               <w:rPr>
                 <w:rStyle w:val="Hyperlink"/>
@@ -555,7 +557,7 @@
                 <w:noProof/>
                 <w:webHidden/>
               </w:rPr>
-              <w:instrText xml:space="preserve"> PAGEREF _Toc380609782 \h </w:instrText>
+              <w:instrText xml:space="preserve"> PAGEREF _Toc380669919 \h </w:instrText>
             </w:r>
             <w:r>
               <w:rPr>
@@ -599,7 +601,7 @@
               <w:lang w:eastAsia="en-CA"/>
             </w:rPr>
           </w:pPr>
-          <w:hyperlink w:anchor="_Toc380609783" w:history="1">
+          <w:hyperlink w:anchor="_Toc380669920" w:history="1">
             <w:r>
               <w:rPr>
                 <w:rStyle w:val="Hyperlink"/>
@@ -626,7 +628,7 @@
                 <w:noProof/>
                 <w:webHidden/>
               </w:rPr>
-              <w:instrText xml:space="preserve"> PAGEREF _Toc380609783 \h </w:instrText>
+              <w:instrText xml:space="preserve"> PAGEREF _Toc380669920 \h </w:instrText>
             </w:r>
             <w:r>
               <w:rPr>
@@ -670,7 +672,7 @@
               <w:lang w:eastAsia="en-CA"/>
             </w:rPr>
           </w:pPr>
-          <w:hyperlink w:anchor="_Toc380609784" w:history="1">
+          <w:hyperlink w:anchor="_Toc380669921" w:history="1">
             <w:r>
               <w:rPr>
                 <w:rStyle w:val="Hyperlink"/>
@@ -697,7 +699,7 @@
                 <w:noProof/>
                 <w:webHidden/>
               </w:rPr>
-              <w:instrText xml:space="preserve"> PAGEREF _Toc380609784 \h </w:instrText>
+              <w:instrText xml:space="preserve"> PAGEREF _Toc380669921 \h </w:instrText>
             </w:r>
             <w:r>
               <w:rPr>
@@ -741,7 +743,7 @@
               <w:lang w:eastAsia="en-CA"/>
             </w:rPr>
           </w:pPr>
-          <w:hyperlink w:anchor="_Toc380609785" w:history="1">
+          <w:hyperlink w:anchor="_Toc380669922" w:history="1">
             <w:r>
               <w:rPr>
                 <w:rStyle w:val="Hyperlink"/>
@@ -768,7 +770,7 @@
                 <w:noProof/>
                 <w:webHidden/>
               </w:rPr>
-              <w:instrText xml:space="preserve"> PAGEREF _Toc380609785 \h </w:instrText>
+              <w:instrText xml:space="preserve"> PAGEREF _Toc380669922 \h </w:instrText>
             </w:r>
             <w:r>
               <w:rPr>
@@ -812,7 +814,7 @@
               <w:lang w:eastAsia="en-CA"/>
             </w:rPr>
           </w:pPr>
-          <w:hyperlink w:anchor="_Toc380609786" w:history="1">
+          <w:hyperlink w:anchor="_Toc380669923" w:history="1">
             <w:r>
               <w:rPr>
                 <w:rStyle w:val="Hyperlink"/>
@@ -839,7 +841,7 @@
                 <w:noProof/>
                 <w:webHidden/>
               </w:rPr>
-              <w:instrText xml:space="preserve"> PAGEREF _Toc380609786 \h </w:instrText>
+              <w:instrText xml:space="preserve"> PAGEREF _Toc380669923 \h </w:instrText>
             </w:r>
             <w:r>
               <w:rPr>
@@ -883,7 +885,7 @@
               <w:lang w:eastAsia="en-CA"/>
             </w:rPr>
           </w:pPr>
-          <w:hyperlink w:anchor="_Toc380609787" w:history="1">
+          <w:hyperlink w:anchor="_Toc380669924" w:history="1">
             <w:r>
               <w:rPr>
                 <w:rStyle w:val="Hyperlink"/>
@@ -910,7 +912,7 @@
                 <w:noProof/>
                 <w:webHidden/>
               </w:rPr>
-              <w:instrText xml:space="preserve"> PAGEREF _Toc380609787 \h </w:instrText>
+              <w:instrText xml:space="preserve"> PAGEREF _Toc380669924 \h </w:instrText>
             </w:r>
             <w:r>
               <w:rPr>
@@ -954,7 +956,7 @@
               <w:lang w:eastAsia="en-CA"/>
             </w:rPr>
           </w:pPr>
-          <w:hyperlink w:anchor="_Toc380609788" w:history="1">
+          <w:hyperlink w:anchor="_Toc380669925" w:history="1">
             <w:r>
               <w:rPr>
                 <w:rStyle w:val="Hyperlink"/>
@@ -981,7 +983,7 @@
                 <w:noProof/>
                 <w:webHidden/>
               </w:rPr>
-              <w:instrText xml:space="preserve"> PAGEREF _Toc380609788 \h </w:instrText>
+              <w:instrText xml:space="preserve"> PAGEREF _Toc380669925 \h </w:instrText>
             </w:r>
             <w:r>
               <w:rPr>
@@ -1025,7 +1027,7 @@
               <w:lang w:eastAsia="en-CA"/>
             </w:rPr>
           </w:pPr>
-          <w:hyperlink w:anchor="_Toc380609789" w:history="1">
+          <w:hyperlink w:anchor="_Toc380669926" w:history="1">
             <w:r>
               <w:rPr>
                 <w:rStyle w:val="Hyperlink"/>
@@ -1052,7 +1054,7 @@
                 <w:noProof/>
                 <w:webHidden/>
               </w:rPr>
-              <w:instrText xml:space="preserve"> PAGEREF _Toc380609789 \h </w:instrText>
+              <w:instrText xml:space="preserve"> PAGEREF _Toc380669926 \h </w:instrText>
             </w:r>
             <w:r>
               <w:rPr>
@@ -1096,7 +1098,7 @@
               <w:lang w:eastAsia="en-CA"/>
             </w:rPr>
           </w:pPr>
-          <w:hyperlink w:anchor="_Toc380609790" w:history="1">
+          <w:hyperlink w:anchor="_Toc380669927" w:history="1">
             <w:r>
               <w:rPr>
                 <w:rStyle w:val="Hyperlink"/>
@@ -1123,7 +1125,7 @@
                 <w:noProof/>
                 <w:webHidden/>
               </w:rPr>
-              <w:instrText xml:space="preserve"> PAGEREF _Toc380609790 \h </w:instrText>
+              <w:instrText xml:space="preserve"> PAGEREF _Toc380669927 \h </w:instrText>
             </w:r>
             <w:r>
               <w:rPr>
@@ -1167,7 +1169,7 @@
               <w:lang w:eastAsia="en-CA"/>
             </w:rPr>
           </w:pPr>
-          <w:hyperlink w:anchor="_Toc380609791" w:history="1">
+          <w:hyperlink w:anchor="_Toc380669928" w:history="1">
             <w:r>
               <w:rPr>
                 <w:rStyle w:val="Hyperlink"/>
@@ -1194,7 +1196,7 @@
                 <w:noProof/>
                 <w:webHidden/>
               </w:rPr>
-              <w:instrText xml:space="preserve"> PAGEREF _Toc380609791 \h </w:instrText>
+              <w:instrText xml:space="preserve"> PAGEREF _Toc380669928 \h </w:instrText>
             </w:r>
             <w:r>
               <w:rPr>
@@ -1238,7 +1240,7 @@
               <w:lang w:eastAsia="en-CA"/>
             </w:rPr>
           </w:pPr>
-          <w:hyperlink w:anchor="_Toc380609792" w:history="1">
+          <w:hyperlink w:anchor="_Toc380669929" w:history="1">
             <w:r>
               <w:rPr>
                 <w:rStyle w:val="Hyperlink"/>
@@ -1265,7 +1267,7 @@
                 <w:noProof/>
                 <w:webHidden/>
               </w:rPr>
-              <w:instrText xml:space="preserve"> PAGEREF _Toc380609792 \h </w:instrText>
+              <w:instrText xml:space="preserve"> PAGEREF _Toc380669929 \h </w:instrText>
             </w:r>
             <w:r>
               <w:rPr>
@@ -1309,7 +1311,7 @@
               <w:lang w:eastAsia="en-CA"/>
             </w:rPr>
           </w:pPr>
-          <w:hyperlink w:anchor="_Toc380609793" w:history="1">
+          <w:hyperlink w:anchor="_Toc380669930" w:history="1">
             <w:r>
               <w:rPr>
                 <w:rStyle w:val="Hyperlink"/>
@@ -1336,7 +1338,7 @@
                 <w:noProof/>
                 <w:webHidden/>
               </w:rPr>
-              <w:instrText xml:space="preserve"> PAGEREF _Toc380609793 \h </w:instrText>
+              <w:instrText xml:space="preserve"> PAGEREF _Toc380669930 \h </w:instrText>
             </w:r>
             <w:r>
               <w:rPr>
@@ -1380,7 +1382,7 @@
               <w:lang w:eastAsia="en-CA"/>
             </w:rPr>
           </w:pPr>
-          <w:hyperlink w:anchor="_Toc380609794" w:history="1">
+          <w:hyperlink w:anchor="_Toc380669931" w:history="1">
             <w:r>
               <w:rPr>
                 <w:rStyle w:val="Hyperlink"/>
@@ -1407,7 +1409,7 @@
                 <w:noProof/>
                 <w:webHidden/>
               </w:rPr>
-              <w:instrText xml:space="preserve"> PAGEREF _Toc380609794 \h </w:instrText>
+              <w:instrText xml:space="preserve"> PAGEREF _Toc380669931 \h </w:instrText>
             </w:r>
             <w:r>
               <w:rPr>
@@ -1451,7 +1453,7 @@
               <w:lang w:eastAsia="en-CA"/>
             </w:rPr>
           </w:pPr>
-          <w:hyperlink w:anchor="_Toc380609795" w:history="1">
+          <w:hyperlink w:anchor="_Toc380669932" w:history="1">
             <w:r>
               <w:rPr>
                 <w:rStyle w:val="Hyperlink"/>
@@ -1478,7 +1480,7 @@
                 <w:noProof/>
                 <w:webHidden/>
               </w:rPr>
-              <w:instrText xml:space="preserve"> PAGEREF _Toc380609795 \h </w:instrText>
+              <w:instrText xml:space="preserve"> PAGEREF _Toc380669932 \h </w:instrText>
             </w:r>
             <w:r>
               <w:rPr>
@@ -1522,7 +1524,7 @@
               <w:lang w:eastAsia="en-CA"/>
             </w:rPr>
           </w:pPr>
-          <w:hyperlink w:anchor="_Toc380609796" w:history="1">
+          <w:hyperlink w:anchor="_Toc380669933" w:history="1">
             <w:r>
               <w:rPr>
                 <w:rStyle w:val="Hyperlink"/>
@@ -1549,7 +1551,7 @@
                 <w:noProof/>
                 <w:webHidden/>
               </w:rPr>
-              <w:instrText xml:space="preserve"> PAGEREF _Toc380609796 \h </w:instrText>
+              <w:instrText xml:space="preserve"> PAGEREF _Toc380669933 \h </w:instrText>
             </w:r>
             <w:r>
               <w:rPr>
@@ -1593,7 +1595,7 @@
               <w:lang w:eastAsia="en-CA"/>
             </w:rPr>
           </w:pPr>
-          <w:hyperlink w:anchor="_Toc380609797" w:history="1">
+          <w:hyperlink w:anchor="_Toc380669934" w:history="1">
             <w:r>
               <w:rPr>
                 <w:rStyle w:val="Hyperlink"/>
@@ -1620,7 +1622,7 @@
                 <w:noProof/>
                 <w:webHidden/>
               </w:rPr>
-              <w:instrText xml:space="preserve"> PAGEREF _Toc380609797 \h </w:instrText>
+              <w:instrText xml:space="preserve"> PAGEREF _Toc380669934 \h </w:instrText>
             </w:r>
             <w:r>
               <w:rPr>
@@ -1664,7 +1666,7 @@
               <w:lang w:eastAsia="en-CA"/>
             </w:rPr>
           </w:pPr>
-          <w:hyperlink w:anchor="_Toc380609798" w:history="1">
+          <w:hyperlink w:anchor="_Toc380669935" w:history="1">
             <w:r>
               <w:rPr>
                 <w:rStyle w:val="Hyperlink"/>
@@ -1691,7 +1693,7 @@
                 <w:noProof/>
                 <w:webHidden/>
               </w:rPr>
-              <w:instrText xml:space="preserve"> PAGEREF _Toc380609798 \h </w:instrText>
+              <w:instrText xml:space="preserve"> PAGEREF _Toc380669935 \h </w:instrText>
             </w:r>
             <w:r>
               <w:rPr>
@@ -1735,7 +1737,7 @@
               <w:lang w:eastAsia="en-CA"/>
             </w:rPr>
           </w:pPr>
-          <w:hyperlink w:anchor="_Toc380609799" w:history="1">
+          <w:hyperlink w:anchor="_Toc380669936" w:history="1">
             <w:r>
               <w:rPr>
                 <w:rStyle w:val="Hyperlink"/>
@@ -1762,7 +1764,7 @@
                 <w:noProof/>
                 <w:webHidden/>
               </w:rPr>
-              <w:instrText xml:space="preserve"> PAGEREF _Toc380609799 \h </w:instrText>
+              <w:instrText xml:space="preserve"> PAGEREF _Toc380669936 \h </w:instrText>
             </w:r>
             <w:r>
               <w:rPr>
@@ -1806,7 +1808,7 @@
               <w:lang w:eastAsia="en-CA"/>
             </w:rPr>
           </w:pPr>
-          <w:hyperlink w:anchor="_Toc380609800" w:history="1">
+          <w:hyperlink w:anchor="_Toc380669937" w:history="1">
             <w:r>
               <w:rPr>
                 <w:rStyle w:val="Hyperlink"/>
@@ -1833,7 +1835,7 @@
                 <w:noProof/>
                 <w:webHidden/>
               </w:rPr>
-              <w:instrText xml:space="preserve"> PAGEREF _Toc380609800 \h </w:instrText>
+              <w:instrText xml:space="preserve"> PAGEREF _Toc380669937 \h </w:instrText>
             </w:r>
             <w:r>
               <w:rPr>
@@ -1880,7 +1882,7 @@
       <w:pPr>
         <w:pStyle w:val="Heading1"/>
       </w:pPr>
-      <w:bookmarkStart w:id="0" w:name="_Toc380609777"/>
+      <w:bookmarkStart w:id="1" w:name="_Toc380669914"/>
       <w:r>
         <w:t>Chapter</w:t>
       </w:r>
@@ -1890,7 +1892,7 @@
       <w:r>
         <w:t xml:space="preserve"> − Sustainability</w:t>
       </w:r>
-      <w:bookmarkEnd w:id="0"/>
+      <w:bookmarkEnd w:id="1"/>
     </w:p>
     <w:p>
       <w:pPr>
@@ -2089,11 +2091,11 @@
       <w:pPr>
         <w:pStyle w:val="Heading2"/>
       </w:pPr>
-      <w:bookmarkStart w:id="1" w:name="_Toc380609778"/>
+      <w:bookmarkStart w:id="2" w:name="_Toc380669915"/>
       <w:r>
         <w:t>Triple-Bottom Line</w:t>
       </w:r>
-      <w:bookmarkEnd w:id="1"/>
+      <w:bookmarkEnd w:id="2"/>
     </w:p>
     <w:p>
       <w:pPr>
@@ -2170,11 +2172,11 @@
       <w:pPr>
         <w:pStyle w:val="Heading2"/>
       </w:pPr>
-      <w:bookmarkStart w:id="2" w:name="_Toc380609779"/>
+      <w:bookmarkStart w:id="3" w:name="_Toc380669916"/>
       <w:r>
         <w:t>Seven Revolutions</w:t>
       </w:r>
-      <w:bookmarkEnd w:id="2"/>
+      <w:bookmarkEnd w:id="3"/>
     </w:p>
     <w:p>
       <w:pPr>
@@ -2285,11 +2287,11 @@
       <w:pPr>
         <w:pStyle w:val="Heading1"/>
       </w:pPr>
-      <w:bookmarkStart w:id="3" w:name="_Toc380609780"/>
+      <w:bookmarkStart w:id="4" w:name="_Toc380669917"/>
       <w:r>
         <w:t>Chapter 2</w:t>
       </w:r>
-      <w:bookmarkEnd w:id="3"/>
+      <w:bookmarkEnd w:id="4"/>
     </w:p>
     <w:p>
       <w:pPr>
@@ -2649,7 +2651,7 @@
           <v:shape id="_x0000_i1026" type="#_x0000_t75" style="width:44.65pt;height:18.25pt" o:ole="">
             <v:imagedata r:id="rId13" o:title=""/>
           </v:shape>
-          <o:OLEObject Type="Embed" ProgID="Equation.DSMT4" ShapeID="_x0000_i1026" DrawAspect="Content" ObjectID="_1454351978" r:id="rId14"/>
+          <o:OLEObject Type="Embed" ProgID="Equation.DSMT4" ShapeID="_x0000_i1026" DrawAspect="Content" ObjectID="_1454412452" r:id="rId14"/>
         </w:object>
       </w:r>
     </w:p>
@@ -2734,14 +2736,12 @@
           <w:position w:val="-28"/>
         </w:rPr>
         <w:object w:dxaOrig="1740" w:dyaOrig="660">
-          <v:shape id="_x0000_i1050" type="#_x0000_t75" style="width:86.9pt;height:33.1pt" o:ole="">
+          <v:shape id="_x0000_i1027" type="#_x0000_t75" style="width:86.9pt;height:33.1pt" o:ole="">
             <v:imagedata r:id="rId15" o:title=""/>
           </v:shape>
-          <o:OLEObject Type="Embed" ProgID="Equation.DSMT4" ShapeID="_x0000_i1050" DrawAspect="Content" ObjectID="_1454351979" r:id="rId16"/>
+          <o:OLEObject Type="Embed" ProgID="Equation.DSMT4" ShapeID="_x0000_i1027" DrawAspect="Content" ObjectID="_1454412453" r:id="rId16"/>
         </w:object>
       </w:r>
-      <w:bookmarkStart w:id="4" w:name="_GoBack"/>
-      <w:bookmarkEnd w:id="4"/>
     </w:p>
     <w:p>
       <w:pPr>
@@ -2803,10 +2803,10 @@
           <w:position w:val="-14"/>
         </w:rPr>
         <w:object w:dxaOrig="2760" w:dyaOrig="440">
-          <v:shape id="_x0000_i1027" type="#_x0000_t75" style="width:137.75pt;height:22.1pt" o:ole="">
+          <v:shape id="_x0000_i1028" type="#_x0000_t75" style="width:137.75pt;height:22.1pt" o:ole="">
             <v:imagedata r:id="rId17" o:title=""/>
           </v:shape>
-          <o:OLEObject Type="Embed" ProgID="Equation.DSMT4" ShapeID="_x0000_i1027" DrawAspect="Content" ObjectID="_1454351980" r:id="rId18"/>
+          <o:OLEObject Type="Embed" ProgID="Equation.DSMT4" ShapeID="_x0000_i1028" DrawAspect="Content" ObjectID="_1454412454" r:id="rId18"/>
         </w:object>
       </w:r>
     </w:p>
@@ -2851,10 +2851,10 @@
           <w:position w:val="-18"/>
         </w:rPr>
         <w:object w:dxaOrig="1480" w:dyaOrig="480">
-          <v:shape id="_x0000_i1028" type="#_x0000_t75" style="width:73.9pt;height:24pt" o:ole="">
+          <v:shape id="_x0000_i1029" type="#_x0000_t75" style="width:73.9pt;height:24pt" o:ole="">
             <v:imagedata r:id="rId19" o:title=""/>
           </v:shape>
-          <o:OLEObject Type="Embed" ProgID="Equation.DSMT4" ShapeID="_x0000_i1028" DrawAspect="Content" ObjectID="_1454351981" r:id="rId20"/>
+          <o:OLEObject Type="Embed" ProgID="Equation.DSMT4" ShapeID="_x0000_i1029" DrawAspect="Content" ObjectID="_1454412455" r:id="rId20"/>
         </w:object>
       </w:r>
     </w:p>
@@ -2881,7 +2881,7 @@
       <w:pPr>
         <w:pStyle w:val="Heading2"/>
       </w:pPr>
-      <w:bookmarkStart w:id="5" w:name="_Toc380609781"/>
+      <w:bookmarkStart w:id="5" w:name="_Toc380669918"/>
       <w:r>
         <w:t>Methods of Interest Calculation</w:t>
       </w:r>
@@ -2955,7 +2955,7 @@
         <w:pStyle w:val="Heading3"/>
       </w:pPr>
       <w:bookmarkStart w:id="6" w:name="_Lump_Sum"/>
-      <w:bookmarkStart w:id="7" w:name="_Toc380609782"/>
+      <w:bookmarkStart w:id="7" w:name="_Toc380669919"/>
       <w:bookmarkEnd w:id="6"/>
       <w:r>
         <w:t>Lump Sum</w:t>
@@ -2988,10 +2988,10 @@
           <w:position w:val="-6"/>
         </w:rPr>
         <w:object w:dxaOrig="660" w:dyaOrig="279">
-          <v:shape id="_x0000_i1029" type="#_x0000_t75" style="width:33.1pt;height:13.9pt" o:ole="">
+          <v:shape id="_x0000_i1030" type="#_x0000_t75" style="width:33.1pt;height:13.9pt" o:ole="">
             <v:imagedata r:id="rId21" o:title=""/>
           </v:shape>
-          <o:OLEObject Type="Embed" ProgID="Equation.DSMT4" ShapeID="_x0000_i1029" DrawAspect="Content" ObjectID="_1454351982" r:id="rId22"/>
+          <o:OLEObject Type="Embed" ProgID="Equation.DSMT4" ShapeID="_x0000_i1030" DrawAspect="Content" ObjectID="_1454412456" r:id="rId22"/>
         </w:object>
       </w:r>
     </w:p>
@@ -3004,10 +3004,10 @@
           <w:position w:val="-14"/>
         </w:rPr>
         <w:object w:dxaOrig="1219" w:dyaOrig="400">
-          <v:shape id="_x0000_i1030" type="#_x0000_t75" style="width:60.95pt;height:19.7pt" o:ole="">
+          <v:shape id="_x0000_i1031" type="#_x0000_t75" style="width:60.95pt;height:19.7pt" o:ole="">
             <v:imagedata r:id="rId23" o:title=""/>
           </v:shape>
-          <o:OLEObject Type="Embed" ProgID="Equation.DSMT4" ShapeID="_x0000_i1030" DrawAspect="Content" ObjectID="_1454351983" r:id="rId24"/>
+          <o:OLEObject Type="Embed" ProgID="Equation.DSMT4" ShapeID="_x0000_i1031" DrawAspect="Content" ObjectID="_1454412457" r:id="rId24"/>
         </w:object>
       </w:r>
     </w:p>
@@ -3016,7 +3016,7 @@
         <w:pStyle w:val="Heading3"/>
       </w:pPr>
       <w:bookmarkStart w:id="8" w:name="_Simple_Interest"/>
-      <w:bookmarkStart w:id="9" w:name="_Toc380609783"/>
+      <w:bookmarkStart w:id="9" w:name="_Toc380669920"/>
       <w:bookmarkEnd w:id="8"/>
       <w:r>
         <w:t>Simple Interest</w:t>
@@ -3046,10 +3046,10 @@
           <w:position w:val="-14"/>
         </w:rPr>
         <w:object w:dxaOrig="2240" w:dyaOrig="400">
-          <v:shape id="_x0000_i1031" type="#_x0000_t75" style="width:112.3pt;height:19.7pt" o:ole="">
+          <v:shape id="_x0000_i1032" type="#_x0000_t75" style="width:112.3pt;height:19.7pt" o:ole="">
             <v:imagedata r:id="rId25" o:title=""/>
           </v:shape>
-          <o:OLEObject Type="Embed" ProgID="Equation.DSMT4" ShapeID="_x0000_i1031" DrawAspect="Content" ObjectID="_1454351984" r:id="rId26"/>
+          <o:OLEObject Type="Embed" ProgID="Equation.DSMT4" ShapeID="_x0000_i1032" DrawAspect="Content" ObjectID="_1454412458" r:id="rId26"/>
         </w:object>
       </w:r>
     </w:p>
@@ -3058,7 +3058,7 @@
         <w:pStyle w:val="Heading3"/>
       </w:pPr>
       <w:bookmarkStart w:id="10" w:name="_Compound_Interest"/>
-      <w:bookmarkStart w:id="11" w:name="_Toc380609784"/>
+      <w:bookmarkStart w:id="11" w:name="_Toc380669921"/>
       <w:bookmarkEnd w:id="10"/>
       <w:r>
         <w:t>Compound Interest</w:t>
@@ -3094,10 +3094,10 @@
           <w:position w:val="-80"/>
         </w:rPr>
         <w:object w:dxaOrig="1680" w:dyaOrig="1640">
-          <v:shape id="_x0000_i1032" type="#_x0000_t75" style="width:84pt;height:82.1pt" o:ole="">
+          <v:shape id="_x0000_i1033" type="#_x0000_t75" style="width:84pt;height:82.1pt" o:ole="">
             <v:imagedata r:id="rId27" o:title=""/>
           </v:shape>
-          <o:OLEObject Type="Embed" ProgID="Equation.DSMT4" ShapeID="_x0000_i1032" DrawAspect="Content" ObjectID="_1454351985" r:id="rId28"/>
+          <o:OLEObject Type="Embed" ProgID="Equation.DSMT4" ShapeID="_x0000_i1033" DrawAspect="Content" ObjectID="_1454412459" r:id="rId28"/>
         </w:object>
       </w:r>
     </w:p>
@@ -3216,7 +3216,7 @@
       <w:pPr>
         <w:pStyle w:val="Heading3"/>
       </w:pPr>
-      <w:bookmarkStart w:id="12" w:name="_Toc380609785"/>
+      <w:bookmarkStart w:id="12" w:name="_Toc380669922"/>
       <w:r>
         <w:t>Continuous Compound</w:t>
       </w:r>
@@ -3231,10 +3231,10 @@
           <w:position w:val="-44"/>
         </w:rPr>
         <w:object w:dxaOrig="1860" w:dyaOrig="999">
-          <v:shape id="_x0000_i1033" type="#_x0000_t75" style="width:93.1pt;height:49.45pt" o:ole="">
+          <v:shape id="_x0000_i1034" type="#_x0000_t75" style="width:93.1pt;height:49.45pt" o:ole="">
             <v:imagedata r:id="rId30" o:title=""/>
           </v:shape>
-          <o:OLEObject Type="Embed" ProgID="Equation.DSMT4" ShapeID="_x0000_i1033" DrawAspect="Content" ObjectID="_1454351986" r:id="rId31"/>
+          <o:OLEObject Type="Embed" ProgID="Equation.DSMT4" ShapeID="_x0000_i1034" DrawAspect="Content" ObjectID="_1454412460" r:id="rId31"/>
         </w:object>
       </w:r>
     </w:p>
@@ -3245,7 +3245,7 @@
           <w:b w:val="0"/>
         </w:rPr>
       </w:pPr>
-      <w:bookmarkStart w:id="13" w:name="_Toc380609786"/>
+      <w:bookmarkStart w:id="13" w:name="_Toc380669923"/>
       <w:r>
         <w:t>Cash Flow Diagrams</w:t>
       </w:r>
@@ -3411,7 +3411,7 @@
       <w:pPr>
         <w:pStyle w:val="Heading1"/>
       </w:pPr>
-      <w:bookmarkStart w:id="14" w:name="_Toc380609787"/>
+      <w:bookmarkStart w:id="14" w:name="_Toc380669924"/>
       <w:r>
         <w:t>Chapter 3</w:t>
       </w:r>
@@ -3421,7 +3421,7 @@
       <w:pPr>
         <w:pStyle w:val="Heading2"/>
       </w:pPr>
-      <w:bookmarkStart w:id="15" w:name="_Toc380609788"/>
+      <w:bookmarkStart w:id="15" w:name="_Toc380669925"/>
       <w:r>
         <w:t>Equivalence</w:t>
       </w:r>
@@ -3553,7 +3553,7 @@
       <w:pPr>
         <w:pStyle w:val="Heading2"/>
       </w:pPr>
-      <w:bookmarkStart w:id="16" w:name="_Toc380609789"/>
+      <w:bookmarkStart w:id="16" w:name="_Toc380669926"/>
       <w:r>
         <w:t>Compound Interest Factors</w:t>
       </w:r>
@@ -3602,7 +3602,7 @@
       <w:pPr>
         <w:pStyle w:val="Heading3"/>
       </w:pPr>
-      <w:bookmarkStart w:id="17" w:name="_Toc380609790"/>
+      <w:bookmarkStart w:id="17" w:name="_Toc380669927"/>
       <w:r>
         <w:t>Compound Amount Factor</w:t>
       </w:r>
@@ -3617,10 +3617,10 @@
           <w:position w:val="-18"/>
         </w:rPr>
         <w:object w:dxaOrig="2200" w:dyaOrig="540">
-          <v:shape id="_x0000_i1034" type="#_x0000_t75" style="width:109.9pt;height:26.9pt" o:ole="">
+          <v:shape id="_x0000_i1035" type="#_x0000_t75" style="width:109.9pt;height:26.9pt" o:ole="">
             <v:imagedata r:id="rId34" o:title=""/>
           </v:shape>
-          <o:OLEObject Type="Embed" ProgID="Equation.DSMT4" ShapeID="_x0000_i1034" DrawAspect="Content" ObjectID="_1454351987" r:id="rId35"/>
+          <o:OLEObject Type="Embed" ProgID="Equation.DSMT4" ShapeID="_x0000_i1035" DrawAspect="Content" ObjectID="_1454412461" r:id="rId35"/>
         </w:object>
       </w:r>
     </w:p>
@@ -3633,10 +3633,10 @@
           <w:position w:val="-14"/>
         </w:rPr>
         <w:object w:dxaOrig="3420" w:dyaOrig="440">
-          <v:shape id="_x0000_i1035" type="#_x0000_t75" style="width:170.9pt;height:22.1pt" o:ole="">
+          <v:shape id="_x0000_i1036" type="#_x0000_t75" style="width:170.9pt;height:22.1pt" o:ole="">
             <v:imagedata r:id="rId36" o:title=""/>
           </v:shape>
-          <o:OLEObject Type="Embed" ProgID="Equation.DSMT4" ShapeID="_x0000_i1035" DrawAspect="Content" ObjectID="_1454351988" r:id="rId37"/>
+          <o:OLEObject Type="Embed" ProgID="Equation.DSMT4" ShapeID="_x0000_i1036" DrawAspect="Content" ObjectID="_1454412462" r:id="rId37"/>
         </w:object>
       </w:r>
     </w:p>
@@ -3644,7 +3644,7 @@
       <w:pPr>
         <w:pStyle w:val="Heading3"/>
       </w:pPr>
-      <w:bookmarkStart w:id="18" w:name="_Toc380609791"/>
+      <w:bookmarkStart w:id="18" w:name="_Toc380669928"/>
       <w:r>
         <w:t>Present Worth Factor</w:t>
       </w:r>
@@ -3659,10 +3659,10 @@
           <w:position w:val="-40"/>
         </w:rPr>
         <w:object w:dxaOrig="3620" w:dyaOrig="840">
-          <v:shape id="_x0000_i1036" type="#_x0000_t75" style="width:180.95pt;height:42.25pt" o:ole="">
+          <v:shape id="_x0000_i1037" type="#_x0000_t75" style="width:180.95pt;height:42.25pt" o:ole="">
             <v:imagedata r:id="rId38" o:title=""/>
           </v:shape>
-          <o:OLEObject Type="Embed" ProgID="Equation.DSMT4" ShapeID="_x0000_i1036" DrawAspect="Content" ObjectID="_1454351989" r:id="rId39"/>
+          <o:OLEObject Type="Embed" ProgID="Equation.DSMT4" ShapeID="_x0000_i1037" DrawAspect="Content" ObjectID="_1454412463" r:id="rId39"/>
         </w:object>
       </w:r>
     </w:p>
@@ -3675,7 +3675,7 @@
       <w:pPr>
         <w:pStyle w:val="Heading3"/>
       </w:pPr>
-      <w:bookmarkStart w:id="19" w:name="_Toc380609792"/>
+      <w:bookmarkStart w:id="19" w:name="_Toc380669929"/>
       <w:r>
         <w:t>Sinking Fund Factor</w:t>
       </w:r>
@@ -3690,10 +3690,10 @@
           <w:position w:val="-40"/>
         </w:rPr>
         <w:object w:dxaOrig="2520" w:dyaOrig="840">
-          <v:shape id="_x0000_i1037" type="#_x0000_t75" style="width:126.25pt;height:42.7pt" o:ole="">
+          <v:shape id="_x0000_i1038" type="#_x0000_t75" style="width:126.25pt;height:42.7pt" o:ole="">
             <v:imagedata r:id="rId40" o:title=""/>
           </v:shape>
-          <o:OLEObject Type="Embed" ProgID="Equation.DSMT4" ShapeID="_x0000_i1037" DrawAspect="Content" ObjectID="_1454351990" r:id="rId41"/>
+          <o:OLEObject Type="Embed" ProgID="Equation.DSMT4" ShapeID="_x0000_i1038" DrawAspect="Content" ObjectID="_1454412464" r:id="rId41"/>
         </w:object>
       </w:r>
     </w:p>
@@ -3706,7 +3706,7 @@
       <w:pPr>
         <w:pStyle w:val="Heading3"/>
       </w:pPr>
-      <w:bookmarkStart w:id="20" w:name="_Toc380609793"/>
+      <w:bookmarkStart w:id="20" w:name="_Toc380669930"/>
       <w:r>
         <w:t>Uniform Series Factor</w:t>
       </w:r>
@@ -3721,10 +3721,10 @@
           <w:position w:val="-30"/>
         </w:rPr>
         <w:object w:dxaOrig="2520" w:dyaOrig="820">
-          <v:shape id="_x0000_i1038" type="#_x0000_t75" style="width:126.25pt;height:41.75pt" o:ole="">
+          <v:shape id="_x0000_i1039" type="#_x0000_t75" style="width:126.25pt;height:41.75pt" o:ole="">
             <v:imagedata r:id="rId42" o:title=""/>
           </v:shape>
-          <o:OLEObject Type="Embed" ProgID="Equation.DSMT4" ShapeID="_x0000_i1038" DrawAspect="Content" ObjectID="_1454351991" r:id="rId43"/>
+          <o:OLEObject Type="Embed" ProgID="Equation.DSMT4" ShapeID="_x0000_i1039" DrawAspect="Content" ObjectID="_1454412465" r:id="rId43"/>
         </w:object>
       </w:r>
     </w:p>
@@ -3737,7 +3737,7 @@
       <w:pPr>
         <w:pStyle w:val="Heading3"/>
       </w:pPr>
-      <w:bookmarkStart w:id="21" w:name="_Toc380609794"/>
+      <w:bookmarkStart w:id="21" w:name="_Toc380669931"/>
       <w:r>
         <w:t>Capital Recovery Factor</w:t>
       </w:r>
@@ -3752,10 +3752,10 @@
           <w:position w:val="-40"/>
         </w:rPr>
         <w:object w:dxaOrig="7339" w:dyaOrig="920">
-          <v:shape id="_x0000_i1039" type="#_x0000_t75" style="width:367.7pt;height:46.55pt" o:ole="">
+          <v:shape id="_x0000_i1040" type="#_x0000_t75" style="width:367.7pt;height:46.55pt" o:ole="">
             <v:imagedata r:id="rId44" o:title=""/>
           </v:shape>
-          <o:OLEObject Type="Embed" ProgID="Equation.DSMT4" ShapeID="_x0000_i1039" DrawAspect="Content" ObjectID="_1454351992" r:id="rId45"/>
+          <o:OLEObject Type="Embed" ProgID="Equation.DSMT4" ShapeID="_x0000_i1040" DrawAspect="Content" ObjectID="_1454412466" r:id="rId45"/>
         </w:object>
       </w:r>
     </w:p>
@@ -3768,10 +3768,10 @@
           <w:position w:val="-14"/>
         </w:rPr>
         <w:object w:dxaOrig="2320" w:dyaOrig="400">
-          <v:shape id="_x0000_i1040" type="#_x0000_t75" style="width:116.15pt;height:20.15pt" o:ole="">
+          <v:shape id="_x0000_i1041" type="#_x0000_t75" style="width:116.15pt;height:20.15pt" o:ole="">
             <v:imagedata r:id="rId46" o:title=""/>
           </v:shape>
-          <o:OLEObject Type="Embed" ProgID="Equation.DSMT4" ShapeID="_x0000_i1040" DrawAspect="Content" ObjectID="_1454351993" r:id="rId47"/>
+          <o:OLEObject Type="Embed" ProgID="Equation.DSMT4" ShapeID="_x0000_i1041" DrawAspect="Content" ObjectID="_1454412467" r:id="rId47"/>
         </w:object>
       </w:r>
     </w:p>
@@ -3816,7 +3816,7 @@
       <w:pPr>
         <w:pStyle w:val="Heading3"/>
       </w:pPr>
-      <w:bookmarkStart w:id="22" w:name="_Toc380609795"/>
+      <w:bookmarkStart w:id="22" w:name="_Toc380669932"/>
       <w:r>
         <w:t>Series Present Worth Factor</w:t>
       </w:r>
@@ -3831,10 +3831,10 @@
           <w:position w:val="-40"/>
         </w:rPr>
         <w:object w:dxaOrig="3860" w:dyaOrig="920">
-          <v:shape id="_x0000_i1041" type="#_x0000_t75" style="width:193.45pt;height:46.55pt" o:ole="">
+          <v:shape id="_x0000_i1042" type="#_x0000_t75" style="width:193.45pt;height:46.55pt" o:ole="">
             <v:imagedata r:id="rId48" o:title=""/>
           </v:shape>
-          <o:OLEObject Type="Embed" ProgID="Equation.DSMT4" ShapeID="_x0000_i1041" DrawAspect="Content" ObjectID="_1454351994" r:id="rId49"/>
+          <o:OLEObject Type="Embed" ProgID="Equation.DSMT4" ShapeID="_x0000_i1042" DrawAspect="Content" ObjectID="_1454412468" r:id="rId49"/>
         </w:object>
       </w:r>
     </w:p>
@@ -3847,7 +3847,7 @@
       <w:pPr>
         <w:pStyle w:val="Heading3"/>
       </w:pPr>
-      <w:bookmarkStart w:id="23" w:name="_Toc380609796"/>
+      <w:bookmarkStart w:id="23" w:name="_Toc380669933"/>
       <w:r>
         <w:t>Arithmetic Gradient Series Factor</w:t>
       </w:r>
@@ -3862,10 +3862,10 @@
           <w:position w:val="-14"/>
         </w:rPr>
         <w:object w:dxaOrig="1180" w:dyaOrig="400">
-          <v:shape id="_x0000_i1042" type="#_x0000_t75" style="width:59.05pt;height:20.15pt" o:ole="">
+          <v:shape id="_x0000_i1043" type="#_x0000_t75" style="width:59.05pt;height:20.15pt" o:ole="">
             <v:imagedata r:id="rId50" o:title=""/>
           </v:shape>
-          <o:OLEObject Type="Embed" ProgID="Equation.DSMT4" ShapeID="_x0000_i1042" DrawAspect="Content" ObjectID="_1454351995" r:id="rId51"/>
+          <o:OLEObject Type="Embed" ProgID="Equation.DSMT4" ShapeID="_x0000_i1043" DrawAspect="Content" ObjectID="_1454412469" r:id="rId51"/>
         </w:object>
       </w:r>
     </w:p>
@@ -3901,7 +3901,7 @@
       <w:pPr>
         <w:pStyle w:val="Heading2"/>
       </w:pPr>
-      <w:bookmarkStart w:id="24" w:name="_Toc380609797"/>
+      <w:bookmarkStart w:id="24" w:name="_Toc380669934"/>
       <w:r>
         <w:t>Growth-Adjusted</w:t>
       </w:r>
@@ -3999,10 +3999,10 @@
           <w:position w:val="-28"/>
         </w:rPr>
         <w:object w:dxaOrig="1219" w:dyaOrig="660">
-          <v:shape id="_x0000_i1043" type="#_x0000_t75" style="width:60.95pt;height:33.1pt" o:ole="">
+          <v:shape id="_x0000_i1044" type="#_x0000_t75" style="width:60.95pt;height:33.1pt" o:ole="">
             <v:imagedata r:id="rId52" o:title=""/>
           </v:shape>
-          <o:OLEObject Type="Embed" ProgID="Equation.DSMT4" ShapeID="_x0000_i1043" DrawAspect="Content" ObjectID="_1454351996" r:id="rId53"/>
+          <o:OLEObject Type="Embed" ProgID="Equation.DSMT4" ShapeID="_x0000_i1044" DrawAspect="Content" ObjectID="_1454412470" r:id="rId53"/>
         </w:object>
       </w:r>
     </w:p>
@@ -4015,10 +4015,10 @@
           <w:position w:val="-28"/>
         </w:rPr>
         <w:object w:dxaOrig="1579" w:dyaOrig="700">
-          <v:shape id="_x0000_i1044" type="#_x0000_t75" style="width:79.2pt;height:34.55pt" o:ole="">
+          <v:shape id="_x0000_i1045" type="#_x0000_t75" style="width:79.2pt;height:34.55pt" o:ole="">
             <v:imagedata r:id="rId54" o:title=""/>
           </v:shape>
-          <o:OLEObject Type="Embed" ProgID="Equation.DSMT4" ShapeID="_x0000_i1044" DrawAspect="Content" ObjectID="_1454351997" r:id="rId55"/>
+          <o:OLEObject Type="Embed" ProgID="Equation.DSMT4" ShapeID="_x0000_i1045" DrawAspect="Content" ObjectID="_1454412471" r:id="rId55"/>
         </w:object>
       </w:r>
     </w:p>
@@ -4031,10 +4031,10 @@
           <w:position w:val="-34"/>
         </w:rPr>
         <w:object w:dxaOrig="3460" w:dyaOrig="800">
-          <v:shape id="_x0000_i1045" type="#_x0000_t75" style="width:172.8pt;height:40.3pt" o:ole="">
+          <v:shape id="_x0000_i1046" type="#_x0000_t75" style="width:172.8pt;height:40.3pt" o:ole="">
             <v:imagedata r:id="rId56" o:title=""/>
           </v:shape>
-          <o:OLEObject Type="Embed" ProgID="Equation.DSMT4" ShapeID="_x0000_i1045" DrawAspect="Content" ObjectID="_1454351998" r:id="rId57"/>
+          <o:OLEObject Type="Embed" ProgID="Equation.DSMT4" ShapeID="_x0000_i1046" DrawAspect="Content" ObjectID="_1454412472" r:id="rId57"/>
         </w:object>
       </w:r>
     </w:p>
@@ -4076,7 +4076,7 @@
       <w:pPr>
         <w:pStyle w:val="Heading1"/>
       </w:pPr>
-      <w:bookmarkStart w:id="25" w:name="_Toc380609798"/>
+      <w:bookmarkStart w:id="25" w:name="_Toc380669935"/>
       <w:r>
         <w:t>Chapter 4</w:t>
       </w:r>
@@ -4086,7 +4086,7 @@
       <w:pPr>
         <w:pStyle w:val="Heading2"/>
       </w:pPr>
-      <w:bookmarkStart w:id="26" w:name="_Toc380609799"/>
+      <w:bookmarkStart w:id="26" w:name="_Toc380669936"/>
       <w:r>
         <w:t>Coupon Rate</w:t>
       </w:r>
@@ -4160,7 +4160,7 @@
       <w:pPr>
         <w:pStyle w:val="Heading2"/>
       </w:pPr>
-      <w:bookmarkStart w:id="27" w:name="_Toc380609800"/>
+      <w:bookmarkStart w:id="27" w:name="_Toc380669937"/>
       <w:r>
         <w:t>Bond</w:t>
       </w:r>
@@ -4657,7 +4657,7 @@
         <v:path o:extrusionok="f" gradientshapeok="t" o:connecttype="rect"/>
         <o:lock v:ext="edit" aspectratio="t"/>
       </v:shapetype>
-      <v:shape id="_x0000_i1041" type="#_x0000_t75" style="width:4.3pt;height:4.3pt;visibility:visible;mso-wrap-style:square" o:bullet="t">
+      <v:shape id="_x0000_i1047" type="#_x0000_t75" style="width:4.3pt;height:4.3pt;visibility:visible;mso-wrap-style:square" o:bullet="t">
         <v:imagedata r:id="rId1" o:title=""/>
       </v:shape>
     </w:pict>
@@ -6711,7 +6711,7 @@
 </file>
 
 <file path=customXml/itemProps1.xml><?xml version="1.0" encoding="utf-8"?>
-<ds:datastoreItem xmlns:ds="http://schemas.openxmlformats.org/officeDocument/2006/customXml" ds:itemID="{06B96D59-CD76-43EC-A83D-1F80C06CCC00}">
+<ds:datastoreItem xmlns:ds="http://schemas.openxmlformats.org/officeDocument/2006/customXml" ds:itemID="{BD6B7DA0-521E-49EC-A89F-ABCB8A0BED2A}">
   <ds:schemaRefs>
     <ds:schemaRef ds:uri="http://schemas.openxmlformats.org/officeDocument/2006/bibliography"/>
   </ds:schemaRefs>

</xml_diff>

<commit_message>
Bonds & coupon Rate
Figured out some solid definitions of the terms. Also sorry about the
last commit-I was showing a friend how GitHub works
</commit_message>
<xml_diff>
--- a/ENG 2B03 Summary.docx
+++ b/ENG 2B03 Summary.docx
@@ -28,11 +28,6 @@
       <w:r>
         <w:t xml:space="preserve"> Cameron Churchill</w:t>
       </w:r>
-      <w:r>
-        <w:t>blahhhh</w:t>
-      </w:r>
-      <w:bookmarkStart w:id="0" w:name="_GoBack"/>
-      <w:bookmarkEnd w:id="0"/>
     </w:p>
     <w:p>
       <w:pPr>
@@ -59,6 +54,7 @@
         <w:t xml:space="preserve">ade using </w:t>
       </w:r>
       <w:hyperlink r:id="rId9" w:history="1">
+        <w:proofErr w:type="spellStart"/>
         <w:r>
           <w:rPr>
             <w:rStyle w:val="Hyperlink"/>
@@ -66,6 +62,7 @@
           </w:rPr>
           <w:t>MathType</w:t>
         </w:r>
+        <w:proofErr w:type="spellEnd"/>
       </w:hyperlink>
       <w:r>
         <w:rPr>
@@ -74,6 +71,7 @@
         <w:t xml:space="preserve">; graphs made using </w:t>
       </w:r>
       <w:hyperlink r:id="rId10" w:history="1">
+        <w:proofErr w:type="spellStart"/>
         <w:r>
           <w:rPr>
             <w:rStyle w:val="Hyperlink"/>
@@ -81,6 +79,7 @@
           </w:rPr>
           <w:t>Winplot</w:t>
         </w:r>
+        <w:proofErr w:type="spellEnd"/>
       </w:hyperlink>
       <w:r>
         <w:rPr>
@@ -102,7 +101,23 @@
         <w:pStyle w:val="NoSpacing"/>
       </w:pPr>
       <w:r>
-        <w:t>Please join GitHub and contribute to this document. There is a guide on how to do this on my GitHub.</w:t>
+        <w:t xml:space="preserve">Please join </w:t>
+      </w:r>
+      <w:proofErr w:type="spellStart"/>
+      <w:r>
+        <w:t>GitHub</w:t>
+      </w:r>
+      <w:proofErr w:type="spellEnd"/>
+      <w:r>
+        <w:t xml:space="preserve"> and contribute to this document. There is a guide on how to do this on my </w:t>
+      </w:r>
+      <w:proofErr w:type="spellStart"/>
+      <w:r>
+        <w:t>GitHub</w:t>
+      </w:r>
+      <w:proofErr w:type="spellEnd"/>
+      <w:r>
+        <w:t>.</w:t>
       </w:r>
     </w:p>
     <w:sdt>
@@ -2078,7 +2093,7 @@
       <w:pPr>
         <w:pStyle w:val="Heading1"/>
       </w:pPr>
-      <w:bookmarkStart w:id="1" w:name="_Toc381294247"/>
+      <w:bookmarkStart w:id="0" w:name="_Toc381294247"/>
       <w:r>
         <w:t>Week</w:t>
       </w:r>
@@ -2088,18 +2103,20 @@
       <w:r>
         <w:t xml:space="preserve"> − Sustainability</w:t>
       </w:r>
-      <w:bookmarkEnd w:id="1"/>
-    </w:p>
-    <w:p>
-      <w:pPr>
-        <w:pStyle w:val="NoSpacing"/>
-      </w:pPr>
+      <w:bookmarkEnd w:id="0"/>
+    </w:p>
+    <w:p>
+      <w:pPr>
+        <w:pStyle w:val="NoSpacing"/>
+      </w:pPr>
+      <w:proofErr w:type="gramStart"/>
       <w:r>
         <w:rPr>
           <w:b/>
         </w:rPr>
         <w:t>model</w:t>
       </w:r>
+      <w:proofErr w:type="gramEnd"/>
       <w:r>
         <w:t>: an simplification of reality that captures information useful and appropriate for a specific purpose</w:t>
       </w:r>
@@ -2113,11 +2130,19 @@
       <w:pPr>
         <w:pStyle w:val="NoSpacing"/>
       </w:pPr>
+      <w:proofErr w:type="gramStart"/>
       <w:r>
         <w:rPr>
           <w:b/>
         </w:rPr>
-        <w:t>linear product lifecycle</w:t>
+        <w:t>linear</w:t>
+      </w:r>
+      <w:proofErr w:type="gramEnd"/>
+      <w:r>
+        <w:rPr>
+          <w:b/>
+        </w:rPr>
+        <w:t xml:space="preserve"> product lifecycle</w:t>
       </w:r>
       <w:r>
         <w:t xml:space="preserve">: </w:t>
@@ -2184,11 +2209,19 @@
       <w:pPr>
         <w:pStyle w:val="NoSpacing"/>
       </w:pPr>
+      <w:proofErr w:type="gramStart"/>
       <w:r>
         <w:rPr>
           <w:b/>
         </w:rPr>
-        <w:t>closed-loop product lifecycle</w:t>
+        <w:t>closed-loop</w:t>
+      </w:r>
+      <w:proofErr w:type="gramEnd"/>
+      <w:r>
+        <w:rPr>
+          <w:b/>
+        </w:rPr>
+        <w:t xml:space="preserve"> product lifecycle</w:t>
       </w:r>
       <w:r>
         <w:t>: recycling, re-use, energy only lost at consumer level</w:t>
@@ -2269,11 +2302,11 @@
       <w:pPr>
         <w:pStyle w:val="Heading2"/>
       </w:pPr>
-      <w:bookmarkStart w:id="2" w:name="_Toc381294248"/>
+      <w:bookmarkStart w:id="1" w:name="_Toc381294248"/>
       <w:r>
         <w:t>Triple-Bottom Line</w:t>
       </w:r>
-      <w:bookmarkEnd w:id="2"/>
+      <w:bookmarkEnd w:id="1"/>
     </w:p>
     <w:p>
       <w:pPr>
@@ -2350,11 +2383,11 @@
       <w:pPr>
         <w:pStyle w:val="Heading2"/>
       </w:pPr>
-      <w:bookmarkStart w:id="3" w:name="_Toc381294249"/>
+      <w:bookmarkStart w:id="2" w:name="_Toc381294249"/>
       <w:r>
         <w:t>Seven Revolutions</w:t>
       </w:r>
-      <w:bookmarkEnd w:id="3"/>
+      <w:bookmarkEnd w:id="2"/>
     </w:p>
     <w:p>
       <w:pPr>
@@ -2465,14 +2498,14 @@
       <w:pPr>
         <w:pStyle w:val="Heading1"/>
       </w:pPr>
-      <w:bookmarkStart w:id="4" w:name="_Toc381294250"/>
+      <w:bookmarkStart w:id="3" w:name="_Toc381294250"/>
       <w:r>
         <w:t>Week</w:t>
       </w:r>
       <w:r>
         <w:t xml:space="preserve"> 2</w:t>
       </w:r>
-      <w:bookmarkEnd w:id="4"/>
+      <w:bookmarkEnd w:id="3"/>
     </w:p>
     <w:p>
       <w:pPr>
@@ -2676,7 +2709,15 @@
         <w:t>]: interest compounds per year</w:t>
       </w:r>
       <w:r>
-        <w:t xml:space="preserve"> (not cashflow periods)</w:t>
+        <w:t xml:space="preserve"> (not </w:t>
+      </w:r>
+      <w:proofErr w:type="spellStart"/>
+      <w:r>
+        <w:t>cashflow</w:t>
+      </w:r>
+      <w:proofErr w:type="spellEnd"/>
+      <w:r>
+        <w:t xml:space="preserve"> periods)</w:t>
       </w:r>
     </w:p>
     <w:p>
@@ -2716,7 +2757,21 @@
         <w:rPr>
           <w:b/>
         </w:rPr>
-        <w:t xml:space="preserve"> (cfp)</w:t>
+        <w:t xml:space="preserve"> (</w:t>
+      </w:r>
+      <w:proofErr w:type="spellStart"/>
+      <w:r>
+        <w:rPr>
+          <w:b/>
+        </w:rPr>
+        <w:t>cfp</w:t>
+      </w:r>
+      <w:proofErr w:type="spellEnd"/>
+      <w:r>
+        <w:rPr>
+          <w:b/>
+        </w:rPr>
+        <w:t>)</w:t>
       </w:r>
       <w:r>
         <w:t>:</w:t>
@@ -2768,6 +2823,7 @@
         </w:rPr>
         <w:t xml:space="preserve">Interest rate per </w:t>
       </w:r>
+      <w:proofErr w:type="spellStart"/>
       <w:r>
         <w:rPr>
           <w:b/>
@@ -2780,15 +2836,18 @@
         </w:rPr>
         <w:t>p</w:t>
       </w:r>
+      <w:proofErr w:type="spellEnd"/>
       <w:r>
         <w:t xml:space="preserve"> [</w:t>
       </w:r>
+      <w:proofErr w:type="spellStart"/>
       <w:r>
         <w:rPr>
           <w:i/>
         </w:rPr>
         <w:t>i</w:t>
       </w:r>
+      <w:proofErr w:type="spellEnd"/>
       <w:r>
         <w:t>]</w:t>
       </w:r>
@@ -2803,10 +2862,10 @@
           <w:position w:val="-12"/>
         </w:rPr>
         <w:object w:dxaOrig="900" w:dyaOrig="360">
-          <v:shape id="_x0000_i1025" type="#_x0000_t75" style="width:44.65pt;height:18.25pt" o:ole="">
+          <v:shape id="_x0000_i1026" type="#_x0000_t75" style="width:44.65pt;height:18.25pt" o:ole="">
             <v:imagedata r:id="rId13" o:title=""/>
           </v:shape>
-          <o:OLEObject Type="Embed" ProgID="Equation.DSMT4" ShapeID="_x0000_i1025" DrawAspect="Content" ObjectID="_1455185201" r:id="rId14"/>
+          <o:OLEObject Type="Embed" ProgID="Equation.DSMT4" ShapeID="_x0000_i1026" DrawAspect="Content" ObjectID="_1455234842" r:id="rId14"/>
         </w:object>
       </w:r>
     </w:p>
@@ -2841,14 +2900,22 @@
         <w:rPr>
           <w:b/>
         </w:rPr>
-        <w:t xml:space="preserve"> per c</w:t>
-      </w:r>
+        <w:t xml:space="preserve"> per </w:t>
+      </w:r>
+      <w:proofErr w:type="spellStart"/>
       <w:r>
         <w:rPr>
           <w:b/>
         </w:rPr>
+        <w:t>c</w:t>
+      </w:r>
+      <w:r>
+        <w:rPr>
+          <w:b/>
+        </w:rPr>
         <w:t>fp</w:t>
       </w:r>
+      <w:proofErr w:type="spellEnd"/>
       <w:r>
         <w:t xml:space="preserve"> </w:t>
       </w:r>
@@ -2883,10 +2950,10 @@
           <w:position w:val="-28"/>
         </w:rPr>
         <w:object w:dxaOrig="1740" w:dyaOrig="660">
-          <v:shape id="_x0000_i1026" type="#_x0000_t75" style="width:86.9pt;height:33.1pt" o:ole="">
+          <v:shape id="_x0000_i1027" type="#_x0000_t75" style="width:86.9pt;height:33.1pt" o:ole="">
             <v:imagedata r:id="rId15" o:title=""/>
           </v:shape>
-          <o:OLEObject Type="Embed" ProgID="Equation.DSMT4" ShapeID="_x0000_i1026" DrawAspect="Content" ObjectID="_1455185202" r:id="rId16"/>
+          <o:OLEObject Type="Embed" ProgID="Equation.DSMT4" ShapeID="_x0000_i1027" DrawAspect="Content" ObjectID="_1455234843" r:id="rId16"/>
         </w:object>
       </w:r>
     </w:p>
@@ -2906,7 +2973,11 @@
         <w:t>Effective Interest rate</w:t>
       </w:r>
       <w:r>
-        <w:t xml:space="preserve"> [i</w:t>
+        <w:t xml:space="preserve"> [</w:t>
+      </w:r>
+      <w:proofErr w:type="spellStart"/>
+      <w:r>
+        <w:t>i</w:t>
       </w:r>
       <w:r>
         <w:rPr>
@@ -2914,6 +2985,7 @@
         </w:rPr>
         <w:t>e</w:t>
       </w:r>
+      <w:proofErr w:type="spellEnd"/>
       <w:r>
         <w:t>]</w:t>
       </w:r>
@@ -2945,10 +3017,10 @@
           <w:position w:val="-14"/>
         </w:rPr>
         <w:object w:dxaOrig="2760" w:dyaOrig="440">
-          <v:shape id="_x0000_i1027" type="#_x0000_t75" style="width:137.75pt;height:22.1pt" o:ole="">
+          <v:shape id="_x0000_i1028" type="#_x0000_t75" style="width:137.75pt;height:22.1pt" o:ole="">
             <v:imagedata r:id="rId17" o:title=""/>
           </v:shape>
-          <o:OLEObject Type="Embed" ProgID="Equation.DSMT4" ShapeID="_x0000_i1027" DrawAspect="Content" ObjectID="_1455185203" r:id="rId18"/>
+          <o:OLEObject Type="Embed" ProgID="Equation.DSMT4" ShapeID="_x0000_i1028" DrawAspect="Content" ObjectID="_1455234844" r:id="rId18"/>
         </w:object>
       </w:r>
     </w:p>
@@ -2966,13 +3038,24 @@
         <w:t xml:space="preserve"> </w:t>
       </w:r>
       <w:r>
-        <w:t>[i</w:t>
+        <w:t>[</w:t>
+      </w:r>
+      <w:proofErr w:type="spellStart"/>
+      <w:r>
+        <w:t>i</w:t>
       </w:r>
       <w:r>
         <w:rPr>
           <w:vertAlign w:val="subscript"/>
         </w:rPr>
-        <w:t>e/k</w:t>
+        <w:t>e</w:t>
+      </w:r>
+      <w:proofErr w:type="spellEnd"/>
+      <w:r>
+        <w:rPr>
+          <w:vertAlign w:val="subscript"/>
+        </w:rPr>
+        <w:t>/k</w:t>
       </w:r>
       <w:r>
         <w:t xml:space="preserve">]: </w:t>
@@ -2982,10 +3065,10 @@
           <w:position w:val="-18"/>
         </w:rPr>
         <w:object w:dxaOrig="1480" w:dyaOrig="480">
-          <v:shape id="_x0000_i1028" type="#_x0000_t75" style="width:73.9pt;height:24pt" o:ole="">
+          <v:shape id="_x0000_i1029" type="#_x0000_t75" style="width:73.9pt;height:24pt" o:ole="">
             <v:imagedata r:id="rId19" o:title=""/>
           </v:shape>
-          <o:OLEObject Type="Embed" ProgID="Equation.DSMT4" ShapeID="_x0000_i1028" DrawAspect="Content" ObjectID="_1455185204" r:id="rId20"/>
+          <o:OLEObject Type="Embed" ProgID="Equation.DSMT4" ShapeID="_x0000_i1029" DrawAspect="Content" ObjectID="_1455234845" r:id="rId20"/>
         </w:object>
       </w:r>
     </w:p>
@@ -3012,11 +3095,11 @@
       <w:pPr>
         <w:pStyle w:val="Heading2"/>
       </w:pPr>
-      <w:bookmarkStart w:id="5" w:name="_Toc381294251"/>
+      <w:bookmarkStart w:id="4" w:name="_Toc381294251"/>
       <w:r>
         <w:t>Methods of Interest Calculation</w:t>
       </w:r>
-      <w:bookmarkEnd w:id="5"/>
+      <w:bookmarkEnd w:id="4"/>
     </w:p>
     <w:p>
       <w:pPr>
@@ -3085,13 +3168,13 @@
       <w:pPr>
         <w:pStyle w:val="Heading3"/>
       </w:pPr>
-      <w:bookmarkStart w:id="6" w:name="_Lump_Sum"/>
-      <w:bookmarkStart w:id="7" w:name="_Toc381294252"/>
+      <w:bookmarkStart w:id="5" w:name="_Lump_Sum"/>
+      <w:bookmarkStart w:id="6" w:name="_Toc381294252"/>
+      <w:bookmarkEnd w:id="5"/>
+      <w:r>
+        <w:t>Lump Sum</w:t>
+      </w:r>
       <w:bookmarkEnd w:id="6"/>
-      <w:r>
-        <w:t>Lump Sum</w:t>
-      </w:r>
-      <w:bookmarkEnd w:id="7"/>
     </w:p>
     <w:p>
       <w:pPr>
@@ -3119,10 +3202,10 @@
           <w:position w:val="-6"/>
         </w:rPr>
         <w:object w:dxaOrig="660" w:dyaOrig="279">
-          <v:shape id="_x0000_i1029" type="#_x0000_t75" style="width:33.1pt;height:13.9pt" o:ole="">
+          <v:shape id="_x0000_i1030" type="#_x0000_t75" style="width:33.1pt;height:13.9pt" o:ole="">
             <v:imagedata r:id="rId21" o:title=""/>
           </v:shape>
-          <o:OLEObject Type="Embed" ProgID="Equation.DSMT4" ShapeID="_x0000_i1029" DrawAspect="Content" ObjectID="_1455185205" r:id="rId22"/>
+          <o:OLEObject Type="Embed" ProgID="Equation.DSMT4" ShapeID="_x0000_i1030" DrawAspect="Content" ObjectID="_1455234846" r:id="rId22"/>
         </w:object>
       </w:r>
     </w:p>
@@ -3135,10 +3218,10 @@
           <w:position w:val="-14"/>
         </w:rPr>
         <w:object w:dxaOrig="1219" w:dyaOrig="400">
-          <v:shape id="_x0000_i1030" type="#_x0000_t75" style="width:60.95pt;height:19.7pt" o:ole="">
+          <v:shape id="_x0000_i1031" type="#_x0000_t75" style="width:60.95pt;height:19.7pt" o:ole="">
             <v:imagedata r:id="rId23" o:title=""/>
           </v:shape>
-          <o:OLEObject Type="Embed" ProgID="Equation.DSMT4" ShapeID="_x0000_i1030" DrawAspect="Content" ObjectID="_1455185206" r:id="rId24"/>
+          <o:OLEObject Type="Embed" ProgID="Equation.DSMT4" ShapeID="_x0000_i1031" DrawAspect="Content" ObjectID="_1455234847" r:id="rId24"/>
         </w:object>
       </w:r>
     </w:p>
@@ -3146,13 +3229,13 @@
       <w:pPr>
         <w:pStyle w:val="Heading3"/>
       </w:pPr>
-      <w:bookmarkStart w:id="8" w:name="_Simple_Interest"/>
-      <w:bookmarkStart w:id="9" w:name="_Toc381294253"/>
+      <w:bookmarkStart w:id="7" w:name="_Simple_Interest"/>
+      <w:bookmarkStart w:id="8" w:name="_Toc381294253"/>
+      <w:bookmarkEnd w:id="7"/>
+      <w:r>
+        <w:t>Simple Interest</w:t>
+      </w:r>
       <w:bookmarkEnd w:id="8"/>
-      <w:r>
-        <w:t>Simple Interest</w:t>
-      </w:r>
-      <w:bookmarkEnd w:id="9"/>
     </w:p>
     <w:p>
       <w:pPr>
@@ -3177,10 +3260,10 @@
           <w:position w:val="-14"/>
         </w:rPr>
         <w:object w:dxaOrig="2240" w:dyaOrig="400">
-          <v:shape id="_x0000_i1031" type="#_x0000_t75" style="width:112.3pt;height:19.7pt" o:ole="">
+          <v:shape id="_x0000_i1032" type="#_x0000_t75" style="width:112.3pt;height:19.7pt" o:ole="">
             <v:imagedata r:id="rId25" o:title=""/>
           </v:shape>
-          <o:OLEObject Type="Embed" ProgID="Equation.DSMT4" ShapeID="_x0000_i1031" DrawAspect="Content" ObjectID="_1455185207" r:id="rId26"/>
+          <o:OLEObject Type="Embed" ProgID="Equation.DSMT4" ShapeID="_x0000_i1032" DrawAspect="Content" ObjectID="_1455234848" r:id="rId26"/>
         </w:object>
       </w:r>
     </w:p>
@@ -3188,13 +3271,13 @@
       <w:pPr>
         <w:pStyle w:val="Heading3"/>
       </w:pPr>
-      <w:bookmarkStart w:id="10" w:name="_Compound_Interest"/>
-      <w:bookmarkStart w:id="11" w:name="_Toc381294254"/>
+      <w:bookmarkStart w:id="9" w:name="_Compound_Interest"/>
+      <w:bookmarkStart w:id="10" w:name="_Toc381294254"/>
+      <w:bookmarkEnd w:id="9"/>
+      <w:r>
+        <w:t>Compound Interest</w:t>
+      </w:r>
       <w:bookmarkEnd w:id="10"/>
-      <w:r>
-        <w:t>Compound Interest</w:t>
-      </w:r>
-      <w:bookmarkEnd w:id="11"/>
     </w:p>
     <w:p>
       <w:pPr>
@@ -3225,10 +3308,10 @@
           <w:position w:val="-80"/>
         </w:rPr>
         <w:object w:dxaOrig="1680" w:dyaOrig="1640">
-          <v:shape id="_x0000_i1032" type="#_x0000_t75" style="width:84pt;height:82.1pt" o:ole="">
+          <v:shape id="_x0000_i1033" type="#_x0000_t75" style="width:84pt;height:82.1pt" o:ole="">
             <v:imagedata r:id="rId27" o:title=""/>
           </v:shape>
-          <o:OLEObject Type="Embed" ProgID="Equation.DSMT4" ShapeID="_x0000_i1032" DrawAspect="Content" ObjectID="_1455185208" r:id="rId28"/>
+          <o:OLEObject Type="Embed" ProgID="Equation.DSMT4" ShapeID="_x0000_i1033" DrawAspect="Content" ObjectID="_1455234849" r:id="rId28"/>
         </w:object>
       </w:r>
     </w:p>
@@ -3347,11 +3430,11 @@
       <w:pPr>
         <w:pStyle w:val="Heading3"/>
       </w:pPr>
-      <w:bookmarkStart w:id="12" w:name="_Toc381294255"/>
+      <w:bookmarkStart w:id="11" w:name="_Toc381294255"/>
       <w:r>
         <w:t>Continuous Compound</w:t>
       </w:r>
-      <w:bookmarkEnd w:id="12"/>
+      <w:bookmarkEnd w:id="11"/>
     </w:p>
     <w:p>
       <w:pPr>
@@ -3362,10 +3445,10 @@
           <w:position w:val="-44"/>
         </w:rPr>
         <w:object w:dxaOrig="1860" w:dyaOrig="999">
-          <v:shape id="_x0000_i1033" type="#_x0000_t75" style="width:93.1pt;height:49.45pt" o:ole="">
+          <v:shape id="_x0000_i1034" type="#_x0000_t75" style="width:93.1pt;height:49.45pt" o:ole="">
             <v:imagedata r:id="rId30" o:title=""/>
           </v:shape>
-          <o:OLEObject Type="Embed" ProgID="Equation.DSMT4" ShapeID="_x0000_i1033" DrawAspect="Content" ObjectID="_1455185209" r:id="rId31"/>
+          <o:OLEObject Type="Embed" ProgID="Equation.DSMT4" ShapeID="_x0000_i1034" DrawAspect="Content" ObjectID="_1455234850" r:id="rId31"/>
         </w:object>
       </w:r>
     </w:p>
@@ -3376,11 +3459,11 @@
           <w:b w:val="0"/>
         </w:rPr>
       </w:pPr>
-      <w:bookmarkStart w:id="13" w:name="_Toc381294256"/>
+      <w:bookmarkStart w:id="12" w:name="_Toc381294256"/>
       <w:r>
         <w:t>Cash Flow Diagrams</w:t>
       </w:r>
-      <w:bookmarkEnd w:id="13"/>
+      <w:bookmarkEnd w:id="12"/>
     </w:p>
     <w:p>
       <w:pPr>
@@ -3568,10 +3651,10 @@
           <w:position w:val="-32"/>
         </w:rPr>
         <w:object w:dxaOrig="2620" w:dyaOrig="760">
-          <v:shape id="_x0000_i1034" type="#_x0000_t75" style="width:131.05pt;height:37.9pt" o:ole="">
+          <v:shape id="_x0000_i1035" type="#_x0000_t75" style="width:131.05pt;height:37.9pt" o:ole="">
             <v:imagedata r:id="rId34" o:title=""/>
           </v:shape>
-          <o:OLEObject Type="Embed" ProgID="Equation.DSMT4" ShapeID="_x0000_i1034" DrawAspect="Content" ObjectID="_1455185210" r:id="rId35"/>
+          <o:OLEObject Type="Embed" ProgID="Equation.DSMT4" ShapeID="_x0000_i1035" DrawAspect="Content" ObjectID="_1455234851" r:id="rId35"/>
         </w:object>
       </w:r>
       <w:r>
@@ -3588,29 +3671,48 @@
         <w:pStyle w:val="NoSpacing"/>
       </w:pPr>
       <w:r>
-        <w:t>Sometimes you can approximate to i = r/m</w:t>
-      </w:r>
-    </w:p>
-    <w:p>
-      <w:pPr>
-        <w:pStyle w:val="NoSpacing"/>
-      </w:pPr>
-      <w:r>
-        <w:t>actually, your x’s are i’s in this case (change that)</w:t>
-      </w:r>
-    </w:p>
-    <w:p>
-      <w:pPr>
-        <w:pStyle w:val="NoSpacing"/>
-      </w:pPr>
-      <w:r>
-        <w:t>y’s are your annuities</w:t>
-      </w:r>
-    </w:p>
-    <w:p>
-      <w:pPr>
-        <w:pStyle w:val="NoSpacing"/>
-      </w:pPr>
+        <w:t xml:space="preserve">Sometimes you can approximate to </w:t>
+      </w:r>
+      <w:proofErr w:type="spellStart"/>
+      <w:r>
+        <w:t>i</w:t>
+      </w:r>
+      <w:proofErr w:type="spellEnd"/>
+      <w:r>
+        <w:t xml:space="preserve"> = r/m</w:t>
+      </w:r>
+    </w:p>
+    <w:p>
+      <w:pPr>
+        <w:pStyle w:val="NoSpacing"/>
+      </w:pPr>
+      <w:proofErr w:type="gramStart"/>
+      <w:r>
+        <w:t>actually</w:t>
+      </w:r>
+      <w:proofErr w:type="gramEnd"/>
+      <w:r>
+        <w:t>, your x’s are i’s in this case (change that)</w:t>
+      </w:r>
+    </w:p>
+    <w:p>
+      <w:pPr>
+        <w:pStyle w:val="NoSpacing"/>
+      </w:pPr>
+      <w:proofErr w:type="gramStart"/>
+      <w:r>
+        <w:t>y’s</w:t>
+      </w:r>
+      <w:proofErr w:type="gramEnd"/>
+      <w:r>
+        <w:t xml:space="preserve"> are your annuities</w:t>
+      </w:r>
+    </w:p>
+    <w:p>
+      <w:pPr>
+        <w:pStyle w:val="NoSpacing"/>
+      </w:pPr>
+      <w:proofErr w:type="gramStart"/>
       <w:r>
         <w:t>y</w:t>
       </w:r>
@@ -3620,6 +3722,7 @@
         </w:rPr>
         <w:t>2</w:t>
       </w:r>
+      <w:proofErr w:type="gramEnd"/>
       <w:r>
         <w:t xml:space="preserve"> would be your given A at given N and a guessed (upper bound) x</w:t>
       </w:r>
@@ -3660,10 +3763,10 @@
           <w:position w:val="-32"/>
         </w:rPr>
         <w:object w:dxaOrig="2620" w:dyaOrig="760">
-          <v:shape id="_x0000_i1035" type="#_x0000_t75" style="width:131.05pt;height:37.9pt" o:ole="">
+          <v:shape id="_x0000_i1036" type="#_x0000_t75" style="width:131.05pt;height:37.9pt" o:ole="">
             <v:imagedata r:id="rId36" o:title=""/>
           </v:shape>
-          <o:OLEObject Type="Embed" ProgID="Equation.DSMT4" ShapeID="_x0000_i1035" DrawAspect="Content" ObjectID="_1455185211" r:id="rId37"/>
+          <o:OLEObject Type="Embed" ProgID="Equation.DSMT4" ShapeID="_x0000_i1036" DrawAspect="Content" ObjectID="_1455234852" r:id="rId37"/>
         </w:object>
       </w:r>
       <w:r>
@@ -3679,24 +3782,24 @@
       <w:pPr>
         <w:pStyle w:val="Heading1"/>
       </w:pPr>
-      <w:bookmarkStart w:id="14" w:name="_Toc381294257"/>
+      <w:bookmarkStart w:id="13" w:name="_Toc381294257"/>
       <w:r>
         <w:t>Week</w:t>
       </w:r>
       <w:r>
         <w:t xml:space="preserve"> 3</w:t>
       </w:r>
+      <w:bookmarkEnd w:id="13"/>
+    </w:p>
+    <w:p>
+      <w:pPr>
+        <w:pStyle w:val="Heading2"/>
+      </w:pPr>
+      <w:bookmarkStart w:id="14" w:name="_Toc381294258"/>
+      <w:r>
+        <w:t>Equivalence</w:t>
+      </w:r>
       <w:bookmarkEnd w:id="14"/>
-    </w:p>
-    <w:p>
-      <w:pPr>
-        <w:pStyle w:val="Heading2"/>
-      </w:pPr>
-      <w:bookmarkStart w:id="15" w:name="_Toc381294258"/>
-      <w:r>
-        <w:t>Equivalence</w:t>
-      </w:r>
-      <w:bookmarkEnd w:id="15"/>
     </w:p>
     <w:p>
       <w:pPr>
@@ -3824,10 +3927,70 @@
       <w:pPr>
         <w:pStyle w:val="Heading2"/>
       </w:pPr>
-      <w:bookmarkStart w:id="16" w:name="_Toc381294259"/>
+      <w:bookmarkStart w:id="15" w:name="_Toc381294259"/>
       <w:r>
         <w:t>Compound Interest Factors</w:t>
       </w:r>
+      <w:bookmarkEnd w:id="15"/>
+    </w:p>
+    <w:p>
+      <w:pPr>
+        <w:pStyle w:val="NoSpacing"/>
+      </w:pPr>
+      <w:r>
+        <w:t>A/B: A given B; A is unknown, B is known</w:t>
+      </w:r>
+    </w:p>
+    <w:p>
+      <w:pPr>
+        <w:pStyle w:val="NoSpacing"/>
+        <w:rPr>
+          <w:b/>
+        </w:rPr>
+      </w:pPr>
+    </w:p>
+    <w:p>
+      <w:pPr>
+        <w:pStyle w:val="NoSpacing"/>
+      </w:pPr>
+      <w:r>
+        <w:rPr>
+          <w:b/>
+        </w:rPr>
+        <w:t>Number of payments</w:t>
+      </w:r>
+      <w:r>
+        <w:t xml:space="preserve"> [</w:t>
+      </w:r>
+      <w:r>
+        <w:rPr>
+          <w:i/>
+        </w:rPr>
+        <w:t>N</w:t>
+      </w:r>
+      <w:r>
+        <w:t>]: total periods − first payment + 1[interest begins from day one, payment does not]</w:t>
+      </w:r>
+      <w:r>
+        <w:t>;</w:t>
+      </w:r>
+    </w:p>
+    <w:p>
+      <w:pPr>
+        <w:pStyle w:val="NoSpacing"/>
+      </w:pPr>
+      <w:r>
+        <w:t>Number of arrows on cash-flow diagram</w:t>
+      </w:r>
+    </w:p>
+    <w:p>
+      <w:pPr>
+        <w:pStyle w:val="Heading3"/>
+      </w:pPr>
+      <w:bookmarkStart w:id="16" w:name="_Toc381294260"/>
+      <w:r>
+        <w:t>Compound Amount Factor</w:t>
+      </w:r>
       <w:bookmarkEnd w:id="16"/>
     </w:p>
     <w:p>
@@ -3835,74 +3998,14 @@
         <w:pStyle w:val="NoSpacing"/>
       </w:pPr>
       <w:r>
-        <w:t>A/B: A given B; A is unknown, B is known</w:t>
-      </w:r>
-    </w:p>
-    <w:p>
-      <w:pPr>
-        <w:pStyle w:val="NoSpacing"/>
-        <w:rPr>
-          <w:b/>
-        </w:rPr>
-      </w:pPr>
-    </w:p>
-    <w:p>
-      <w:pPr>
-        <w:pStyle w:val="NoSpacing"/>
-      </w:pPr>
-      <w:r>
-        <w:rPr>
-          <w:b/>
-        </w:rPr>
-        <w:t>Number of payments</w:t>
-      </w:r>
-      <w:r>
-        <w:t xml:space="preserve"> [</w:t>
-      </w:r>
-      <w:r>
-        <w:rPr>
-          <w:i/>
-        </w:rPr>
-        <w:t>N</w:t>
-      </w:r>
-      <w:r>
-        <w:t>]: total periods − first payment + 1[interest begins from day one, payment does not]</w:t>
-      </w:r>
-      <w:r>
-        <w:t>;</w:t>
-      </w:r>
-    </w:p>
-    <w:p>
-      <w:pPr>
-        <w:pStyle w:val="NoSpacing"/>
-      </w:pPr>
-      <w:r>
-        <w:t>Number of arrows on cash-flow diagram</w:t>
-      </w:r>
-    </w:p>
-    <w:p>
-      <w:pPr>
-        <w:pStyle w:val="Heading3"/>
-      </w:pPr>
-      <w:bookmarkStart w:id="17" w:name="_Toc381294260"/>
-      <w:r>
-        <w:t>Compound Amount Factor</w:t>
-      </w:r>
-      <w:bookmarkEnd w:id="17"/>
-    </w:p>
-    <w:p>
-      <w:pPr>
-        <w:pStyle w:val="NoSpacing"/>
-      </w:pPr>
-      <w:r>
         <w:rPr>
           <w:position w:val="-18"/>
         </w:rPr>
         <w:object w:dxaOrig="2200" w:dyaOrig="540">
-          <v:shape id="_x0000_i1036" type="#_x0000_t75" style="width:109.9pt;height:26.9pt" o:ole="">
+          <v:shape id="_x0000_i1037" type="#_x0000_t75" style="width:109.9pt;height:26.9pt" o:ole="">
             <v:imagedata r:id="rId38" o:title=""/>
           </v:shape>
-          <o:OLEObject Type="Embed" ProgID="Equation.DSMT4" ShapeID="_x0000_i1036" DrawAspect="Content" ObjectID="_1455185212" r:id="rId39"/>
+          <o:OLEObject Type="Embed" ProgID="Equation.DSMT4" ShapeID="_x0000_i1037" DrawAspect="Content" ObjectID="_1455234853" r:id="rId39"/>
         </w:object>
       </w:r>
     </w:p>
@@ -3915,10 +4018,10 @@
           <w:position w:val="-14"/>
         </w:rPr>
         <w:object w:dxaOrig="3420" w:dyaOrig="440">
-          <v:shape id="_x0000_i1037" type="#_x0000_t75" style="width:170.9pt;height:22.1pt" o:ole="">
+          <v:shape id="_x0000_i1038" type="#_x0000_t75" style="width:170.9pt;height:22.1pt" o:ole="">
             <v:imagedata r:id="rId40" o:title=""/>
           </v:shape>
-          <o:OLEObject Type="Embed" ProgID="Equation.DSMT4" ShapeID="_x0000_i1037" DrawAspect="Content" ObjectID="_1455185213" r:id="rId41"/>
+          <o:OLEObject Type="Embed" ProgID="Equation.DSMT4" ShapeID="_x0000_i1038" DrawAspect="Content" ObjectID="_1455234854" r:id="rId41"/>
         </w:object>
       </w:r>
     </w:p>
@@ -3926,11 +4029,11 @@
       <w:pPr>
         <w:pStyle w:val="Heading3"/>
       </w:pPr>
-      <w:bookmarkStart w:id="18" w:name="_Toc381294261"/>
+      <w:bookmarkStart w:id="17" w:name="_Toc381294261"/>
       <w:r>
         <w:t>Present Worth Factor</w:t>
       </w:r>
-      <w:bookmarkEnd w:id="18"/>
+      <w:bookmarkEnd w:id="17"/>
     </w:p>
     <w:p>
       <w:pPr>
@@ -3941,10 +4044,10 @@
           <w:position w:val="-40"/>
         </w:rPr>
         <w:object w:dxaOrig="3620" w:dyaOrig="840">
-          <v:shape id="_x0000_i1038" type="#_x0000_t75" style="width:180.95pt;height:42.25pt" o:ole="">
+          <v:shape id="_x0000_i1039" type="#_x0000_t75" style="width:180.95pt;height:42.25pt" o:ole="">
             <v:imagedata r:id="rId42" o:title=""/>
           </v:shape>
-          <o:OLEObject Type="Embed" ProgID="Equation.DSMT4" ShapeID="_x0000_i1038" DrawAspect="Content" ObjectID="_1455185214" r:id="rId43"/>
+          <o:OLEObject Type="Embed" ProgID="Equation.DSMT4" ShapeID="_x0000_i1039" DrawAspect="Content" ObjectID="_1455234855" r:id="rId43"/>
         </w:object>
       </w:r>
     </w:p>
@@ -3957,11 +4060,11 @@
       <w:pPr>
         <w:pStyle w:val="Heading3"/>
       </w:pPr>
-      <w:bookmarkStart w:id="19" w:name="_Toc381294262"/>
+      <w:bookmarkStart w:id="18" w:name="_Toc381294262"/>
       <w:r>
         <w:t>Sinking Fund Factor</w:t>
       </w:r>
-      <w:bookmarkEnd w:id="19"/>
+      <w:bookmarkEnd w:id="18"/>
     </w:p>
     <w:p>
       <w:pPr>
@@ -3972,10 +4075,10 @@
           <w:position w:val="-40"/>
         </w:rPr>
         <w:object w:dxaOrig="2520" w:dyaOrig="840">
-          <v:shape id="_x0000_i1039" type="#_x0000_t75" style="width:126.25pt;height:42.7pt" o:ole="">
+          <v:shape id="_x0000_i1040" type="#_x0000_t75" style="width:126.25pt;height:42.7pt" o:ole="">
             <v:imagedata r:id="rId44" o:title=""/>
           </v:shape>
-          <o:OLEObject Type="Embed" ProgID="Equation.DSMT4" ShapeID="_x0000_i1039" DrawAspect="Content" ObjectID="_1455185215" r:id="rId45"/>
+          <o:OLEObject Type="Embed" ProgID="Equation.DSMT4" ShapeID="_x0000_i1040" DrawAspect="Content" ObjectID="_1455234856" r:id="rId45"/>
         </w:object>
       </w:r>
     </w:p>
@@ -3988,11 +4091,11 @@
       <w:pPr>
         <w:pStyle w:val="Heading3"/>
       </w:pPr>
-      <w:bookmarkStart w:id="20" w:name="_Toc381294263"/>
+      <w:bookmarkStart w:id="19" w:name="_Toc381294263"/>
       <w:r>
         <w:t>Uniform Series Factor</w:t>
       </w:r>
-      <w:bookmarkEnd w:id="20"/>
+      <w:bookmarkEnd w:id="19"/>
     </w:p>
     <w:p>
       <w:pPr>
@@ -4003,10 +4106,10 @@
           <w:position w:val="-30"/>
         </w:rPr>
         <w:object w:dxaOrig="2520" w:dyaOrig="820">
-          <v:shape id="_x0000_i1040" type="#_x0000_t75" style="width:126.25pt;height:41.75pt" o:ole="">
+          <v:shape id="_x0000_i1041" type="#_x0000_t75" style="width:126.25pt;height:41.75pt" o:ole="">
             <v:imagedata r:id="rId46" o:title=""/>
           </v:shape>
-          <o:OLEObject Type="Embed" ProgID="Equation.DSMT4" ShapeID="_x0000_i1040" DrawAspect="Content" ObjectID="_1455185216" r:id="rId47"/>
+          <o:OLEObject Type="Embed" ProgID="Equation.DSMT4" ShapeID="_x0000_i1041" DrawAspect="Content" ObjectID="_1455234857" r:id="rId47"/>
         </w:object>
       </w:r>
     </w:p>
@@ -4019,11 +4122,11 @@
       <w:pPr>
         <w:pStyle w:val="Heading3"/>
       </w:pPr>
-      <w:bookmarkStart w:id="21" w:name="_Toc381294264"/>
+      <w:bookmarkStart w:id="20" w:name="_Toc381294264"/>
       <w:r>
         <w:t>Capital Recovery Factor</w:t>
       </w:r>
-      <w:bookmarkEnd w:id="21"/>
+      <w:bookmarkEnd w:id="20"/>
     </w:p>
     <w:p>
       <w:pPr>
@@ -4034,10 +4137,10 @@
           <w:position w:val="-40"/>
         </w:rPr>
         <w:object w:dxaOrig="7339" w:dyaOrig="920">
-          <v:shape id="_x0000_i1041" type="#_x0000_t75" style="width:367.7pt;height:46.55pt" o:ole="">
+          <v:shape id="_x0000_i1042" type="#_x0000_t75" style="width:367.7pt;height:46.55pt" o:ole="">
             <v:imagedata r:id="rId48" o:title=""/>
           </v:shape>
-          <o:OLEObject Type="Embed" ProgID="Equation.DSMT4" ShapeID="_x0000_i1041" DrawAspect="Content" ObjectID="_1455185217" r:id="rId49"/>
+          <o:OLEObject Type="Embed" ProgID="Equation.DSMT4" ShapeID="_x0000_i1042" DrawAspect="Content" ObjectID="_1455234858" r:id="rId49"/>
         </w:object>
       </w:r>
     </w:p>
@@ -4050,10 +4153,10 @@
           <w:position w:val="-14"/>
         </w:rPr>
         <w:object w:dxaOrig="2320" w:dyaOrig="400">
-          <v:shape id="_x0000_i1042" type="#_x0000_t75" style="width:116.15pt;height:20.15pt" o:ole="">
+          <v:shape id="_x0000_i1043" type="#_x0000_t75" style="width:116.15pt;height:20.15pt" o:ole="">
             <v:imagedata r:id="rId50" o:title=""/>
           </v:shape>
-          <o:OLEObject Type="Embed" ProgID="Equation.DSMT4" ShapeID="_x0000_i1042" DrawAspect="Content" ObjectID="_1455185218" r:id="rId51"/>
+          <o:OLEObject Type="Embed" ProgID="Equation.DSMT4" ShapeID="_x0000_i1043" DrawAspect="Content" ObjectID="_1455234859" r:id="rId51"/>
         </w:object>
       </w:r>
     </w:p>
@@ -4098,11 +4201,11 @@
       <w:pPr>
         <w:pStyle w:val="Heading3"/>
       </w:pPr>
-      <w:bookmarkStart w:id="22" w:name="_Toc381294265"/>
+      <w:bookmarkStart w:id="21" w:name="_Toc381294265"/>
       <w:r>
         <w:t>Series Present Worth Factor</w:t>
       </w:r>
-      <w:bookmarkEnd w:id="22"/>
+      <w:bookmarkEnd w:id="21"/>
     </w:p>
     <w:p>
       <w:pPr>
@@ -4113,10 +4216,10 @@
           <w:position w:val="-40"/>
         </w:rPr>
         <w:object w:dxaOrig="3860" w:dyaOrig="920">
-          <v:shape id="_x0000_i1043" type="#_x0000_t75" style="width:193.45pt;height:46.55pt" o:ole="">
+          <v:shape id="_x0000_i1044" type="#_x0000_t75" style="width:193.45pt;height:46.55pt" o:ole="">
             <v:imagedata r:id="rId52" o:title=""/>
           </v:shape>
-          <o:OLEObject Type="Embed" ProgID="Equation.DSMT4" ShapeID="_x0000_i1043" DrawAspect="Content" ObjectID="_1455185219" r:id="rId53"/>
+          <o:OLEObject Type="Embed" ProgID="Equation.DSMT4" ShapeID="_x0000_i1044" DrawAspect="Content" ObjectID="_1455234860" r:id="rId53"/>
         </w:object>
       </w:r>
     </w:p>
@@ -4124,37 +4227,37 @@
       <w:pPr>
         <w:pStyle w:val="Heading1"/>
       </w:pPr>
-      <w:bookmarkStart w:id="23" w:name="_Toc381294266"/>
+      <w:bookmarkStart w:id="22" w:name="_Toc381294266"/>
       <w:r>
         <w:t>Week</w:t>
       </w:r>
       <w:r>
         <w:t xml:space="preserve"> 4</w:t>
       </w:r>
+      <w:bookmarkEnd w:id="22"/>
+    </w:p>
+    <w:p>
+      <w:pPr>
+        <w:pStyle w:val="Heading2"/>
+      </w:pPr>
+      <w:bookmarkStart w:id="23" w:name="_Toc381294267"/>
+      <w:r>
+        <w:t>Growth-Adjusted Interest Factors</w:t>
+      </w:r>
       <w:bookmarkEnd w:id="23"/>
     </w:p>
     <w:p>
       <w:pPr>
-        <w:pStyle w:val="Heading2"/>
-      </w:pPr>
-      <w:bookmarkStart w:id="24" w:name="_Toc381294267"/>
-      <w:r>
-        <w:t>Growth-Adjusted Interest Factors</w:t>
+        <w:pStyle w:val="Heading3"/>
+      </w:pPr>
+      <w:bookmarkStart w:id="24" w:name="_Toc381294268"/>
+      <w:r>
+        <w:t>Arithmetic Gradient Series Factor</w:t>
       </w:r>
       <w:bookmarkEnd w:id="24"/>
     </w:p>
     <w:p>
       <w:pPr>
-        <w:pStyle w:val="Heading3"/>
-      </w:pPr>
-      <w:bookmarkStart w:id="25" w:name="_Toc381294268"/>
-      <w:r>
-        <w:t>Arithmetic Gradient Series Factor</w:t>
-      </w:r>
-      <w:bookmarkEnd w:id="25"/>
-    </w:p>
-    <w:p>
-      <w:pPr>
         <w:pStyle w:val="NoSpacing"/>
       </w:pPr>
       <w:r>
@@ -4224,10 +4327,10 @@
           <w:position w:val="-14"/>
         </w:rPr>
         <w:object w:dxaOrig="1180" w:dyaOrig="400">
-          <v:shape id="_x0000_i1044" type="#_x0000_t75" style="width:59.05pt;height:20.15pt" o:ole="">
+          <v:shape id="_x0000_i1045" type="#_x0000_t75" style="width:59.05pt;height:20.15pt" o:ole="">
             <v:imagedata r:id="rId54" o:title=""/>
           </v:shape>
-          <o:OLEObject Type="Embed" ProgID="Equation.DSMT4" ShapeID="_x0000_i1044" DrawAspect="Content" ObjectID="_1455185220" r:id="rId55"/>
+          <o:OLEObject Type="Embed" ProgID="Equation.DSMT4" ShapeID="_x0000_i1045" DrawAspect="Content" ObjectID="_1455234861" r:id="rId55"/>
         </w:object>
       </w:r>
     </w:p>
@@ -4254,10 +4357,10 @@
           <w:position w:val="-14"/>
         </w:rPr>
         <w:object w:dxaOrig="2460" w:dyaOrig="400">
-          <v:shape id="_x0000_i1045" type="#_x0000_t75" style="width:122.9pt;height:20.15pt" o:ole="">
+          <v:shape id="_x0000_i1046" type="#_x0000_t75" style="width:122.9pt;height:20.15pt" o:ole="">
             <v:imagedata r:id="rId56" o:title=""/>
           </v:shape>
-          <o:OLEObject Type="Embed" ProgID="Equation.DSMT4" ShapeID="_x0000_i1045" DrawAspect="Content" ObjectID="_1455185221" r:id="rId57"/>
+          <o:OLEObject Type="Embed" ProgID="Equation.DSMT4" ShapeID="_x0000_i1046" DrawAspect="Content" ObjectID="_1455234862" r:id="rId57"/>
         </w:object>
       </w:r>
     </w:p>
@@ -4270,10 +4373,10 @@
           <w:position w:val="-34"/>
         </w:rPr>
         <w:object w:dxaOrig="2140" w:dyaOrig="720">
-          <v:shape id="_x0000_i1046" type="#_x0000_t75" style="width:107.05pt;height:36pt" o:ole="">
+          <v:shape id="_x0000_i1047" type="#_x0000_t75" style="width:107.05pt;height:36pt" o:ole="">
             <v:imagedata r:id="rId58" o:title=""/>
           </v:shape>
-          <o:OLEObject Type="Embed" ProgID="Equation.DSMT4" ShapeID="_x0000_i1046" DrawAspect="Content" ObjectID="_1455185222" r:id="rId59"/>
+          <o:OLEObject Type="Embed" ProgID="Equation.DSMT4" ShapeID="_x0000_i1047" DrawAspect="Content" ObjectID="_1455234863" r:id="rId59"/>
         </w:object>
       </w:r>
     </w:p>
@@ -4467,11 +4570,11 @@
       <w:pPr>
         <w:pStyle w:val="Heading2"/>
       </w:pPr>
-      <w:bookmarkStart w:id="26" w:name="_Toc381294269"/>
+      <w:bookmarkStart w:id="25" w:name="_Toc381294269"/>
       <w:r>
         <w:t>Arithmetic Gradient Series Factor</w:t>
       </w:r>
-      <w:bookmarkEnd w:id="26"/>
+      <w:bookmarkEnd w:id="25"/>
     </w:p>
     <w:p>
       <w:pPr>
@@ -4512,8 +4615,13 @@
         <w:t>Growth-adjusted interest rate</w:t>
       </w:r>
       <w:r>
-        <w:t xml:space="preserve"> [i</w:t>
-      </w:r>
+        <w:t xml:space="preserve"> [</w:t>
+      </w:r>
+      <w:proofErr w:type="spellStart"/>
+      <w:r>
+        <w:t>i</w:t>
+      </w:r>
+      <w:proofErr w:type="spellEnd"/>
       <w:r>
         <w:rPr>
           <w:rFonts w:cs="Times New Roman"/>
@@ -4528,10 +4636,10 @@
           <w:position w:val="-28"/>
         </w:rPr>
         <w:object w:dxaOrig="1240" w:dyaOrig="660">
-          <v:shape id="_x0000_i1047" type="#_x0000_t75" style="width:61.9pt;height:33.1pt" o:ole="">
+          <v:shape id="_x0000_i1048" type="#_x0000_t75" style="width:61.9pt;height:33.1pt" o:ole="">
             <v:imagedata r:id="rId60" o:title=""/>
           </v:shape>
-          <o:OLEObject Type="Embed" ProgID="Equation.DSMT4" ShapeID="_x0000_i1047" DrawAspect="Content" ObjectID="_1455185223" r:id="rId61"/>
+          <o:OLEObject Type="Embed" ProgID="Equation.DSMT4" ShapeID="_x0000_i1048" DrawAspect="Content" ObjectID="_1455234864" r:id="rId61"/>
         </w:object>
       </w:r>
     </w:p>
@@ -4544,10 +4652,10 @@
           <w:position w:val="-28"/>
         </w:rPr>
         <w:object w:dxaOrig="2240" w:dyaOrig="700">
-          <v:shape id="_x0000_i1048" type="#_x0000_t75" style="width:112.3pt;height:34.55pt" o:ole="">
+          <v:shape id="_x0000_i1049" type="#_x0000_t75" style="width:112.3pt;height:34.55pt" o:ole="">
             <v:imagedata r:id="rId62" o:title=""/>
           </v:shape>
-          <o:OLEObject Type="Embed" ProgID="Equation.DSMT4" ShapeID="_x0000_i1048" DrawAspect="Content" ObjectID="_1455185224" r:id="rId63"/>
+          <o:OLEObject Type="Embed" ProgID="Equation.DSMT4" ShapeID="_x0000_i1049" DrawAspect="Content" ObjectID="_1455234865" r:id="rId63"/>
         </w:object>
       </w:r>
     </w:p>
@@ -4560,10 +4668,10 @@
           <w:position w:val="-36"/>
         </w:rPr>
         <w:object w:dxaOrig="4959" w:dyaOrig="840">
-          <v:shape id="_x0000_i1049" type="#_x0000_t75" style="width:247.7pt;height:42.25pt" o:ole="">
+          <v:shape id="_x0000_i1050" type="#_x0000_t75" style="width:247.7pt;height:42.25pt" o:ole="">
             <v:imagedata r:id="rId64" o:title=""/>
           </v:shape>
-          <o:OLEObject Type="Embed" ProgID="Equation.DSMT4" ShapeID="_x0000_i1049" DrawAspect="Content" ObjectID="_1455185225" r:id="rId65"/>
+          <o:OLEObject Type="Embed" ProgID="Equation.DSMT4" ShapeID="_x0000_i1050" DrawAspect="Content" ObjectID="_1455234866" r:id="rId65"/>
         </w:object>
       </w:r>
     </w:p>
@@ -4650,8 +4758,13 @@
               <w:pStyle w:val="NoSpacing"/>
               <w:jc w:val="center"/>
             </w:pPr>
-            <w:r>
-              <w:t>i &gt; g &gt; 0</w:t>
+            <w:proofErr w:type="spellStart"/>
+            <w:r>
+              <w:t>i</w:t>
+            </w:r>
+            <w:proofErr w:type="spellEnd"/>
+            <w:r>
+              <w:t xml:space="preserve"> &gt; g &gt; 0</w:t>
             </w:r>
           </w:p>
         </w:tc>
@@ -4759,7 +4872,15 @@
               <w:jc w:val="center"/>
             </w:pPr>
             <w:r>
-              <w:t>g &gt; i &gt; 0</w:t>
+              <w:t xml:space="preserve">g &gt; </w:t>
+            </w:r>
+            <w:proofErr w:type="spellStart"/>
+            <w:r>
+              <w:t>i</w:t>
+            </w:r>
+            <w:proofErr w:type="spellEnd"/>
+            <w:r>
+              <w:t xml:space="preserve"> &gt; 0</w:t>
             </w:r>
           </w:p>
         </w:tc>
@@ -4867,7 +4988,15 @@
               <w:jc w:val="center"/>
             </w:pPr>
             <w:r>
-              <w:t>g = i &gt; 0</w:t>
+              <w:t xml:space="preserve">g = </w:t>
+            </w:r>
+            <w:proofErr w:type="spellStart"/>
+            <w:r>
+              <w:t>i</w:t>
+            </w:r>
+            <w:proofErr w:type="spellEnd"/>
+            <w:r>
+              <w:t xml:space="preserve"> &gt; 0</w:t>
             </w:r>
           </w:p>
         </w:tc>
@@ -4931,10 +5060,10 @@
                 <w:position w:val="-30"/>
               </w:rPr>
               <w:object w:dxaOrig="1400" w:dyaOrig="720">
-                <v:shape id="_x0000_i1050" type="#_x0000_t75" style="width:70.1pt;height:36pt" o:ole="">
+                <v:shape id="_x0000_i1051" type="#_x0000_t75" style="width:70.1pt;height:36pt" o:ole="">
                   <v:imagedata r:id="rId66" o:title=""/>
                 </v:shape>
-                <o:OLEObject Type="Embed" ProgID="Equation.DSMT4" ShapeID="_x0000_i1050" DrawAspect="Content" ObjectID="_1455185226" r:id="rId67"/>
+                <o:OLEObject Type="Embed" ProgID="Equation.DSMT4" ShapeID="_x0000_i1051" DrawAspect="Content" ObjectID="_1455234867" r:id="rId67"/>
               </w:object>
             </w:r>
           </w:p>
@@ -5076,10 +5205,10 @@
           <w:position w:val="-24"/>
         </w:rPr>
         <w:object w:dxaOrig="680" w:dyaOrig="620">
-          <v:shape id="_x0000_i1051" type="#_x0000_t75" style="width:34.1pt;height:31.2pt" o:ole="">
+          <v:shape id="_x0000_i1052" type="#_x0000_t75" style="width:34.1pt;height:31.2pt" o:ole="">
             <v:imagedata r:id="rId68" o:title=""/>
           </v:shape>
-          <o:OLEObject Type="Embed" ProgID="Equation.DSMT4" ShapeID="_x0000_i1051" DrawAspect="Content" ObjectID="_1455185227" r:id="rId69"/>
+          <o:OLEObject Type="Embed" ProgID="Equation.DSMT4" ShapeID="_x0000_i1052" DrawAspect="Content" ObjectID="_1455234868" r:id="rId69"/>
         </w:object>
       </w:r>
     </w:p>
@@ -5155,10 +5284,10 @@
           <w:position w:val="-14"/>
         </w:rPr>
         <w:object w:dxaOrig="1520" w:dyaOrig="400">
-          <v:shape id="_x0000_i1052" type="#_x0000_t75" style="width:75.85pt;height:20.15pt" o:ole="">
+          <v:shape id="_x0000_i1053" type="#_x0000_t75" style="width:75.85pt;height:20.15pt" o:ole="">
             <v:imagedata r:id="rId70" o:title=""/>
           </v:shape>
-          <o:OLEObject Type="Embed" ProgID="Equation.DSMT4" ShapeID="_x0000_i1052" DrawAspect="Content" ObjectID="_1455185228" r:id="rId71"/>
+          <o:OLEObject Type="Embed" ProgID="Equation.DSMT4" ShapeID="_x0000_i1053" DrawAspect="Content" ObjectID="_1455234869" r:id="rId71"/>
         </w:object>
       </w:r>
     </w:p>
@@ -5213,66 +5342,253 @@
       <w:pPr>
         <w:pStyle w:val="Heading1"/>
       </w:pPr>
-      <w:bookmarkStart w:id="27" w:name="_Toc381294270"/>
+      <w:bookmarkStart w:id="26" w:name="_Toc381294270"/>
       <w:r>
         <w:t>Week</w:t>
       </w:r>
       <w:r>
         <w:t xml:space="preserve"> 5</w:t>
       </w:r>
+      <w:bookmarkEnd w:id="26"/>
+    </w:p>
+    <w:p>
+      <w:pPr>
+        <w:pStyle w:val="Heading2"/>
+      </w:pPr>
+      <w:bookmarkStart w:id="27" w:name="_Toc381294272"/>
+      <w:r>
+        <w:t>Bond</w:t>
+      </w:r>
       <w:bookmarkEnd w:id="27"/>
     </w:p>
     <w:p>
       <w:pPr>
-        <w:pStyle w:val="Heading2"/>
-      </w:pPr>
-      <w:bookmarkStart w:id="28" w:name="_Toc381294271"/>
-      <w:r>
-        <w:t>Coupon Rate</w:t>
-      </w:r>
+        <w:pStyle w:val="NoSpacing"/>
+      </w:pPr>
+      <w:r>
+        <w:rPr>
+          <w:b/>
+        </w:rPr>
+        <w:t>Bond</w:t>
+      </w:r>
+      <w:r>
+        <w:t xml:space="preserve">: </w:t>
+      </w:r>
+      <w:r>
+        <w:t xml:space="preserve">issuer of a </w:t>
+      </w:r>
+      <w:r>
+        <w:t xml:space="preserve">bond </w:t>
+      </w:r>
+      <w:r>
+        <w:t xml:space="preserve">takes a loan from </w:t>
+      </w:r>
+      <w:r>
+        <w:t>the investor</w:t>
+      </w:r>
+      <w:r>
+        <w:t xml:space="preserve"> </w:t>
+      </w:r>
+    </w:p>
+    <w:p>
+      <w:pPr>
+        <w:pStyle w:val="NoSpacing"/>
+        <w:numPr>
+          <w:ilvl w:val="0"/>
+          <w:numId w:val="9"/>
+        </w:numPr>
+      </w:pPr>
+      <w:r>
+        <w:rPr>
+          <w:b/>
+        </w:rPr>
+        <w:t>purchase price</w:t>
+      </w:r>
+      <w:r>
+        <w:t>: amount “lent”</w:t>
+      </w:r>
+    </w:p>
+    <w:p>
+      <w:pPr>
+        <w:pStyle w:val="NoSpacing"/>
+        <w:numPr>
+          <w:ilvl w:val="0"/>
+          <w:numId w:val="9"/>
+        </w:numPr>
+      </w:pPr>
+      <w:r>
+        <w:rPr>
+          <w:b/>
+        </w:rPr>
+        <w:t>going interest rate</w:t>
+      </w:r>
+      <w:r>
+        <w:t xml:space="preserve">: interest rate of </w:t>
+      </w:r>
+      <w:bookmarkStart w:id="28" w:name="_GoBack"/>
       <w:bookmarkEnd w:id="28"/>
     </w:p>
     <w:p>
       <w:pPr>
         <w:pStyle w:val="NoSpacing"/>
+        <w:numPr>
+          <w:ilvl w:val="0"/>
+          <w:numId w:val="9"/>
+        </w:numPr>
       </w:pPr>
       <w:r>
         <w:rPr>
           <w:b/>
         </w:rPr>
-        <w:t>Coupon rate</w:t>
-      </w:r>
-      <w:r>
-        <w:t>: amount the investor received as interest payment</w:t>
-      </w:r>
-    </w:p>
-    <w:p>
-      <w:pPr>
-        <w:pStyle w:val="NoSpacing"/>
-      </w:pPr>
-      <w:r>
-        <w:t>Default length: semi-annual</w:t>
-      </w:r>
-    </w:p>
-    <w:p>
-      <w:pPr>
-        <w:pStyle w:val="NoSpacing"/>
-      </w:pPr>
-      <w:r>
-        <w:t>Fixed rate: fixed as a percentage of par value</w:t>
-      </w:r>
-    </w:p>
-    <w:p>
-      <w:pPr>
-        <w:pStyle w:val="NoSpacing"/>
-      </w:pPr>
-      <w:r>
-        <w:t>Floating rate: adjustable interest payments</w:t>
-      </w:r>
-    </w:p>
-    <w:p>
-      <w:pPr>
-        <w:pStyle w:val="NoSpacing"/>
+        <w:t>par</w:t>
+      </w:r>
+      <w:r>
+        <w:t>/</w:t>
+      </w:r>
+      <w:r>
+        <w:rPr>
+          <w:b/>
+        </w:rPr>
+        <w:t>face value</w:t>
+      </w:r>
+      <w:r>
+        <w:t xml:space="preserve">: </w:t>
+      </w:r>
+      <w:r>
+        <w:t>total nominal amount the issuer will have given back to the investor</w:t>
+      </w:r>
+    </w:p>
+    <w:p>
+      <w:pPr>
+        <w:pStyle w:val="NoSpacing"/>
+        <w:numPr>
+          <w:ilvl w:val="1"/>
+          <w:numId w:val="9"/>
+        </w:numPr>
+      </w:pPr>
+      <w:r>
+        <w:t>the difference between this and purchase price depends on the going interest rate (</w:t>
+      </w:r>
+      <w:r>
+        <w:rPr>
+          <w:rFonts w:cs="Times New Roman"/>
+        </w:rPr>
+        <w:t>≠</w:t>
+      </w:r>
+      <w:r>
+        <w:t xml:space="preserve"> coupon rate)</w:t>
+      </w:r>
+    </w:p>
+    <w:p>
+      <w:pPr>
+        <w:pStyle w:val="NoSpacing"/>
+        <w:numPr>
+          <w:ilvl w:val="0"/>
+          <w:numId w:val="9"/>
+        </w:numPr>
+      </w:pPr>
+      <w:r>
+        <w:rPr>
+          <w:b/>
+        </w:rPr>
+        <w:t>coupon rate</w:t>
+      </w:r>
+      <w:r>
+        <w:t xml:space="preserve">: </w:t>
+      </w:r>
+      <w:r>
+        <w:t>the annual percentage of the par value that the issuer pays the investor</w:t>
+      </w:r>
+      <w:r>
+        <w:t>, similar to monthly mortgage payments</w:t>
+      </w:r>
+    </w:p>
+    <w:p>
+      <w:pPr>
+        <w:pStyle w:val="NoSpacing"/>
+        <w:numPr>
+          <w:ilvl w:val="1"/>
+          <w:numId w:val="9"/>
+        </w:numPr>
+      </w:pPr>
+      <w:r>
+        <w:t xml:space="preserve">The default </w:t>
+      </w:r>
+      <w:r>
+        <w:t xml:space="preserve">frequency for payments </w:t>
+      </w:r>
+      <w:r>
+        <w:t xml:space="preserve">is </w:t>
+      </w:r>
+      <w:r>
+        <w:t xml:space="preserve">semi-annually (i.e. every </w:t>
+      </w:r>
+      <w:r>
+        <w:t>6 months</w:t>
+      </w:r>
+      <w:r>
+        <w:t>)</w:t>
+      </w:r>
+      <w:r>
+        <w:t xml:space="preserve">, so </w:t>
+      </w:r>
+      <w:proofErr w:type="spellStart"/>
+      <w:r>
+        <w:t>i</w:t>
+      </w:r>
+      <w:proofErr w:type="spellEnd"/>
+      <w:r>
+        <w:t xml:space="preserve"> = r/2</w:t>
+      </w:r>
+    </w:p>
+    <w:p>
+      <w:pPr>
+        <w:pStyle w:val="NoSpacing"/>
+        <w:numPr>
+          <w:ilvl w:val="0"/>
+          <w:numId w:val="9"/>
+        </w:numPr>
+      </w:pPr>
+      <w:r>
+        <w:rPr>
+          <w:b/>
+        </w:rPr>
+        <w:t>maturity date</w:t>
+      </w:r>
+      <w:r>
+        <w:t>: set end date of loan</w:t>
+      </w:r>
+    </w:p>
+    <w:p>
+      <w:pPr>
+        <w:pStyle w:val="NoSpacing"/>
+        <w:numPr>
+          <w:ilvl w:val="0"/>
+          <w:numId w:val="8"/>
+        </w:numPr>
+      </w:pPr>
+      <w:r>
+        <w:t>a type of fixed-income security, since you know how much you’ll get back</w:t>
+      </w:r>
+    </w:p>
+    <w:p>
+      <w:pPr>
+        <w:pStyle w:val="NoSpacing"/>
+        <w:numPr>
+          <w:ilvl w:val="0"/>
+          <w:numId w:val="8"/>
+        </w:numPr>
+      </w:pPr>
+      <w:r>
+        <w:t>useful if fluctuating stock market</w:t>
+      </w:r>
+    </w:p>
+    <w:p>
+      <w:pPr>
+        <w:pStyle w:val="NoSpacing"/>
+        <w:tabs>
+          <w:tab w:val="left" w:pos="3427"/>
+        </w:tabs>
       </w:pPr>
     </w:p>
     <w:p>
@@ -5282,54 +5598,6 @@
       <w:r>
         <w:t>The coupon rate is stated for the year, but you need to cut that by how many times (multiply by face value/times received) you get the coupon, just as you need to cut down your nominal interest by number of compounds for any other interest</w:t>
       </w:r>
-    </w:p>
-    <w:p>
-      <w:pPr>
-        <w:pStyle w:val="Heading2"/>
-      </w:pPr>
-      <w:bookmarkStart w:id="29" w:name="_Toc381294272"/>
-      <w:r>
-        <w:t>Bond</w:t>
-      </w:r>
-      <w:bookmarkEnd w:id="29"/>
-    </w:p>
-    <w:p>
-      <w:pPr>
-        <w:pStyle w:val="NoSpacing"/>
-      </w:pPr>
-      <w:r>
-        <w:rPr>
-          <w:b/>
-        </w:rPr>
-        <w:t>Bond</w:t>
-      </w:r>
-      <w:r>
-        <w:t>: default is 6 months</w:t>
-      </w:r>
-    </w:p>
-    <w:p>
-      <w:pPr>
-        <w:pStyle w:val="NoSpacing"/>
-      </w:pPr>
-    </w:p>
-    <w:p>
-      <w:pPr>
-        <w:pStyle w:val="NoSpacing"/>
-      </w:pPr>
-      <w:r>
-        <w:rPr>
-          <w:b/>
-        </w:rPr>
-        <w:t>Par/Face Value</w:t>
-      </w:r>
-      <w:r>
-        <w:t>: amount bond can be returned for at maturity</w:t>
-      </w:r>
-    </w:p>
-    <w:p>
-      <w:pPr>
-        <w:pStyle w:val="NoSpacing"/>
-      </w:pPr>
     </w:p>
     <w:p>
       <w:pPr>
@@ -5353,7 +5621,13 @@
         </w:numPr>
       </w:pPr>
       <w:r>
-        <w:t>PW Method: examine present worth of all project cash flows</w:t>
+        <w:rPr>
+          <w:b/>
+        </w:rPr>
+        <w:t>PW Method</w:t>
+      </w:r>
+      <w:r>
+        <w:t>: examine present worth of all project cash flows</w:t>
       </w:r>
     </w:p>
     <w:p>
@@ -5365,20 +5639,32 @@
         </w:numPr>
       </w:pPr>
       <w:r>
-        <w:t>AW method: convert all cash flows to annuities</w:t>
-      </w:r>
-    </w:p>
-    <w:p>
-      <w:pPr>
-        <w:pStyle w:val="NoSpacing"/>
-      </w:pPr>
-    </w:p>
-    <w:p>
-      <w:pPr>
-        <w:pStyle w:val="NoSpacing"/>
-      </w:pPr>
-      <w:r>
-        <w:t>Assumptions:</w:t>
+        <w:rPr>
+          <w:b/>
+        </w:rPr>
+        <w:t>AW method</w:t>
+      </w:r>
+      <w:r>
+        <w:t>: convert all cash flows to annuities</w:t>
+      </w:r>
+    </w:p>
+    <w:p>
+      <w:pPr>
+        <w:pStyle w:val="NoSpacing"/>
+      </w:pPr>
+    </w:p>
+    <w:p>
+      <w:pPr>
+        <w:pStyle w:val="NoSpacing"/>
+      </w:pPr>
+      <w:r>
+        <w:rPr>
+          <w:b/>
+        </w:rPr>
+        <w:t>Assumptions</w:t>
+      </w:r>
+      <w:r>
+        <w:t>:</w:t>
       </w:r>
     </w:p>
     <w:p>
@@ -5456,20 +5742,64 @@
     <w:p>
       <w:pPr>
         <w:pStyle w:val="NoSpacing"/>
-      </w:pPr>
-    </w:p>
-    <w:p>
-      <w:pPr>
-        <w:pStyle w:val="NoSpacing"/>
-      </w:pPr>
-      <w:r>
         <w:rPr>
           <w:b/>
         </w:rPr>
+      </w:pPr>
+    </w:p>
+    <w:p>
+      <w:pPr>
+        <w:pStyle w:val="NoSpacing"/>
+      </w:pPr>
+      <w:r>
+        <w:rPr>
+          <w:b/>
+        </w:rPr>
+        <w:t>Fixed rate</w:t>
+      </w:r>
+      <w:r>
+        <w:t>: fixed as a percentage of par value</w:t>
+      </w:r>
+    </w:p>
+    <w:p>
+      <w:pPr>
+        <w:pStyle w:val="NoSpacing"/>
+      </w:pPr>
+      <w:r>
+        <w:rPr>
+          <w:b/>
+        </w:rPr>
+        <w:t>Floating rate</w:t>
+      </w:r>
+      <w:r>
+        <w:t>: adjustable interest payments</w:t>
+      </w:r>
+    </w:p>
+    <w:p>
+      <w:pPr>
+        <w:pStyle w:val="NoSpacing"/>
+      </w:pPr>
+    </w:p>
+    <w:p>
+      <w:pPr>
+        <w:pStyle w:val="NoSpacing"/>
+      </w:pPr>
+      <w:r>
+        <w:rPr>
+          <w:b/>
+        </w:rPr>
         <w:t>Minimum Acceptable Rate of Return</w:t>
       </w:r>
       <w:r>
-        <w:t xml:space="preserve"> (MARR): an interest rate that must be earned for a project for it to be worthwhile; would have to be larger for tech companies, since they can’t afford to stretch projects over longer periods of time</w:t>
+        <w:t xml:space="preserve"> (MARR): an interest rate that must be earned for a project for it to be worthwhile; would have to be larger for tech companies, since they can’t afford to stretch projects over longer </w:t>
+      </w:r>
+      <w:proofErr w:type="gramStart"/>
+      <w:r>
+        <w:t>periods</w:t>
+      </w:r>
+      <w:proofErr w:type="gramEnd"/>
+      <w:r>
+        <w:t xml:space="preserve"> of time</w:t>
       </w:r>
     </w:p>
     <w:p>
@@ -5502,11 +5832,11 @@
       <w:pPr>
         <w:pStyle w:val="Heading1"/>
       </w:pPr>
-      <w:bookmarkStart w:id="30" w:name="_Toc381294273"/>
+      <w:bookmarkStart w:id="29" w:name="_Toc381294273"/>
       <w:r>
         <w:t>Week 8</w:t>
       </w:r>
-      <w:bookmarkEnd w:id="30"/>
+      <w:bookmarkEnd w:id="29"/>
     </w:p>
     <w:p>
       <w:pPr>
@@ -5762,12 +6092,125 @@
         <v:path o:extrusionok="f" gradientshapeok="t" o:connecttype="rect"/>
         <o:lock v:ext="edit" aspectratio="t"/>
       </v:shapetype>
-      <v:shape id="_x0000_i1033" type="#_x0000_t75" style="width:2.9pt;height:2.9pt;visibility:visible;mso-wrap-style:square" o:bullet="t">
+      <v:shape id="_x0000_i1029" type="#_x0000_t75" style="width:2.9pt;height:2.9pt;visibility:visible;mso-wrap-style:square" o:bullet="t">
         <v:imagedata r:id="rId1" o:title=""/>
       </v:shape>
     </w:pict>
   </w:numPicBullet>
   <w:abstractNum w:abstractNumId="0">
+    <w:nsid w:val="0CD026D4"/>
+    <w:multiLevelType w:val="hybridMultilevel"/>
+    <w:tmpl w:val="81D41E62"/>
+    <w:lvl w:ilvl="0" w:tplc="10090001">
+      <w:start w:val="1"/>
+      <w:numFmt w:val="bullet"/>
+      <w:lvlText w:val=""/>
+      <w:lvlJc w:val="left"/>
+      <w:pPr>
+        <w:ind w:left="720" w:hanging="360"/>
+      </w:pPr>
+      <w:rPr>
+        <w:rFonts w:ascii="Symbol" w:hAnsi="Symbol" w:hint="default"/>
+      </w:rPr>
+    </w:lvl>
+    <w:lvl w:ilvl="1" w:tplc="10090003">
+      <w:start w:val="1"/>
+      <w:numFmt w:val="bullet"/>
+      <w:lvlText w:val="o"/>
+      <w:lvlJc w:val="left"/>
+      <w:pPr>
+        <w:ind w:left="1440" w:hanging="360"/>
+      </w:pPr>
+      <w:rPr>
+        <w:rFonts w:ascii="Courier New" w:hAnsi="Courier New" w:cs="Courier New" w:hint="default"/>
+      </w:rPr>
+    </w:lvl>
+    <w:lvl w:ilvl="2" w:tplc="10090005" w:tentative="1">
+      <w:start w:val="1"/>
+      <w:numFmt w:val="bullet"/>
+      <w:lvlText w:val=""/>
+      <w:lvlJc w:val="left"/>
+      <w:pPr>
+        <w:ind w:left="2160" w:hanging="360"/>
+      </w:pPr>
+      <w:rPr>
+        <w:rFonts w:ascii="Wingdings" w:hAnsi="Wingdings" w:hint="default"/>
+      </w:rPr>
+    </w:lvl>
+    <w:lvl w:ilvl="3" w:tplc="10090001" w:tentative="1">
+      <w:start w:val="1"/>
+      <w:numFmt w:val="bullet"/>
+      <w:lvlText w:val=""/>
+      <w:lvlJc w:val="left"/>
+      <w:pPr>
+        <w:ind w:left="2880" w:hanging="360"/>
+      </w:pPr>
+      <w:rPr>
+        <w:rFonts w:ascii="Symbol" w:hAnsi="Symbol" w:hint="default"/>
+      </w:rPr>
+    </w:lvl>
+    <w:lvl w:ilvl="4" w:tplc="10090003" w:tentative="1">
+      <w:start w:val="1"/>
+      <w:numFmt w:val="bullet"/>
+      <w:lvlText w:val="o"/>
+      <w:lvlJc w:val="left"/>
+      <w:pPr>
+        <w:ind w:left="3600" w:hanging="360"/>
+      </w:pPr>
+      <w:rPr>
+        <w:rFonts w:ascii="Courier New" w:hAnsi="Courier New" w:cs="Courier New" w:hint="default"/>
+      </w:rPr>
+    </w:lvl>
+    <w:lvl w:ilvl="5" w:tplc="10090005" w:tentative="1">
+      <w:start w:val="1"/>
+      <w:numFmt w:val="bullet"/>
+      <w:lvlText w:val=""/>
+      <w:lvlJc w:val="left"/>
+      <w:pPr>
+        <w:ind w:left="4320" w:hanging="360"/>
+      </w:pPr>
+      <w:rPr>
+        <w:rFonts w:ascii="Wingdings" w:hAnsi="Wingdings" w:hint="default"/>
+      </w:rPr>
+    </w:lvl>
+    <w:lvl w:ilvl="6" w:tplc="10090001" w:tentative="1">
+      <w:start w:val="1"/>
+      <w:numFmt w:val="bullet"/>
+      <w:lvlText w:val=""/>
+      <w:lvlJc w:val="left"/>
+      <w:pPr>
+        <w:ind w:left="5040" w:hanging="360"/>
+      </w:pPr>
+      <w:rPr>
+        <w:rFonts w:ascii="Symbol" w:hAnsi="Symbol" w:hint="default"/>
+      </w:rPr>
+    </w:lvl>
+    <w:lvl w:ilvl="7" w:tplc="10090003" w:tentative="1">
+      <w:start w:val="1"/>
+      <w:numFmt w:val="bullet"/>
+      <w:lvlText w:val="o"/>
+      <w:lvlJc w:val="left"/>
+      <w:pPr>
+        <w:ind w:left="5760" w:hanging="360"/>
+      </w:pPr>
+      <w:rPr>
+        <w:rFonts w:ascii="Courier New" w:hAnsi="Courier New" w:cs="Courier New" w:hint="default"/>
+      </w:rPr>
+    </w:lvl>
+    <w:lvl w:ilvl="8" w:tplc="10090005" w:tentative="1">
+      <w:start w:val="1"/>
+      <w:numFmt w:val="bullet"/>
+      <w:lvlText w:val=""/>
+      <w:lvlJc w:val="left"/>
+      <w:pPr>
+        <w:ind w:left="6480" w:hanging="360"/>
+      </w:pPr>
+      <w:rPr>
+        <w:rFonts w:ascii="Wingdings" w:hAnsi="Wingdings" w:hint="default"/>
+      </w:rPr>
+    </w:lvl>
+  </w:abstractNum>
+  <w:abstractNum w:abstractNumId="1">
     <w:nsid w:val="110C2F5D"/>
     <w:multiLevelType w:val="hybridMultilevel"/>
     <w:tmpl w:val="6AFCDFD2"/>
@@ -5880,7 +6323,7 @@
       </w:rPr>
     </w:lvl>
   </w:abstractNum>
-  <w:abstractNum w:abstractNumId="1">
+  <w:abstractNum w:abstractNumId="2">
     <w:nsid w:val="29DE6CB1"/>
     <w:multiLevelType w:val="hybridMultilevel"/>
     <w:tmpl w:val="47B0AA02"/>
@@ -5993,7 +6436,7 @@
       </w:rPr>
     </w:lvl>
   </w:abstractNum>
-  <w:abstractNum w:abstractNumId="2">
+  <w:abstractNum w:abstractNumId="3">
     <w:nsid w:val="5A5131E0"/>
     <w:multiLevelType w:val="hybridMultilevel"/>
     <w:tmpl w:val="3646A67E"/>
@@ -6106,7 +6549,7 @@
       </w:rPr>
     </w:lvl>
   </w:abstractNum>
-  <w:abstractNum w:abstractNumId="3">
+  <w:abstractNum w:abstractNumId="4">
     <w:nsid w:val="5DB40679"/>
     <w:multiLevelType w:val="hybridMultilevel"/>
     <w:tmpl w:val="247E3E7E"/>
@@ -6219,7 +6662,7 @@
       </w:rPr>
     </w:lvl>
   </w:abstractNum>
-  <w:abstractNum w:abstractNumId="4">
+  <w:abstractNum w:abstractNumId="5">
     <w:nsid w:val="5E070E1C"/>
     <w:multiLevelType w:val="hybridMultilevel"/>
     <w:tmpl w:val="DE7856F2"/>
@@ -6305,7 +6748,7 @@
       </w:pPr>
     </w:lvl>
   </w:abstractNum>
-  <w:abstractNum w:abstractNumId="5">
+  <w:abstractNum w:abstractNumId="6">
     <w:nsid w:val="60E03B99"/>
     <w:multiLevelType w:val="hybridMultilevel"/>
     <w:tmpl w:val="5764FF5E"/>
@@ -6391,10 +6834,10 @@
       </w:pPr>
     </w:lvl>
   </w:abstractNum>
-  <w:abstractNum w:abstractNumId="6">
-    <w:nsid w:val="72AB607A"/>
+  <w:abstractNum w:abstractNumId="7">
+    <w:nsid w:val="654F49B4"/>
     <w:multiLevelType w:val="hybridMultilevel"/>
-    <w:tmpl w:val="DD5A6D3A"/>
+    <w:tmpl w:val="64D244AE"/>
     <w:lvl w:ilvl="0" w:tplc="10090001">
       <w:start w:val="1"/>
       <w:numFmt w:val="bullet"/>
@@ -6504,26 +6947,145 @@
       </w:rPr>
     </w:lvl>
   </w:abstractNum>
+  <w:abstractNum w:abstractNumId="8">
+    <w:nsid w:val="72AB607A"/>
+    <w:multiLevelType w:val="hybridMultilevel"/>
+    <w:tmpl w:val="DD5A6D3A"/>
+    <w:lvl w:ilvl="0" w:tplc="10090001">
+      <w:start w:val="1"/>
+      <w:numFmt w:val="bullet"/>
+      <w:lvlText w:val=""/>
+      <w:lvlJc w:val="left"/>
+      <w:pPr>
+        <w:ind w:left="720" w:hanging="360"/>
+      </w:pPr>
+      <w:rPr>
+        <w:rFonts w:ascii="Symbol" w:hAnsi="Symbol" w:hint="default"/>
+      </w:rPr>
+    </w:lvl>
+    <w:lvl w:ilvl="1" w:tplc="10090003" w:tentative="1">
+      <w:start w:val="1"/>
+      <w:numFmt w:val="bullet"/>
+      <w:lvlText w:val="o"/>
+      <w:lvlJc w:val="left"/>
+      <w:pPr>
+        <w:ind w:left="1440" w:hanging="360"/>
+      </w:pPr>
+      <w:rPr>
+        <w:rFonts w:ascii="Courier New" w:hAnsi="Courier New" w:cs="Courier New" w:hint="default"/>
+      </w:rPr>
+    </w:lvl>
+    <w:lvl w:ilvl="2" w:tplc="10090005" w:tentative="1">
+      <w:start w:val="1"/>
+      <w:numFmt w:val="bullet"/>
+      <w:lvlText w:val=""/>
+      <w:lvlJc w:val="left"/>
+      <w:pPr>
+        <w:ind w:left="2160" w:hanging="360"/>
+      </w:pPr>
+      <w:rPr>
+        <w:rFonts w:ascii="Wingdings" w:hAnsi="Wingdings" w:hint="default"/>
+      </w:rPr>
+    </w:lvl>
+    <w:lvl w:ilvl="3" w:tplc="10090001" w:tentative="1">
+      <w:start w:val="1"/>
+      <w:numFmt w:val="bullet"/>
+      <w:lvlText w:val=""/>
+      <w:lvlJc w:val="left"/>
+      <w:pPr>
+        <w:ind w:left="2880" w:hanging="360"/>
+      </w:pPr>
+      <w:rPr>
+        <w:rFonts w:ascii="Symbol" w:hAnsi="Symbol" w:hint="default"/>
+      </w:rPr>
+    </w:lvl>
+    <w:lvl w:ilvl="4" w:tplc="10090003" w:tentative="1">
+      <w:start w:val="1"/>
+      <w:numFmt w:val="bullet"/>
+      <w:lvlText w:val="o"/>
+      <w:lvlJc w:val="left"/>
+      <w:pPr>
+        <w:ind w:left="3600" w:hanging="360"/>
+      </w:pPr>
+      <w:rPr>
+        <w:rFonts w:ascii="Courier New" w:hAnsi="Courier New" w:cs="Courier New" w:hint="default"/>
+      </w:rPr>
+    </w:lvl>
+    <w:lvl w:ilvl="5" w:tplc="10090005" w:tentative="1">
+      <w:start w:val="1"/>
+      <w:numFmt w:val="bullet"/>
+      <w:lvlText w:val=""/>
+      <w:lvlJc w:val="left"/>
+      <w:pPr>
+        <w:ind w:left="4320" w:hanging="360"/>
+      </w:pPr>
+      <w:rPr>
+        <w:rFonts w:ascii="Wingdings" w:hAnsi="Wingdings" w:hint="default"/>
+      </w:rPr>
+    </w:lvl>
+    <w:lvl w:ilvl="6" w:tplc="10090001" w:tentative="1">
+      <w:start w:val="1"/>
+      <w:numFmt w:val="bullet"/>
+      <w:lvlText w:val=""/>
+      <w:lvlJc w:val="left"/>
+      <w:pPr>
+        <w:ind w:left="5040" w:hanging="360"/>
+      </w:pPr>
+      <w:rPr>
+        <w:rFonts w:ascii="Symbol" w:hAnsi="Symbol" w:hint="default"/>
+      </w:rPr>
+    </w:lvl>
+    <w:lvl w:ilvl="7" w:tplc="10090003" w:tentative="1">
+      <w:start w:val="1"/>
+      <w:numFmt w:val="bullet"/>
+      <w:lvlText w:val="o"/>
+      <w:lvlJc w:val="left"/>
+      <w:pPr>
+        <w:ind w:left="5760" w:hanging="360"/>
+      </w:pPr>
+      <w:rPr>
+        <w:rFonts w:ascii="Courier New" w:hAnsi="Courier New" w:cs="Courier New" w:hint="default"/>
+      </w:rPr>
+    </w:lvl>
+    <w:lvl w:ilvl="8" w:tplc="10090005" w:tentative="1">
+      <w:start w:val="1"/>
+      <w:numFmt w:val="bullet"/>
+      <w:lvlText w:val=""/>
+      <w:lvlJc w:val="left"/>
+      <w:pPr>
+        <w:ind w:left="6480" w:hanging="360"/>
+      </w:pPr>
+      <w:rPr>
+        <w:rFonts w:ascii="Wingdings" w:hAnsi="Wingdings" w:hint="default"/>
+      </w:rPr>
+    </w:lvl>
+  </w:abstractNum>
   <w:num w:numId="1">
+    <w:abstractNumId w:val="8"/>
+  </w:num>
+  <w:num w:numId="2">
     <w:abstractNumId w:val="6"/>
   </w:num>
-  <w:num w:numId="2">
+  <w:num w:numId="3">
+    <w:abstractNumId w:val="4"/>
+  </w:num>
+  <w:num w:numId="4">
+    <w:abstractNumId w:val="3"/>
+  </w:num>
+  <w:num w:numId="5">
     <w:abstractNumId w:val="5"/>
   </w:num>
-  <w:num w:numId="3">
-    <w:abstractNumId w:val="3"/>
+  <w:num w:numId="6">
+    <w:abstractNumId w:val="1"/>
   </w:num>
-  <w:num w:numId="4">
+  <w:num w:numId="7">
     <w:abstractNumId w:val="2"/>
   </w:num>
-  <w:num w:numId="5">
-    <w:abstractNumId w:val="4"/>
+  <w:num w:numId="8">
+    <w:abstractNumId w:val="7"/>
   </w:num>
-  <w:num w:numId="6">
+  <w:num w:numId="9">
     <w:abstractNumId w:val="0"/>
-  </w:num>
-  <w:num w:numId="7">
-    <w:abstractNumId w:val="1"/>
   </w:num>
 </w:numbering>
 </file>
@@ -7922,7 +8484,7 @@
 </file>
 
 <file path=customXml/itemProps1.xml><?xml version="1.0" encoding="utf-8"?>
-<ds:datastoreItem xmlns:ds="http://schemas.openxmlformats.org/officeDocument/2006/customXml" ds:itemID="{E5FA37AC-8B62-4F43-BC96-959E6A5300B3}">
+<ds:datastoreItem xmlns:ds="http://schemas.openxmlformats.org/officeDocument/2006/customXml" ds:itemID="{834D7BFF-382F-4678-827B-D4B1C68A1AAD}">
   <ds:schemaRefs>
     <ds:schemaRef ds:uri="http://schemas.openxmlformats.org/officeDocument/2006/bibliography"/>
   </ds:schemaRefs>

</xml_diff>

<commit_message>
Halfway through IRR in econ
</commit_message>
<xml_diff>
--- a/ENG 2B03 Summary.docx
+++ b/ENG 2B03 Summary.docx
@@ -2862,10 +2862,10 @@
           <w:position w:val="-12"/>
         </w:rPr>
         <w:object w:dxaOrig="900" w:dyaOrig="360">
-          <v:shape id="_x0000_i1026" type="#_x0000_t75" style="width:44.65pt;height:18.25pt" o:ole="">
+          <v:shape id="_x0000_i1025" type="#_x0000_t75" style="width:44.75pt;height:18pt" o:ole="">
             <v:imagedata r:id="rId13" o:title=""/>
           </v:shape>
-          <o:OLEObject Type="Embed" ProgID="Equation.DSMT4" ShapeID="_x0000_i1026" DrawAspect="Content" ObjectID="_1455234842" r:id="rId14"/>
+          <o:OLEObject Type="Embed" ProgID="Equation.DSMT4" ShapeID="_x0000_i1025" DrawAspect="Content" ObjectID="_1455456252" r:id="rId14"/>
         </w:object>
       </w:r>
     </w:p>
@@ -2950,10 +2950,10 @@
           <w:position w:val="-28"/>
         </w:rPr>
         <w:object w:dxaOrig="1740" w:dyaOrig="660">
-          <v:shape id="_x0000_i1027" type="#_x0000_t75" style="width:86.9pt;height:33.1pt" o:ole="">
+          <v:shape id="_x0000_i1026" type="#_x0000_t75" style="width:86.9pt;height:32.9pt" o:ole="">
             <v:imagedata r:id="rId15" o:title=""/>
           </v:shape>
-          <o:OLEObject Type="Embed" ProgID="Equation.DSMT4" ShapeID="_x0000_i1027" DrawAspect="Content" ObjectID="_1455234843" r:id="rId16"/>
+          <o:OLEObject Type="Embed" ProgID="Equation.DSMT4" ShapeID="_x0000_i1026" DrawAspect="Content" ObjectID="_1455456253" r:id="rId16"/>
         </w:object>
       </w:r>
     </w:p>
@@ -3017,10 +3017,10 @@
           <w:position w:val="-14"/>
         </w:rPr>
         <w:object w:dxaOrig="2760" w:dyaOrig="440">
-          <v:shape id="_x0000_i1028" type="#_x0000_t75" style="width:137.75pt;height:22.1pt" o:ole="">
+          <v:shape id="_x0000_i1027" type="#_x0000_t75" style="width:137.85pt;height:22.1pt" o:ole="">
             <v:imagedata r:id="rId17" o:title=""/>
           </v:shape>
-          <o:OLEObject Type="Embed" ProgID="Equation.DSMT4" ShapeID="_x0000_i1028" DrawAspect="Content" ObjectID="_1455234844" r:id="rId18"/>
+          <o:OLEObject Type="Embed" ProgID="Equation.DSMT4" ShapeID="_x0000_i1027" DrawAspect="Content" ObjectID="_1455456254" r:id="rId18"/>
         </w:object>
       </w:r>
     </w:p>
@@ -3065,10 +3065,10 @@
           <w:position w:val="-18"/>
         </w:rPr>
         <w:object w:dxaOrig="1480" w:dyaOrig="480">
-          <v:shape id="_x0000_i1029" type="#_x0000_t75" style="width:73.9pt;height:24pt" o:ole="">
+          <v:shape id="_x0000_i1028" type="#_x0000_t75" style="width:74.05pt;height:24.15pt" o:ole="">
             <v:imagedata r:id="rId19" o:title=""/>
           </v:shape>
-          <o:OLEObject Type="Embed" ProgID="Equation.DSMT4" ShapeID="_x0000_i1029" DrawAspect="Content" ObjectID="_1455234845" r:id="rId20"/>
+          <o:OLEObject Type="Embed" ProgID="Equation.DSMT4" ShapeID="_x0000_i1028" DrawAspect="Content" ObjectID="_1455456255" r:id="rId20"/>
         </w:object>
       </w:r>
     </w:p>
@@ -3202,10 +3202,10 @@
           <w:position w:val="-6"/>
         </w:rPr>
         <w:object w:dxaOrig="660" w:dyaOrig="279">
-          <v:shape id="_x0000_i1030" type="#_x0000_t75" style="width:33.1pt;height:13.9pt" o:ole="">
+          <v:shape id="_x0000_i1029" type="#_x0000_t75" style="width:32.9pt;height:13.9pt" o:ole="">
             <v:imagedata r:id="rId21" o:title=""/>
           </v:shape>
-          <o:OLEObject Type="Embed" ProgID="Equation.DSMT4" ShapeID="_x0000_i1030" DrawAspect="Content" ObjectID="_1455234846" r:id="rId22"/>
+          <o:OLEObject Type="Embed" ProgID="Equation.DSMT4" ShapeID="_x0000_i1029" DrawAspect="Content" ObjectID="_1455456256" r:id="rId22"/>
         </w:object>
       </w:r>
     </w:p>
@@ -3218,10 +3218,10 @@
           <w:position w:val="-14"/>
         </w:rPr>
         <w:object w:dxaOrig="1219" w:dyaOrig="400">
-          <v:shape id="_x0000_i1031" type="#_x0000_t75" style="width:60.95pt;height:19.7pt" o:ole="">
+          <v:shape id="_x0000_i1030" type="#_x0000_t75" style="width:61.2pt;height:19.55pt" o:ole="">
             <v:imagedata r:id="rId23" o:title=""/>
           </v:shape>
-          <o:OLEObject Type="Embed" ProgID="Equation.DSMT4" ShapeID="_x0000_i1031" DrawAspect="Content" ObjectID="_1455234847" r:id="rId24"/>
+          <o:OLEObject Type="Embed" ProgID="Equation.DSMT4" ShapeID="_x0000_i1030" DrawAspect="Content" ObjectID="_1455456257" r:id="rId24"/>
         </w:object>
       </w:r>
     </w:p>
@@ -3260,10 +3260,10 @@
           <w:position w:val="-14"/>
         </w:rPr>
         <w:object w:dxaOrig="2240" w:dyaOrig="400">
-          <v:shape id="_x0000_i1032" type="#_x0000_t75" style="width:112.3pt;height:19.7pt" o:ole="">
+          <v:shape id="_x0000_i1031" type="#_x0000_t75" style="width:112.1pt;height:19.55pt" o:ole="">
             <v:imagedata r:id="rId25" o:title=""/>
           </v:shape>
-          <o:OLEObject Type="Embed" ProgID="Equation.DSMT4" ShapeID="_x0000_i1032" DrawAspect="Content" ObjectID="_1455234848" r:id="rId26"/>
+          <o:OLEObject Type="Embed" ProgID="Equation.DSMT4" ShapeID="_x0000_i1031" DrawAspect="Content" ObjectID="_1455456258" r:id="rId26"/>
         </w:object>
       </w:r>
     </w:p>
@@ -3308,10 +3308,10 @@
           <w:position w:val="-80"/>
         </w:rPr>
         <w:object w:dxaOrig="1680" w:dyaOrig="1640">
-          <v:shape id="_x0000_i1033" type="#_x0000_t75" style="width:84pt;height:82.1pt" o:ole="">
+          <v:shape id="_x0000_i1032" type="#_x0000_t75" style="width:83.85pt;height:82.3pt" o:ole="">
             <v:imagedata r:id="rId27" o:title=""/>
           </v:shape>
-          <o:OLEObject Type="Embed" ProgID="Equation.DSMT4" ShapeID="_x0000_i1033" DrawAspect="Content" ObjectID="_1455234849" r:id="rId28"/>
+          <o:OLEObject Type="Embed" ProgID="Equation.DSMT4" ShapeID="_x0000_i1032" DrawAspect="Content" ObjectID="_1455456259" r:id="rId28"/>
         </w:object>
       </w:r>
     </w:p>
@@ -3445,10 +3445,10 @@
           <w:position w:val="-44"/>
         </w:rPr>
         <w:object w:dxaOrig="1860" w:dyaOrig="999">
-          <v:shape id="_x0000_i1034" type="#_x0000_t75" style="width:93.1pt;height:49.45pt" o:ole="">
+          <v:shape id="_x0000_i1033" type="#_x0000_t75" style="width:93.1pt;height:49.35pt" o:ole="">
             <v:imagedata r:id="rId30" o:title=""/>
           </v:shape>
-          <o:OLEObject Type="Embed" ProgID="Equation.DSMT4" ShapeID="_x0000_i1034" DrawAspect="Content" ObjectID="_1455234850" r:id="rId31"/>
+          <o:OLEObject Type="Embed" ProgID="Equation.DSMT4" ShapeID="_x0000_i1033" DrawAspect="Content" ObjectID="_1455456260" r:id="rId31"/>
         </w:object>
       </w:r>
     </w:p>
@@ -3651,10 +3651,10 @@
           <w:position w:val="-32"/>
         </w:rPr>
         <w:object w:dxaOrig="2620" w:dyaOrig="760">
-          <v:shape id="_x0000_i1035" type="#_x0000_t75" style="width:131.05pt;height:37.9pt" o:ole="">
+          <v:shape id="_x0000_i1034" type="#_x0000_t75" style="width:131.15pt;height:38.05pt" o:ole="">
             <v:imagedata r:id="rId34" o:title=""/>
           </v:shape>
-          <o:OLEObject Type="Embed" ProgID="Equation.DSMT4" ShapeID="_x0000_i1035" DrawAspect="Content" ObjectID="_1455234851" r:id="rId35"/>
+          <o:OLEObject Type="Embed" ProgID="Equation.DSMT4" ShapeID="_x0000_i1034" DrawAspect="Content" ObjectID="_1455456261" r:id="rId35"/>
         </w:object>
       </w:r>
       <w:r>
@@ -3763,10 +3763,10 @@
           <w:position w:val="-32"/>
         </w:rPr>
         <w:object w:dxaOrig="2620" w:dyaOrig="760">
-          <v:shape id="_x0000_i1036" type="#_x0000_t75" style="width:131.05pt;height:37.9pt" o:ole="">
+          <v:shape id="_x0000_i1035" type="#_x0000_t75" style="width:131.15pt;height:38.05pt" o:ole="">
             <v:imagedata r:id="rId36" o:title=""/>
           </v:shape>
-          <o:OLEObject Type="Embed" ProgID="Equation.DSMT4" ShapeID="_x0000_i1036" DrawAspect="Content" ObjectID="_1455234852" r:id="rId37"/>
+          <o:OLEObject Type="Embed" ProgID="Equation.DSMT4" ShapeID="_x0000_i1035" DrawAspect="Content" ObjectID="_1455456262" r:id="rId37"/>
         </w:object>
       </w:r>
       <w:r>
@@ -4002,10 +4002,10 @@
           <w:position w:val="-18"/>
         </w:rPr>
         <w:object w:dxaOrig="2200" w:dyaOrig="540">
-          <v:shape id="_x0000_i1037" type="#_x0000_t75" style="width:109.9pt;height:26.9pt" o:ole="">
+          <v:shape id="_x0000_i1036" type="#_x0000_t75" style="width:110.05pt;height:26.75pt" o:ole="">
             <v:imagedata r:id="rId38" o:title=""/>
           </v:shape>
-          <o:OLEObject Type="Embed" ProgID="Equation.DSMT4" ShapeID="_x0000_i1037" DrawAspect="Content" ObjectID="_1455234853" r:id="rId39"/>
+          <o:OLEObject Type="Embed" ProgID="Equation.DSMT4" ShapeID="_x0000_i1036" DrawAspect="Content" ObjectID="_1455456263" r:id="rId39"/>
         </w:object>
       </w:r>
     </w:p>
@@ -4018,10 +4018,10 @@
           <w:position w:val="-14"/>
         </w:rPr>
         <w:object w:dxaOrig="3420" w:dyaOrig="440">
-          <v:shape id="_x0000_i1038" type="#_x0000_t75" style="width:170.9pt;height:22.1pt" o:ole="">
+          <v:shape id="_x0000_i1037" type="#_x0000_t75" style="width:170.75pt;height:22.1pt" o:ole="">
             <v:imagedata r:id="rId40" o:title=""/>
           </v:shape>
-          <o:OLEObject Type="Embed" ProgID="Equation.DSMT4" ShapeID="_x0000_i1038" DrawAspect="Content" ObjectID="_1455234854" r:id="rId41"/>
+          <o:OLEObject Type="Embed" ProgID="Equation.DSMT4" ShapeID="_x0000_i1037" DrawAspect="Content" ObjectID="_1455456264" r:id="rId41"/>
         </w:object>
       </w:r>
     </w:p>
@@ -4044,10 +4044,10 @@
           <w:position w:val="-40"/>
         </w:rPr>
         <w:object w:dxaOrig="3620" w:dyaOrig="840">
-          <v:shape id="_x0000_i1039" type="#_x0000_t75" style="width:180.95pt;height:42.25pt" o:ole="">
+          <v:shape id="_x0000_i1038" type="#_x0000_t75" style="width:181.05pt;height:42.15pt" o:ole="">
             <v:imagedata r:id="rId42" o:title=""/>
           </v:shape>
-          <o:OLEObject Type="Embed" ProgID="Equation.DSMT4" ShapeID="_x0000_i1039" DrawAspect="Content" ObjectID="_1455234855" r:id="rId43"/>
+          <o:OLEObject Type="Embed" ProgID="Equation.DSMT4" ShapeID="_x0000_i1038" DrawAspect="Content" ObjectID="_1455456265" r:id="rId43"/>
         </w:object>
       </w:r>
     </w:p>
@@ -4075,10 +4075,10 @@
           <w:position w:val="-40"/>
         </w:rPr>
         <w:object w:dxaOrig="2520" w:dyaOrig="840">
-          <v:shape id="_x0000_i1040" type="#_x0000_t75" style="width:126.25pt;height:42.7pt" o:ole="">
+          <v:shape id="_x0000_i1039" type="#_x0000_t75" style="width:126pt;height:42.7pt" o:ole="">
             <v:imagedata r:id="rId44" o:title=""/>
           </v:shape>
-          <o:OLEObject Type="Embed" ProgID="Equation.DSMT4" ShapeID="_x0000_i1040" DrawAspect="Content" ObjectID="_1455234856" r:id="rId45"/>
+          <o:OLEObject Type="Embed" ProgID="Equation.DSMT4" ShapeID="_x0000_i1039" DrawAspect="Content" ObjectID="_1455456266" r:id="rId45"/>
         </w:object>
       </w:r>
     </w:p>
@@ -4106,10 +4106,10 @@
           <w:position w:val="-30"/>
         </w:rPr>
         <w:object w:dxaOrig="2520" w:dyaOrig="820">
-          <v:shape id="_x0000_i1041" type="#_x0000_t75" style="width:126.25pt;height:41.75pt" o:ole="">
+          <v:shape id="_x0000_i1040" type="#_x0000_t75" style="width:126pt;height:41.65pt" o:ole="">
             <v:imagedata r:id="rId46" o:title=""/>
           </v:shape>
-          <o:OLEObject Type="Embed" ProgID="Equation.DSMT4" ShapeID="_x0000_i1041" DrawAspect="Content" ObjectID="_1455234857" r:id="rId47"/>
+          <o:OLEObject Type="Embed" ProgID="Equation.DSMT4" ShapeID="_x0000_i1040" DrawAspect="Content" ObjectID="_1455456267" r:id="rId47"/>
         </w:object>
       </w:r>
     </w:p>
@@ -4137,10 +4137,10 @@
           <w:position w:val="-40"/>
         </w:rPr>
         <w:object w:dxaOrig="7339" w:dyaOrig="920">
-          <v:shape id="_x0000_i1042" type="#_x0000_t75" style="width:367.7pt;height:46.55pt" o:ole="">
+          <v:shape id="_x0000_i1041" type="#_x0000_t75" style="width:367.7pt;height:46.8pt" o:ole="">
             <v:imagedata r:id="rId48" o:title=""/>
           </v:shape>
-          <o:OLEObject Type="Embed" ProgID="Equation.DSMT4" ShapeID="_x0000_i1042" DrawAspect="Content" ObjectID="_1455234858" r:id="rId49"/>
+          <o:OLEObject Type="Embed" ProgID="Equation.DSMT4" ShapeID="_x0000_i1041" DrawAspect="Content" ObjectID="_1455456268" r:id="rId49"/>
         </w:object>
       </w:r>
     </w:p>
@@ -4153,10 +4153,10 @@
           <w:position w:val="-14"/>
         </w:rPr>
         <w:object w:dxaOrig="2320" w:dyaOrig="400">
-          <v:shape id="_x0000_i1043" type="#_x0000_t75" style="width:116.15pt;height:20.15pt" o:ole="">
+          <v:shape id="_x0000_i1042" type="#_x0000_t75" style="width:116.25pt;height:20.05pt" o:ole="">
             <v:imagedata r:id="rId50" o:title=""/>
           </v:shape>
-          <o:OLEObject Type="Embed" ProgID="Equation.DSMT4" ShapeID="_x0000_i1043" DrawAspect="Content" ObjectID="_1455234859" r:id="rId51"/>
+          <o:OLEObject Type="Embed" ProgID="Equation.DSMT4" ShapeID="_x0000_i1042" DrawAspect="Content" ObjectID="_1455456269" r:id="rId51"/>
         </w:object>
       </w:r>
     </w:p>
@@ -4216,10 +4216,10 @@
           <w:position w:val="-40"/>
         </w:rPr>
         <w:object w:dxaOrig="3860" w:dyaOrig="920">
-          <v:shape id="_x0000_i1044" type="#_x0000_t75" style="width:193.45pt;height:46.55pt" o:ole="">
+          <v:shape id="_x0000_i1043" type="#_x0000_t75" style="width:193.35pt;height:46.8pt" o:ole="">
             <v:imagedata r:id="rId52" o:title=""/>
           </v:shape>
-          <o:OLEObject Type="Embed" ProgID="Equation.DSMT4" ShapeID="_x0000_i1044" DrawAspect="Content" ObjectID="_1455234860" r:id="rId53"/>
+          <o:OLEObject Type="Embed" ProgID="Equation.DSMT4" ShapeID="_x0000_i1043" DrawAspect="Content" ObjectID="_1455456270" r:id="rId53"/>
         </w:object>
       </w:r>
     </w:p>
@@ -4327,10 +4327,10 @@
           <w:position w:val="-14"/>
         </w:rPr>
         <w:object w:dxaOrig="1180" w:dyaOrig="400">
-          <v:shape id="_x0000_i1045" type="#_x0000_t75" style="width:59.05pt;height:20.15pt" o:ole="">
+          <v:shape id="_x0000_i1044" type="#_x0000_t75" style="width:59.15pt;height:20.05pt" o:ole="">
             <v:imagedata r:id="rId54" o:title=""/>
           </v:shape>
-          <o:OLEObject Type="Embed" ProgID="Equation.DSMT4" ShapeID="_x0000_i1045" DrawAspect="Content" ObjectID="_1455234861" r:id="rId55"/>
+          <o:OLEObject Type="Embed" ProgID="Equation.DSMT4" ShapeID="_x0000_i1044" DrawAspect="Content" ObjectID="_1455456271" r:id="rId55"/>
         </w:object>
       </w:r>
     </w:p>
@@ -4357,10 +4357,10 @@
           <w:position w:val="-14"/>
         </w:rPr>
         <w:object w:dxaOrig="2460" w:dyaOrig="400">
-          <v:shape id="_x0000_i1046" type="#_x0000_t75" style="width:122.9pt;height:20.15pt" o:ole="">
+          <v:shape id="_x0000_i1045" type="#_x0000_t75" style="width:122.9pt;height:20.05pt" o:ole="">
             <v:imagedata r:id="rId56" o:title=""/>
           </v:shape>
-          <o:OLEObject Type="Embed" ProgID="Equation.DSMT4" ShapeID="_x0000_i1046" DrawAspect="Content" ObjectID="_1455234862" r:id="rId57"/>
+          <o:OLEObject Type="Embed" ProgID="Equation.DSMT4" ShapeID="_x0000_i1045" DrawAspect="Content" ObjectID="_1455456272" r:id="rId57"/>
         </w:object>
       </w:r>
     </w:p>
@@ -4373,10 +4373,10 @@
           <w:position w:val="-34"/>
         </w:rPr>
         <w:object w:dxaOrig="2140" w:dyaOrig="720">
-          <v:shape id="_x0000_i1047" type="#_x0000_t75" style="width:107.05pt;height:36pt" o:ole="">
+          <v:shape id="_x0000_i1046" type="#_x0000_t75" style="width:106.95pt;height:36pt" o:ole="">
             <v:imagedata r:id="rId58" o:title=""/>
           </v:shape>
-          <o:OLEObject Type="Embed" ProgID="Equation.DSMT4" ShapeID="_x0000_i1047" DrawAspect="Content" ObjectID="_1455234863" r:id="rId59"/>
+          <o:OLEObject Type="Embed" ProgID="Equation.DSMT4" ShapeID="_x0000_i1046" DrawAspect="Content" ObjectID="_1455456273" r:id="rId59"/>
         </w:object>
       </w:r>
     </w:p>
@@ -4636,10 +4636,10 @@
           <w:position w:val="-28"/>
         </w:rPr>
         <w:object w:dxaOrig="1240" w:dyaOrig="660">
-          <v:shape id="_x0000_i1048" type="#_x0000_t75" style="width:61.9pt;height:33.1pt" o:ole="">
+          <v:shape id="_x0000_i1047" type="#_x0000_t75" style="width:61.7pt;height:32.9pt" o:ole="">
             <v:imagedata r:id="rId60" o:title=""/>
           </v:shape>
-          <o:OLEObject Type="Embed" ProgID="Equation.DSMT4" ShapeID="_x0000_i1048" DrawAspect="Content" ObjectID="_1455234864" r:id="rId61"/>
+          <o:OLEObject Type="Embed" ProgID="Equation.DSMT4" ShapeID="_x0000_i1047" DrawAspect="Content" ObjectID="_1455456274" r:id="rId61"/>
         </w:object>
       </w:r>
     </w:p>
@@ -4652,10 +4652,10 @@
           <w:position w:val="-28"/>
         </w:rPr>
         <w:object w:dxaOrig="2240" w:dyaOrig="700">
-          <v:shape id="_x0000_i1049" type="#_x0000_t75" style="width:112.3pt;height:34.55pt" o:ole="">
+          <v:shape id="_x0000_i1048" type="#_x0000_t75" style="width:112.1pt;height:34.45pt" o:ole="">
             <v:imagedata r:id="rId62" o:title=""/>
           </v:shape>
-          <o:OLEObject Type="Embed" ProgID="Equation.DSMT4" ShapeID="_x0000_i1049" DrawAspect="Content" ObjectID="_1455234865" r:id="rId63"/>
+          <o:OLEObject Type="Embed" ProgID="Equation.DSMT4" ShapeID="_x0000_i1048" DrawAspect="Content" ObjectID="_1455456275" r:id="rId63"/>
         </w:object>
       </w:r>
     </w:p>
@@ -4668,10 +4668,10 @@
           <w:position w:val="-36"/>
         </w:rPr>
         <w:object w:dxaOrig="4959" w:dyaOrig="840">
-          <v:shape id="_x0000_i1050" type="#_x0000_t75" style="width:247.7pt;height:42.25pt" o:ole="">
+          <v:shape id="_x0000_i1049" type="#_x0000_t75" style="width:247.9pt;height:42.15pt" o:ole="">
             <v:imagedata r:id="rId64" o:title=""/>
           </v:shape>
-          <o:OLEObject Type="Embed" ProgID="Equation.DSMT4" ShapeID="_x0000_i1050" DrawAspect="Content" ObjectID="_1455234866" r:id="rId65"/>
+          <o:OLEObject Type="Embed" ProgID="Equation.DSMT4" ShapeID="_x0000_i1049" DrawAspect="Content" ObjectID="_1455456276" r:id="rId65"/>
         </w:object>
       </w:r>
     </w:p>
@@ -5060,10 +5060,10 @@
                 <w:position w:val="-30"/>
               </w:rPr>
               <w:object w:dxaOrig="1400" w:dyaOrig="720">
-                <v:shape id="_x0000_i1051" type="#_x0000_t75" style="width:70.1pt;height:36pt" o:ole="">
+                <v:shape id="_x0000_i1050" type="#_x0000_t75" style="width:69.95pt;height:36pt" o:ole="">
                   <v:imagedata r:id="rId66" o:title=""/>
                 </v:shape>
-                <o:OLEObject Type="Embed" ProgID="Equation.DSMT4" ShapeID="_x0000_i1051" DrawAspect="Content" ObjectID="_1455234867" r:id="rId67"/>
+                <o:OLEObject Type="Embed" ProgID="Equation.DSMT4" ShapeID="_x0000_i1050" DrawAspect="Content" ObjectID="_1455456277" r:id="rId67"/>
               </w:object>
             </w:r>
           </w:p>
@@ -5205,10 +5205,10 @@
           <w:position w:val="-24"/>
         </w:rPr>
         <w:object w:dxaOrig="680" w:dyaOrig="620">
-          <v:shape id="_x0000_i1052" type="#_x0000_t75" style="width:34.1pt;height:31.2pt" o:ole="">
+          <v:shape id="_x0000_i1051" type="#_x0000_t75" style="width:33.95pt;height:31.35pt" o:ole="">
             <v:imagedata r:id="rId68" o:title=""/>
           </v:shape>
-          <o:OLEObject Type="Embed" ProgID="Equation.DSMT4" ShapeID="_x0000_i1052" DrawAspect="Content" ObjectID="_1455234868" r:id="rId69"/>
+          <o:OLEObject Type="Embed" ProgID="Equation.DSMT4" ShapeID="_x0000_i1051" DrawAspect="Content" ObjectID="_1455456278" r:id="rId69"/>
         </w:object>
       </w:r>
     </w:p>
@@ -5284,10 +5284,10 @@
           <w:position w:val="-14"/>
         </w:rPr>
         <w:object w:dxaOrig="1520" w:dyaOrig="400">
-          <v:shape id="_x0000_i1053" type="#_x0000_t75" style="width:75.85pt;height:20.15pt" o:ole="">
+          <v:shape id="_x0000_i1052" type="#_x0000_t75" style="width:75.6pt;height:20.05pt" o:ole="">
             <v:imagedata r:id="rId70" o:title=""/>
           </v:shape>
-          <o:OLEObject Type="Embed" ProgID="Equation.DSMT4" ShapeID="_x0000_i1053" DrawAspect="Content" ObjectID="_1455234869" r:id="rId71"/>
+          <o:OLEObject Type="Embed" ProgID="Equation.DSMT4" ShapeID="_x0000_i1052" DrawAspect="Content" ObjectID="_1455456279" r:id="rId71"/>
         </w:object>
       </w:r>
     </w:p>
@@ -5425,8 +5425,6 @@
       <w:r>
         <w:t xml:space="preserve">: interest rate of </w:t>
       </w:r>
-      <w:bookmarkStart w:id="28" w:name="_GoBack"/>
-      <w:bookmarkEnd w:id="28"/>
     </w:p>
     <w:p>
       <w:pPr>
@@ -5601,15 +5599,10 @@
     </w:p>
     <w:p>
       <w:pPr>
-        <w:pStyle w:val="NoSpacing"/>
-      </w:pPr>
-    </w:p>
-    <w:p>
-      <w:pPr>
-        <w:pStyle w:val="NoSpacing"/>
-      </w:pPr>
-      <w:r>
-        <w:t>Comparison Methods:</w:t>
+        <w:pStyle w:val="Heading2"/>
+      </w:pPr>
+      <w:r>
+        <w:t>Comparison Methods</w:t>
       </w:r>
     </w:p>
     <w:p>
@@ -5661,6 +5654,39 @@
         <w:rPr>
           <w:b/>
         </w:rPr>
+        <w:t>Payback Period</w:t>
+      </w:r>
+      <w:r>
+        <w:t>: number of years it takes for an investment to be recouped</w:t>
+      </w:r>
+      <w:r>
+        <w:t xml:space="preserve"> = </w:t>
+      </w:r>
+      <w:r>
+        <w:rPr>
+          <w:position w:val="-24"/>
+        </w:rPr>
+        <w:object w:dxaOrig="1560" w:dyaOrig="620">
+          <v:shape id="_x0000_i1053" type="#_x0000_t75" style="width:78.15pt;height:31.35pt" o:ole="">
+            <v:imagedata r:id="rId72" o:title=""/>
+          </v:shape>
+          <o:OLEObject Type="Embed" ProgID="Equation.DSMT4" ShapeID="_x0000_i1053" DrawAspect="Content" ObjectID="_1455456280" r:id="rId73"/>
+        </w:object>
+      </w:r>
+    </w:p>
+    <w:p>
+      <w:pPr>
+        <w:pStyle w:val="NoSpacing"/>
+      </w:pPr>
+    </w:p>
+    <w:p>
+      <w:pPr>
+        <w:pStyle w:val="NoSpacing"/>
+      </w:pPr>
+      <w:r>
+        <w:rPr>
+          <w:b/>
+        </w:rPr>
         <w:t>Assumptions</w:t>
       </w:r>
       <w:r>
@@ -5752,9 +5778,127 @@
         <w:pStyle w:val="NoSpacing"/>
       </w:pPr>
       <w:r>
+        <w:t>Characteristics of Projects:</w:t>
+      </w:r>
+      <w:r>
+        <w:t xml:space="preserve"> projects can be one of</w:t>
+      </w:r>
+    </w:p>
+    <w:p>
+      <w:pPr>
+        <w:pStyle w:val="NoSpacing"/>
+        <w:numPr>
+          <w:ilvl w:val="0"/>
+          <w:numId w:val="10"/>
+        </w:numPr>
+      </w:pPr>
+      <w:r>
         <w:rPr>
           <w:b/>
         </w:rPr>
+        <w:t>Independent</w:t>
+      </w:r>
+      <w:r>
+        <w:t xml:space="preserve">: benefits of </w:t>
+      </w:r>
+      <w:r>
+        <w:t xml:space="preserve">choosing </w:t>
+      </w:r>
+      <w:r>
+        <w:t>one project doesn’t affect the other project</w:t>
+      </w:r>
+      <w:r>
+        <w:t>, so it is possible to choose multiple projects</w:t>
+      </w:r>
+    </w:p>
+    <w:p>
+      <w:pPr>
+        <w:pStyle w:val="NoSpacing"/>
+        <w:numPr>
+          <w:ilvl w:val="0"/>
+          <w:numId w:val="10"/>
+        </w:numPr>
+      </w:pPr>
+      <w:r>
+        <w:rPr>
+          <w:b/>
+        </w:rPr>
+        <w:t>Mutually Exclusive</w:t>
+      </w:r>
+      <w:r>
+        <w:t>: choosing one m</w:t>
+      </w:r>
+      <w:r>
+        <w:t>akes it impossible to</w:t>
+      </w:r>
+      <w:r>
+        <w:t xml:space="preserve"> pick the others</w:t>
+      </w:r>
+    </w:p>
+    <w:p>
+      <w:pPr>
+        <w:pStyle w:val="NoSpacing"/>
+        <w:numPr>
+          <w:ilvl w:val="0"/>
+          <w:numId w:val="10"/>
+        </w:numPr>
+      </w:pPr>
+      <w:r>
+        <w:rPr>
+          <w:b/>
+        </w:rPr>
+        <w:t>Related but not mutually exclusive</w:t>
+      </w:r>
+      <w:r>
+        <w:t xml:space="preserve">: </w:t>
+      </w:r>
+      <w:r>
+        <w:t>choosing one</w:t>
+      </w:r>
+      <w:r>
+        <w:t xml:space="preserve"> project </w:t>
+      </w:r>
+      <w:r>
+        <w:t>will affect the benefit of another, but it is possible to do both.</w:t>
+      </w:r>
+    </w:p>
+    <w:p>
+      <w:pPr>
+        <w:pStyle w:val="NoSpacing"/>
+        <w:numPr>
+          <w:ilvl w:val="1"/>
+          <w:numId w:val="10"/>
+        </w:numPr>
+      </w:pPr>
+      <w:r>
+        <w:t>For example, building 1 train station vs 2 means that the benefit of project 1 will be decreased by that of the benefit of project 2, since some of the number of people who would go to station 1 would go to station 2, instead. This doesn’t mean the railway company won’t have additional increase from building the 2</w:t>
+      </w:r>
+      <w:r>
+        <w:rPr>
+          <w:vertAlign w:val="superscript"/>
+        </w:rPr>
+        <w:t>nd</w:t>
+      </w:r>
+      <w:r>
+        <w:t xml:space="preserve"> station</w:t>
+      </w:r>
+    </w:p>
+    <w:p>
+      <w:pPr>
+        <w:pStyle w:val="NoSpacing"/>
+        <w:rPr>
+          <w:b/>
+        </w:rPr>
+      </w:pPr>
+    </w:p>
+    <w:p>
+      <w:pPr>
+        <w:pStyle w:val="NoSpacing"/>
+      </w:pPr>
+      <w:r>
+        <w:rPr>
+          <w:b/>
+        </w:rPr>
         <w:t>Fixed rate</w:t>
       </w:r>
       <w:r>
@@ -5791,52 +5935,361 @@
         <w:t>Minimum Acceptable Rate of Return</w:t>
       </w:r>
       <w:r>
-        <w:t xml:space="preserve"> (MARR): an interest rate that must be earned for a project for it to be worthwhile; would have to be larger for tech companies, since they can’t afford to stretch projects over longer </w:t>
-      </w:r>
-      <w:proofErr w:type="gramStart"/>
-      <w:r>
-        <w:t>periods</w:t>
-      </w:r>
-      <w:proofErr w:type="gramEnd"/>
-      <w:r>
-        <w:t xml:space="preserve"> of time</w:t>
-      </w:r>
-    </w:p>
-    <w:p>
-      <w:pPr>
-        <w:pStyle w:val="NoSpacing"/>
-      </w:pPr>
-    </w:p>
-    <w:p>
-      <w:pPr>
-        <w:pStyle w:val="NoSpacing"/>
-      </w:pPr>
-      <w:r>
-        <w:t>You want the thing with the greatest present worth (PW)</w:t>
-      </w:r>
-    </w:p>
-    <w:p>
-      <w:pPr>
-        <w:pStyle w:val="NoSpacing"/>
-      </w:pPr>
-    </w:p>
-    <w:p>
-      <w:pPr>
-        <w:pStyle w:val="NoSpacing"/>
-      </w:pPr>
-      <w:r>
-        <w:t>If you need to compare to figure out which is the best option, doing an annual worth will save time because you only have to calculate for one year.</w:t>
+        <w:t xml:space="preserve"> (MARR): an interest rate that must be earned for a project for it to be worthwhile</w:t>
+      </w:r>
+    </w:p>
+    <w:p>
+      <w:pPr>
+        <w:pStyle w:val="NoSpacing"/>
+        <w:numPr>
+          <w:ilvl w:val="0"/>
+          <w:numId w:val="11"/>
+        </w:numPr>
+      </w:pPr>
+      <w:r>
+        <w:t>would have to be larger for tech companies, since they can’t afford to stretch projects over longer periods of time</w:t>
+      </w:r>
+    </w:p>
+    <w:p>
+      <w:pPr>
+        <w:pStyle w:val="NoSpacing"/>
+        <w:numPr>
+          <w:ilvl w:val="0"/>
+          <w:numId w:val="11"/>
+        </w:numPr>
+      </w:pPr>
+      <w:r>
+        <w:t>if it is &lt; 0, you are losing money</w:t>
+      </w:r>
+    </w:p>
+    <w:p>
+      <w:pPr>
+        <w:pStyle w:val="NoSpacing"/>
+      </w:pPr>
+    </w:p>
+    <w:p>
+      <w:pPr>
+        <w:pStyle w:val="NoSpacing"/>
+      </w:pPr>
+      <w:r>
+        <w:t xml:space="preserve">Investing: </w:t>
+      </w:r>
+      <w:r>
+        <w:t>greatest</w:t>
+      </w:r>
+      <w:r>
+        <w:t xml:space="preserve"> present worth</w:t>
+      </w:r>
+      <w:r>
+        <w:t xml:space="preserve"> (PW)</w:t>
+      </w:r>
+    </w:p>
+    <w:p>
+      <w:pPr>
+        <w:pStyle w:val="NoSpacing"/>
+      </w:pPr>
+      <w:r>
+        <w:t>Minimum cost problems: least PW</w:t>
+      </w:r>
+    </w:p>
+    <w:p>
+      <w:pPr>
+        <w:pStyle w:val="NoSpacing"/>
+      </w:pPr>
+    </w:p>
+    <w:p>
+      <w:pPr>
+        <w:pStyle w:val="NoSpacing"/>
+      </w:pPr>
+      <w:r>
+        <w:t xml:space="preserve">If you need to compare to figure out which is the best option, doing an annual worth will save time because you only have </w:t>
+      </w:r>
+      <w:r>
+        <w:t>to calculate for one ye</w:t>
+      </w:r>
+      <w:r>
+        <w:t>ar.</w:t>
+      </w:r>
+    </w:p>
+    <w:p>
+      <w:pPr>
+        <w:pStyle w:val="NoSpacing"/>
+        <w:numPr>
+          <w:ilvl w:val="0"/>
+          <w:numId w:val="12"/>
+        </w:numPr>
+      </w:pPr>
+      <w:r>
+        <w:t>Imagine cash flow diagram as annuities</w:t>
+      </w:r>
+    </w:p>
+    <w:p>
+      <w:pPr>
+        <w:pStyle w:val="NoSpacing"/>
+        <w:numPr>
+          <w:ilvl w:val="0"/>
+          <w:numId w:val="12"/>
+        </w:numPr>
+      </w:pPr>
+      <w:r>
+        <w:t>Alternative with largest annuity is the best</w:t>
+      </w:r>
+    </w:p>
+    <w:p>
+      <w:pPr>
+        <w:pStyle w:val="Heading3"/>
+      </w:pPr>
+      <w:r>
+        <w:t>Unequal Lives</w:t>
+      </w:r>
+    </w:p>
+    <w:p>
+      <w:pPr>
+        <w:pStyle w:val="NoSpacing"/>
+      </w:pPr>
+      <w:r>
+        <w:t xml:space="preserve">When you have projects with different time periods, you need to consider </w:t>
+      </w:r>
+      <w:r>
+        <w:t xml:space="preserve">the </w:t>
+      </w:r>
+      <w:r>
+        <w:t>methods of comparing the projects</w:t>
+      </w:r>
+      <w:r>
+        <w:t>.</w:t>
+      </w:r>
+    </w:p>
+    <w:p>
+      <w:pPr>
+        <w:pStyle w:val="NoSpacing"/>
+        <w:numPr>
+          <w:ilvl w:val="0"/>
+          <w:numId w:val="13"/>
+        </w:numPr>
+      </w:pPr>
+      <w:r>
+        <w:t>Repeated Lives: L</w:t>
+      </w:r>
+      <w:r>
+        <w:t>owes</w:t>
+      </w:r>
+      <w:r>
+        <w:t>t Common Multiple of the service lives</w:t>
+      </w:r>
+    </w:p>
+    <w:p>
+      <w:pPr>
+        <w:pStyle w:val="NoSpacing"/>
+        <w:numPr>
+          <w:ilvl w:val="0"/>
+          <w:numId w:val="13"/>
+        </w:numPr>
+      </w:pPr>
+      <w:r>
+        <w:t>Adopted Study period: specific time period (some may not be active for part of the time, but overall they’re [hopefully] better)</w:t>
+      </w:r>
+      <w:r>
+        <w:t>, usually if projects cannot be repeated</w:t>
       </w:r>
     </w:p>
     <w:p>
       <w:pPr>
         <w:pStyle w:val="Heading1"/>
       </w:pPr>
-      <w:bookmarkStart w:id="29" w:name="_Toc381294273"/>
+      <w:bookmarkStart w:id="28" w:name="_Toc381294273"/>
       <w:r>
         <w:t>Week 8</w:t>
       </w:r>
+      <w:bookmarkEnd w:id="28"/>
+    </w:p>
+    <w:p>
+      <w:pPr>
+        <w:pStyle w:val="Heading2"/>
+      </w:pPr>
+      <w:r>
+        <w:t>IRR</w:t>
+      </w:r>
+    </w:p>
+    <w:p>
+      <w:pPr>
+        <w:pStyle w:val="NoSpacing"/>
+      </w:pPr>
+      <w:r>
+        <w:rPr>
+          <w:b/>
+        </w:rPr>
+        <w:t>NPV</w:t>
+      </w:r>
+      <w:r>
+        <w:t>:</w:t>
+      </w:r>
+      <w:r>
+        <w:t xml:space="preserve"> Net Present Value</w:t>
+      </w:r>
+    </w:p>
+    <w:p>
+      <w:pPr>
+        <w:pStyle w:val="NoSpacing"/>
+        <w:numPr>
+          <w:ilvl w:val="0"/>
+          <w:numId w:val="15"/>
+        </w:numPr>
+      </w:pPr>
+      <w:r>
+        <w:t>Bring all cash flows to the present and add them together</w:t>
+      </w:r>
+    </w:p>
+    <w:p>
+      <w:pPr>
+        <w:pStyle w:val="NoSpacing"/>
+        <w:numPr>
+          <w:ilvl w:val="0"/>
+          <w:numId w:val="15"/>
+        </w:numPr>
+      </w:pPr>
+      <w:r>
+        <w:t>Include the signs for each of the cash flows</w:t>
+      </w:r>
+    </w:p>
+    <w:p>
+      <w:pPr>
+        <w:pStyle w:val="NoSpacing"/>
+      </w:pPr>
+      <w:r>
+        <w:t>Idea:</w:t>
+      </w:r>
+      <w:r>
+        <w:rPr>
+          <w:position w:val="-42"/>
+        </w:rPr>
+        <w:object w:dxaOrig="4480" w:dyaOrig="840">
+          <v:shape id="_x0000_i1054" type="#_x0000_t75" style="width:224.25pt;height:42.15pt" o:ole="">
+            <v:imagedata r:id="rId74" o:title=""/>
+          </v:shape>
+          <o:OLEObject Type="Embed" ProgID="Equation.DSMT4" ShapeID="_x0000_i1054" DrawAspect="Content" ObjectID="_1455456281" r:id="rId75"/>
+        </w:object>
+      </w:r>
+      <w:bookmarkStart w:id="29" w:name="_GoBack"/>
       <w:bookmarkEnd w:id="29"/>
+    </w:p>
+    <w:p>
+      <w:pPr>
+        <w:pStyle w:val="NoSpacing"/>
+      </w:pPr>
+      <w:r>
+        <w:rPr>
+          <w:b/>
+        </w:rPr>
+        <w:t>Receipts</w:t>
+      </w:r>
+      <w:r>
+        <w:t xml:space="preserve"> [R]: outflows</w:t>
+      </w:r>
+    </w:p>
+    <w:p>
+      <w:pPr>
+        <w:pStyle w:val="NoSpacing"/>
+      </w:pPr>
+      <w:r>
+        <w:rPr>
+          <w:b/>
+        </w:rPr>
+        <w:t>Disbursements</w:t>
+      </w:r>
+      <w:r>
+        <w:t xml:space="preserve"> [D]: inflows</w:t>
+      </w:r>
+    </w:p>
+    <w:p>
+      <w:pPr>
+        <w:pStyle w:val="NoSpacing"/>
+      </w:pPr>
+    </w:p>
+    <w:p>
+      <w:pPr>
+        <w:pStyle w:val="NoSpacing"/>
+      </w:pPr>
+      <w:r>
+        <w:rPr>
+          <w:b/>
+        </w:rPr>
+        <w:t>IRR</w:t>
+      </w:r>
+      <w:r>
+        <w:t xml:space="preserve"> [</w:t>
+      </w:r>
+      <w:proofErr w:type="spellStart"/>
+      <w:r>
+        <w:t>i</w:t>
+      </w:r>
+      <w:proofErr w:type="spellEnd"/>
+      <w:r>
+        <w:t>*]</w:t>
+      </w:r>
+      <w:r>
+        <w:t xml:space="preserve">: </w:t>
+      </w:r>
+      <w:r>
+        <w:t>Internal Rate of Return</w:t>
+      </w:r>
+    </w:p>
+    <w:p>
+      <w:pPr>
+        <w:pStyle w:val="NoSpacing"/>
+        <w:numPr>
+          <w:ilvl w:val="0"/>
+          <w:numId w:val="14"/>
+        </w:numPr>
+      </w:pPr>
+      <w:r>
+        <w:t>interest rate when Net Present Value (NPV) = 0</w:t>
+      </w:r>
+    </w:p>
+    <w:p>
+      <w:pPr>
+        <w:pStyle w:val="NoSpacing"/>
+        <w:numPr>
+          <w:ilvl w:val="0"/>
+          <w:numId w:val="14"/>
+        </w:numPr>
+      </w:pPr>
+      <w:r>
+        <w:t>P</w:t>
+      </w:r>
+      <w:r>
+        <w:rPr>
+          <w:vertAlign w:val="subscript"/>
+        </w:rPr>
+        <w:t>in</w:t>
+      </w:r>
+      <w:r>
+        <w:t xml:space="preserve"> = P</w:t>
+      </w:r>
+      <w:r>
+        <w:rPr>
+          <w:vertAlign w:val="subscript"/>
+        </w:rPr>
+        <w:t>out</w:t>
+      </w:r>
+    </w:p>
+    <w:p>
+      <w:pPr>
+        <w:pStyle w:val="NoSpacing"/>
+      </w:pPr>
+    </w:p>
+    <w:p>
+      <w:pPr>
+        <w:pStyle w:val="NoSpacing"/>
+      </w:pPr>
+      <w:r>
+        <w:t>Reject if IRR &lt; MARR</w:t>
+      </w:r>
+    </w:p>
+    <w:p>
+      <w:pPr>
+        <w:pStyle w:val="NoSpacing"/>
+      </w:pPr>
     </w:p>
     <w:p>
       <w:pPr>
@@ -5863,7 +6316,7 @@
                     <pic:cNvPicPr/>
                   </pic:nvPicPr>
                   <pic:blipFill>
-                    <a:blip r:embed="rId72"/>
+                    <a:blip r:embed="rId76"/>
                     <a:stretch>
                       <a:fillRect/>
                     </a:stretch>
@@ -5885,7 +6338,7 @@
       </w:r>
     </w:p>
     <w:sectPr>
-      <w:footerReference w:type="default" r:id="rId73"/>
+      <w:footerReference w:type="default" r:id="rId77"/>
       <w:pgSz w:w="12240" w:h="15840"/>
       <w:pgMar w:top="1440" w:right="1440" w:bottom="1440" w:left="1440" w:header="708" w:footer="708" w:gutter="0"/>
       <w:cols w:space="708"/>
@@ -6092,7 +6545,7 @@
         <v:path o:extrusionok="f" gradientshapeok="t" o:connecttype="rect"/>
         <o:lock v:ext="edit" aspectratio="t"/>
       </v:shapetype>
-      <v:shape id="_x0000_i1029" type="#_x0000_t75" style="width:2.9pt;height:2.9pt;visibility:visible;mso-wrap-style:square" o:bullet="t">
+      <v:shape id="_x0000_i1055" type="#_x0000_t75" style="width:3.1pt;height:3.1pt;visibility:visible;mso-wrap-style:square" o:bullet="t">
         <v:imagedata r:id="rId1" o:title=""/>
       </v:shape>
     </w:pict>
@@ -6437,6 +6890,345 @@
     </w:lvl>
   </w:abstractNum>
   <w:abstractNum w:abstractNumId="3">
+    <w:nsid w:val="34B24802"/>
+    <w:multiLevelType w:val="hybridMultilevel"/>
+    <w:tmpl w:val="6CCEB022"/>
+    <w:lvl w:ilvl="0" w:tplc="10090001">
+      <w:start w:val="1"/>
+      <w:numFmt w:val="bullet"/>
+      <w:lvlText w:val=""/>
+      <w:lvlJc w:val="left"/>
+      <w:pPr>
+        <w:ind w:left="720" w:hanging="360"/>
+      </w:pPr>
+      <w:rPr>
+        <w:rFonts w:ascii="Symbol" w:hAnsi="Symbol" w:hint="default"/>
+      </w:rPr>
+    </w:lvl>
+    <w:lvl w:ilvl="1" w:tplc="10090003" w:tentative="1">
+      <w:start w:val="1"/>
+      <w:numFmt w:val="bullet"/>
+      <w:lvlText w:val="o"/>
+      <w:lvlJc w:val="left"/>
+      <w:pPr>
+        <w:ind w:left="1440" w:hanging="360"/>
+      </w:pPr>
+      <w:rPr>
+        <w:rFonts w:ascii="Courier New" w:hAnsi="Courier New" w:cs="Courier New" w:hint="default"/>
+      </w:rPr>
+    </w:lvl>
+    <w:lvl w:ilvl="2" w:tplc="10090005" w:tentative="1">
+      <w:start w:val="1"/>
+      <w:numFmt w:val="bullet"/>
+      <w:lvlText w:val=""/>
+      <w:lvlJc w:val="left"/>
+      <w:pPr>
+        <w:ind w:left="2160" w:hanging="360"/>
+      </w:pPr>
+      <w:rPr>
+        <w:rFonts w:ascii="Wingdings" w:hAnsi="Wingdings" w:hint="default"/>
+      </w:rPr>
+    </w:lvl>
+    <w:lvl w:ilvl="3" w:tplc="10090001" w:tentative="1">
+      <w:start w:val="1"/>
+      <w:numFmt w:val="bullet"/>
+      <w:lvlText w:val=""/>
+      <w:lvlJc w:val="left"/>
+      <w:pPr>
+        <w:ind w:left="2880" w:hanging="360"/>
+      </w:pPr>
+      <w:rPr>
+        <w:rFonts w:ascii="Symbol" w:hAnsi="Symbol" w:hint="default"/>
+      </w:rPr>
+    </w:lvl>
+    <w:lvl w:ilvl="4" w:tplc="10090003" w:tentative="1">
+      <w:start w:val="1"/>
+      <w:numFmt w:val="bullet"/>
+      <w:lvlText w:val="o"/>
+      <w:lvlJc w:val="left"/>
+      <w:pPr>
+        <w:ind w:left="3600" w:hanging="360"/>
+      </w:pPr>
+      <w:rPr>
+        <w:rFonts w:ascii="Courier New" w:hAnsi="Courier New" w:cs="Courier New" w:hint="default"/>
+      </w:rPr>
+    </w:lvl>
+    <w:lvl w:ilvl="5" w:tplc="10090005" w:tentative="1">
+      <w:start w:val="1"/>
+      <w:numFmt w:val="bullet"/>
+      <w:lvlText w:val=""/>
+      <w:lvlJc w:val="left"/>
+      <w:pPr>
+        <w:ind w:left="4320" w:hanging="360"/>
+      </w:pPr>
+      <w:rPr>
+        <w:rFonts w:ascii="Wingdings" w:hAnsi="Wingdings" w:hint="default"/>
+      </w:rPr>
+    </w:lvl>
+    <w:lvl w:ilvl="6" w:tplc="10090001" w:tentative="1">
+      <w:start w:val="1"/>
+      <w:numFmt w:val="bullet"/>
+      <w:lvlText w:val=""/>
+      <w:lvlJc w:val="left"/>
+      <w:pPr>
+        <w:ind w:left="5040" w:hanging="360"/>
+      </w:pPr>
+      <w:rPr>
+        <w:rFonts w:ascii="Symbol" w:hAnsi="Symbol" w:hint="default"/>
+      </w:rPr>
+    </w:lvl>
+    <w:lvl w:ilvl="7" w:tplc="10090003" w:tentative="1">
+      <w:start w:val="1"/>
+      <w:numFmt w:val="bullet"/>
+      <w:lvlText w:val="o"/>
+      <w:lvlJc w:val="left"/>
+      <w:pPr>
+        <w:ind w:left="5760" w:hanging="360"/>
+      </w:pPr>
+      <w:rPr>
+        <w:rFonts w:ascii="Courier New" w:hAnsi="Courier New" w:cs="Courier New" w:hint="default"/>
+      </w:rPr>
+    </w:lvl>
+    <w:lvl w:ilvl="8" w:tplc="10090005" w:tentative="1">
+      <w:start w:val="1"/>
+      <w:numFmt w:val="bullet"/>
+      <w:lvlText w:val=""/>
+      <w:lvlJc w:val="left"/>
+      <w:pPr>
+        <w:ind w:left="6480" w:hanging="360"/>
+      </w:pPr>
+      <w:rPr>
+        <w:rFonts w:ascii="Wingdings" w:hAnsi="Wingdings" w:hint="default"/>
+      </w:rPr>
+    </w:lvl>
+  </w:abstractNum>
+  <w:abstractNum w:abstractNumId="4">
+    <w:nsid w:val="44F81FBA"/>
+    <w:multiLevelType w:val="hybridMultilevel"/>
+    <w:tmpl w:val="B3A65BCA"/>
+    <w:lvl w:ilvl="0" w:tplc="10090001">
+      <w:start w:val="1"/>
+      <w:numFmt w:val="bullet"/>
+      <w:lvlText w:val=""/>
+      <w:lvlJc w:val="left"/>
+      <w:pPr>
+        <w:ind w:left="720" w:hanging="360"/>
+      </w:pPr>
+      <w:rPr>
+        <w:rFonts w:ascii="Symbol" w:hAnsi="Symbol" w:hint="default"/>
+      </w:rPr>
+    </w:lvl>
+    <w:lvl w:ilvl="1" w:tplc="10090003" w:tentative="1">
+      <w:start w:val="1"/>
+      <w:numFmt w:val="bullet"/>
+      <w:lvlText w:val="o"/>
+      <w:lvlJc w:val="left"/>
+      <w:pPr>
+        <w:ind w:left="1440" w:hanging="360"/>
+      </w:pPr>
+      <w:rPr>
+        <w:rFonts w:ascii="Courier New" w:hAnsi="Courier New" w:cs="Courier New" w:hint="default"/>
+      </w:rPr>
+    </w:lvl>
+    <w:lvl w:ilvl="2" w:tplc="10090005" w:tentative="1">
+      <w:start w:val="1"/>
+      <w:numFmt w:val="bullet"/>
+      <w:lvlText w:val=""/>
+      <w:lvlJc w:val="left"/>
+      <w:pPr>
+        <w:ind w:left="2160" w:hanging="360"/>
+      </w:pPr>
+      <w:rPr>
+        <w:rFonts w:ascii="Wingdings" w:hAnsi="Wingdings" w:hint="default"/>
+      </w:rPr>
+    </w:lvl>
+    <w:lvl w:ilvl="3" w:tplc="10090001" w:tentative="1">
+      <w:start w:val="1"/>
+      <w:numFmt w:val="bullet"/>
+      <w:lvlText w:val=""/>
+      <w:lvlJc w:val="left"/>
+      <w:pPr>
+        <w:ind w:left="2880" w:hanging="360"/>
+      </w:pPr>
+      <w:rPr>
+        <w:rFonts w:ascii="Symbol" w:hAnsi="Symbol" w:hint="default"/>
+      </w:rPr>
+    </w:lvl>
+    <w:lvl w:ilvl="4" w:tplc="10090003" w:tentative="1">
+      <w:start w:val="1"/>
+      <w:numFmt w:val="bullet"/>
+      <w:lvlText w:val="o"/>
+      <w:lvlJc w:val="left"/>
+      <w:pPr>
+        <w:ind w:left="3600" w:hanging="360"/>
+      </w:pPr>
+      <w:rPr>
+        <w:rFonts w:ascii="Courier New" w:hAnsi="Courier New" w:cs="Courier New" w:hint="default"/>
+      </w:rPr>
+    </w:lvl>
+    <w:lvl w:ilvl="5" w:tplc="10090005" w:tentative="1">
+      <w:start w:val="1"/>
+      <w:numFmt w:val="bullet"/>
+      <w:lvlText w:val=""/>
+      <w:lvlJc w:val="left"/>
+      <w:pPr>
+        <w:ind w:left="4320" w:hanging="360"/>
+      </w:pPr>
+      <w:rPr>
+        <w:rFonts w:ascii="Wingdings" w:hAnsi="Wingdings" w:hint="default"/>
+      </w:rPr>
+    </w:lvl>
+    <w:lvl w:ilvl="6" w:tplc="10090001" w:tentative="1">
+      <w:start w:val="1"/>
+      <w:numFmt w:val="bullet"/>
+      <w:lvlText w:val=""/>
+      <w:lvlJc w:val="left"/>
+      <w:pPr>
+        <w:ind w:left="5040" w:hanging="360"/>
+      </w:pPr>
+      <w:rPr>
+        <w:rFonts w:ascii="Symbol" w:hAnsi="Symbol" w:hint="default"/>
+      </w:rPr>
+    </w:lvl>
+    <w:lvl w:ilvl="7" w:tplc="10090003" w:tentative="1">
+      <w:start w:val="1"/>
+      <w:numFmt w:val="bullet"/>
+      <w:lvlText w:val="o"/>
+      <w:lvlJc w:val="left"/>
+      <w:pPr>
+        <w:ind w:left="5760" w:hanging="360"/>
+      </w:pPr>
+      <w:rPr>
+        <w:rFonts w:ascii="Courier New" w:hAnsi="Courier New" w:cs="Courier New" w:hint="default"/>
+      </w:rPr>
+    </w:lvl>
+    <w:lvl w:ilvl="8" w:tplc="10090005" w:tentative="1">
+      <w:start w:val="1"/>
+      <w:numFmt w:val="bullet"/>
+      <w:lvlText w:val=""/>
+      <w:lvlJc w:val="left"/>
+      <w:pPr>
+        <w:ind w:left="6480" w:hanging="360"/>
+      </w:pPr>
+      <w:rPr>
+        <w:rFonts w:ascii="Wingdings" w:hAnsi="Wingdings" w:hint="default"/>
+      </w:rPr>
+    </w:lvl>
+  </w:abstractNum>
+  <w:abstractNum w:abstractNumId="5">
+    <w:nsid w:val="523459A6"/>
+    <w:multiLevelType w:val="hybridMultilevel"/>
+    <w:tmpl w:val="1BEC93DE"/>
+    <w:lvl w:ilvl="0" w:tplc="10090001">
+      <w:start w:val="1"/>
+      <w:numFmt w:val="bullet"/>
+      <w:lvlText w:val=""/>
+      <w:lvlJc w:val="left"/>
+      <w:pPr>
+        <w:ind w:left="720" w:hanging="360"/>
+      </w:pPr>
+      <w:rPr>
+        <w:rFonts w:ascii="Symbol" w:hAnsi="Symbol" w:hint="default"/>
+      </w:rPr>
+    </w:lvl>
+    <w:lvl w:ilvl="1" w:tplc="10090003" w:tentative="1">
+      <w:start w:val="1"/>
+      <w:numFmt w:val="bullet"/>
+      <w:lvlText w:val="o"/>
+      <w:lvlJc w:val="left"/>
+      <w:pPr>
+        <w:ind w:left="1440" w:hanging="360"/>
+      </w:pPr>
+      <w:rPr>
+        <w:rFonts w:ascii="Courier New" w:hAnsi="Courier New" w:cs="Courier New" w:hint="default"/>
+      </w:rPr>
+    </w:lvl>
+    <w:lvl w:ilvl="2" w:tplc="10090005" w:tentative="1">
+      <w:start w:val="1"/>
+      <w:numFmt w:val="bullet"/>
+      <w:lvlText w:val=""/>
+      <w:lvlJc w:val="left"/>
+      <w:pPr>
+        <w:ind w:left="2160" w:hanging="360"/>
+      </w:pPr>
+      <w:rPr>
+        <w:rFonts w:ascii="Wingdings" w:hAnsi="Wingdings" w:hint="default"/>
+      </w:rPr>
+    </w:lvl>
+    <w:lvl w:ilvl="3" w:tplc="10090001" w:tentative="1">
+      <w:start w:val="1"/>
+      <w:numFmt w:val="bullet"/>
+      <w:lvlText w:val=""/>
+      <w:lvlJc w:val="left"/>
+      <w:pPr>
+        <w:ind w:left="2880" w:hanging="360"/>
+      </w:pPr>
+      <w:rPr>
+        <w:rFonts w:ascii="Symbol" w:hAnsi="Symbol" w:hint="default"/>
+      </w:rPr>
+    </w:lvl>
+    <w:lvl w:ilvl="4" w:tplc="10090003" w:tentative="1">
+      <w:start w:val="1"/>
+      <w:numFmt w:val="bullet"/>
+      <w:lvlText w:val="o"/>
+      <w:lvlJc w:val="left"/>
+      <w:pPr>
+        <w:ind w:left="3600" w:hanging="360"/>
+      </w:pPr>
+      <w:rPr>
+        <w:rFonts w:ascii="Courier New" w:hAnsi="Courier New" w:cs="Courier New" w:hint="default"/>
+      </w:rPr>
+    </w:lvl>
+    <w:lvl w:ilvl="5" w:tplc="10090005" w:tentative="1">
+      <w:start w:val="1"/>
+      <w:numFmt w:val="bullet"/>
+      <w:lvlText w:val=""/>
+      <w:lvlJc w:val="left"/>
+      <w:pPr>
+        <w:ind w:left="4320" w:hanging="360"/>
+      </w:pPr>
+      <w:rPr>
+        <w:rFonts w:ascii="Wingdings" w:hAnsi="Wingdings" w:hint="default"/>
+      </w:rPr>
+    </w:lvl>
+    <w:lvl w:ilvl="6" w:tplc="10090001" w:tentative="1">
+      <w:start w:val="1"/>
+      <w:numFmt w:val="bullet"/>
+      <w:lvlText w:val=""/>
+      <w:lvlJc w:val="left"/>
+      <w:pPr>
+        <w:ind w:left="5040" w:hanging="360"/>
+      </w:pPr>
+      <w:rPr>
+        <w:rFonts w:ascii="Symbol" w:hAnsi="Symbol" w:hint="default"/>
+      </w:rPr>
+    </w:lvl>
+    <w:lvl w:ilvl="7" w:tplc="10090003" w:tentative="1">
+      <w:start w:val="1"/>
+      <w:numFmt w:val="bullet"/>
+      <w:lvlText w:val="o"/>
+      <w:lvlJc w:val="left"/>
+      <w:pPr>
+        <w:ind w:left="5760" w:hanging="360"/>
+      </w:pPr>
+      <w:rPr>
+        <w:rFonts w:ascii="Courier New" w:hAnsi="Courier New" w:cs="Courier New" w:hint="default"/>
+      </w:rPr>
+    </w:lvl>
+    <w:lvl w:ilvl="8" w:tplc="10090005" w:tentative="1">
+      <w:start w:val="1"/>
+      <w:numFmt w:val="bullet"/>
+      <w:lvlText w:val=""/>
+      <w:lvlJc w:val="left"/>
+      <w:pPr>
+        <w:ind w:left="6480" w:hanging="360"/>
+      </w:pPr>
+      <w:rPr>
+        <w:rFonts w:ascii="Wingdings" w:hAnsi="Wingdings" w:hint="default"/>
+      </w:rPr>
+    </w:lvl>
+  </w:abstractNum>
+  <w:abstractNum w:abstractNumId="6">
     <w:nsid w:val="5A5131E0"/>
     <w:multiLevelType w:val="hybridMultilevel"/>
     <w:tmpl w:val="3646A67E"/>
@@ -6549,7 +7341,93 @@
       </w:rPr>
     </w:lvl>
   </w:abstractNum>
-  <w:abstractNum w:abstractNumId="4">
+  <w:abstractNum w:abstractNumId="7">
+    <w:nsid w:val="5B0A58C7"/>
+    <w:multiLevelType w:val="hybridMultilevel"/>
+    <w:tmpl w:val="40C2C0C0"/>
+    <w:lvl w:ilvl="0" w:tplc="1009000F">
+      <w:start w:val="1"/>
+      <w:numFmt w:val="decimal"/>
+      <w:lvlText w:val="%1."/>
+      <w:lvlJc w:val="left"/>
+      <w:pPr>
+        <w:ind w:left="720" w:hanging="360"/>
+      </w:pPr>
+    </w:lvl>
+    <w:lvl w:ilvl="1" w:tplc="10090019" w:tentative="1">
+      <w:start w:val="1"/>
+      <w:numFmt w:val="lowerLetter"/>
+      <w:lvlText w:val="%2."/>
+      <w:lvlJc w:val="left"/>
+      <w:pPr>
+        <w:ind w:left="1440" w:hanging="360"/>
+      </w:pPr>
+    </w:lvl>
+    <w:lvl w:ilvl="2" w:tplc="1009001B" w:tentative="1">
+      <w:start w:val="1"/>
+      <w:numFmt w:val="lowerRoman"/>
+      <w:lvlText w:val="%3."/>
+      <w:lvlJc w:val="right"/>
+      <w:pPr>
+        <w:ind w:left="2160" w:hanging="180"/>
+      </w:pPr>
+    </w:lvl>
+    <w:lvl w:ilvl="3" w:tplc="1009000F" w:tentative="1">
+      <w:start w:val="1"/>
+      <w:numFmt w:val="decimal"/>
+      <w:lvlText w:val="%4."/>
+      <w:lvlJc w:val="left"/>
+      <w:pPr>
+        <w:ind w:left="2880" w:hanging="360"/>
+      </w:pPr>
+    </w:lvl>
+    <w:lvl w:ilvl="4" w:tplc="10090019" w:tentative="1">
+      <w:start w:val="1"/>
+      <w:numFmt w:val="lowerLetter"/>
+      <w:lvlText w:val="%5."/>
+      <w:lvlJc w:val="left"/>
+      <w:pPr>
+        <w:ind w:left="3600" w:hanging="360"/>
+      </w:pPr>
+    </w:lvl>
+    <w:lvl w:ilvl="5" w:tplc="1009001B" w:tentative="1">
+      <w:start w:val="1"/>
+      <w:numFmt w:val="lowerRoman"/>
+      <w:lvlText w:val="%6."/>
+      <w:lvlJc w:val="right"/>
+      <w:pPr>
+        <w:ind w:left="4320" w:hanging="180"/>
+      </w:pPr>
+    </w:lvl>
+    <w:lvl w:ilvl="6" w:tplc="1009000F" w:tentative="1">
+      <w:start w:val="1"/>
+      <w:numFmt w:val="decimal"/>
+      <w:lvlText w:val="%7."/>
+      <w:lvlJc w:val="left"/>
+      <w:pPr>
+        <w:ind w:left="5040" w:hanging="360"/>
+      </w:pPr>
+    </w:lvl>
+    <w:lvl w:ilvl="7" w:tplc="10090019" w:tentative="1">
+      <w:start w:val="1"/>
+      <w:numFmt w:val="lowerLetter"/>
+      <w:lvlText w:val="%8."/>
+      <w:lvlJc w:val="left"/>
+      <w:pPr>
+        <w:ind w:left="5760" w:hanging="360"/>
+      </w:pPr>
+    </w:lvl>
+    <w:lvl w:ilvl="8" w:tplc="1009001B" w:tentative="1">
+      <w:start w:val="1"/>
+      <w:numFmt w:val="lowerRoman"/>
+      <w:lvlText w:val="%9."/>
+      <w:lvlJc w:val="right"/>
+      <w:pPr>
+        <w:ind w:left="6480" w:hanging="180"/>
+      </w:pPr>
+    </w:lvl>
+  </w:abstractNum>
+  <w:abstractNum w:abstractNumId="8">
     <w:nsid w:val="5DB40679"/>
     <w:multiLevelType w:val="hybridMultilevel"/>
     <w:tmpl w:val="247E3E7E"/>
@@ -6662,7 +7540,7 @@
       </w:rPr>
     </w:lvl>
   </w:abstractNum>
-  <w:abstractNum w:abstractNumId="5">
+  <w:abstractNum w:abstractNumId="9">
     <w:nsid w:val="5E070E1C"/>
     <w:multiLevelType w:val="hybridMultilevel"/>
     <w:tmpl w:val="DE7856F2"/>
@@ -6748,7 +7626,7 @@
       </w:pPr>
     </w:lvl>
   </w:abstractNum>
-  <w:abstractNum w:abstractNumId="6">
+  <w:abstractNum w:abstractNumId="10">
     <w:nsid w:val="60E03B99"/>
     <w:multiLevelType w:val="hybridMultilevel"/>
     <w:tmpl w:val="5764FF5E"/>
@@ -6834,7 +7712,7 @@
       </w:pPr>
     </w:lvl>
   </w:abstractNum>
-  <w:abstractNum w:abstractNumId="7">
+  <w:abstractNum w:abstractNumId="11">
     <w:nsid w:val="654F49B4"/>
     <w:multiLevelType w:val="hybridMultilevel"/>
     <w:tmpl w:val="64D244AE"/>
@@ -6947,7 +7825,120 @@
       </w:rPr>
     </w:lvl>
   </w:abstractNum>
-  <w:abstractNum w:abstractNumId="8">
+  <w:abstractNum w:abstractNumId="12">
+    <w:nsid w:val="65EE1714"/>
+    <w:multiLevelType w:val="hybridMultilevel"/>
+    <w:tmpl w:val="FF0C1AE2"/>
+    <w:lvl w:ilvl="0" w:tplc="10090001">
+      <w:start w:val="1"/>
+      <w:numFmt w:val="bullet"/>
+      <w:lvlText w:val=""/>
+      <w:lvlJc w:val="left"/>
+      <w:pPr>
+        <w:ind w:left="720" w:hanging="360"/>
+      </w:pPr>
+      <w:rPr>
+        <w:rFonts w:ascii="Symbol" w:hAnsi="Symbol" w:hint="default"/>
+      </w:rPr>
+    </w:lvl>
+    <w:lvl w:ilvl="1" w:tplc="10090003" w:tentative="1">
+      <w:start w:val="1"/>
+      <w:numFmt w:val="bullet"/>
+      <w:lvlText w:val="o"/>
+      <w:lvlJc w:val="left"/>
+      <w:pPr>
+        <w:ind w:left="1440" w:hanging="360"/>
+      </w:pPr>
+      <w:rPr>
+        <w:rFonts w:ascii="Courier New" w:hAnsi="Courier New" w:cs="Courier New" w:hint="default"/>
+      </w:rPr>
+    </w:lvl>
+    <w:lvl w:ilvl="2" w:tplc="10090005" w:tentative="1">
+      <w:start w:val="1"/>
+      <w:numFmt w:val="bullet"/>
+      <w:lvlText w:val=""/>
+      <w:lvlJc w:val="left"/>
+      <w:pPr>
+        <w:ind w:left="2160" w:hanging="360"/>
+      </w:pPr>
+      <w:rPr>
+        <w:rFonts w:ascii="Wingdings" w:hAnsi="Wingdings" w:hint="default"/>
+      </w:rPr>
+    </w:lvl>
+    <w:lvl w:ilvl="3" w:tplc="10090001" w:tentative="1">
+      <w:start w:val="1"/>
+      <w:numFmt w:val="bullet"/>
+      <w:lvlText w:val=""/>
+      <w:lvlJc w:val="left"/>
+      <w:pPr>
+        <w:ind w:left="2880" w:hanging="360"/>
+      </w:pPr>
+      <w:rPr>
+        <w:rFonts w:ascii="Symbol" w:hAnsi="Symbol" w:hint="default"/>
+      </w:rPr>
+    </w:lvl>
+    <w:lvl w:ilvl="4" w:tplc="10090003" w:tentative="1">
+      <w:start w:val="1"/>
+      <w:numFmt w:val="bullet"/>
+      <w:lvlText w:val="o"/>
+      <w:lvlJc w:val="left"/>
+      <w:pPr>
+        <w:ind w:left="3600" w:hanging="360"/>
+      </w:pPr>
+      <w:rPr>
+        <w:rFonts w:ascii="Courier New" w:hAnsi="Courier New" w:cs="Courier New" w:hint="default"/>
+      </w:rPr>
+    </w:lvl>
+    <w:lvl w:ilvl="5" w:tplc="10090005" w:tentative="1">
+      <w:start w:val="1"/>
+      <w:numFmt w:val="bullet"/>
+      <w:lvlText w:val=""/>
+      <w:lvlJc w:val="left"/>
+      <w:pPr>
+        <w:ind w:left="4320" w:hanging="360"/>
+      </w:pPr>
+      <w:rPr>
+        <w:rFonts w:ascii="Wingdings" w:hAnsi="Wingdings" w:hint="default"/>
+      </w:rPr>
+    </w:lvl>
+    <w:lvl w:ilvl="6" w:tplc="10090001" w:tentative="1">
+      <w:start w:val="1"/>
+      <w:numFmt w:val="bullet"/>
+      <w:lvlText w:val=""/>
+      <w:lvlJc w:val="left"/>
+      <w:pPr>
+        <w:ind w:left="5040" w:hanging="360"/>
+      </w:pPr>
+      <w:rPr>
+        <w:rFonts w:ascii="Symbol" w:hAnsi="Symbol" w:hint="default"/>
+      </w:rPr>
+    </w:lvl>
+    <w:lvl w:ilvl="7" w:tplc="10090003" w:tentative="1">
+      <w:start w:val="1"/>
+      <w:numFmt w:val="bullet"/>
+      <w:lvlText w:val="o"/>
+      <w:lvlJc w:val="left"/>
+      <w:pPr>
+        <w:ind w:left="5760" w:hanging="360"/>
+      </w:pPr>
+      <w:rPr>
+        <w:rFonts w:ascii="Courier New" w:hAnsi="Courier New" w:cs="Courier New" w:hint="default"/>
+      </w:rPr>
+    </w:lvl>
+    <w:lvl w:ilvl="8" w:tplc="10090005" w:tentative="1">
+      <w:start w:val="1"/>
+      <w:numFmt w:val="bullet"/>
+      <w:lvlText w:val=""/>
+      <w:lvlJc w:val="left"/>
+      <w:pPr>
+        <w:ind w:left="6480" w:hanging="360"/>
+      </w:pPr>
+      <w:rPr>
+        <w:rFonts w:ascii="Wingdings" w:hAnsi="Wingdings" w:hint="default"/>
+      </w:rPr>
+    </w:lvl>
+  </w:abstractNum>
+  <w:abstractNum w:abstractNumId="13">
     <w:nsid w:val="72AB607A"/>
     <w:multiLevelType w:val="hybridMultilevel"/>
     <w:tmpl w:val="DD5A6D3A"/>
@@ -7060,20 +8051,133 @@
       </w:rPr>
     </w:lvl>
   </w:abstractNum>
+  <w:abstractNum w:abstractNumId="14">
+    <w:nsid w:val="7E850C2F"/>
+    <w:multiLevelType w:val="hybridMultilevel"/>
+    <w:tmpl w:val="572CBD92"/>
+    <w:lvl w:ilvl="0" w:tplc="10090001">
+      <w:start w:val="1"/>
+      <w:numFmt w:val="bullet"/>
+      <w:lvlText w:val=""/>
+      <w:lvlJc w:val="left"/>
+      <w:pPr>
+        <w:ind w:left="720" w:hanging="360"/>
+      </w:pPr>
+      <w:rPr>
+        <w:rFonts w:ascii="Symbol" w:hAnsi="Symbol" w:hint="default"/>
+      </w:rPr>
+    </w:lvl>
+    <w:lvl w:ilvl="1" w:tplc="10090003">
+      <w:start w:val="1"/>
+      <w:numFmt w:val="bullet"/>
+      <w:lvlText w:val="o"/>
+      <w:lvlJc w:val="left"/>
+      <w:pPr>
+        <w:ind w:left="1440" w:hanging="360"/>
+      </w:pPr>
+      <w:rPr>
+        <w:rFonts w:ascii="Courier New" w:hAnsi="Courier New" w:cs="Courier New" w:hint="default"/>
+      </w:rPr>
+    </w:lvl>
+    <w:lvl w:ilvl="2" w:tplc="10090005" w:tentative="1">
+      <w:start w:val="1"/>
+      <w:numFmt w:val="bullet"/>
+      <w:lvlText w:val=""/>
+      <w:lvlJc w:val="left"/>
+      <w:pPr>
+        <w:ind w:left="2160" w:hanging="360"/>
+      </w:pPr>
+      <w:rPr>
+        <w:rFonts w:ascii="Wingdings" w:hAnsi="Wingdings" w:hint="default"/>
+      </w:rPr>
+    </w:lvl>
+    <w:lvl w:ilvl="3" w:tplc="10090001" w:tentative="1">
+      <w:start w:val="1"/>
+      <w:numFmt w:val="bullet"/>
+      <w:lvlText w:val=""/>
+      <w:lvlJc w:val="left"/>
+      <w:pPr>
+        <w:ind w:left="2880" w:hanging="360"/>
+      </w:pPr>
+      <w:rPr>
+        <w:rFonts w:ascii="Symbol" w:hAnsi="Symbol" w:hint="default"/>
+      </w:rPr>
+    </w:lvl>
+    <w:lvl w:ilvl="4" w:tplc="10090003" w:tentative="1">
+      <w:start w:val="1"/>
+      <w:numFmt w:val="bullet"/>
+      <w:lvlText w:val="o"/>
+      <w:lvlJc w:val="left"/>
+      <w:pPr>
+        <w:ind w:left="3600" w:hanging="360"/>
+      </w:pPr>
+      <w:rPr>
+        <w:rFonts w:ascii="Courier New" w:hAnsi="Courier New" w:cs="Courier New" w:hint="default"/>
+      </w:rPr>
+    </w:lvl>
+    <w:lvl w:ilvl="5" w:tplc="10090005" w:tentative="1">
+      <w:start w:val="1"/>
+      <w:numFmt w:val="bullet"/>
+      <w:lvlText w:val=""/>
+      <w:lvlJc w:val="left"/>
+      <w:pPr>
+        <w:ind w:left="4320" w:hanging="360"/>
+      </w:pPr>
+      <w:rPr>
+        <w:rFonts w:ascii="Wingdings" w:hAnsi="Wingdings" w:hint="default"/>
+      </w:rPr>
+    </w:lvl>
+    <w:lvl w:ilvl="6" w:tplc="10090001" w:tentative="1">
+      <w:start w:val="1"/>
+      <w:numFmt w:val="bullet"/>
+      <w:lvlText w:val=""/>
+      <w:lvlJc w:val="left"/>
+      <w:pPr>
+        <w:ind w:left="5040" w:hanging="360"/>
+      </w:pPr>
+      <w:rPr>
+        <w:rFonts w:ascii="Symbol" w:hAnsi="Symbol" w:hint="default"/>
+      </w:rPr>
+    </w:lvl>
+    <w:lvl w:ilvl="7" w:tplc="10090003" w:tentative="1">
+      <w:start w:val="1"/>
+      <w:numFmt w:val="bullet"/>
+      <w:lvlText w:val="o"/>
+      <w:lvlJc w:val="left"/>
+      <w:pPr>
+        <w:ind w:left="5760" w:hanging="360"/>
+      </w:pPr>
+      <w:rPr>
+        <w:rFonts w:ascii="Courier New" w:hAnsi="Courier New" w:cs="Courier New" w:hint="default"/>
+      </w:rPr>
+    </w:lvl>
+    <w:lvl w:ilvl="8" w:tplc="10090005" w:tentative="1">
+      <w:start w:val="1"/>
+      <w:numFmt w:val="bullet"/>
+      <w:lvlText w:val=""/>
+      <w:lvlJc w:val="left"/>
+      <w:pPr>
+        <w:ind w:left="6480" w:hanging="360"/>
+      </w:pPr>
+      <w:rPr>
+        <w:rFonts w:ascii="Wingdings" w:hAnsi="Wingdings" w:hint="default"/>
+      </w:rPr>
+    </w:lvl>
+  </w:abstractNum>
   <w:num w:numId="1">
+    <w:abstractNumId w:val="13"/>
+  </w:num>
+  <w:num w:numId="2">
+    <w:abstractNumId w:val="10"/>
+  </w:num>
+  <w:num w:numId="3">
     <w:abstractNumId w:val="8"/>
   </w:num>
-  <w:num w:numId="2">
+  <w:num w:numId="4">
     <w:abstractNumId w:val="6"/>
   </w:num>
-  <w:num w:numId="3">
-    <w:abstractNumId w:val="4"/>
-  </w:num>
-  <w:num w:numId="4">
-    <w:abstractNumId w:val="3"/>
-  </w:num>
   <w:num w:numId="5">
-    <w:abstractNumId w:val="5"/>
+    <w:abstractNumId w:val="9"/>
   </w:num>
   <w:num w:numId="6">
     <w:abstractNumId w:val="1"/>
@@ -7082,10 +8186,28 @@
     <w:abstractNumId w:val="2"/>
   </w:num>
   <w:num w:numId="8">
-    <w:abstractNumId w:val="7"/>
+    <w:abstractNumId w:val="11"/>
   </w:num>
   <w:num w:numId="9">
     <w:abstractNumId w:val="0"/>
+  </w:num>
+  <w:num w:numId="10">
+    <w:abstractNumId w:val="14"/>
+  </w:num>
+  <w:num w:numId="11">
+    <w:abstractNumId w:val="12"/>
+  </w:num>
+  <w:num w:numId="12">
+    <w:abstractNumId w:val="7"/>
+  </w:num>
+  <w:num w:numId="13">
+    <w:abstractNumId w:val="4"/>
+  </w:num>
+  <w:num w:numId="14">
+    <w:abstractNumId w:val="3"/>
+  </w:num>
+  <w:num w:numId="15">
+    <w:abstractNumId w:val="5"/>
   </w:num>
 </w:numbering>
 </file>
@@ -8484,7 +9606,7 @@
 </file>
 
 <file path=customXml/itemProps1.xml><?xml version="1.0" encoding="utf-8"?>
-<ds:datastoreItem xmlns:ds="http://schemas.openxmlformats.org/officeDocument/2006/customXml" ds:itemID="{834D7BFF-382F-4678-827B-D4B1C68A1AAD}">
+<ds:datastoreItem xmlns:ds="http://schemas.openxmlformats.org/officeDocument/2006/customXml" ds:itemID="{57EF4C82-162F-4F5F-9E1C-701F2DCC3723}">
   <ds:schemaRefs>
     <ds:schemaRef ds:uri="http://schemas.openxmlformats.org/officeDocument/2006/bibliography"/>
   </ds:schemaRefs>

</xml_diff>

<commit_message>
Yup....I haven't committed in a while
I've done a lot of work! A lot in every single subject
</commit_message>
<xml_diff>
--- a/ENG 2B03 Summary.docx
+++ b/ENG 2B03 Summary.docx
@@ -2862,10 +2862,10 @@
           <w:position w:val="-12"/>
         </w:rPr>
         <w:object w:dxaOrig="900" w:dyaOrig="360">
-          <v:shape id="_x0000_i1025" type="#_x0000_t75" style="width:44.75pt;height:18pt" o:ole="">
+          <v:shape id="_x0000_i1025" type="#_x0000_t75" style="width:44.75pt;height:18.2pt" o:ole="">
             <v:imagedata r:id="rId13" o:title=""/>
           </v:shape>
-          <o:OLEObject Type="Embed" ProgID="Equation.DSMT4" ShapeID="_x0000_i1025" DrawAspect="Content" ObjectID="_1455456252" r:id="rId14"/>
+          <o:OLEObject Type="Embed" ProgID="Equation.DSMT4" ShapeID="_x0000_i1025" DrawAspect="Content" ObjectID="_1455544417" r:id="rId14"/>
         </w:object>
       </w:r>
     </w:p>
@@ -2950,10 +2950,10 @@
           <w:position w:val="-28"/>
         </w:rPr>
         <w:object w:dxaOrig="1740" w:dyaOrig="660">
-          <v:shape id="_x0000_i1026" type="#_x0000_t75" style="width:86.9pt;height:32.9pt" o:ole="">
+          <v:shape id="_x0000_i1026" type="#_x0000_t75" style="width:86.9pt;height:32.75pt" o:ole="">
             <v:imagedata r:id="rId15" o:title=""/>
           </v:shape>
-          <o:OLEObject Type="Embed" ProgID="Equation.DSMT4" ShapeID="_x0000_i1026" DrawAspect="Content" ObjectID="_1455456253" r:id="rId16"/>
+          <o:OLEObject Type="Embed" ProgID="Equation.DSMT4" ShapeID="_x0000_i1026" DrawAspect="Content" ObjectID="_1455544418" r:id="rId16"/>
         </w:object>
       </w:r>
     </w:p>
@@ -3017,10 +3017,10 @@
           <w:position w:val="-14"/>
         </w:rPr>
         <w:object w:dxaOrig="2760" w:dyaOrig="440">
-          <v:shape id="_x0000_i1027" type="#_x0000_t75" style="width:137.85pt;height:22.1pt" o:ole="">
+          <v:shape id="_x0000_i1027" type="#_x0000_t75" style="width:137.8pt;height:22.2pt" o:ole="">
             <v:imagedata r:id="rId17" o:title=""/>
           </v:shape>
-          <o:OLEObject Type="Embed" ProgID="Equation.DSMT4" ShapeID="_x0000_i1027" DrawAspect="Content" ObjectID="_1455456254" r:id="rId18"/>
+          <o:OLEObject Type="Embed" ProgID="Equation.DSMT4" ShapeID="_x0000_i1027" DrawAspect="Content" ObjectID="_1455544419" r:id="rId18"/>
         </w:object>
       </w:r>
     </w:p>
@@ -3065,10 +3065,10 @@
           <w:position w:val="-18"/>
         </w:rPr>
         <w:object w:dxaOrig="1480" w:dyaOrig="480">
-          <v:shape id="_x0000_i1028" type="#_x0000_t75" style="width:74.05pt;height:24.15pt" o:ole="">
+          <v:shape id="_x0000_i1028" type="#_x0000_t75" style="width:74.2pt;height:24pt" o:ole="">
             <v:imagedata r:id="rId19" o:title=""/>
           </v:shape>
-          <o:OLEObject Type="Embed" ProgID="Equation.DSMT4" ShapeID="_x0000_i1028" DrawAspect="Content" ObjectID="_1455456255" r:id="rId20"/>
+          <o:OLEObject Type="Embed" ProgID="Equation.DSMT4" ShapeID="_x0000_i1028" DrawAspect="Content" ObjectID="_1455544420" r:id="rId20"/>
         </w:object>
       </w:r>
     </w:p>
@@ -3202,10 +3202,10 @@
           <w:position w:val="-6"/>
         </w:rPr>
         <w:object w:dxaOrig="660" w:dyaOrig="279">
-          <v:shape id="_x0000_i1029" type="#_x0000_t75" style="width:32.9pt;height:13.9pt" o:ole="">
+          <v:shape id="_x0000_i1029" type="#_x0000_t75" style="width:32.75pt;height:13.8pt" o:ole="">
             <v:imagedata r:id="rId21" o:title=""/>
           </v:shape>
-          <o:OLEObject Type="Embed" ProgID="Equation.DSMT4" ShapeID="_x0000_i1029" DrawAspect="Content" ObjectID="_1455456256" r:id="rId22"/>
+          <o:OLEObject Type="Embed" ProgID="Equation.DSMT4" ShapeID="_x0000_i1029" DrawAspect="Content" ObjectID="_1455544421" r:id="rId22"/>
         </w:object>
       </w:r>
     </w:p>
@@ -3218,10 +3218,10 @@
           <w:position w:val="-14"/>
         </w:rPr>
         <w:object w:dxaOrig="1219" w:dyaOrig="400">
-          <v:shape id="_x0000_i1030" type="#_x0000_t75" style="width:61.2pt;height:19.55pt" o:ole="">
+          <v:shape id="_x0000_i1030" type="#_x0000_t75" style="width:61.1pt;height:19.65pt" o:ole="">
             <v:imagedata r:id="rId23" o:title=""/>
           </v:shape>
-          <o:OLEObject Type="Embed" ProgID="Equation.DSMT4" ShapeID="_x0000_i1030" DrawAspect="Content" ObjectID="_1455456257" r:id="rId24"/>
+          <o:OLEObject Type="Embed" ProgID="Equation.DSMT4" ShapeID="_x0000_i1030" DrawAspect="Content" ObjectID="_1455544422" r:id="rId24"/>
         </w:object>
       </w:r>
     </w:p>
@@ -3260,10 +3260,10 @@
           <w:position w:val="-14"/>
         </w:rPr>
         <w:object w:dxaOrig="2240" w:dyaOrig="400">
-          <v:shape id="_x0000_i1031" type="#_x0000_t75" style="width:112.1pt;height:19.55pt" o:ole="">
+          <v:shape id="_x0000_i1031" type="#_x0000_t75" style="width:112pt;height:19.65pt" o:ole="">
             <v:imagedata r:id="rId25" o:title=""/>
           </v:shape>
-          <o:OLEObject Type="Embed" ProgID="Equation.DSMT4" ShapeID="_x0000_i1031" DrawAspect="Content" ObjectID="_1455456258" r:id="rId26"/>
+          <o:OLEObject Type="Embed" ProgID="Equation.DSMT4" ShapeID="_x0000_i1031" DrawAspect="Content" ObjectID="_1455544423" r:id="rId26"/>
         </w:object>
       </w:r>
     </w:p>
@@ -3308,10 +3308,10 @@
           <w:position w:val="-80"/>
         </w:rPr>
         <w:object w:dxaOrig="1680" w:dyaOrig="1640">
-          <v:shape id="_x0000_i1032" type="#_x0000_t75" style="width:83.85pt;height:82.3pt" o:ole="">
+          <v:shape id="_x0000_i1032" type="#_x0000_t75" style="width:84pt;height:82.2pt" o:ole="">
             <v:imagedata r:id="rId27" o:title=""/>
           </v:shape>
-          <o:OLEObject Type="Embed" ProgID="Equation.DSMT4" ShapeID="_x0000_i1032" DrawAspect="Content" ObjectID="_1455456259" r:id="rId28"/>
+          <o:OLEObject Type="Embed" ProgID="Equation.DSMT4" ShapeID="_x0000_i1032" DrawAspect="Content" ObjectID="_1455544424" r:id="rId28"/>
         </w:object>
       </w:r>
     </w:p>
@@ -3445,10 +3445,10 @@
           <w:position w:val="-44"/>
         </w:rPr>
         <w:object w:dxaOrig="1860" w:dyaOrig="999">
-          <v:shape id="_x0000_i1033" type="#_x0000_t75" style="width:93.1pt;height:49.35pt" o:ole="">
+          <v:shape id="_x0000_i1033" type="#_x0000_t75" style="width:93.1pt;height:49.45pt" o:ole="">
             <v:imagedata r:id="rId30" o:title=""/>
           </v:shape>
-          <o:OLEObject Type="Embed" ProgID="Equation.DSMT4" ShapeID="_x0000_i1033" DrawAspect="Content" ObjectID="_1455456260" r:id="rId31"/>
+          <o:OLEObject Type="Embed" ProgID="Equation.DSMT4" ShapeID="_x0000_i1033" DrawAspect="Content" ObjectID="_1455544425" r:id="rId31"/>
         </w:object>
       </w:r>
     </w:p>
@@ -3651,10 +3651,10 @@
           <w:position w:val="-32"/>
         </w:rPr>
         <w:object w:dxaOrig="2620" w:dyaOrig="760">
-          <v:shape id="_x0000_i1034" type="#_x0000_t75" style="width:131.15pt;height:38.05pt" o:ole="">
+          <v:shape id="_x0000_i1034" type="#_x0000_t75" style="width:131.25pt;height:38.2pt" o:ole="">
             <v:imagedata r:id="rId34" o:title=""/>
           </v:shape>
-          <o:OLEObject Type="Embed" ProgID="Equation.DSMT4" ShapeID="_x0000_i1034" DrawAspect="Content" ObjectID="_1455456261" r:id="rId35"/>
+          <o:OLEObject Type="Embed" ProgID="Equation.DSMT4" ShapeID="_x0000_i1034" DrawAspect="Content" ObjectID="_1455544426" r:id="rId35"/>
         </w:object>
       </w:r>
       <w:r>
@@ -3763,10 +3763,10 @@
           <w:position w:val="-32"/>
         </w:rPr>
         <w:object w:dxaOrig="2620" w:dyaOrig="760">
-          <v:shape id="_x0000_i1035" type="#_x0000_t75" style="width:131.15pt;height:38.05pt" o:ole="">
+          <v:shape id="_x0000_i1035" type="#_x0000_t75" style="width:131.25pt;height:38.2pt" o:ole="">
             <v:imagedata r:id="rId36" o:title=""/>
           </v:shape>
-          <o:OLEObject Type="Embed" ProgID="Equation.DSMT4" ShapeID="_x0000_i1035" DrawAspect="Content" ObjectID="_1455456262" r:id="rId37"/>
+          <o:OLEObject Type="Embed" ProgID="Equation.DSMT4" ShapeID="_x0000_i1035" DrawAspect="Content" ObjectID="_1455544427" r:id="rId37"/>
         </w:object>
       </w:r>
       <w:r>
@@ -3969,7 +3969,15 @@
         <w:t>N</w:t>
       </w:r>
       <w:r>
-        <w:t>]: total periods − first payment + 1[interest begins from day one, payment does not]</w:t>
+        <w:t xml:space="preserve">]: total periods − </w:t>
+      </w:r>
+      <w:bookmarkStart w:id="16" w:name="_GoBack"/>
+      <w:r>
+        <w:t>first payment</w:t>
+      </w:r>
+      <w:bookmarkEnd w:id="16"/>
+      <w:r>
+        <w:t xml:space="preserve"> + 1[interest begins from day one, payment does not]</w:t>
       </w:r>
       <w:r>
         <w:t>;</w:t>
@@ -3987,11 +3995,11 @@
       <w:pPr>
         <w:pStyle w:val="Heading3"/>
       </w:pPr>
-      <w:bookmarkStart w:id="16" w:name="_Toc381294260"/>
+      <w:bookmarkStart w:id="17" w:name="_Toc381294260"/>
       <w:r>
         <w:t>Compound Amount Factor</w:t>
       </w:r>
-      <w:bookmarkEnd w:id="16"/>
+      <w:bookmarkEnd w:id="17"/>
     </w:p>
     <w:p>
       <w:pPr>
@@ -4002,10 +4010,10 @@
           <w:position w:val="-18"/>
         </w:rPr>
         <w:object w:dxaOrig="2200" w:dyaOrig="540">
-          <v:shape id="_x0000_i1036" type="#_x0000_t75" style="width:110.05pt;height:26.75pt" o:ole="">
+          <v:shape id="_x0000_i1036" type="#_x0000_t75" style="width:110.2pt;height:26.9pt" o:ole="">
             <v:imagedata r:id="rId38" o:title=""/>
           </v:shape>
-          <o:OLEObject Type="Embed" ProgID="Equation.DSMT4" ShapeID="_x0000_i1036" DrawAspect="Content" ObjectID="_1455456263" r:id="rId39"/>
+          <o:OLEObject Type="Embed" ProgID="Equation.DSMT4" ShapeID="_x0000_i1036" DrawAspect="Content" ObjectID="_1455544428" r:id="rId39"/>
         </w:object>
       </w:r>
     </w:p>
@@ -4018,10 +4026,10 @@
           <w:position w:val="-14"/>
         </w:rPr>
         <w:object w:dxaOrig="3420" w:dyaOrig="440">
-          <v:shape id="_x0000_i1037" type="#_x0000_t75" style="width:170.75pt;height:22.1pt" o:ole="">
+          <v:shape id="_x0000_i1037" type="#_x0000_t75" style="width:170.9pt;height:22.2pt" o:ole="">
             <v:imagedata r:id="rId40" o:title=""/>
           </v:shape>
-          <o:OLEObject Type="Embed" ProgID="Equation.DSMT4" ShapeID="_x0000_i1037" DrawAspect="Content" ObjectID="_1455456264" r:id="rId41"/>
+          <o:OLEObject Type="Embed" ProgID="Equation.DSMT4" ShapeID="_x0000_i1037" DrawAspect="Content" ObjectID="_1455544429" r:id="rId41"/>
         </w:object>
       </w:r>
     </w:p>
@@ -4029,11 +4037,11 @@
       <w:pPr>
         <w:pStyle w:val="Heading3"/>
       </w:pPr>
-      <w:bookmarkStart w:id="17" w:name="_Toc381294261"/>
+      <w:bookmarkStart w:id="18" w:name="_Toc381294261"/>
       <w:r>
         <w:t>Present Worth Factor</w:t>
       </w:r>
-      <w:bookmarkEnd w:id="17"/>
+      <w:bookmarkEnd w:id="18"/>
     </w:p>
     <w:p>
       <w:pPr>
@@ -4044,10 +4052,10 @@
           <w:position w:val="-40"/>
         </w:rPr>
         <w:object w:dxaOrig="3620" w:dyaOrig="840">
-          <v:shape id="_x0000_i1038" type="#_x0000_t75" style="width:181.05pt;height:42.15pt" o:ole="">
+          <v:shape id="_x0000_i1038" type="#_x0000_t75" style="width:181.1pt;height:42.2pt" o:ole="">
             <v:imagedata r:id="rId42" o:title=""/>
           </v:shape>
-          <o:OLEObject Type="Embed" ProgID="Equation.DSMT4" ShapeID="_x0000_i1038" DrawAspect="Content" ObjectID="_1455456265" r:id="rId43"/>
+          <o:OLEObject Type="Embed" ProgID="Equation.DSMT4" ShapeID="_x0000_i1038" DrawAspect="Content" ObjectID="_1455544430" r:id="rId43"/>
         </w:object>
       </w:r>
     </w:p>
@@ -4060,11 +4068,11 @@
       <w:pPr>
         <w:pStyle w:val="Heading3"/>
       </w:pPr>
-      <w:bookmarkStart w:id="18" w:name="_Toc381294262"/>
+      <w:bookmarkStart w:id="19" w:name="_Toc381294262"/>
       <w:r>
         <w:t>Sinking Fund Factor</w:t>
       </w:r>
-      <w:bookmarkEnd w:id="18"/>
+      <w:bookmarkEnd w:id="19"/>
     </w:p>
     <w:p>
       <w:pPr>
@@ -4075,10 +4083,10 @@
           <w:position w:val="-40"/>
         </w:rPr>
         <w:object w:dxaOrig="2520" w:dyaOrig="840">
-          <v:shape id="_x0000_i1039" type="#_x0000_t75" style="width:126pt;height:42.7pt" o:ole="">
+          <v:shape id="_x0000_i1039" type="#_x0000_t75" style="width:126.2pt;height:42.55pt" o:ole="">
             <v:imagedata r:id="rId44" o:title=""/>
           </v:shape>
-          <o:OLEObject Type="Embed" ProgID="Equation.DSMT4" ShapeID="_x0000_i1039" DrawAspect="Content" ObjectID="_1455456266" r:id="rId45"/>
+          <o:OLEObject Type="Embed" ProgID="Equation.DSMT4" ShapeID="_x0000_i1039" DrawAspect="Content" ObjectID="_1455544431" r:id="rId45"/>
         </w:object>
       </w:r>
     </w:p>
@@ -4091,11 +4099,11 @@
       <w:pPr>
         <w:pStyle w:val="Heading3"/>
       </w:pPr>
-      <w:bookmarkStart w:id="19" w:name="_Toc381294263"/>
+      <w:bookmarkStart w:id="20" w:name="_Toc381294263"/>
       <w:r>
         <w:t>Uniform Series Factor</w:t>
       </w:r>
-      <w:bookmarkEnd w:id="19"/>
+      <w:bookmarkEnd w:id="20"/>
     </w:p>
     <w:p>
       <w:pPr>
@@ -4106,10 +4114,10 @@
           <w:position w:val="-30"/>
         </w:rPr>
         <w:object w:dxaOrig="2520" w:dyaOrig="820">
-          <v:shape id="_x0000_i1040" type="#_x0000_t75" style="width:126pt;height:41.65pt" o:ole="">
+          <v:shape id="_x0000_i1040" type="#_x0000_t75" style="width:126.2pt;height:41.8pt" o:ole="">
             <v:imagedata r:id="rId46" o:title=""/>
           </v:shape>
-          <o:OLEObject Type="Embed" ProgID="Equation.DSMT4" ShapeID="_x0000_i1040" DrawAspect="Content" ObjectID="_1455456267" r:id="rId47"/>
+          <o:OLEObject Type="Embed" ProgID="Equation.DSMT4" ShapeID="_x0000_i1040" DrawAspect="Content" ObjectID="_1455544432" r:id="rId47"/>
         </w:object>
       </w:r>
     </w:p>
@@ -4122,11 +4130,11 @@
       <w:pPr>
         <w:pStyle w:val="Heading3"/>
       </w:pPr>
-      <w:bookmarkStart w:id="20" w:name="_Toc381294264"/>
+      <w:bookmarkStart w:id="21" w:name="_Toc381294264"/>
       <w:r>
         <w:t>Capital Recovery Factor</w:t>
       </w:r>
-      <w:bookmarkEnd w:id="20"/>
+      <w:bookmarkEnd w:id="21"/>
     </w:p>
     <w:p>
       <w:pPr>
@@ -4137,10 +4145,10 @@
           <w:position w:val="-40"/>
         </w:rPr>
         <w:object w:dxaOrig="7339" w:dyaOrig="920">
-          <v:shape id="_x0000_i1041" type="#_x0000_t75" style="width:367.7pt;height:46.8pt" o:ole="">
+          <v:shape id="_x0000_i1041" type="#_x0000_t75" style="width:367.65pt;height:46.9pt" o:ole="">
             <v:imagedata r:id="rId48" o:title=""/>
           </v:shape>
-          <o:OLEObject Type="Embed" ProgID="Equation.DSMT4" ShapeID="_x0000_i1041" DrawAspect="Content" ObjectID="_1455456268" r:id="rId49"/>
+          <o:OLEObject Type="Embed" ProgID="Equation.DSMT4" ShapeID="_x0000_i1041" DrawAspect="Content" ObjectID="_1455544433" r:id="rId49"/>
         </w:object>
       </w:r>
     </w:p>
@@ -4153,10 +4161,10 @@
           <w:position w:val="-14"/>
         </w:rPr>
         <w:object w:dxaOrig="2320" w:dyaOrig="400">
-          <v:shape id="_x0000_i1042" type="#_x0000_t75" style="width:116.25pt;height:20.05pt" o:ole="">
+          <v:shape id="_x0000_i1042" type="#_x0000_t75" style="width:116.35pt;height:20pt" o:ole="">
             <v:imagedata r:id="rId50" o:title=""/>
           </v:shape>
-          <o:OLEObject Type="Embed" ProgID="Equation.DSMT4" ShapeID="_x0000_i1042" DrawAspect="Content" ObjectID="_1455456269" r:id="rId51"/>
+          <o:OLEObject Type="Embed" ProgID="Equation.DSMT4" ShapeID="_x0000_i1042" DrawAspect="Content" ObjectID="_1455544434" r:id="rId51"/>
         </w:object>
       </w:r>
     </w:p>
@@ -4201,11 +4209,11 @@
       <w:pPr>
         <w:pStyle w:val="Heading3"/>
       </w:pPr>
-      <w:bookmarkStart w:id="21" w:name="_Toc381294265"/>
+      <w:bookmarkStart w:id="22" w:name="_Toc381294265"/>
       <w:r>
         <w:t>Series Present Worth Factor</w:t>
       </w:r>
-      <w:bookmarkEnd w:id="21"/>
+      <w:bookmarkEnd w:id="22"/>
     </w:p>
     <w:p>
       <w:pPr>
@@ -4216,10 +4224,10 @@
           <w:position w:val="-40"/>
         </w:rPr>
         <w:object w:dxaOrig="3860" w:dyaOrig="920">
-          <v:shape id="_x0000_i1043" type="#_x0000_t75" style="width:193.35pt;height:46.8pt" o:ole="">
+          <v:shape id="_x0000_i1043" type="#_x0000_t75" style="width:193.45pt;height:46.9pt" o:ole="">
             <v:imagedata r:id="rId52" o:title=""/>
           </v:shape>
-          <o:OLEObject Type="Embed" ProgID="Equation.DSMT4" ShapeID="_x0000_i1043" DrawAspect="Content" ObjectID="_1455456270" r:id="rId53"/>
+          <o:OLEObject Type="Embed" ProgID="Equation.DSMT4" ShapeID="_x0000_i1043" DrawAspect="Content" ObjectID="_1455544435" r:id="rId53"/>
         </w:object>
       </w:r>
     </w:p>
@@ -4227,34 +4235,34 @@
       <w:pPr>
         <w:pStyle w:val="Heading1"/>
       </w:pPr>
-      <w:bookmarkStart w:id="22" w:name="_Toc381294266"/>
+      <w:bookmarkStart w:id="23" w:name="_Toc381294266"/>
       <w:r>
         <w:t>Week</w:t>
       </w:r>
       <w:r>
         <w:t xml:space="preserve"> 4</w:t>
       </w:r>
-      <w:bookmarkEnd w:id="22"/>
+      <w:bookmarkEnd w:id="23"/>
     </w:p>
     <w:p>
       <w:pPr>
         <w:pStyle w:val="Heading2"/>
       </w:pPr>
-      <w:bookmarkStart w:id="23" w:name="_Toc381294267"/>
+      <w:bookmarkStart w:id="24" w:name="_Toc381294267"/>
       <w:r>
         <w:t>Growth-Adjusted Interest Factors</w:t>
       </w:r>
-      <w:bookmarkEnd w:id="23"/>
+      <w:bookmarkEnd w:id="24"/>
     </w:p>
     <w:p>
       <w:pPr>
         <w:pStyle w:val="Heading3"/>
       </w:pPr>
-      <w:bookmarkStart w:id="24" w:name="_Toc381294268"/>
+      <w:bookmarkStart w:id="25" w:name="_Toc381294268"/>
       <w:r>
         <w:t>Arithmetic Gradient Series Factor</w:t>
       </w:r>
-      <w:bookmarkEnd w:id="24"/>
+      <w:bookmarkEnd w:id="25"/>
     </w:p>
     <w:p>
       <w:pPr>
@@ -4327,10 +4335,10 @@
           <w:position w:val="-14"/>
         </w:rPr>
         <w:object w:dxaOrig="1180" w:dyaOrig="400">
-          <v:shape id="_x0000_i1044" type="#_x0000_t75" style="width:59.15pt;height:20.05pt" o:ole="">
+          <v:shape id="_x0000_i1044" type="#_x0000_t75" style="width:59.25pt;height:20pt" o:ole="">
             <v:imagedata r:id="rId54" o:title=""/>
           </v:shape>
-          <o:OLEObject Type="Embed" ProgID="Equation.DSMT4" ShapeID="_x0000_i1044" DrawAspect="Content" ObjectID="_1455456271" r:id="rId55"/>
+          <o:OLEObject Type="Embed" ProgID="Equation.DSMT4" ShapeID="_x0000_i1044" DrawAspect="Content" ObjectID="_1455544436" r:id="rId55"/>
         </w:object>
       </w:r>
     </w:p>
@@ -4357,10 +4365,10 @@
           <w:position w:val="-14"/>
         </w:rPr>
         <w:object w:dxaOrig="2460" w:dyaOrig="400">
-          <v:shape id="_x0000_i1045" type="#_x0000_t75" style="width:122.9pt;height:20.05pt" o:ole="">
+          <v:shape id="_x0000_i1045" type="#_x0000_t75" style="width:122.9pt;height:20pt" o:ole="">
             <v:imagedata r:id="rId56" o:title=""/>
           </v:shape>
-          <o:OLEObject Type="Embed" ProgID="Equation.DSMT4" ShapeID="_x0000_i1045" DrawAspect="Content" ObjectID="_1455456272" r:id="rId57"/>
+          <o:OLEObject Type="Embed" ProgID="Equation.DSMT4" ShapeID="_x0000_i1045" DrawAspect="Content" ObjectID="_1455544437" r:id="rId57"/>
         </w:object>
       </w:r>
     </w:p>
@@ -4373,10 +4381,10 @@
           <w:position w:val="-34"/>
         </w:rPr>
         <w:object w:dxaOrig="2140" w:dyaOrig="720">
-          <v:shape id="_x0000_i1046" type="#_x0000_t75" style="width:106.95pt;height:36pt" o:ole="">
+          <v:shape id="_x0000_i1046" type="#_x0000_t75" style="width:106.9pt;height:36pt" o:ole="">
             <v:imagedata r:id="rId58" o:title=""/>
           </v:shape>
-          <o:OLEObject Type="Embed" ProgID="Equation.DSMT4" ShapeID="_x0000_i1046" DrawAspect="Content" ObjectID="_1455456273" r:id="rId59"/>
+          <o:OLEObject Type="Embed" ProgID="Equation.DSMT4" ShapeID="_x0000_i1046" DrawAspect="Content" ObjectID="_1455544438" r:id="rId59"/>
         </w:object>
       </w:r>
     </w:p>
@@ -4570,11 +4578,11 @@
       <w:pPr>
         <w:pStyle w:val="Heading2"/>
       </w:pPr>
-      <w:bookmarkStart w:id="25" w:name="_Toc381294269"/>
+      <w:bookmarkStart w:id="26" w:name="_Toc381294269"/>
       <w:r>
         <w:t>Arithmetic Gradient Series Factor</w:t>
       </w:r>
-      <w:bookmarkEnd w:id="25"/>
+      <w:bookmarkEnd w:id="26"/>
     </w:p>
     <w:p>
       <w:pPr>
@@ -4636,10 +4644,10 @@
           <w:position w:val="-28"/>
         </w:rPr>
         <w:object w:dxaOrig="1240" w:dyaOrig="660">
-          <v:shape id="_x0000_i1047" type="#_x0000_t75" style="width:61.7pt;height:32.9pt" o:ole="">
+          <v:shape id="_x0000_i1047" type="#_x0000_t75" style="width:61.8pt;height:32.75pt" o:ole="">
             <v:imagedata r:id="rId60" o:title=""/>
           </v:shape>
-          <o:OLEObject Type="Embed" ProgID="Equation.DSMT4" ShapeID="_x0000_i1047" DrawAspect="Content" ObjectID="_1455456274" r:id="rId61"/>
+          <o:OLEObject Type="Embed" ProgID="Equation.DSMT4" ShapeID="_x0000_i1047" DrawAspect="Content" ObjectID="_1455544439" r:id="rId61"/>
         </w:object>
       </w:r>
     </w:p>
@@ -4652,10 +4660,10 @@
           <w:position w:val="-28"/>
         </w:rPr>
         <w:object w:dxaOrig="2240" w:dyaOrig="700">
-          <v:shape id="_x0000_i1048" type="#_x0000_t75" style="width:112.1pt;height:34.45pt" o:ole="">
+          <v:shape id="_x0000_i1048" type="#_x0000_t75" style="width:112pt;height:34.55pt" o:ole="">
             <v:imagedata r:id="rId62" o:title=""/>
           </v:shape>
-          <o:OLEObject Type="Embed" ProgID="Equation.DSMT4" ShapeID="_x0000_i1048" DrawAspect="Content" ObjectID="_1455456275" r:id="rId63"/>
+          <o:OLEObject Type="Embed" ProgID="Equation.DSMT4" ShapeID="_x0000_i1048" DrawAspect="Content" ObjectID="_1455544440" r:id="rId63"/>
         </w:object>
       </w:r>
     </w:p>
@@ -4668,10 +4676,10 @@
           <w:position w:val="-36"/>
         </w:rPr>
         <w:object w:dxaOrig="4959" w:dyaOrig="840">
-          <v:shape id="_x0000_i1049" type="#_x0000_t75" style="width:247.9pt;height:42.15pt" o:ole="">
+          <v:shape id="_x0000_i1049" type="#_x0000_t75" style="width:248pt;height:42.2pt" o:ole="">
             <v:imagedata r:id="rId64" o:title=""/>
           </v:shape>
-          <o:OLEObject Type="Embed" ProgID="Equation.DSMT4" ShapeID="_x0000_i1049" DrawAspect="Content" ObjectID="_1455456276" r:id="rId65"/>
+          <o:OLEObject Type="Embed" ProgID="Equation.DSMT4" ShapeID="_x0000_i1049" DrawAspect="Content" ObjectID="_1455544441" r:id="rId65"/>
         </w:object>
       </w:r>
     </w:p>
@@ -5060,10 +5068,10 @@
                 <w:position w:val="-30"/>
               </w:rPr>
               <w:object w:dxaOrig="1400" w:dyaOrig="720">
-                <v:shape id="_x0000_i1050" type="#_x0000_t75" style="width:69.95pt;height:36pt" o:ole="">
+                <v:shape id="_x0000_i1050" type="#_x0000_t75" style="width:69.8pt;height:36pt" o:ole="">
                   <v:imagedata r:id="rId66" o:title=""/>
                 </v:shape>
-                <o:OLEObject Type="Embed" ProgID="Equation.DSMT4" ShapeID="_x0000_i1050" DrawAspect="Content" ObjectID="_1455456277" r:id="rId67"/>
+                <o:OLEObject Type="Embed" ProgID="Equation.DSMT4" ShapeID="_x0000_i1050" DrawAspect="Content" ObjectID="_1455544442" r:id="rId67"/>
               </w:object>
             </w:r>
           </w:p>
@@ -5205,10 +5213,10 @@
           <w:position w:val="-24"/>
         </w:rPr>
         <w:object w:dxaOrig="680" w:dyaOrig="620">
-          <v:shape id="_x0000_i1051" type="#_x0000_t75" style="width:33.95pt;height:31.35pt" o:ole="">
+          <v:shape id="_x0000_i1051" type="#_x0000_t75" style="width:33.8pt;height:31.25pt" o:ole="">
             <v:imagedata r:id="rId68" o:title=""/>
           </v:shape>
-          <o:OLEObject Type="Embed" ProgID="Equation.DSMT4" ShapeID="_x0000_i1051" DrawAspect="Content" ObjectID="_1455456278" r:id="rId69"/>
+          <o:OLEObject Type="Embed" ProgID="Equation.DSMT4" ShapeID="_x0000_i1051" DrawAspect="Content" ObjectID="_1455544443" r:id="rId69"/>
         </w:object>
       </w:r>
     </w:p>
@@ -5284,10 +5292,10 @@
           <w:position w:val="-14"/>
         </w:rPr>
         <w:object w:dxaOrig="1520" w:dyaOrig="400">
-          <v:shape id="_x0000_i1052" type="#_x0000_t75" style="width:75.6pt;height:20.05pt" o:ole="">
+          <v:shape id="_x0000_i1052" type="#_x0000_t75" style="width:75.65pt;height:20pt" o:ole="">
             <v:imagedata r:id="rId70" o:title=""/>
           </v:shape>
-          <o:OLEObject Type="Embed" ProgID="Equation.DSMT4" ShapeID="_x0000_i1052" DrawAspect="Content" ObjectID="_1455456279" r:id="rId71"/>
+          <o:OLEObject Type="Embed" ProgID="Equation.DSMT4" ShapeID="_x0000_i1052" DrawAspect="Content" ObjectID="_1455544444" r:id="rId71"/>
         </w:object>
       </w:r>
     </w:p>
@@ -5306,6 +5314,9 @@
       <w:r>
         <w:t xml:space="preserve"> from annual</w:t>
       </w:r>
+      <w:r>
+        <w:t>.</w:t>
+      </w:r>
     </w:p>
     <w:p>
       <w:pPr>
@@ -5342,24 +5353,24 @@
       <w:pPr>
         <w:pStyle w:val="Heading1"/>
       </w:pPr>
-      <w:bookmarkStart w:id="26" w:name="_Toc381294270"/>
+      <w:bookmarkStart w:id="27" w:name="_Toc381294270"/>
       <w:r>
         <w:t>Week</w:t>
       </w:r>
       <w:r>
         <w:t xml:space="preserve"> 5</w:t>
       </w:r>
-      <w:bookmarkEnd w:id="26"/>
+      <w:bookmarkEnd w:id="27"/>
     </w:p>
     <w:p>
       <w:pPr>
         <w:pStyle w:val="Heading2"/>
       </w:pPr>
-      <w:bookmarkStart w:id="27" w:name="_Toc381294272"/>
+      <w:bookmarkStart w:id="28" w:name="_Toc381294272"/>
       <w:r>
         <w:t>Bond</w:t>
       </w:r>
-      <w:bookmarkEnd w:id="27"/>
+      <w:bookmarkEnd w:id="28"/>
     </w:p>
     <w:p>
       <w:pPr>
@@ -5667,10 +5678,10 @@
           <w:position w:val="-24"/>
         </w:rPr>
         <w:object w:dxaOrig="1560" w:dyaOrig="620">
-          <v:shape id="_x0000_i1053" type="#_x0000_t75" style="width:78.15pt;height:31.35pt" o:ole="">
+          <v:shape id="_x0000_i1053" type="#_x0000_t75" style="width:78.2pt;height:31.25pt" o:ole="">
             <v:imagedata r:id="rId72" o:title=""/>
           </v:shape>
-          <o:OLEObject Type="Embed" ProgID="Equation.DSMT4" ShapeID="_x0000_i1053" DrawAspect="Content" ObjectID="_1455456280" r:id="rId73"/>
+          <o:OLEObject Type="Embed" ProgID="Equation.DSMT4" ShapeID="_x0000_i1053" DrawAspect="Content" ObjectID="_1455544445" r:id="rId73"/>
         </w:object>
       </w:r>
     </w:p>
@@ -6097,11 +6108,11 @@
       <w:pPr>
         <w:pStyle w:val="Heading1"/>
       </w:pPr>
-      <w:bookmarkStart w:id="28" w:name="_Toc381294273"/>
+      <w:bookmarkStart w:id="29" w:name="_Toc381294273"/>
       <w:r>
         <w:t>Week 8</w:t>
       </w:r>
-      <w:bookmarkEnd w:id="28"/>
+      <w:bookmarkEnd w:id="29"/>
     </w:p>
     <w:p>
       <w:pPr>
@@ -6122,10 +6133,7 @@
         <w:t>NPV</w:t>
       </w:r>
       <w:r>
-        <w:t>:</w:t>
-      </w:r>
-      <w:r>
-        <w:t xml:space="preserve"> Net Present Value</w:t>
+        <w:t>: Net Present Value</w:t>
       </w:r>
     </w:p>
     <w:p>
@@ -6164,14 +6172,12 @@
           <w:position w:val="-42"/>
         </w:rPr>
         <w:object w:dxaOrig="4480" w:dyaOrig="840">
-          <v:shape id="_x0000_i1054" type="#_x0000_t75" style="width:224.25pt;height:42.15pt" o:ole="">
+          <v:shape id="_x0000_i1054" type="#_x0000_t75" style="width:224.35pt;height:42.2pt" o:ole="">
             <v:imagedata r:id="rId74" o:title=""/>
           </v:shape>
-          <o:OLEObject Type="Embed" ProgID="Equation.DSMT4" ShapeID="_x0000_i1054" DrawAspect="Content" ObjectID="_1455456281" r:id="rId75"/>
+          <o:OLEObject Type="Embed" ProgID="Equation.DSMT4" ShapeID="_x0000_i1054" DrawAspect="Content" ObjectID="_1455544446" r:id="rId75"/>
         </w:object>
       </w:r>
-      <w:bookmarkStart w:id="29" w:name="_GoBack"/>
-      <w:bookmarkEnd w:id="29"/>
     </w:p>
     <w:p>
       <w:pPr>
@@ -6288,8 +6294,116 @@
     </w:p>
     <w:p>
       <w:pPr>
-        <w:pStyle w:val="NoSpacing"/>
-      </w:pPr>
+        <w:pStyle w:val="Heading2"/>
+      </w:pPr>
+      <w:r>
+        <w:t>Incremental Analysis</w:t>
+      </w:r>
+    </w:p>
+    <w:p>
+      <w:pPr>
+        <w:pStyle w:val="NoSpacing"/>
+      </w:pPr>
+      <w:r>
+        <w:rPr>
+          <w:b/>
+        </w:rPr>
+        <w:t xml:space="preserve">Incremental Rate of Return </w:t>
+      </w:r>
+      <w:r>
+        <w:t>[</w:t>
+      </w:r>
+      <w:r>
+        <w:t>ΔIRR</w:t>
+      </w:r>
+      <w:r>
+        <w:t>]</w:t>
+      </w:r>
+      <w:r>
+        <w:t xml:space="preserve"> = Higher cost alternative – lower cost alternative</w:t>
+      </w:r>
+    </w:p>
+    <w:p>
+      <w:pPr>
+        <w:pStyle w:val="NoSpacing"/>
+      </w:pPr>
+    </w:p>
+    <w:p>
+      <w:pPr>
+        <w:pStyle w:val="NoSpacing"/>
+      </w:pPr>
+      <w:r>
+        <w:t>ΔIRR ≥ MARR</w:t>
+      </w:r>
+      <w:r>
+        <w:t xml:space="preserve"> =&gt; </w:t>
+      </w:r>
+      <w:r>
+        <w:t xml:space="preserve">choose </w:t>
+      </w:r>
+      <w:r>
+        <w:rPr>
+          <w:u w:val="single"/>
+        </w:rPr>
+        <w:t>higher</w:t>
+      </w:r>
+      <w:r>
+        <w:t xml:space="preserve"> cost</w:t>
+      </w:r>
+    </w:p>
+    <w:p>
+      <w:pPr>
+        <w:pStyle w:val="NoSpacing"/>
+      </w:pPr>
+      <w:r>
+        <w:t xml:space="preserve">ΔIRR </w:t>
+      </w:r>
+      <w:r>
+        <w:t>&lt;</w:t>
+      </w:r>
+      <w:r>
+        <w:t xml:space="preserve"> MARR =&gt;</w:t>
+      </w:r>
+      <w:r>
+        <w:t xml:space="preserve"> choose </w:t>
+      </w:r>
+      <w:r>
+        <w:rPr>
+          <w:u w:val="single"/>
+        </w:rPr>
+        <w:t>lower</w:t>
+      </w:r>
+      <w:r>
+        <w:t xml:space="preserve"> cost</w:t>
+      </w:r>
+    </w:p>
+    <w:p>
+      <w:pPr>
+        <w:pStyle w:val="NoSpacing"/>
+      </w:pPr>
+      <w:r>
+        <w:t>Note: reverse when borrowing</w:t>
+      </w:r>
+    </w:p>
+    <w:p>
+      <w:pPr>
+        <w:pStyle w:val="Heading3"/>
+      </w:pPr>
+      <w:r>
+        <w:t>Steps</w:t>
+      </w:r>
+    </w:p>
+    <w:p>
+      <w:pPr>
+        <w:pStyle w:val="NoSpacing"/>
+        <w:numPr>
+          <w:ilvl w:val="0"/>
+          <w:numId w:val="16"/>
+        </w:numPr>
+      </w:pPr>
+      <w:r>
+        <w:t>Identify all options, including doing nothing (not picking any options)</w:t>
+      </w:r>
     </w:p>
     <w:p>
       <w:pPr>
@@ -6301,7 +6415,7 @@
           <w:lang w:eastAsia="en-CA"/>
         </w:rPr>
         <w:drawing>
-          <wp:inline distT="0" distB="0" distL="0" distR="0" wp14:anchorId="0BCAF73A" wp14:editId="047B1788">
+          <wp:inline distT="0" distB="0" distL="0" distR="0" wp14:anchorId="4F31DE4D" wp14:editId="472A1C3E">
             <wp:extent cx="4961905" cy="4009524"/>
             <wp:effectExtent l="0" t="0" r="0" b="0"/>
             <wp:docPr id="4" name="Picture 4"/>
@@ -6545,7 +6659,7 @@
         <v:path o:extrusionok="f" gradientshapeok="t" o:connecttype="rect"/>
         <o:lock v:ext="edit" aspectratio="t"/>
       </v:shapetype>
-      <v:shape id="_x0000_i1055" type="#_x0000_t75" style="width:3.1pt;height:3.1pt;visibility:visible;mso-wrap-style:square" o:bullet="t">
+      <v:shape id="_x0000_i1048" type="#_x0000_t75" style="width:3.25pt;height:3.25pt;visibility:visible;mso-wrap-style:square" o:bullet="t">
         <v:imagedata r:id="rId1" o:title=""/>
       </v:shape>
     </w:pict>
@@ -7627,6 +7741,92 @@
     </w:lvl>
   </w:abstractNum>
   <w:abstractNum w:abstractNumId="10">
+    <w:nsid w:val="60A725D4"/>
+    <w:multiLevelType w:val="hybridMultilevel"/>
+    <w:tmpl w:val="C09E2604"/>
+    <w:lvl w:ilvl="0" w:tplc="1009000F">
+      <w:start w:val="1"/>
+      <w:numFmt w:val="decimal"/>
+      <w:lvlText w:val="%1."/>
+      <w:lvlJc w:val="left"/>
+      <w:pPr>
+        <w:ind w:left="720" w:hanging="360"/>
+      </w:pPr>
+    </w:lvl>
+    <w:lvl w:ilvl="1" w:tplc="10090019" w:tentative="1">
+      <w:start w:val="1"/>
+      <w:numFmt w:val="lowerLetter"/>
+      <w:lvlText w:val="%2."/>
+      <w:lvlJc w:val="left"/>
+      <w:pPr>
+        <w:ind w:left="1440" w:hanging="360"/>
+      </w:pPr>
+    </w:lvl>
+    <w:lvl w:ilvl="2" w:tplc="1009001B" w:tentative="1">
+      <w:start w:val="1"/>
+      <w:numFmt w:val="lowerRoman"/>
+      <w:lvlText w:val="%3."/>
+      <w:lvlJc w:val="right"/>
+      <w:pPr>
+        <w:ind w:left="2160" w:hanging="180"/>
+      </w:pPr>
+    </w:lvl>
+    <w:lvl w:ilvl="3" w:tplc="1009000F" w:tentative="1">
+      <w:start w:val="1"/>
+      <w:numFmt w:val="decimal"/>
+      <w:lvlText w:val="%4."/>
+      <w:lvlJc w:val="left"/>
+      <w:pPr>
+        <w:ind w:left="2880" w:hanging="360"/>
+      </w:pPr>
+    </w:lvl>
+    <w:lvl w:ilvl="4" w:tplc="10090019" w:tentative="1">
+      <w:start w:val="1"/>
+      <w:numFmt w:val="lowerLetter"/>
+      <w:lvlText w:val="%5."/>
+      <w:lvlJc w:val="left"/>
+      <w:pPr>
+        <w:ind w:left="3600" w:hanging="360"/>
+      </w:pPr>
+    </w:lvl>
+    <w:lvl w:ilvl="5" w:tplc="1009001B" w:tentative="1">
+      <w:start w:val="1"/>
+      <w:numFmt w:val="lowerRoman"/>
+      <w:lvlText w:val="%6."/>
+      <w:lvlJc w:val="right"/>
+      <w:pPr>
+        <w:ind w:left="4320" w:hanging="180"/>
+      </w:pPr>
+    </w:lvl>
+    <w:lvl w:ilvl="6" w:tplc="1009000F" w:tentative="1">
+      <w:start w:val="1"/>
+      <w:numFmt w:val="decimal"/>
+      <w:lvlText w:val="%7."/>
+      <w:lvlJc w:val="left"/>
+      <w:pPr>
+        <w:ind w:left="5040" w:hanging="360"/>
+      </w:pPr>
+    </w:lvl>
+    <w:lvl w:ilvl="7" w:tplc="10090019" w:tentative="1">
+      <w:start w:val="1"/>
+      <w:numFmt w:val="lowerLetter"/>
+      <w:lvlText w:val="%8."/>
+      <w:lvlJc w:val="left"/>
+      <w:pPr>
+        <w:ind w:left="5760" w:hanging="360"/>
+      </w:pPr>
+    </w:lvl>
+    <w:lvl w:ilvl="8" w:tplc="1009001B" w:tentative="1">
+      <w:start w:val="1"/>
+      <w:numFmt w:val="lowerRoman"/>
+      <w:lvlText w:val="%9."/>
+      <w:lvlJc w:val="right"/>
+      <w:pPr>
+        <w:ind w:left="6480" w:hanging="180"/>
+      </w:pPr>
+    </w:lvl>
+  </w:abstractNum>
+  <w:abstractNum w:abstractNumId="11">
     <w:nsid w:val="60E03B99"/>
     <w:multiLevelType w:val="hybridMultilevel"/>
     <w:tmpl w:val="5764FF5E"/>
@@ -7712,7 +7912,7 @@
       </w:pPr>
     </w:lvl>
   </w:abstractNum>
-  <w:abstractNum w:abstractNumId="11">
+  <w:abstractNum w:abstractNumId="12">
     <w:nsid w:val="654F49B4"/>
     <w:multiLevelType w:val="hybridMultilevel"/>
     <w:tmpl w:val="64D244AE"/>
@@ -7825,7 +8025,7 @@
       </w:rPr>
     </w:lvl>
   </w:abstractNum>
-  <w:abstractNum w:abstractNumId="12">
+  <w:abstractNum w:abstractNumId="13">
     <w:nsid w:val="65EE1714"/>
     <w:multiLevelType w:val="hybridMultilevel"/>
     <w:tmpl w:val="FF0C1AE2"/>
@@ -7938,7 +8138,7 @@
       </w:rPr>
     </w:lvl>
   </w:abstractNum>
-  <w:abstractNum w:abstractNumId="13">
+  <w:abstractNum w:abstractNumId="14">
     <w:nsid w:val="72AB607A"/>
     <w:multiLevelType w:val="hybridMultilevel"/>
     <w:tmpl w:val="DD5A6D3A"/>
@@ -8051,7 +8251,7 @@
       </w:rPr>
     </w:lvl>
   </w:abstractNum>
-  <w:abstractNum w:abstractNumId="14">
+  <w:abstractNum w:abstractNumId="15">
     <w:nsid w:val="7E850C2F"/>
     <w:multiLevelType w:val="hybridMultilevel"/>
     <w:tmpl w:val="572CBD92"/>
@@ -8165,10 +8365,10 @@
     </w:lvl>
   </w:abstractNum>
   <w:num w:numId="1">
-    <w:abstractNumId w:val="13"/>
+    <w:abstractNumId w:val="14"/>
   </w:num>
   <w:num w:numId="2">
-    <w:abstractNumId w:val="10"/>
+    <w:abstractNumId w:val="11"/>
   </w:num>
   <w:num w:numId="3">
     <w:abstractNumId w:val="8"/>
@@ -8186,16 +8386,16 @@
     <w:abstractNumId w:val="2"/>
   </w:num>
   <w:num w:numId="8">
-    <w:abstractNumId w:val="11"/>
+    <w:abstractNumId w:val="12"/>
   </w:num>
   <w:num w:numId="9">
     <w:abstractNumId w:val="0"/>
   </w:num>
   <w:num w:numId="10">
-    <w:abstractNumId w:val="14"/>
+    <w:abstractNumId w:val="15"/>
   </w:num>
   <w:num w:numId="11">
-    <w:abstractNumId w:val="12"/>
+    <w:abstractNumId w:val="13"/>
   </w:num>
   <w:num w:numId="12">
     <w:abstractNumId w:val="7"/>
@@ -8208,6 +8408,9 @@
   </w:num>
   <w:num w:numId="15">
     <w:abstractNumId w:val="5"/>
+  </w:num>
+  <w:num w:numId="16">
+    <w:abstractNumId w:val="10"/>
   </w:num>
 </w:numbering>
 </file>
@@ -9606,7 +9809,7 @@
 </file>
 
 <file path=customXml/itemProps1.xml><?xml version="1.0" encoding="utf-8"?>
-<ds:datastoreItem xmlns:ds="http://schemas.openxmlformats.org/officeDocument/2006/customXml" ds:itemID="{57EF4C82-162F-4F5F-9E1C-701F2DCC3723}">
+<ds:datastoreItem xmlns:ds="http://schemas.openxmlformats.org/officeDocument/2006/customXml" ds:itemID="{B447F20E-C717-4F0C-BB9E-5287936570F1}">
   <ds:schemaRefs>
     <ds:schemaRef ds:uri="http://schemas.openxmlformats.org/officeDocument/2006/bibliography"/>
   </ds:schemaRefs>

</xml_diff>

<commit_message>
Early ERR update for Econ quiz
For those taking econ quiz, here's an update of ERR/IRR because ERR is
on it
</commit_message>
<xml_diff>
--- a/ENG 2B03 Summary.docx
+++ b/ENG 2B03 Summary.docx
@@ -54,7 +54,6 @@
         <w:t xml:space="preserve">ade using </w:t>
       </w:r>
       <w:hyperlink r:id="rId9" w:history="1">
-        <w:proofErr w:type="spellStart"/>
         <w:r>
           <w:rPr>
             <w:rStyle w:val="Hyperlink"/>
@@ -62,7 +61,6 @@
           </w:rPr>
           <w:t>MathType</w:t>
         </w:r>
-        <w:proofErr w:type="spellEnd"/>
       </w:hyperlink>
       <w:r>
         <w:rPr>
@@ -71,7 +69,6 @@
         <w:t xml:space="preserve">; graphs made using </w:t>
       </w:r>
       <w:hyperlink r:id="rId10" w:history="1">
-        <w:proofErr w:type="spellStart"/>
         <w:r>
           <w:rPr>
             <w:rStyle w:val="Hyperlink"/>
@@ -79,7 +76,6 @@
           </w:rPr>
           <w:t>Winplot</w:t>
         </w:r>
-        <w:proofErr w:type="spellEnd"/>
       </w:hyperlink>
       <w:r>
         <w:rPr>
@@ -101,23 +97,7 @@
         <w:pStyle w:val="NoSpacing"/>
       </w:pPr>
       <w:r>
-        <w:t xml:space="preserve">Please join </w:t>
-      </w:r>
-      <w:proofErr w:type="spellStart"/>
-      <w:r>
-        <w:t>GitHub</w:t>
-      </w:r>
-      <w:proofErr w:type="spellEnd"/>
-      <w:r>
-        <w:t xml:space="preserve"> and contribute to this document. There is a guide on how to do this on my </w:t>
-      </w:r>
-      <w:proofErr w:type="spellStart"/>
-      <w:r>
-        <w:t>GitHub</w:t>
-      </w:r>
-      <w:proofErr w:type="spellEnd"/>
-      <w:r>
-        <w:t>.</w:t>
+        <w:t>Please join GitHub and contribute to this document. There is a guide on how to do this on my GitHub.</w:t>
       </w:r>
     </w:p>
     <w:sdt>
@@ -2606,14 +2586,12 @@
       <w:pPr>
         <w:pStyle w:val="NoSpacing"/>
       </w:pPr>
-      <w:proofErr w:type="gramStart"/>
       <w:r>
         <w:rPr>
           <w:b/>
         </w:rPr>
         <w:t>model</w:t>
       </w:r>
-      <w:proofErr w:type="gramEnd"/>
       <w:r>
         <w:t>: an simplification of reality that captures information useful and appropriate for a specific purpose</w:t>
       </w:r>
@@ -2627,19 +2605,11 @@
       <w:pPr>
         <w:pStyle w:val="NoSpacing"/>
       </w:pPr>
-      <w:proofErr w:type="gramStart"/>
       <w:r>
         <w:rPr>
           <w:b/>
         </w:rPr>
-        <w:t>linear</w:t>
-      </w:r>
-      <w:proofErr w:type="gramEnd"/>
-      <w:r>
-        <w:rPr>
-          <w:b/>
-        </w:rPr>
-        <w:t xml:space="preserve"> product lifecycle</w:t>
+        <w:t>linear product lifecycle</w:t>
       </w:r>
       <w:r>
         <w:t xml:space="preserve">: </w:t>
@@ -2706,19 +2676,11 @@
       <w:pPr>
         <w:pStyle w:val="NoSpacing"/>
       </w:pPr>
-      <w:proofErr w:type="gramStart"/>
       <w:r>
         <w:rPr>
           <w:b/>
         </w:rPr>
-        <w:t>closed-loop</w:t>
-      </w:r>
-      <w:proofErr w:type="gramEnd"/>
-      <w:r>
-        <w:rPr>
-          <w:b/>
-        </w:rPr>
-        <w:t xml:space="preserve"> product lifecycle</w:t>
+        <w:t>closed-loop product lifecycle</w:t>
       </w:r>
       <w:r>
         <w:t>: recycling, re-use, energy only lost at consumer level</w:t>
@@ -3206,15 +3168,7 @@
         <w:t>]: interest compounds per year</w:t>
       </w:r>
       <w:r>
-        <w:t xml:space="preserve"> (not </w:t>
-      </w:r>
-      <w:proofErr w:type="spellStart"/>
-      <w:r>
-        <w:t>cashflow</w:t>
-      </w:r>
-      <w:proofErr w:type="spellEnd"/>
-      <w:r>
-        <w:t xml:space="preserve"> periods)</w:t>
+        <w:t xml:space="preserve"> (not cashflow periods)</w:t>
       </w:r>
     </w:p>
     <w:p>
@@ -3254,97 +3208,79 @@
         <w:rPr>
           <w:b/>
         </w:rPr>
-        <w:t xml:space="preserve"> (</w:t>
-      </w:r>
-      <w:proofErr w:type="spellStart"/>
+        <w:t xml:space="preserve"> (cfp)</w:t>
+      </w:r>
+      <w:r>
+        <w:t>:</w:t>
+      </w:r>
       <w:r>
         <w:rPr>
           <w:b/>
         </w:rPr>
-        <w:t>cfp</w:t>
-      </w:r>
-      <w:proofErr w:type="spellEnd"/>
+        <w:t xml:space="preserve"> </w:t>
+      </w:r>
+      <w:r>
+        <w:t xml:space="preserve">or </w:t>
+      </w:r>
+      <w:r>
+        <w:rPr>
+          <w:i/>
+        </w:rPr>
+        <w:t>payment period</w:t>
+      </w:r>
+      <w:r>
+        <w:t xml:space="preserve"> is how long it is between your payments</w:t>
+      </w:r>
+    </w:p>
+    <w:p>
+      <w:pPr>
+        <w:pStyle w:val="NoSpacing"/>
+      </w:pPr>
+    </w:p>
+    <w:p>
+      <w:pPr>
+        <w:pStyle w:val="NoSpacing"/>
+      </w:pPr>
+      <w:r>
+        <w:t>Don’t forget that there are 4 quarters in a year and 3 months in a quarter-year.</w:t>
+      </w:r>
+    </w:p>
+    <w:p>
+      <w:pPr>
+        <w:pStyle w:val="NoSpacing"/>
+      </w:pPr>
+    </w:p>
+    <w:p>
+      <w:pPr>
+        <w:pStyle w:val="NoSpacing"/>
+      </w:pPr>
       <w:r>
         <w:rPr>
           <w:b/>
         </w:rPr>
-        <w:t>)</w:t>
-      </w:r>
-      <w:r>
-        <w:t>:</w:t>
+        <w:t xml:space="preserve">Interest rate per </w:t>
       </w:r>
       <w:r>
         <w:rPr>
           <w:b/>
         </w:rPr>
-        <w:t xml:space="preserve"> </w:t>
-      </w:r>
-      <w:r>
-        <w:t xml:space="preserve">or </w:t>
+        <w:t>cf</w:t>
+      </w:r>
+      <w:r>
+        <w:rPr>
+          <w:b/>
+        </w:rPr>
+        <w:t>p</w:t>
+      </w:r>
+      <w:r>
+        <w:t xml:space="preserve"> [</w:t>
       </w:r>
       <w:r>
         <w:rPr>
           <w:i/>
         </w:rPr>
-        <w:t>payment period</w:t>
-      </w:r>
-      <w:r>
-        <w:t xml:space="preserve"> is how long it is between your payments</w:t>
-      </w:r>
-    </w:p>
-    <w:p>
-      <w:pPr>
-        <w:pStyle w:val="NoSpacing"/>
-      </w:pPr>
-    </w:p>
-    <w:p>
-      <w:pPr>
-        <w:pStyle w:val="NoSpacing"/>
-      </w:pPr>
-      <w:r>
-        <w:t>Don’t forget that there are 4 quarters in a year and 3 months in a quarter-year.</w:t>
-      </w:r>
-    </w:p>
-    <w:p>
-      <w:pPr>
-        <w:pStyle w:val="NoSpacing"/>
-      </w:pPr>
-    </w:p>
-    <w:p>
-      <w:pPr>
-        <w:pStyle w:val="NoSpacing"/>
-      </w:pPr>
-      <w:r>
-        <w:rPr>
-          <w:b/>
-        </w:rPr>
-        <w:t xml:space="preserve">Interest rate per </w:t>
-      </w:r>
-      <w:proofErr w:type="spellStart"/>
-      <w:r>
-        <w:rPr>
-          <w:b/>
-        </w:rPr>
-        <w:t>cf</w:t>
-      </w:r>
-      <w:r>
-        <w:rPr>
-          <w:b/>
-        </w:rPr>
-        <w:t>p</w:t>
-      </w:r>
-      <w:proofErr w:type="spellEnd"/>
-      <w:r>
-        <w:t xml:space="preserve"> [</w:t>
-      </w:r>
-      <w:proofErr w:type="spellStart"/>
-      <w:r>
-        <w:rPr>
-          <w:i/>
-        </w:rPr>
         <w:t>i</w:t>
       </w:r>
-      <w:proofErr w:type="spellEnd"/>
       <w:r>
         <w:t>]</w:t>
       </w:r>
@@ -3362,7 +3298,7 @@
           <v:shape id="_x0000_i1025" type="#_x0000_t75" style="width:44.75pt;height:18.2pt" o:ole="">
             <v:imagedata r:id="rId13" o:title=""/>
           </v:shape>
-          <o:OLEObject Type="Embed" ProgID="Equation.DSMT4" ShapeID="_x0000_i1025" DrawAspect="Content" ObjectID="_1456775518" r:id="rId14"/>
+          <o:OLEObject Type="Embed" ProgID="Equation.DSMT4" ShapeID="_x0000_i1025" DrawAspect="Content" ObjectID="_1456909302" r:id="rId14"/>
         </w:object>
       </w:r>
     </w:p>
@@ -3397,22 +3333,14 @@
         <w:rPr>
           <w:b/>
         </w:rPr>
-        <w:t xml:space="preserve"> per </w:t>
-      </w:r>
-      <w:proofErr w:type="spellStart"/>
+        <w:t xml:space="preserve"> per c</w:t>
+      </w:r>
       <w:r>
         <w:rPr>
           <w:b/>
         </w:rPr>
-        <w:t>c</w:t>
-      </w:r>
-      <w:r>
-        <w:rPr>
-          <w:b/>
-        </w:rPr>
         <w:t>fp</w:t>
       </w:r>
-      <w:proofErr w:type="spellEnd"/>
       <w:r>
         <w:t xml:space="preserve"> </w:t>
       </w:r>
@@ -3450,7 +3378,7 @@
           <v:shape id="_x0000_i1026" type="#_x0000_t75" style="width:86.9pt;height:32.75pt" o:ole="">
             <v:imagedata r:id="rId15" o:title=""/>
           </v:shape>
-          <o:OLEObject Type="Embed" ProgID="Equation.DSMT4" ShapeID="_x0000_i1026" DrawAspect="Content" ObjectID="_1456775519" r:id="rId16"/>
+          <o:OLEObject Type="Embed" ProgID="Equation.DSMT4" ShapeID="_x0000_i1026" DrawAspect="Content" ObjectID="_1456909303" r:id="rId16"/>
         </w:object>
       </w:r>
     </w:p>
@@ -3470,11 +3398,7 @@
         <w:t>Effective Interest rate</w:t>
       </w:r>
       <w:r>
-        <w:t xml:space="preserve"> [</w:t>
-      </w:r>
-      <w:proofErr w:type="spellStart"/>
-      <w:r>
-        <w:t>i</w:t>
+        <w:t xml:space="preserve"> [i</w:t>
       </w:r>
       <w:r>
         <w:rPr>
@@ -3482,7 +3406,6 @@
         </w:rPr>
         <w:t>e</w:t>
       </w:r>
-      <w:proofErr w:type="spellEnd"/>
       <w:r>
         <w:t>]</w:t>
       </w:r>
@@ -3517,7 +3440,7 @@
           <v:shape id="_x0000_i1027" type="#_x0000_t75" style="width:137.8pt;height:22.2pt" o:ole="">
             <v:imagedata r:id="rId17" o:title=""/>
           </v:shape>
-          <o:OLEObject Type="Embed" ProgID="Equation.DSMT4" ShapeID="_x0000_i1027" DrawAspect="Content" ObjectID="_1456775520" r:id="rId18"/>
+          <o:OLEObject Type="Embed" ProgID="Equation.DSMT4" ShapeID="_x0000_i1027" DrawAspect="Content" ObjectID="_1456909304" r:id="rId18"/>
         </w:object>
       </w:r>
     </w:p>
@@ -3535,24 +3458,13 @@
         <w:t xml:space="preserve"> </w:t>
       </w:r>
       <w:r>
-        <w:t>[</w:t>
-      </w:r>
-      <w:proofErr w:type="spellStart"/>
-      <w:r>
-        <w:t>i</w:t>
+        <w:t>[i</w:t>
       </w:r>
       <w:r>
         <w:rPr>
           <w:vertAlign w:val="subscript"/>
         </w:rPr>
-        <w:t>e</w:t>
-      </w:r>
-      <w:proofErr w:type="spellEnd"/>
-      <w:r>
-        <w:rPr>
-          <w:vertAlign w:val="subscript"/>
-        </w:rPr>
-        <w:t>/k</w:t>
+        <w:t>e/k</w:t>
       </w:r>
       <w:r>
         <w:t xml:space="preserve">]: </w:t>
@@ -3565,7 +3477,7 @@
           <v:shape id="_x0000_i1028" type="#_x0000_t75" style="width:74.2pt;height:24pt" o:ole="">
             <v:imagedata r:id="rId19" o:title=""/>
           </v:shape>
-          <o:OLEObject Type="Embed" ProgID="Equation.DSMT4" ShapeID="_x0000_i1028" DrawAspect="Content" ObjectID="_1456775521" r:id="rId20"/>
+          <o:OLEObject Type="Embed" ProgID="Equation.DSMT4" ShapeID="_x0000_i1028" DrawAspect="Content" ObjectID="_1456909305" r:id="rId20"/>
         </w:object>
       </w:r>
     </w:p>
@@ -3702,7 +3614,7 @@
           <v:shape id="_x0000_i1029" type="#_x0000_t75" style="width:32.75pt;height:13.8pt" o:ole="">
             <v:imagedata r:id="rId21" o:title=""/>
           </v:shape>
-          <o:OLEObject Type="Embed" ProgID="Equation.DSMT4" ShapeID="_x0000_i1029" DrawAspect="Content" ObjectID="_1456775522" r:id="rId22"/>
+          <o:OLEObject Type="Embed" ProgID="Equation.DSMT4" ShapeID="_x0000_i1029" DrawAspect="Content" ObjectID="_1456909306" r:id="rId22"/>
         </w:object>
       </w:r>
     </w:p>
@@ -3718,7 +3630,7 @@
           <v:shape id="_x0000_i1030" type="#_x0000_t75" style="width:61.1pt;height:19.65pt" o:ole="">
             <v:imagedata r:id="rId23" o:title=""/>
           </v:shape>
-          <o:OLEObject Type="Embed" ProgID="Equation.DSMT4" ShapeID="_x0000_i1030" DrawAspect="Content" ObjectID="_1456775523" r:id="rId24"/>
+          <o:OLEObject Type="Embed" ProgID="Equation.DSMT4" ShapeID="_x0000_i1030" DrawAspect="Content" ObjectID="_1456909307" r:id="rId24"/>
         </w:object>
       </w:r>
     </w:p>
@@ -3760,7 +3672,7 @@
           <v:shape id="_x0000_i1031" type="#_x0000_t75" style="width:112pt;height:19.65pt" o:ole="">
             <v:imagedata r:id="rId25" o:title=""/>
           </v:shape>
-          <o:OLEObject Type="Embed" ProgID="Equation.DSMT4" ShapeID="_x0000_i1031" DrawAspect="Content" ObjectID="_1456775524" r:id="rId26"/>
+          <o:OLEObject Type="Embed" ProgID="Equation.DSMT4" ShapeID="_x0000_i1031" DrawAspect="Content" ObjectID="_1456909308" r:id="rId26"/>
         </w:object>
       </w:r>
     </w:p>
@@ -3808,7 +3720,7 @@
           <v:shape id="_x0000_i1032" type="#_x0000_t75" style="width:84pt;height:82.2pt" o:ole="">
             <v:imagedata r:id="rId27" o:title=""/>
           </v:shape>
-          <o:OLEObject Type="Embed" ProgID="Equation.DSMT4" ShapeID="_x0000_i1032" DrawAspect="Content" ObjectID="_1456775525" r:id="rId28"/>
+          <o:OLEObject Type="Embed" ProgID="Equation.DSMT4" ShapeID="_x0000_i1032" DrawAspect="Content" ObjectID="_1456909309" r:id="rId28"/>
         </w:object>
       </w:r>
     </w:p>
@@ -3945,7 +3857,7 @@
           <v:shape id="_x0000_i1033" type="#_x0000_t75" style="width:93.1pt;height:49.45pt" o:ole="">
             <v:imagedata r:id="rId30" o:title=""/>
           </v:shape>
-          <o:OLEObject Type="Embed" ProgID="Equation.DSMT4" ShapeID="_x0000_i1033" DrawAspect="Content" ObjectID="_1456775526" r:id="rId31"/>
+          <o:OLEObject Type="Embed" ProgID="Equation.DSMT4" ShapeID="_x0000_i1033" DrawAspect="Content" ObjectID="_1456909310" r:id="rId31"/>
         </w:object>
       </w:r>
     </w:p>
@@ -4151,7 +4063,7 @@
           <v:shape id="_x0000_i1034" type="#_x0000_t75" style="width:131.25pt;height:38.2pt" o:ole="">
             <v:imagedata r:id="rId34" o:title=""/>
           </v:shape>
-          <o:OLEObject Type="Embed" ProgID="Equation.DSMT4" ShapeID="_x0000_i1034" DrawAspect="Content" ObjectID="_1456775527" r:id="rId35"/>
+          <o:OLEObject Type="Embed" ProgID="Equation.DSMT4" ShapeID="_x0000_i1034" DrawAspect="Content" ObjectID="_1456909311" r:id="rId35"/>
         </w:object>
       </w:r>
       <w:r>
@@ -4168,48 +4080,29 @@
         <w:pStyle w:val="NoSpacing"/>
       </w:pPr>
       <w:r>
-        <w:t xml:space="preserve">Sometimes you can approximate to </w:t>
-      </w:r>
-      <w:proofErr w:type="spellStart"/>
-      <w:r>
-        <w:t>i</w:t>
-      </w:r>
-      <w:proofErr w:type="spellEnd"/>
-      <w:r>
-        <w:t xml:space="preserve"> = r/m</w:t>
-      </w:r>
-    </w:p>
-    <w:p>
-      <w:pPr>
-        <w:pStyle w:val="NoSpacing"/>
-      </w:pPr>
-      <w:proofErr w:type="gramStart"/>
-      <w:r>
-        <w:t>actually</w:t>
-      </w:r>
-      <w:proofErr w:type="gramEnd"/>
-      <w:r>
-        <w:t>, your x’s are i’s in this case (change that)</w:t>
-      </w:r>
-    </w:p>
-    <w:p>
-      <w:pPr>
-        <w:pStyle w:val="NoSpacing"/>
-      </w:pPr>
-      <w:proofErr w:type="gramStart"/>
-      <w:r>
-        <w:t>y’s</w:t>
-      </w:r>
-      <w:proofErr w:type="gramEnd"/>
-      <w:r>
-        <w:t xml:space="preserve"> are your annuities</w:t>
-      </w:r>
-    </w:p>
-    <w:p>
-      <w:pPr>
-        <w:pStyle w:val="NoSpacing"/>
-      </w:pPr>
-      <w:proofErr w:type="gramStart"/>
+        <w:t>Sometimes you can approximate to i = r/m</w:t>
+      </w:r>
+    </w:p>
+    <w:p>
+      <w:pPr>
+        <w:pStyle w:val="NoSpacing"/>
+      </w:pPr>
+      <w:r>
+        <w:t>actually, your x’s are i’s in this case (change that)</w:t>
+      </w:r>
+    </w:p>
+    <w:p>
+      <w:pPr>
+        <w:pStyle w:val="NoSpacing"/>
+      </w:pPr>
+      <w:r>
+        <w:t>y’s are your annuities</w:t>
+      </w:r>
+    </w:p>
+    <w:p>
+      <w:pPr>
+        <w:pStyle w:val="NoSpacing"/>
+      </w:pPr>
       <w:r>
         <w:t>y</w:t>
       </w:r>
@@ -4219,7 +4112,6 @@
         </w:rPr>
         <w:t>2</w:t>
       </w:r>
-      <w:proofErr w:type="gramEnd"/>
       <w:r>
         <w:t xml:space="preserve"> would be your given A at given N and a guessed (upper bound) x</w:t>
       </w:r>
@@ -4263,7 +4155,7 @@
           <v:shape id="_x0000_i1035" type="#_x0000_t75" style="width:131.25pt;height:38.2pt" o:ole="">
             <v:imagedata r:id="rId36" o:title=""/>
           </v:shape>
-          <o:OLEObject Type="Embed" ProgID="Equation.DSMT4" ShapeID="_x0000_i1035" DrawAspect="Content" ObjectID="_1456775528" r:id="rId37"/>
+          <o:OLEObject Type="Embed" ProgID="Equation.DSMT4" ShapeID="_x0000_i1035" DrawAspect="Content" ObjectID="_1456909312" r:id="rId37"/>
         </w:object>
       </w:r>
     </w:p>
@@ -4499,7 +4391,7 @@
           <v:shape id="_x0000_i1036" type="#_x0000_t75" style="width:110.2pt;height:26.9pt" o:ole="">
             <v:imagedata r:id="rId38" o:title=""/>
           </v:shape>
-          <o:OLEObject Type="Embed" ProgID="Equation.DSMT4" ShapeID="_x0000_i1036" DrawAspect="Content" ObjectID="_1456775529" r:id="rId39"/>
+          <o:OLEObject Type="Embed" ProgID="Equation.DSMT4" ShapeID="_x0000_i1036" DrawAspect="Content" ObjectID="_1456909313" r:id="rId39"/>
         </w:object>
       </w:r>
     </w:p>
@@ -4515,7 +4407,7 @@
           <v:shape id="_x0000_i1037" type="#_x0000_t75" style="width:170.9pt;height:22.2pt" o:ole="">
             <v:imagedata r:id="rId40" o:title=""/>
           </v:shape>
-          <o:OLEObject Type="Embed" ProgID="Equation.DSMT4" ShapeID="_x0000_i1037" DrawAspect="Content" ObjectID="_1456775530" r:id="rId41"/>
+          <o:OLEObject Type="Embed" ProgID="Equation.DSMT4" ShapeID="_x0000_i1037" DrawAspect="Content" ObjectID="_1456909314" r:id="rId41"/>
         </w:object>
       </w:r>
     </w:p>
@@ -4541,7 +4433,7 @@
           <v:shape id="_x0000_i1038" type="#_x0000_t75" style="width:181.1pt;height:42.2pt" o:ole="">
             <v:imagedata r:id="rId42" o:title=""/>
           </v:shape>
-          <o:OLEObject Type="Embed" ProgID="Equation.DSMT4" ShapeID="_x0000_i1038" DrawAspect="Content" ObjectID="_1456775531" r:id="rId43"/>
+          <o:OLEObject Type="Embed" ProgID="Equation.DSMT4" ShapeID="_x0000_i1038" DrawAspect="Content" ObjectID="_1456909315" r:id="rId43"/>
         </w:object>
       </w:r>
     </w:p>
@@ -4572,7 +4464,7 @@
           <v:shape id="_x0000_i1039" type="#_x0000_t75" style="width:126.2pt;height:42.55pt" o:ole="">
             <v:imagedata r:id="rId44" o:title=""/>
           </v:shape>
-          <o:OLEObject Type="Embed" ProgID="Equation.DSMT4" ShapeID="_x0000_i1039" DrawAspect="Content" ObjectID="_1456775532" r:id="rId45"/>
+          <o:OLEObject Type="Embed" ProgID="Equation.DSMT4" ShapeID="_x0000_i1039" DrawAspect="Content" ObjectID="_1456909316" r:id="rId45"/>
         </w:object>
       </w:r>
     </w:p>
@@ -4603,7 +4495,7 @@
           <v:shape id="_x0000_i1040" type="#_x0000_t75" style="width:126.2pt;height:41.8pt" o:ole="">
             <v:imagedata r:id="rId46" o:title=""/>
           </v:shape>
-          <o:OLEObject Type="Embed" ProgID="Equation.DSMT4" ShapeID="_x0000_i1040" DrawAspect="Content" ObjectID="_1456775533" r:id="rId47"/>
+          <o:OLEObject Type="Embed" ProgID="Equation.DSMT4" ShapeID="_x0000_i1040" DrawAspect="Content" ObjectID="_1456909317" r:id="rId47"/>
         </w:object>
       </w:r>
     </w:p>
@@ -4634,7 +4526,7 @@
           <v:shape id="_x0000_i1041" type="#_x0000_t75" style="width:367.65pt;height:46.9pt" o:ole="">
             <v:imagedata r:id="rId48" o:title=""/>
           </v:shape>
-          <o:OLEObject Type="Embed" ProgID="Equation.DSMT4" ShapeID="_x0000_i1041" DrawAspect="Content" ObjectID="_1456775534" r:id="rId49"/>
+          <o:OLEObject Type="Embed" ProgID="Equation.DSMT4" ShapeID="_x0000_i1041" DrawAspect="Content" ObjectID="_1456909318" r:id="rId49"/>
         </w:object>
       </w:r>
     </w:p>
@@ -4650,7 +4542,7 @@
           <v:shape id="_x0000_i1042" type="#_x0000_t75" style="width:116.35pt;height:20pt" o:ole="">
             <v:imagedata r:id="rId50" o:title=""/>
           </v:shape>
-          <o:OLEObject Type="Embed" ProgID="Equation.DSMT4" ShapeID="_x0000_i1042" DrawAspect="Content" ObjectID="_1456775535" r:id="rId51"/>
+          <o:OLEObject Type="Embed" ProgID="Equation.DSMT4" ShapeID="_x0000_i1042" DrawAspect="Content" ObjectID="_1456909319" r:id="rId51"/>
         </w:object>
       </w:r>
     </w:p>
@@ -4713,7 +4605,7 @@
           <v:shape id="_x0000_i1043" type="#_x0000_t75" style="width:193.45pt;height:46.9pt" o:ole="">
             <v:imagedata r:id="rId52" o:title=""/>
           </v:shape>
-          <o:OLEObject Type="Embed" ProgID="Equation.DSMT4" ShapeID="_x0000_i1043" DrawAspect="Content" ObjectID="_1456775536" r:id="rId53"/>
+          <o:OLEObject Type="Embed" ProgID="Equation.DSMT4" ShapeID="_x0000_i1043" DrawAspect="Content" ObjectID="_1456909320" r:id="rId53"/>
         </w:object>
       </w:r>
     </w:p>
@@ -4824,7 +4716,7 @@
           <v:shape id="_x0000_i1044" type="#_x0000_t75" style="width:59.25pt;height:20pt" o:ole="">
             <v:imagedata r:id="rId54" o:title=""/>
           </v:shape>
-          <o:OLEObject Type="Embed" ProgID="Equation.DSMT4" ShapeID="_x0000_i1044" DrawAspect="Content" ObjectID="_1456775537" r:id="rId55"/>
+          <o:OLEObject Type="Embed" ProgID="Equation.DSMT4" ShapeID="_x0000_i1044" DrawAspect="Content" ObjectID="_1456909321" r:id="rId55"/>
         </w:object>
       </w:r>
     </w:p>
@@ -4854,7 +4746,7 @@
           <v:shape id="_x0000_i1045" type="#_x0000_t75" style="width:122.9pt;height:20pt" o:ole="">
             <v:imagedata r:id="rId56" o:title=""/>
           </v:shape>
-          <o:OLEObject Type="Embed" ProgID="Equation.DSMT4" ShapeID="_x0000_i1045" DrawAspect="Content" ObjectID="_1456775538" r:id="rId57"/>
+          <o:OLEObject Type="Embed" ProgID="Equation.DSMT4" ShapeID="_x0000_i1045" DrawAspect="Content" ObjectID="_1456909322" r:id="rId57"/>
         </w:object>
       </w:r>
     </w:p>
@@ -4870,7 +4762,7 @@
           <v:shape id="_x0000_i1046" type="#_x0000_t75" style="width:106.9pt;height:36pt" o:ole="">
             <v:imagedata r:id="rId58" o:title=""/>
           </v:shape>
-          <o:OLEObject Type="Embed" ProgID="Equation.DSMT4" ShapeID="_x0000_i1046" DrawAspect="Content" ObjectID="_1456775539" r:id="rId59"/>
+          <o:OLEObject Type="Embed" ProgID="Equation.DSMT4" ShapeID="_x0000_i1046" DrawAspect="Content" ObjectID="_1456909323" r:id="rId59"/>
         </w:object>
       </w:r>
     </w:p>
@@ -5109,13 +5001,8 @@
         <w:t>Growth-adjusted interest rate</w:t>
       </w:r>
       <w:r>
-        <w:t xml:space="preserve"> [</w:t>
-      </w:r>
-      <w:proofErr w:type="spellStart"/>
-      <w:r>
-        <w:t>i</w:t>
-      </w:r>
-      <w:proofErr w:type="spellEnd"/>
+        <w:t xml:space="preserve"> [i</w:t>
+      </w:r>
       <w:r>
         <w:rPr>
           <w:rFonts w:cs="Times New Roman"/>
@@ -5133,7 +5020,7 @@
           <v:shape id="_x0000_i1047" type="#_x0000_t75" style="width:61.8pt;height:32.75pt" o:ole="">
             <v:imagedata r:id="rId60" o:title=""/>
           </v:shape>
-          <o:OLEObject Type="Embed" ProgID="Equation.DSMT4" ShapeID="_x0000_i1047" DrawAspect="Content" ObjectID="_1456775540" r:id="rId61"/>
+          <o:OLEObject Type="Embed" ProgID="Equation.DSMT4" ShapeID="_x0000_i1047" DrawAspect="Content" ObjectID="_1456909324" r:id="rId61"/>
         </w:object>
       </w:r>
     </w:p>
@@ -5149,7 +5036,7 @@
           <v:shape id="_x0000_i1048" type="#_x0000_t75" style="width:112pt;height:34.55pt" o:ole="">
             <v:imagedata r:id="rId62" o:title=""/>
           </v:shape>
-          <o:OLEObject Type="Embed" ProgID="Equation.DSMT4" ShapeID="_x0000_i1048" DrawAspect="Content" ObjectID="_1456775541" r:id="rId63"/>
+          <o:OLEObject Type="Embed" ProgID="Equation.DSMT4" ShapeID="_x0000_i1048" DrawAspect="Content" ObjectID="_1456909325" r:id="rId63"/>
         </w:object>
       </w:r>
     </w:p>
@@ -5165,7 +5052,7 @@
           <v:shape id="_x0000_i1049" type="#_x0000_t75" style="width:248pt;height:42.2pt" o:ole="">
             <v:imagedata r:id="rId64" o:title=""/>
           </v:shape>
-          <o:OLEObject Type="Embed" ProgID="Equation.DSMT4" ShapeID="_x0000_i1049" DrawAspect="Content" ObjectID="_1456775542" r:id="rId65"/>
+          <o:OLEObject Type="Embed" ProgID="Equation.DSMT4" ShapeID="_x0000_i1049" DrawAspect="Content" ObjectID="_1456909326" r:id="rId65"/>
         </w:object>
       </w:r>
     </w:p>
@@ -5252,13 +5139,8 @@
               <w:pStyle w:val="NoSpacing"/>
               <w:jc w:val="center"/>
             </w:pPr>
-            <w:proofErr w:type="spellStart"/>
-            <w:r>
-              <w:t>i</w:t>
-            </w:r>
-            <w:proofErr w:type="spellEnd"/>
-            <w:r>
-              <w:t xml:space="preserve"> &gt; g &gt; 0</w:t>
+            <w:r>
+              <w:t>i &gt; g &gt; 0</w:t>
             </w:r>
           </w:p>
         </w:tc>
@@ -5366,15 +5248,7 @@
               <w:jc w:val="center"/>
             </w:pPr>
             <w:r>
-              <w:t xml:space="preserve">g &gt; </w:t>
-            </w:r>
-            <w:proofErr w:type="spellStart"/>
-            <w:r>
-              <w:t>i</w:t>
-            </w:r>
-            <w:proofErr w:type="spellEnd"/>
-            <w:r>
-              <w:t xml:space="preserve"> &gt; 0</w:t>
+              <w:t>g &gt; i &gt; 0</w:t>
             </w:r>
           </w:p>
         </w:tc>
@@ -5482,15 +5356,7 @@
               <w:jc w:val="center"/>
             </w:pPr>
             <w:r>
-              <w:t xml:space="preserve">g = </w:t>
-            </w:r>
-            <w:proofErr w:type="spellStart"/>
-            <w:r>
-              <w:t>i</w:t>
-            </w:r>
-            <w:proofErr w:type="spellEnd"/>
-            <w:r>
-              <w:t xml:space="preserve"> &gt; 0</w:t>
+              <w:t>g = i &gt; 0</w:t>
             </w:r>
           </w:p>
         </w:tc>
@@ -5557,7 +5423,7 @@
                 <v:shape id="_x0000_i1050" type="#_x0000_t75" style="width:69.8pt;height:36pt" o:ole="">
                   <v:imagedata r:id="rId66" o:title=""/>
                 </v:shape>
-                <o:OLEObject Type="Embed" ProgID="Equation.DSMT4" ShapeID="_x0000_i1050" DrawAspect="Content" ObjectID="_1456775543" r:id="rId67"/>
+                <o:OLEObject Type="Embed" ProgID="Equation.DSMT4" ShapeID="_x0000_i1050" DrawAspect="Content" ObjectID="_1456909327" r:id="rId67"/>
               </w:object>
             </w:r>
           </w:p>
@@ -5702,7 +5568,7 @@
           <v:shape id="_x0000_i1051" type="#_x0000_t75" style="width:33.8pt;height:31.25pt" o:ole="">
             <v:imagedata r:id="rId68" o:title=""/>
           </v:shape>
-          <o:OLEObject Type="Embed" ProgID="Equation.DSMT4" ShapeID="_x0000_i1051" DrawAspect="Content" ObjectID="_1456775544" r:id="rId69"/>
+          <o:OLEObject Type="Embed" ProgID="Equation.DSMT4" ShapeID="_x0000_i1051" DrawAspect="Content" ObjectID="_1456909328" r:id="rId69"/>
         </w:object>
       </w:r>
     </w:p>
@@ -5781,7 +5647,7 @@
           <v:shape id="_x0000_i1052" type="#_x0000_t75" style="width:75.65pt;height:20pt" o:ole="">
             <v:imagedata r:id="rId70" o:title=""/>
           </v:shape>
-          <o:OLEObject Type="Embed" ProgID="Equation.DSMT4" ShapeID="_x0000_i1052" DrawAspect="Content" ObjectID="_1456775545" r:id="rId71"/>
+          <o:OLEObject Type="Embed" ProgID="Equation.DSMT4" ShapeID="_x0000_i1052" DrawAspect="Content" ObjectID="_1456909329" r:id="rId71"/>
         </w:object>
       </w:r>
     </w:p>
@@ -6027,13 +5893,8 @@
       <w:r>
         <w:t xml:space="preserve">, so </w:t>
       </w:r>
-      <w:proofErr w:type="spellStart"/>
-      <w:r>
-        <w:t>i</w:t>
-      </w:r>
-      <w:proofErr w:type="spellEnd"/>
-      <w:r>
-        <w:t xml:space="preserve"> = r/2</w:t>
+      <w:r>
+        <w:t>i = r/2</w:t>
       </w:r>
     </w:p>
     <w:p>
@@ -6169,7 +6030,7 @@
           <v:shape id="_x0000_i1053" type="#_x0000_t75" style="width:78.2pt;height:31.25pt" o:ole="">
             <v:imagedata r:id="rId72" o:title=""/>
           </v:shape>
-          <o:OLEObject Type="Embed" ProgID="Equation.DSMT4" ShapeID="_x0000_i1053" DrawAspect="Content" ObjectID="_1456775546" r:id="rId73"/>
+          <o:OLEObject Type="Embed" ProgID="Equation.DSMT4" ShapeID="_x0000_i1053" DrawAspect="Content" ObjectID="_1456909330" r:id="rId73"/>
         </w:object>
       </w:r>
     </w:p>
@@ -6322,13 +6183,8 @@
       <w:pPr>
         <w:pStyle w:val="NoSpacing"/>
       </w:pPr>
-      <w:proofErr w:type="gramStart"/>
-      <w:r>
-        <w:t>benefits</w:t>
-      </w:r>
-      <w:proofErr w:type="gramEnd"/>
-      <w:r>
-        <w:t xml:space="preserve"> of </w:t>
+      <w:r>
+        <w:t xml:space="preserve">benefits of </w:t>
       </w:r>
       <w:r>
         <w:t xml:space="preserve">choosing </w:t>
@@ -6405,15 +6261,7 @@
         <w:pStyle w:val="NoSpacing"/>
       </w:pPr>
       <w:r>
-        <w:t xml:space="preserve">For example, building 1 train station vs 2 means that the benefit of project 1 will be decreased by that of the benefit of project 2, since some of the number of people who </w:t>
-      </w:r>
-      <w:proofErr w:type="gramStart"/>
-      <w:r>
-        <w:t>would</w:t>
-      </w:r>
-      <w:proofErr w:type="gramEnd"/>
-      <w:r>
-        <w:t xml:space="preserve"> go to station 1 would go to station 2, instead. This doesn’t mean the railway company won’t have additional increase from building the 2</w:t>
+        <w:t>For example, building 1 train station vs 2 means that the benefit of project 1 will be decreased by that of the benefit of project 2, since some of the number of people who would go to station 1 would go to station 2, instead. This doesn’t mean the railway company won’t have additional increase from building the 2</w:t>
       </w:r>
       <w:r>
         <w:rPr>
@@ -6444,15 +6292,7 @@
         <w:t>Minimum Acceptable Rate of Return</w:t>
       </w:r>
       <w:r>
-        <w:t xml:space="preserve"> (MARR): an interest rate that must be earned </w:t>
-      </w:r>
-      <w:proofErr w:type="gramStart"/>
-      <w:r>
-        <w:t>for</w:t>
-      </w:r>
-      <w:proofErr w:type="gramEnd"/>
-      <w:r>
-        <w:t xml:space="preserve"> a project for it to be worthwhile</w:t>
+        <w:t xml:space="preserve"> (MARR): an interest rate that must be earned for a project for it to be worthwhile</w:t>
       </w:r>
     </w:p>
     <w:p>
@@ -6637,15 +6477,7 @@
         <w:t>IRR</w:t>
       </w:r>
       <w:r>
-        <w:t xml:space="preserve"> [</w:t>
-      </w:r>
-      <w:proofErr w:type="spellStart"/>
-      <w:r>
-        <w:t>i</w:t>
-      </w:r>
-      <w:proofErr w:type="spellEnd"/>
-      <w:r>
-        <w:t>*]: Internal Rate of Return</w:t>
+        <w:t xml:space="preserve"> [i*]: Internal Rate of Return</w:t>
       </w:r>
     </w:p>
     <w:p>
@@ -6708,6 +6540,9 @@
       </w:r>
       <w:r>
         <w:t>: Net Present Value</w:t>
+      </w:r>
+      <w:r>
+        <w:t xml:space="preserve"> (a.k.a. normal IRR question)</w:t>
       </w:r>
     </w:p>
     <w:p>
@@ -6772,7 +6607,7 @@
           <v:shape id="_x0000_i1054" type="#_x0000_t75" style="width:224.35pt;height:42.2pt" o:ole="">
             <v:imagedata r:id="rId74" o:title=""/>
           </v:shape>
-          <o:OLEObject Type="Embed" ProgID="Equation.DSMT4" ShapeID="_x0000_i1054" DrawAspect="Content" ObjectID="_1456775547" r:id="rId75"/>
+          <o:OLEObject Type="Embed" ProgID="Equation.DSMT4" ShapeID="_x0000_i1054" DrawAspect="Content" ObjectID="_1456909331" r:id="rId75"/>
         </w:object>
       </w:r>
     </w:p>
@@ -6917,16 +6752,11 @@
       <w:pPr>
         <w:pStyle w:val="NoSpacing"/>
       </w:pPr>
-      <w:proofErr w:type="gramStart"/>
       <w:r>
         <w:t xml:space="preserve">comparing </w:t>
       </w:r>
       <w:r>
-        <w:t xml:space="preserve"> =</w:t>
-      </w:r>
-      <w:proofErr w:type="gramEnd"/>
-      <w:r>
-        <w:t xml:space="preserve"> Higher cost alternative – lower cost alternative</w:t>
+        <w:t xml:space="preserve"> = Higher cost alternative – lower cost alternative</w:t>
       </w:r>
     </w:p>
     <w:p>
@@ -6995,10 +6825,7 @@
         <w:pStyle w:val="NoSpacing"/>
       </w:pPr>
       <w:r>
-        <w:t>When calculating</w:t>
-      </w:r>
-      <w:r>
-        <w:t xml:space="preserve"> each ΔIRR:</w:t>
+        <w:t>When calculating each ΔIRR:</w:t>
       </w:r>
     </w:p>
     <w:p>
@@ -7022,13 +6849,8 @@
         </w:numPr>
       </w:pPr>
       <w:r>
-        <w:t xml:space="preserve">The amount that is unused uses the MARR as an </w:t>
-      </w:r>
-      <w:proofErr w:type="spellStart"/>
-      <w:r>
-        <w:t>i</w:t>
-      </w:r>
-      <w:proofErr w:type="spellEnd"/>
+        <w:t>The amount that is unused uses the MARR as an i</w:t>
+      </w:r>
     </w:p>
     <w:p>
       <w:pPr>
@@ -7058,7 +6880,7 @@
           <v:shape id="_x0000_i1055" type="#_x0000_t75" style="width:160pt;height:34.2pt" o:ole="">
             <v:imagedata r:id="rId76" o:title=""/>
           </v:shape>
-          <o:OLEObject Type="Embed" ProgID="Equation.DSMT4" ShapeID="_x0000_i1055" DrawAspect="Content" ObjectID="_1456775548" r:id="rId77"/>
+          <o:OLEObject Type="Embed" ProgID="Equation.DSMT4" ShapeID="_x0000_i1055" DrawAspect="Content" ObjectID="_1456909332" r:id="rId77"/>
         </w:object>
       </w:r>
     </w:p>
@@ -7141,57 +6963,233 @@
       <w:pPr>
         <w:pStyle w:val="Heading2"/>
       </w:pPr>
-      <w:r>
-        <w:t>M</w:t>
-      </w:r>
-      <w:bookmarkStart w:id="35" w:name="_GoBack"/>
+      <w:bookmarkStart w:id="35" w:name="_Toc382993223"/>
+      <w:r>
+        <w:t>ERR</w:t>
+      </w:r>
       <w:bookmarkEnd w:id="35"/>
-      <w:r>
-        <w:t>ultiple IRRs</w:t>
-      </w:r>
-    </w:p>
-    <w:p>
-      <w:pPr>
-        <w:pStyle w:val="NoSpacing"/>
-      </w:pPr>
-      <w:r>
-        <w:t>?</w:t>
-      </w:r>
-    </w:p>
-    <w:p>
-      <w:pPr>
-        <w:pStyle w:val="Heading2"/>
-      </w:pPr>
-      <w:bookmarkStart w:id="36" w:name="_Toc382993223"/>
-      <w:r>
+    </w:p>
+    <w:p>
+      <w:pPr>
+        <w:pStyle w:val="NoSpacing"/>
+      </w:pPr>
+      <w:r>
+        <w:rPr>
+          <w:b/>
+        </w:rPr>
         <w:t>ERR</w:t>
       </w:r>
+      <w:r>
+        <w:t xml:space="preserve"> (E</w:t>
+      </w:r>
+      <w:r>
+        <w:t xml:space="preserve">xternal </w:t>
+      </w:r>
+      <w:r>
+        <w:t>R</w:t>
+      </w:r>
+      <w:r>
+        <w:t xml:space="preserve">ate of </w:t>
+      </w:r>
+      <w:r>
+        <w:t>R</w:t>
+      </w:r>
+      <w:r>
+        <w:t>eturn</w:t>
+      </w:r>
+      <w:r>
+        <w:t>)</w:t>
+      </w:r>
+      <w:r>
+        <w:t xml:space="preserve"> [i</w:t>
+      </w:r>
+      <w:r>
+        <w:rPr>
+          <w:vertAlign w:val="subscript"/>
+        </w:rPr>
+        <w:t>e</w:t>
+      </w:r>
+      <w:r>
+        <w:t>*</w:t>
+      </w:r>
+      <w:bookmarkStart w:id="36" w:name="_GoBack"/>
       <w:bookmarkEnd w:id="36"/>
-    </w:p>
-    <w:p>
-      <w:pPr>
-        <w:pStyle w:val="NoSpacing"/>
-      </w:pPr>
-      <w:r>
-        <w:t>ERR (E</w:t>
-      </w:r>
-      <w:r>
-        <w:t xml:space="preserve">xternal </w:t>
-      </w:r>
-      <w:r>
-        <w:t>R</w:t>
-      </w:r>
-      <w:r>
-        <w:t xml:space="preserve">ate of </w:t>
-      </w:r>
-      <w:r>
-        <w:t>R</w:t>
-      </w:r>
-      <w:r>
-        <w:t>eturn</w:t>
-      </w:r>
-      <w:r>
-        <w:t xml:space="preserve">): </w:t>
+      <w:r>
+        <w:t>]</w:t>
+      </w:r>
+      <w:r>
+        <w:t xml:space="preserve">: </w:t>
+      </w:r>
+      <w:r>
+        <w:t>t</w:t>
+      </w:r>
+      <w:r>
+        <w:t>he rate of return on a project where all cash flows that are not invested in the project are assumed to earn interest at a predetermined rate (such as the ΔIRR)</w:t>
+      </w:r>
+    </w:p>
+    <w:p>
+      <w:pPr>
+        <w:pStyle w:val="NoSpacing"/>
+      </w:pPr>
+      <w:r>
+        <w:t>today</w:t>
+      </w:r>
+      <w:r>
+        <w:t xml:space="preserve"> </w:t>
+      </w:r>
+      <w:r>
+        <w:t>(F/P,</w:t>
+      </w:r>
+      <w:r>
+        <w:t xml:space="preserve"> </w:t>
+      </w:r>
+      <w:r>
+        <w:t>MARR,</w:t>
+      </w:r>
+      <w:r>
+        <w:t xml:space="preserve"> </w:t>
+      </w:r>
+      <w:r>
+        <w:t xml:space="preserve">N) </w:t>
+      </w:r>
+      <w:r>
+        <w:t>−</w:t>
+      </w:r>
+      <w:r>
+        <w:t xml:space="preserve"> annuity rate + later (P/F,</w:t>
+      </w:r>
+      <w:r>
+        <w:t xml:space="preserve"> </w:t>
+      </w:r>
+      <w:r>
+        <w:t>i</w:t>
+      </w:r>
+      <w:r>
+        <w:rPr>
+          <w:vertAlign w:val="subscript"/>
+        </w:rPr>
+        <w:t>e</w:t>
+      </w:r>
+      <w:r>
+        <w:t>*,</w:t>
+      </w:r>
+      <w:r>
+        <w:t xml:space="preserve"> </w:t>
+      </w:r>
+      <w:r>
+        <w:t>N) = 0</w:t>
+      </w:r>
+    </w:p>
+    <w:p>
+      <w:pPr>
+        <w:pStyle w:val="NoSpacing"/>
+      </w:pPr>
+    </w:p>
+    <w:p>
+      <w:pPr>
+        <w:pStyle w:val="NoSpacing"/>
+      </w:pPr>
+      <w:r>
+        <w:rPr>
+          <w:b/>
+        </w:rPr>
+        <w:t>Approximate ERR</w:t>
+      </w:r>
+      <w:r>
+        <w:t xml:space="preserve"> </w:t>
+      </w:r>
+      <w:r>
+        <w:t>[i</w:t>
+      </w:r>
+      <w:r>
+        <w:rPr>
+          <w:vertAlign w:val="subscript"/>
+        </w:rPr>
+        <w:t>ea</w:t>
+      </w:r>
+      <w:r>
+        <w:t>*]</w:t>
+      </w:r>
+      <w:r>
+        <w:t>:</w:t>
+      </w:r>
+      <w:r>
+        <w:t xml:space="preserve"> </w:t>
+      </w:r>
+      <w:r>
+        <w:t xml:space="preserve">since ERR is difficult, just </w:t>
+      </w:r>
+      <w:r>
+        <w:t>use this to find</w:t>
+      </w:r>
+      <w:r>
+        <w:t xml:space="preserve"> an approximation</w:t>
+      </w:r>
+    </w:p>
+    <w:p>
+      <w:pPr>
+        <w:pStyle w:val="NoSpacing"/>
+      </w:pPr>
+      <w:r>
+        <w:t xml:space="preserve">net receipts at MARR </w:t>
+      </w:r>
+      <w:r>
+        <w:t>=</w:t>
+      </w:r>
+      <w:r>
+        <w:t xml:space="preserve"> </w:t>
+      </w:r>
+      <w:r>
+        <w:t>net disbursements at</w:t>
+      </w:r>
+      <w:r>
+        <w:t xml:space="preserve"> i</w:t>
+      </w:r>
+      <w:r>
+        <w:rPr>
+          <w:vertAlign w:val="subscript"/>
+        </w:rPr>
+        <w:t>ea</w:t>
+      </w:r>
+      <w:r>
+        <w:t>*, find i</w:t>
+      </w:r>
+      <w:r>
+        <w:rPr>
+          <w:vertAlign w:val="subscript"/>
+        </w:rPr>
+        <w:t>ea</w:t>
+      </w:r>
+      <w:r>
+        <w:t>*</w:t>
+      </w:r>
+    </w:p>
+    <w:p>
+      <w:pPr>
+        <w:pStyle w:val="NoSpacing"/>
+      </w:pPr>
+    </w:p>
+    <w:p>
+      <w:pPr>
+        <w:pStyle w:val="NoSpacing"/>
+      </w:pPr>
+      <w:r>
+        <w:t>It’s a good investment if i</w:t>
+      </w:r>
+      <w:r>
+        <w:rPr>
+          <w:vertAlign w:val="subscript"/>
+        </w:rPr>
+        <w:t>ea</w:t>
+      </w:r>
+      <w:r>
+        <w:t xml:space="preserve">* </w:t>
+      </w:r>
+      <w:r>
+        <w:rPr>
+          <w:rFonts w:cs="Times New Roman"/>
+        </w:rPr>
+        <w:t>≥ MARR</w:t>
       </w:r>
     </w:p>
     <w:p>
@@ -7506,7 +7504,7 @@
         <v:path o:extrusionok="f" gradientshapeok="t" o:connecttype="rect"/>
         <o:lock v:ext="edit" aspectratio="t"/>
       </v:shapetype>
-      <v:shape id="_x0000_i1066" type="#_x0000_t75" style="width:2.9pt;height:2.9pt;visibility:visible;mso-wrap-style:square" o:bullet="t">
+      <v:shape id="_x0000_i1037" type="#_x0000_t75" style="width:2.9pt;height:2.9pt;visibility:visible;mso-wrap-style:square" o:bullet="t">
         <v:imagedata r:id="rId1" o:title=""/>
       </v:shape>
     </w:pict>
@@ -11277,7 +11275,7 @@
 </file>
 
 <file path=customXml/itemProps1.xml><?xml version="1.0" encoding="utf-8"?>
-<ds:datastoreItem xmlns:ds="http://schemas.openxmlformats.org/officeDocument/2006/customXml" ds:itemID="{3FCA6901-D833-4587-A80D-08A8A87B4C78}">
+<ds:datastoreItem xmlns:ds="http://schemas.openxmlformats.org/officeDocument/2006/customXml" ds:itemID="{D44DA9D7-6205-411E-9B47-0759D1D7A49D}">
   <ds:schemaRefs>
     <ds:schemaRef ds:uri="http://schemas.openxmlformats.org/officeDocument/2006/bibliography"/>
   </ds:schemaRefs>

</xml_diff>

<commit_message>
Last sustain upload :(
</commit_message>
<xml_diff>
--- a/ENG 2B03 Summary.docx
+++ b/ENG 2B03 Summary.docx
@@ -3362,7 +3362,7 @@
           <v:shape id="_x0000_i1025" type="#_x0000_t75" style="width:44.75pt;height:18.2pt" o:ole="">
             <v:imagedata r:id="rId13" o:title=""/>
           </v:shape>
-          <o:OLEObject Type="Embed" ProgID="Equation.DSMT4" ShapeID="_x0000_i1025" DrawAspect="Content" ObjectID="_1456909902" r:id="rId14"/>
+          <o:OLEObject Type="Embed" ProgID="Equation.DSMT4" ShapeID="_x0000_i1025" DrawAspect="Content" ObjectID="_1457764946" r:id="rId14"/>
         </w:object>
       </w:r>
     </w:p>
@@ -3450,7 +3450,7 @@
           <v:shape id="_x0000_i1026" type="#_x0000_t75" style="width:86.9pt;height:32.75pt" o:ole="">
             <v:imagedata r:id="rId15" o:title=""/>
           </v:shape>
-          <o:OLEObject Type="Embed" ProgID="Equation.DSMT4" ShapeID="_x0000_i1026" DrawAspect="Content" ObjectID="_1456909903" r:id="rId16"/>
+          <o:OLEObject Type="Embed" ProgID="Equation.DSMT4" ShapeID="_x0000_i1026" DrawAspect="Content" ObjectID="_1457764947" r:id="rId16"/>
         </w:object>
       </w:r>
     </w:p>
@@ -3517,7 +3517,7 @@
           <v:shape id="_x0000_i1027" type="#_x0000_t75" style="width:137.8pt;height:22.2pt" o:ole="">
             <v:imagedata r:id="rId17" o:title=""/>
           </v:shape>
-          <o:OLEObject Type="Embed" ProgID="Equation.DSMT4" ShapeID="_x0000_i1027" DrawAspect="Content" ObjectID="_1456909904" r:id="rId18"/>
+          <o:OLEObject Type="Embed" ProgID="Equation.DSMT4" ShapeID="_x0000_i1027" DrawAspect="Content" ObjectID="_1457764948" r:id="rId18"/>
         </w:object>
       </w:r>
     </w:p>
@@ -3565,7 +3565,7 @@
           <v:shape id="_x0000_i1028" type="#_x0000_t75" style="width:74.2pt;height:24pt" o:ole="">
             <v:imagedata r:id="rId19" o:title=""/>
           </v:shape>
-          <o:OLEObject Type="Embed" ProgID="Equation.DSMT4" ShapeID="_x0000_i1028" DrawAspect="Content" ObjectID="_1456909905" r:id="rId20"/>
+          <o:OLEObject Type="Embed" ProgID="Equation.DSMT4" ShapeID="_x0000_i1028" DrawAspect="Content" ObjectID="_1457764949" r:id="rId20"/>
         </w:object>
       </w:r>
     </w:p>
@@ -3702,7 +3702,7 @@
           <v:shape id="_x0000_i1029" type="#_x0000_t75" style="width:32.75pt;height:13.8pt" o:ole="">
             <v:imagedata r:id="rId21" o:title=""/>
           </v:shape>
-          <o:OLEObject Type="Embed" ProgID="Equation.DSMT4" ShapeID="_x0000_i1029" DrawAspect="Content" ObjectID="_1456909906" r:id="rId22"/>
+          <o:OLEObject Type="Embed" ProgID="Equation.DSMT4" ShapeID="_x0000_i1029" DrawAspect="Content" ObjectID="_1457764950" r:id="rId22"/>
         </w:object>
       </w:r>
     </w:p>
@@ -3718,7 +3718,7 @@
           <v:shape id="_x0000_i1030" type="#_x0000_t75" style="width:61.1pt;height:19.65pt" o:ole="">
             <v:imagedata r:id="rId23" o:title=""/>
           </v:shape>
-          <o:OLEObject Type="Embed" ProgID="Equation.DSMT4" ShapeID="_x0000_i1030" DrawAspect="Content" ObjectID="_1456909907" r:id="rId24"/>
+          <o:OLEObject Type="Embed" ProgID="Equation.DSMT4" ShapeID="_x0000_i1030" DrawAspect="Content" ObjectID="_1457764951" r:id="rId24"/>
         </w:object>
       </w:r>
     </w:p>
@@ -3760,7 +3760,7 @@
           <v:shape id="_x0000_i1031" type="#_x0000_t75" style="width:112pt;height:19.65pt" o:ole="">
             <v:imagedata r:id="rId25" o:title=""/>
           </v:shape>
-          <o:OLEObject Type="Embed" ProgID="Equation.DSMT4" ShapeID="_x0000_i1031" DrawAspect="Content" ObjectID="_1456909908" r:id="rId26"/>
+          <o:OLEObject Type="Embed" ProgID="Equation.DSMT4" ShapeID="_x0000_i1031" DrawAspect="Content" ObjectID="_1457764952" r:id="rId26"/>
         </w:object>
       </w:r>
     </w:p>
@@ -3808,7 +3808,7 @@
           <v:shape id="_x0000_i1032" type="#_x0000_t75" style="width:84pt;height:82.2pt" o:ole="">
             <v:imagedata r:id="rId27" o:title=""/>
           </v:shape>
-          <o:OLEObject Type="Embed" ProgID="Equation.DSMT4" ShapeID="_x0000_i1032" DrawAspect="Content" ObjectID="_1456909909" r:id="rId28"/>
+          <o:OLEObject Type="Embed" ProgID="Equation.DSMT4" ShapeID="_x0000_i1032" DrawAspect="Content" ObjectID="_1457764953" r:id="rId28"/>
         </w:object>
       </w:r>
     </w:p>
@@ -3945,7 +3945,7 @@
           <v:shape id="_x0000_i1033" type="#_x0000_t75" style="width:93.1pt;height:49.45pt" o:ole="">
             <v:imagedata r:id="rId30" o:title=""/>
           </v:shape>
-          <o:OLEObject Type="Embed" ProgID="Equation.DSMT4" ShapeID="_x0000_i1033" DrawAspect="Content" ObjectID="_1456909910" r:id="rId31"/>
+          <o:OLEObject Type="Embed" ProgID="Equation.DSMT4" ShapeID="_x0000_i1033" DrawAspect="Content" ObjectID="_1457764954" r:id="rId31"/>
         </w:object>
       </w:r>
     </w:p>
@@ -4151,7 +4151,7 @@
           <v:shape id="_x0000_i1034" type="#_x0000_t75" style="width:131.25pt;height:38.2pt" o:ole="">
             <v:imagedata r:id="rId34" o:title=""/>
           </v:shape>
-          <o:OLEObject Type="Embed" ProgID="Equation.DSMT4" ShapeID="_x0000_i1034" DrawAspect="Content" ObjectID="_1456909911" r:id="rId35"/>
+          <o:OLEObject Type="Embed" ProgID="Equation.DSMT4" ShapeID="_x0000_i1034" DrawAspect="Content" ObjectID="_1457764955" r:id="rId35"/>
         </w:object>
       </w:r>
       <w:r>
@@ -4263,7 +4263,7 @@
           <v:shape id="_x0000_i1035" type="#_x0000_t75" style="width:131.25pt;height:38.2pt" o:ole="">
             <v:imagedata r:id="rId36" o:title=""/>
           </v:shape>
-          <o:OLEObject Type="Embed" ProgID="Equation.DSMT4" ShapeID="_x0000_i1035" DrawAspect="Content" ObjectID="_1456909912" r:id="rId37"/>
+          <o:OLEObject Type="Embed" ProgID="Equation.DSMT4" ShapeID="_x0000_i1035" DrawAspect="Content" ObjectID="_1457764956" r:id="rId37"/>
         </w:object>
       </w:r>
     </w:p>
@@ -4499,7 +4499,7 @@
           <v:shape id="_x0000_i1036" type="#_x0000_t75" style="width:110.2pt;height:26.9pt" o:ole="">
             <v:imagedata r:id="rId38" o:title=""/>
           </v:shape>
-          <o:OLEObject Type="Embed" ProgID="Equation.DSMT4" ShapeID="_x0000_i1036" DrawAspect="Content" ObjectID="_1456909913" r:id="rId39"/>
+          <o:OLEObject Type="Embed" ProgID="Equation.DSMT4" ShapeID="_x0000_i1036" DrawAspect="Content" ObjectID="_1457764957" r:id="rId39"/>
         </w:object>
       </w:r>
     </w:p>
@@ -4515,7 +4515,7 @@
           <v:shape id="_x0000_i1037" type="#_x0000_t75" style="width:170.9pt;height:22.2pt" o:ole="">
             <v:imagedata r:id="rId40" o:title=""/>
           </v:shape>
-          <o:OLEObject Type="Embed" ProgID="Equation.DSMT4" ShapeID="_x0000_i1037" DrawAspect="Content" ObjectID="_1456909914" r:id="rId41"/>
+          <o:OLEObject Type="Embed" ProgID="Equation.DSMT4" ShapeID="_x0000_i1037" DrawAspect="Content" ObjectID="_1457764958" r:id="rId41"/>
         </w:object>
       </w:r>
     </w:p>
@@ -4541,7 +4541,7 @@
           <v:shape id="_x0000_i1038" type="#_x0000_t75" style="width:181.1pt;height:42.2pt" o:ole="">
             <v:imagedata r:id="rId42" o:title=""/>
           </v:shape>
-          <o:OLEObject Type="Embed" ProgID="Equation.DSMT4" ShapeID="_x0000_i1038" DrawAspect="Content" ObjectID="_1456909915" r:id="rId43"/>
+          <o:OLEObject Type="Embed" ProgID="Equation.DSMT4" ShapeID="_x0000_i1038" DrawAspect="Content" ObjectID="_1457764959" r:id="rId43"/>
         </w:object>
       </w:r>
     </w:p>
@@ -4572,7 +4572,7 @@
           <v:shape id="_x0000_i1039" type="#_x0000_t75" style="width:126.2pt;height:42.55pt" o:ole="">
             <v:imagedata r:id="rId44" o:title=""/>
           </v:shape>
-          <o:OLEObject Type="Embed" ProgID="Equation.DSMT4" ShapeID="_x0000_i1039" DrawAspect="Content" ObjectID="_1456909916" r:id="rId45"/>
+          <o:OLEObject Type="Embed" ProgID="Equation.DSMT4" ShapeID="_x0000_i1039" DrawAspect="Content" ObjectID="_1457764960" r:id="rId45"/>
         </w:object>
       </w:r>
     </w:p>
@@ -4603,7 +4603,7 @@
           <v:shape id="_x0000_i1040" type="#_x0000_t75" style="width:126.2pt;height:41.8pt" o:ole="">
             <v:imagedata r:id="rId46" o:title=""/>
           </v:shape>
-          <o:OLEObject Type="Embed" ProgID="Equation.DSMT4" ShapeID="_x0000_i1040" DrawAspect="Content" ObjectID="_1456909917" r:id="rId47"/>
+          <o:OLEObject Type="Embed" ProgID="Equation.DSMT4" ShapeID="_x0000_i1040" DrawAspect="Content" ObjectID="_1457764961" r:id="rId47"/>
         </w:object>
       </w:r>
     </w:p>
@@ -4634,7 +4634,7 @@
           <v:shape id="_x0000_i1041" type="#_x0000_t75" style="width:367.65pt;height:46.9pt" o:ole="">
             <v:imagedata r:id="rId48" o:title=""/>
           </v:shape>
-          <o:OLEObject Type="Embed" ProgID="Equation.DSMT4" ShapeID="_x0000_i1041" DrawAspect="Content" ObjectID="_1456909918" r:id="rId49"/>
+          <o:OLEObject Type="Embed" ProgID="Equation.DSMT4" ShapeID="_x0000_i1041" DrawAspect="Content" ObjectID="_1457764962" r:id="rId49"/>
         </w:object>
       </w:r>
     </w:p>
@@ -4650,7 +4650,7 @@
           <v:shape id="_x0000_i1042" type="#_x0000_t75" style="width:116.35pt;height:20pt" o:ole="">
             <v:imagedata r:id="rId50" o:title=""/>
           </v:shape>
-          <o:OLEObject Type="Embed" ProgID="Equation.DSMT4" ShapeID="_x0000_i1042" DrawAspect="Content" ObjectID="_1456909919" r:id="rId51"/>
+          <o:OLEObject Type="Embed" ProgID="Equation.DSMT4" ShapeID="_x0000_i1042" DrawAspect="Content" ObjectID="_1457764963" r:id="rId51"/>
         </w:object>
       </w:r>
     </w:p>
@@ -4713,7 +4713,7 @@
           <v:shape id="_x0000_i1043" type="#_x0000_t75" style="width:193.45pt;height:46.9pt" o:ole="">
             <v:imagedata r:id="rId52" o:title=""/>
           </v:shape>
-          <o:OLEObject Type="Embed" ProgID="Equation.DSMT4" ShapeID="_x0000_i1043" DrawAspect="Content" ObjectID="_1456909920" r:id="rId53"/>
+          <o:OLEObject Type="Embed" ProgID="Equation.DSMT4" ShapeID="_x0000_i1043" DrawAspect="Content" ObjectID="_1457764964" r:id="rId53"/>
         </w:object>
       </w:r>
     </w:p>
@@ -4824,7 +4824,7 @@
           <v:shape id="_x0000_i1044" type="#_x0000_t75" style="width:59.25pt;height:20pt" o:ole="">
             <v:imagedata r:id="rId54" o:title=""/>
           </v:shape>
-          <o:OLEObject Type="Embed" ProgID="Equation.DSMT4" ShapeID="_x0000_i1044" DrawAspect="Content" ObjectID="_1456909921" r:id="rId55"/>
+          <o:OLEObject Type="Embed" ProgID="Equation.DSMT4" ShapeID="_x0000_i1044" DrawAspect="Content" ObjectID="_1457764965" r:id="rId55"/>
         </w:object>
       </w:r>
     </w:p>
@@ -4854,7 +4854,7 @@
           <v:shape id="_x0000_i1045" type="#_x0000_t75" style="width:122.9pt;height:20pt" o:ole="">
             <v:imagedata r:id="rId56" o:title=""/>
           </v:shape>
-          <o:OLEObject Type="Embed" ProgID="Equation.DSMT4" ShapeID="_x0000_i1045" DrawAspect="Content" ObjectID="_1456909922" r:id="rId57"/>
+          <o:OLEObject Type="Embed" ProgID="Equation.DSMT4" ShapeID="_x0000_i1045" DrawAspect="Content" ObjectID="_1457764966" r:id="rId57"/>
         </w:object>
       </w:r>
     </w:p>
@@ -4870,7 +4870,7 @@
           <v:shape id="_x0000_i1046" type="#_x0000_t75" style="width:106.9pt;height:36pt" o:ole="">
             <v:imagedata r:id="rId58" o:title=""/>
           </v:shape>
-          <o:OLEObject Type="Embed" ProgID="Equation.DSMT4" ShapeID="_x0000_i1046" DrawAspect="Content" ObjectID="_1456909923" r:id="rId59"/>
+          <o:OLEObject Type="Embed" ProgID="Equation.DSMT4" ShapeID="_x0000_i1046" DrawAspect="Content" ObjectID="_1457764967" r:id="rId59"/>
         </w:object>
       </w:r>
     </w:p>
@@ -5133,7 +5133,7 @@
           <v:shape id="_x0000_i1047" type="#_x0000_t75" style="width:61.8pt;height:32.75pt" o:ole="">
             <v:imagedata r:id="rId60" o:title=""/>
           </v:shape>
-          <o:OLEObject Type="Embed" ProgID="Equation.DSMT4" ShapeID="_x0000_i1047" DrawAspect="Content" ObjectID="_1456909924" r:id="rId61"/>
+          <o:OLEObject Type="Embed" ProgID="Equation.DSMT4" ShapeID="_x0000_i1047" DrawAspect="Content" ObjectID="_1457764968" r:id="rId61"/>
         </w:object>
       </w:r>
     </w:p>
@@ -5149,7 +5149,7 @@
           <v:shape id="_x0000_i1048" type="#_x0000_t75" style="width:112pt;height:34.55pt" o:ole="">
             <v:imagedata r:id="rId62" o:title=""/>
           </v:shape>
-          <o:OLEObject Type="Embed" ProgID="Equation.DSMT4" ShapeID="_x0000_i1048" DrawAspect="Content" ObjectID="_1456909925" r:id="rId63"/>
+          <o:OLEObject Type="Embed" ProgID="Equation.DSMT4" ShapeID="_x0000_i1048" DrawAspect="Content" ObjectID="_1457764969" r:id="rId63"/>
         </w:object>
       </w:r>
     </w:p>
@@ -5165,7 +5165,7 @@
           <v:shape id="_x0000_i1049" type="#_x0000_t75" style="width:248pt;height:42.2pt" o:ole="">
             <v:imagedata r:id="rId64" o:title=""/>
           </v:shape>
-          <o:OLEObject Type="Embed" ProgID="Equation.DSMT4" ShapeID="_x0000_i1049" DrawAspect="Content" ObjectID="_1456909926" r:id="rId65"/>
+          <o:OLEObject Type="Embed" ProgID="Equation.DSMT4" ShapeID="_x0000_i1049" DrawAspect="Content" ObjectID="_1457764970" r:id="rId65"/>
         </w:object>
       </w:r>
     </w:p>
@@ -5557,7 +5557,7 @@
                 <v:shape id="_x0000_i1050" type="#_x0000_t75" style="width:69.8pt;height:36pt" o:ole="">
                   <v:imagedata r:id="rId66" o:title=""/>
                 </v:shape>
-                <o:OLEObject Type="Embed" ProgID="Equation.DSMT4" ShapeID="_x0000_i1050" DrawAspect="Content" ObjectID="_1456909927" r:id="rId67"/>
+                <o:OLEObject Type="Embed" ProgID="Equation.DSMT4" ShapeID="_x0000_i1050" DrawAspect="Content" ObjectID="_1457764971" r:id="rId67"/>
               </w:object>
             </w:r>
           </w:p>
@@ -5702,7 +5702,7 @@
           <v:shape id="_x0000_i1051" type="#_x0000_t75" style="width:33.8pt;height:31.25pt" o:ole="">
             <v:imagedata r:id="rId68" o:title=""/>
           </v:shape>
-          <o:OLEObject Type="Embed" ProgID="Equation.DSMT4" ShapeID="_x0000_i1051" DrawAspect="Content" ObjectID="_1456909928" r:id="rId69"/>
+          <o:OLEObject Type="Embed" ProgID="Equation.DSMT4" ShapeID="_x0000_i1051" DrawAspect="Content" ObjectID="_1457764972" r:id="rId69"/>
         </w:object>
       </w:r>
     </w:p>
@@ -5781,7 +5781,7 @@
           <v:shape id="_x0000_i1052" type="#_x0000_t75" style="width:75.65pt;height:20pt" o:ole="">
             <v:imagedata r:id="rId70" o:title=""/>
           </v:shape>
-          <o:OLEObject Type="Embed" ProgID="Equation.DSMT4" ShapeID="_x0000_i1052" DrawAspect="Content" ObjectID="_1456909929" r:id="rId71"/>
+          <o:OLEObject Type="Embed" ProgID="Equation.DSMT4" ShapeID="_x0000_i1052" DrawAspect="Content" ObjectID="_1457764973" r:id="rId71"/>
         </w:object>
       </w:r>
     </w:p>
@@ -6169,7 +6169,7 @@
           <v:shape id="_x0000_i1053" type="#_x0000_t75" style="width:78.2pt;height:31.25pt" o:ole="">
             <v:imagedata r:id="rId72" o:title=""/>
           </v:shape>
-          <o:OLEObject Type="Embed" ProgID="Equation.DSMT4" ShapeID="_x0000_i1053" DrawAspect="Content" ObjectID="_1456909930" r:id="rId73"/>
+          <o:OLEObject Type="Embed" ProgID="Equation.DSMT4" ShapeID="_x0000_i1053" DrawAspect="Content" ObjectID="_1457764974" r:id="rId73"/>
         </w:object>
       </w:r>
     </w:p>
@@ -6759,7 +6759,7 @@
           <v:shape id="_x0000_i1054" type="#_x0000_t75" style="width:224.35pt;height:42.2pt" o:ole="">
             <v:imagedata r:id="rId74" o:title=""/>
           </v:shape>
-          <o:OLEObject Type="Embed" ProgID="Equation.DSMT4" ShapeID="_x0000_i1054" DrawAspect="Content" ObjectID="_1456909931" r:id="rId75"/>
+          <o:OLEObject Type="Embed" ProgID="Equation.DSMT4" ShapeID="_x0000_i1054" DrawAspect="Content" ObjectID="_1457764975" r:id="rId75"/>
         </w:object>
       </w:r>
     </w:p>
@@ -7042,7 +7042,7 @@
           <v:shape id="_x0000_i1055" type="#_x0000_t75" style="width:160pt;height:34.2pt" o:ole="">
             <v:imagedata r:id="rId76" o:title=""/>
           </v:shape>
-          <o:OLEObject Type="Embed" ProgID="Equation.DSMT4" ShapeID="_x0000_i1055" DrawAspect="Content" ObjectID="_1456909932" r:id="rId77"/>
+          <o:OLEObject Type="Embed" ProgID="Equation.DSMT4" ShapeID="_x0000_i1055" DrawAspect="Content" ObjectID="_1457764976" r:id="rId77"/>
         </w:object>
       </w:r>
     </w:p>
@@ -7408,47 +7408,45 @@
         </w:rPr>
         <w:t>&gt;</w:t>
       </w:r>
-      <w:bookmarkStart w:id="36" w:name="_GoBack"/>
+      <w:r>
+        <w:rPr>
+          <w:rFonts w:cs="Times New Roman"/>
+        </w:rPr>
+        <w:t xml:space="preserve"> MARR</w:t>
+      </w:r>
+    </w:p>
+    <w:p>
+      <w:pPr>
+        <w:pStyle w:val="Heading1"/>
+      </w:pPr>
+      <w:bookmarkStart w:id="36" w:name="_Toc382993224"/>
+      <w:r>
+        <w:t>Week 9</w:t>
+      </w:r>
       <w:bookmarkEnd w:id="36"/>
-      <w:r>
-        <w:rPr>
-          <w:rFonts w:cs="Times New Roman"/>
-        </w:rPr>
-        <w:t xml:space="preserve"> MARR</w:t>
-      </w:r>
+    </w:p>
+    <w:p>
+      <w:pPr>
+        <w:pStyle w:val="NoSpacing"/>
+      </w:pPr>
+      <w:r>
+        <w:t>Ethics and stuff</w:t>
+      </w:r>
+    </w:p>
+    <w:p>
+      <w:pPr>
+        <w:pStyle w:val="NoSpacing"/>
+      </w:pPr>
     </w:p>
     <w:p>
       <w:pPr>
         <w:pStyle w:val="Heading1"/>
       </w:pPr>
-      <w:bookmarkStart w:id="37" w:name="_Toc382993224"/>
-      <w:r>
-        <w:t>Week 9</w:t>
+      <w:bookmarkStart w:id="37" w:name="_Toc382993225"/>
+      <w:r>
+        <w:t>Week 10</w:t>
       </w:r>
       <w:bookmarkEnd w:id="37"/>
-    </w:p>
-    <w:p>
-      <w:pPr>
-        <w:pStyle w:val="NoSpacing"/>
-      </w:pPr>
-      <w:r>
-        <w:t>Ethics and stuff</w:t>
-      </w:r>
-    </w:p>
-    <w:p>
-      <w:pPr>
-        <w:pStyle w:val="NoSpacing"/>
-      </w:pPr>
-    </w:p>
-    <w:p>
-      <w:pPr>
-        <w:pStyle w:val="Heading1"/>
-      </w:pPr>
-      <w:bookmarkStart w:id="38" w:name="_Toc382993225"/>
-      <w:r>
-        <w:t>Week 10</w:t>
-      </w:r>
-      <w:bookmarkEnd w:id="38"/>
     </w:p>
     <w:p>
       <w:pPr>
@@ -7522,6 +7520,24 @@
       <w:r>
         <w:t>Some follow an arc</w:t>
       </w:r>
+    </w:p>
+    <w:p>
+      <w:pPr>
+        <w:pStyle w:val="Heading1"/>
+      </w:pPr>
+      <w:r>
+        <w:t>Week 11</w:t>
+      </w:r>
+    </w:p>
+    <w:p>
+      <w:pPr>
+        <w:pStyle w:val="NoSpacing"/>
+      </w:pPr>
+      <w:r>
+        <w:t>blah</w:t>
+      </w:r>
+      <w:bookmarkStart w:id="38" w:name="_GoBack"/>
+      <w:bookmarkEnd w:id="38"/>
     </w:p>
     <w:sectPr>
       <w:footerReference w:type="default" r:id="rId79"/>
@@ -7569,7 +7585,6 @@
         <w:docPartUnique/>
       </w:docPartObj>
     </w:sdtPr>
-    <w:sdtEndPr/>
     <w:sdtContent>
       <w:sdt>
         <w:sdtPr>
@@ -7579,7 +7594,6 @@
             <w:docPartUnique/>
           </w:docPartObj>
         </w:sdtPr>
-        <w:sdtEndPr/>
         <w:sdtContent>
           <w:p>
             <w:pPr>
@@ -11502,7 +11516,7 @@
 </file>
 
 <file path=customXml/itemProps1.xml><?xml version="1.0" encoding="utf-8"?>
-<ds:datastoreItem xmlns:ds="http://schemas.openxmlformats.org/officeDocument/2006/customXml" ds:itemID="{69BD100B-C071-4B04-8A97-CBD1E40BA783}">
+<ds:datastoreItem xmlns:ds="http://schemas.openxmlformats.org/officeDocument/2006/customXml" ds:itemID="{2388BAA9-5B33-4A0F-B13C-9BDC5B848EA5}">
   <ds:schemaRefs>
     <ds:schemaRef ds:uri="http://schemas.openxmlformats.org/officeDocument/2006/bibliography"/>
   </ds:schemaRefs>

</xml_diff>

<commit_message>
Cleaned up old courses and updated econ
You can still access them in the history. Or you can get them on my main
website
</commit_message>
<xml_diff>
--- a/ENG 2B03 Summary.docx
+++ b/ENG 2B03 Summary.docx
@@ -6,6 +6,8 @@
       <w:pPr>
         <w:pStyle w:val="Title"/>
       </w:pPr>
+      <w:bookmarkStart w:id="0" w:name="_GoBack"/>
+      <w:bookmarkEnd w:id="0"/>
       <w:r>
         <w:t>ECON 2B03 Summary</w:t>
       </w:r>
@@ -173,7 +175,7 @@
           <w:r>
             <w:fldChar w:fldCharType="separate"/>
           </w:r>
-          <w:hyperlink w:anchor="_Toc382993192" w:history="1">
+          <w:hyperlink w:anchor="_Toc386288684" w:history="1">
             <w:r>
               <w:rPr>
                 <w:rStyle w:val="Hyperlink"/>
@@ -200,7 +202,7 @@
                 <w:noProof/>
                 <w:webHidden/>
               </w:rPr>
-              <w:instrText xml:space="preserve"> PAGEREF _Toc382993192 \h </w:instrText>
+              <w:instrText xml:space="preserve"> PAGEREF _Toc386288684 \h </w:instrText>
             </w:r>
             <w:r>
               <w:rPr>
@@ -244,7 +246,7 @@
               <w:lang w:eastAsia="en-CA"/>
             </w:rPr>
           </w:pPr>
-          <w:hyperlink w:anchor="_Toc382993193" w:history="1">
+          <w:hyperlink w:anchor="_Toc386288685" w:history="1">
             <w:r>
               <w:rPr>
                 <w:rStyle w:val="Hyperlink"/>
@@ -271,7 +273,7 @@
                 <w:noProof/>
                 <w:webHidden/>
               </w:rPr>
-              <w:instrText xml:space="preserve"> PAGEREF _Toc382993193 \h </w:instrText>
+              <w:instrText xml:space="preserve"> PAGEREF _Toc386288685 \h </w:instrText>
             </w:r>
             <w:r>
               <w:rPr>
@@ -315,7 +317,7 @@
               <w:lang w:eastAsia="en-CA"/>
             </w:rPr>
           </w:pPr>
-          <w:hyperlink w:anchor="_Toc382993194" w:history="1">
+          <w:hyperlink w:anchor="_Toc386288686" w:history="1">
             <w:r>
               <w:rPr>
                 <w:rStyle w:val="Hyperlink"/>
@@ -342,7 +344,7 @@
                 <w:noProof/>
                 <w:webHidden/>
               </w:rPr>
-              <w:instrText xml:space="preserve"> PAGEREF _Toc382993194 \h </w:instrText>
+              <w:instrText xml:space="preserve"> PAGEREF _Toc386288686 \h </w:instrText>
             </w:r>
             <w:r>
               <w:rPr>
@@ -386,7 +388,7 @@
               <w:lang w:eastAsia="en-CA"/>
             </w:rPr>
           </w:pPr>
-          <w:hyperlink w:anchor="_Toc382993195" w:history="1">
+          <w:hyperlink w:anchor="_Toc386288687" w:history="1">
             <w:r>
               <w:rPr>
                 <w:rStyle w:val="Hyperlink"/>
@@ -413,7 +415,7 @@
                 <w:noProof/>
                 <w:webHidden/>
               </w:rPr>
-              <w:instrText xml:space="preserve"> PAGEREF _Toc382993195 \h </w:instrText>
+              <w:instrText xml:space="preserve"> PAGEREF _Toc386288687 \h </w:instrText>
             </w:r>
             <w:r>
               <w:rPr>
@@ -457,7 +459,7 @@
               <w:lang w:eastAsia="en-CA"/>
             </w:rPr>
           </w:pPr>
-          <w:hyperlink w:anchor="_Toc382993196" w:history="1">
+          <w:hyperlink w:anchor="_Toc386288688" w:history="1">
             <w:r>
               <w:rPr>
                 <w:rStyle w:val="Hyperlink"/>
@@ -484,7 +486,7 @@
                 <w:noProof/>
                 <w:webHidden/>
               </w:rPr>
-              <w:instrText xml:space="preserve"> PAGEREF _Toc382993196 \h </w:instrText>
+              <w:instrText xml:space="preserve"> PAGEREF _Toc386288688 \h </w:instrText>
             </w:r>
             <w:r>
               <w:rPr>
@@ -528,7 +530,7 @@
               <w:lang w:eastAsia="en-CA"/>
             </w:rPr>
           </w:pPr>
-          <w:hyperlink w:anchor="_Toc382993197" w:history="1">
+          <w:hyperlink w:anchor="_Toc386288689" w:history="1">
             <w:r>
               <w:rPr>
                 <w:rStyle w:val="Hyperlink"/>
@@ -555,7 +557,7 @@
                 <w:noProof/>
                 <w:webHidden/>
               </w:rPr>
-              <w:instrText xml:space="preserve"> PAGEREF _Toc382993197 \h </w:instrText>
+              <w:instrText xml:space="preserve"> PAGEREF _Toc386288689 \h </w:instrText>
             </w:r>
             <w:r>
               <w:rPr>
@@ -599,7 +601,7 @@
               <w:lang w:eastAsia="en-CA"/>
             </w:rPr>
           </w:pPr>
-          <w:hyperlink w:anchor="_Toc382993198" w:history="1">
+          <w:hyperlink w:anchor="_Toc386288690" w:history="1">
             <w:r>
               <w:rPr>
                 <w:rStyle w:val="Hyperlink"/>
@@ -626,7 +628,7 @@
                 <w:noProof/>
                 <w:webHidden/>
               </w:rPr>
-              <w:instrText xml:space="preserve"> PAGEREF _Toc382993198 \h </w:instrText>
+              <w:instrText xml:space="preserve"> PAGEREF _Toc386288690 \h </w:instrText>
             </w:r>
             <w:r>
               <w:rPr>
@@ -670,7 +672,7 @@
               <w:lang w:eastAsia="en-CA"/>
             </w:rPr>
           </w:pPr>
-          <w:hyperlink w:anchor="_Toc382993199" w:history="1">
+          <w:hyperlink w:anchor="_Toc386288691" w:history="1">
             <w:r>
               <w:rPr>
                 <w:rStyle w:val="Hyperlink"/>
@@ -697,7 +699,7 @@
                 <w:noProof/>
                 <w:webHidden/>
               </w:rPr>
-              <w:instrText xml:space="preserve"> PAGEREF _Toc382993199 \h </w:instrText>
+              <w:instrText xml:space="preserve"> PAGEREF _Toc386288691 \h </w:instrText>
             </w:r>
             <w:r>
               <w:rPr>
@@ -741,7 +743,7 @@
               <w:lang w:eastAsia="en-CA"/>
             </w:rPr>
           </w:pPr>
-          <w:hyperlink w:anchor="_Toc382993200" w:history="1">
+          <w:hyperlink w:anchor="_Toc386288692" w:history="1">
             <w:r>
               <w:rPr>
                 <w:rStyle w:val="Hyperlink"/>
@@ -768,7 +770,7 @@
                 <w:noProof/>
                 <w:webHidden/>
               </w:rPr>
-              <w:instrText xml:space="preserve"> PAGEREF _Toc382993200 \h </w:instrText>
+              <w:instrText xml:space="preserve"> PAGEREF _Toc386288692 \h </w:instrText>
             </w:r>
             <w:r>
               <w:rPr>
@@ -812,7 +814,7 @@
               <w:lang w:eastAsia="en-CA"/>
             </w:rPr>
           </w:pPr>
-          <w:hyperlink w:anchor="_Toc382993201" w:history="1">
+          <w:hyperlink w:anchor="_Toc386288693" w:history="1">
             <w:r>
               <w:rPr>
                 <w:rStyle w:val="Hyperlink"/>
@@ -839,7 +841,7 @@
                 <w:noProof/>
                 <w:webHidden/>
               </w:rPr>
-              <w:instrText xml:space="preserve"> PAGEREF _Toc382993201 \h </w:instrText>
+              <w:instrText xml:space="preserve"> PAGEREF _Toc386288693 \h </w:instrText>
             </w:r>
             <w:r>
               <w:rPr>
@@ -883,7 +885,7 @@
               <w:lang w:eastAsia="en-CA"/>
             </w:rPr>
           </w:pPr>
-          <w:hyperlink w:anchor="_Toc382993202" w:history="1">
+          <w:hyperlink w:anchor="_Toc386288694" w:history="1">
             <w:r>
               <w:rPr>
                 <w:rStyle w:val="Hyperlink"/>
@@ -910,7 +912,7 @@
                 <w:noProof/>
                 <w:webHidden/>
               </w:rPr>
-              <w:instrText xml:space="preserve"> PAGEREF _Toc382993202 \h </w:instrText>
+              <w:instrText xml:space="preserve"> PAGEREF _Toc386288694 \h </w:instrText>
             </w:r>
             <w:r>
               <w:rPr>
@@ -954,7 +956,7 @@
               <w:lang w:eastAsia="en-CA"/>
             </w:rPr>
           </w:pPr>
-          <w:hyperlink w:anchor="_Toc382993203" w:history="1">
+          <w:hyperlink w:anchor="_Toc386288695" w:history="1">
             <w:r>
               <w:rPr>
                 <w:rStyle w:val="Hyperlink"/>
@@ -981,7 +983,7 @@
                 <w:noProof/>
                 <w:webHidden/>
               </w:rPr>
-              <w:instrText xml:space="preserve"> PAGEREF _Toc382993203 \h </w:instrText>
+              <w:instrText xml:space="preserve"> PAGEREF _Toc386288695 \h </w:instrText>
             </w:r>
             <w:r>
               <w:rPr>
@@ -1025,7 +1027,7 @@
               <w:lang w:eastAsia="en-CA"/>
             </w:rPr>
           </w:pPr>
-          <w:hyperlink w:anchor="_Toc382993204" w:history="1">
+          <w:hyperlink w:anchor="_Toc386288696" w:history="1">
             <w:r>
               <w:rPr>
                 <w:rStyle w:val="Hyperlink"/>
@@ -1052,7 +1054,7 @@
                 <w:noProof/>
                 <w:webHidden/>
               </w:rPr>
-              <w:instrText xml:space="preserve"> PAGEREF _Toc382993204 \h </w:instrText>
+              <w:instrText xml:space="preserve"> PAGEREF _Toc386288696 \h </w:instrText>
             </w:r>
             <w:r>
               <w:rPr>
@@ -1072,7 +1074,7 @@
                 <w:noProof/>
                 <w:webHidden/>
               </w:rPr>
-              <w:t>6</w:t>
+              <w:t>7</w:t>
             </w:r>
             <w:r>
               <w:rPr>
@@ -1096,7 +1098,7 @@
               <w:lang w:eastAsia="en-CA"/>
             </w:rPr>
           </w:pPr>
-          <w:hyperlink w:anchor="_Toc382993205" w:history="1">
+          <w:hyperlink w:anchor="_Toc386288697" w:history="1">
             <w:r>
               <w:rPr>
                 <w:rStyle w:val="Hyperlink"/>
@@ -1123,7 +1125,7 @@
                 <w:noProof/>
                 <w:webHidden/>
               </w:rPr>
-              <w:instrText xml:space="preserve"> PAGEREF _Toc382993205 \h </w:instrText>
+              <w:instrText xml:space="preserve"> PAGEREF _Toc386288697 \h </w:instrText>
             </w:r>
             <w:r>
               <w:rPr>
@@ -1143,7 +1145,7 @@
                 <w:noProof/>
                 <w:webHidden/>
               </w:rPr>
-              <w:t>6</w:t>
+              <w:t>7</w:t>
             </w:r>
             <w:r>
               <w:rPr>
@@ -1167,7 +1169,7 @@
               <w:lang w:eastAsia="en-CA"/>
             </w:rPr>
           </w:pPr>
-          <w:hyperlink w:anchor="_Toc382993206" w:history="1">
+          <w:hyperlink w:anchor="_Toc386288698" w:history="1">
             <w:r>
               <w:rPr>
                 <w:rStyle w:val="Hyperlink"/>
@@ -1194,7 +1196,7 @@
                 <w:noProof/>
                 <w:webHidden/>
               </w:rPr>
-              <w:instrText xml:space="preserve"> PAGEREF _Toc382993206 \h </w:instrText>
+              <w:instrText xml:space="preserve"> PAGEREF _Toc386288698 \h </w:instrText>
             </w:r>
             <w:r>
               <w:rPr>
@@ -1238,7 +1240,7 @@
               <w:lang w:eastAsia="en-CA"/>
             </w:rPr>
           </w:pPr>
-          <w:hyperlink w:anchor="_Toc382993207" w:history="1">
+          <w:hyperlink w:anchor="_Toc386288699" w:history="1">
             <w:r>
               <w:rPr>
                 <w:rStyle w:val="Hyperlink"/>
@@ -1265,7 +1267,7 @@
                 <w:noProof/>
                 <w:webHidden/>
               </w:rPr>
-              <w:instrText xml:space="preserve"> PAGEREF _Toc382993207 \h </w:instrText>
+              <w:instrText xml:space="preserve"> PAGEREF _Toc386288699 \h </w:instrText>
             </w:r>
             <w:r>
               <w:rPr>
@@ -1309,7 +1311,7 @@
               <w:lang w:eastAsia="en-CA"/>
             </w:rPr>
           </w:pPr>
-          <w:hyperlink w:anchor="_Toc382993208" w:history="1">
+          <w:hyperlink w:anchor="_Toc386288700" w:history="1">
             <w:r>
               <w:rPr>
                 <w:rStyle w:val="Hyperlink"/>
@@ -1336,7 +1338,7 @@
                 <w:noProof/>
                 <w:webHidden/>
               </w:rPr>
-              <w:instrText xml:space="preserve"> PAGEREF _Toc382993208 \h </w:instrText>
+              <w:instrText xml:space="preserve"> PAGEREF _Toc386288700 \h </w:instrText>
             </w:r>
             <w:r>
               <w:rPr>
@@ -1380,7 +1382,7 @@
               <w:lang w:eastAsia="en-CA"/>
             </w:rPr>
           </w:pPr>
-          <w:hyperlink w:anchor="_Toc382993209" w:history="1">
+          <w:hyperlink w:anchor="_Toc386288701" w:history="1">
             <w:r>
               <w:rPr>
                 <w:rStyle w:val="Hyperlink"/>
@@ -1407,7 +1409,7 @@
                 <w:noProof/>
                 <w:webHidden/>
               </w:rPr>
-              <w:instrText xml:space="preserve"> PAGEREF _Toc382993209 \h </w:instrText>
+              <w:instrText xml:space="preserve"> PAGEREF _Toc386288701 \h </w:instrText>
             </w:r>
             <w:r>
               <w:rPr>
@@ -1451,7 +1453,7 @@
               <w:lang w:eastAsia="en-CA"/>
             </w:rPr>
           </w:pPr>
-          <w:hyperlink w:anchor="_Toc382993210" w:history="1">
+          <w:hyperlink w:anchor="_Toc386288702" w:history="1">
             <w:r>
               <w:rPr>
                 <w:rStyle w:val="Hyperlink"/>
@@ -1478,7 +1480,7 @@
                 <w:noProof/>
                 <w:webHidden/>
               </w:rPr>
-              <w:instrText xml:space="preserve"> PAGEREF _Toc382993210 \h </w:instrText>
+              <w:instrText xml:space="preserve"> PAGEREF _Toc386288702 \h </w:instrText>
             </w:r>
             <w:r>
               <w:rPr>
@@ -1522,7 +1524,7 @@
               <w:lang w:eastAsia="en-CA"/>
             </w:rPr>
           </w:pPr>
-          <w:hyperlink w:anchor="_Toc382993211" w:history="1">
+          <w:hyperlink w:anchor="_Toc386288703" w:history="1">
             <w:r>
               <w:rPr>
                 <w:rStyle w:val="Hyperlink"/>
@@ -1549,7 +1551,7 @@
                 <w:noProof/>
                 <w:webHidden/>
               </w:rPr>
-              <w:instrText xml:space="preserve"> PAGEREF _Toc382993211 \h </w:instrText>
+              <w:instrText xml:space="preserve"> PAGEREF _Toc386288703 \h </w:instrText>
             </w:r>
             <w:r>
               <w:rPr>
@@ -1569,7 +1571,7 @@
                 <w:noProof/>
                 <w:webHidden/>
               </w:rPr>
-              <w:t>7</w:t>
+              <w:t>8</w:t>
             </w:r>
             <w:r>
               <w:rPr>
@@ -1593,7 +1595,7 @@
               <w:lang w:eastAsia="en-CA"/>
             </w:rPr>
           </w:pPr>
-          <w:hyperlink w:anchor="_Toc382993212" w:history="1">
+          <w:hyperlink w:anchor="_Toc386288704" w:history="1">
             <w:r>
               <w:rPr>
                 <w:rStyle w:val="Hyperlink"/>
@@ -1620,7 +1622,7 @@
                 <w:noProof/>
                 <w:webHidden/>
               </w:rPr>
-              <w:instrText xml:space="preserve"> PAGEREF _Toc382993212 \h </w:instrText>
+              <w:instrText xml:space="preserve"> PAGEREF _Toc386288704 \h </w:instrText>
             </w:r>
             <w:r>
               <w:rPr>
@@ -1640,7 +1642,7 @@
                 <w:noProof/>
                 <w:webHidden/>
               </w:rPr>
-              <w:t>7</w:t>
+              <w:t>8</w:t>
             </w:r>
             <w:r>
               <w:rPr>
@@ -1664,7 +1666,7 @@
               <w:lang w:eastAsia="en-CA"/>
             </w:rPr>
           </w:pPr>
-          <w:hyperlink w:anchor="_Toc382993213" w:history="1">
+          <w:hyperlink w:anchor="_Toc386288705" w:history="1">
             <w:r>
               <w:rPr>
                 <w:rStyle w:val="Hyperlink"/>
@@ -1691,7 +1693,7 @@
                 <w:noProof/>
                 <w:webHidden/>
               </w:rPr>
-              <w:instrText xml:space="preserve"> PAGEREF _Toc382993213 \h </w:instrText>
+              <w:instrText xml:space="preserve"> PAGEREF _Toc386288705 \h </w:instrText>
             </w:r>
             <w:r>
               <w:rPr>
@@ -1711,7 +1713,7 @@
                 <w:noProof/>
                 <w:webHidden/>
               </w:rPr>
-              <w:t>7</w:t>
+              <w:t>8</w:t>
             </w:r>
             <w:r>
               <w:rPr>
@@ -1735,7 +1737,7 @@
               <w:lang w:eastAsia="en-CA"/>
             </w:rPr>
           </w:pPr>
-          <w:hyperlink w:anchor="_Toc382993214" w:history="1">
+          <w:hyperlink w:anchor="_Toc386288706" w:history="1">
             <w:r>
               <w:rPr>
                 <w:rStyle w:val="Hyperlink"/>
@@ -1762,7 +1764,7 @@
                 <w:noProof/>
                 <w:webHidden/>
               </w:rPr>
-              <w:instrText xml:space="preserve"> PAGEREF _Toc382993214 \h </w:instrText>
+              <w:instrText xml:space="preserve"> PAGEREF _Toc386288706 \h </w:instrText>
             </w:r>
             <w:r>
               <w:rPr>
@@ -1806,7 +1808,7 @@
               <w:lang w:eastAsia="en-CA"/>
             </w:rPr>
           </w:pPr>
-          <w:hyperlink w:anchor="_Toc382993215" w:history="1">
+          <w:hyperlink w:anchor="_Toc386288707" w:history="1">
             <w:r>
               <w:rPr>
                 <w:rStyle w:val="Hyperlink"/>
@@ -1833,7 +1835,7 @@
                 <w:noProof/>
                 <w:webHidden/>
               </w:rPr>
-              <w:instrText xml:space="preserve"> PAGEREF _Toc382993215 \h </w:instrText>
+              <w:instrText xml:space="preserve"> PAGEREF _Toc386288707 \h </w:instrText>
             </w:r>
             <w:r>
               <w:rPr>
@@ -1877,7 +1879,7 @@
               <w:lang w:eastAsia="en-CA"/>
             </w:rPr>
           </w:pPr>
-          <w:hyperlink w:anchor="_Toc382993216" w:history="1">
+          <w:hyperlink w:anchor="_Toc386288708" w:history="1">
             <w:r>
               <w:rPr>
                 <w:rStyle w:val="Hyperlink"/>
@@ -1904,7 +1906,7 @@
                 <w:noProof/>
                 <w:webHidden/>
               </w:rPr>
-              <w:instrText xml:space="preserve"> PAGEREF _Toc382993216 \h </w:instrText>
+              <w:instrText xml:space="preserve"> PAGEREF _Toc386288708 \h </w:instrText>
             </w:r>
             <w:r>
               <w:rPr>
@@ -1948,7 +1950,7 @@
               <w:lang w:eastAsia="en-CA"/>
             </w:rPr>
           </w:pPr>
-          <w:hyperlink w:anchor="_Toc382993217" w:history="1">
+          <w:hyperlink w:anchor="_Toc386288709" w:history="1">
             <w:r>
               <w:rPr>
                 <w:rStyle w:val="Hyperlink"/>
@@ -1975,7 +1977,7 @@
                 <w:noProof/>
                 <w:webHidden/>
               </w:rPr>
-              <w:instrText xml:space="preserve"> PAGEREF _Toc382993217 \h </w:instrText>
+              <w:instrText xml:space="preserve"> PAGEREF _Toc386288709 \h </w:instrText>
             </w:r>
             <w:r>
               <w:rPr>
@@ -1996,6 +1998,77 @@
                 <w:webHidden/>
               </w:rPr>
               <w:t>9</w:t>
+            </w:r>
+            <w:r>
+              <w:rPr>
+                <w:noProof/>
+                <w:webHidden/>
+              </w:rPr>
+              <w:fldChar w:fldCharType="end"/>
+            </w:r>
+          </w:hyperlink>
+        </w:p>
+        <w:p>
+          <w:pPr>
+            <w:pStyle w:val="TOC2"/>
+            <w:tabs>
+              <w:tab w:val="right" w:leader="dot" w:pos="9350"/>
+            </w:tabs>
+            <w:rPr>
+              <w:rFonts w:asciiTheme="minorHAnsi" w:eastAsiaTheme="minorEastAsia" w:hAnsiTheme="minorHAnsi"/>
+              <w:noProof/>
+              <w:sz w:val="22"/>
+              <w:lang w:eastAsia="en-CA"/>
+            </w:rPr>
+          </w:pPr>
+          <w:hyperlink w:anchor="_Toc386288710" w:history="1">
+            <w:r>
+              <w:rPr>
+                <w:rStyle w:val="Hyperlink"/>
+                <w:noProof/>
+              </w:rPr>
+              <w:t>Characteristics of Projects</w:t>
+            </w:r>
+            <w:r>
+              <w:rPr>
+                <w:noProof/>
+                <w:webHidden/>
+              </w:rPr>
+              <w:tab/>
+            </w:r>
+            <w:r>
+              <w:rPr>
+                <w:noProof/>
+                <w:webHidden/>
+              </w:rPr>
+              <w:fldChar w:fldCharType="begin"/>
+            </w:r>
+            <w:r>
+              <w:rPr>
+                <w:noProof/>
+                <w:webHidden/>
+              </w:rPr>
+              <w:instrText xml:space="preserve"> PAGEREF _Toc386288710 \h </w:instrText>
+            </w:r>
+            <w:r>
+              <w:rPr>
+                <w:noProof/>
+                <w:webHidden/>
+              </w:rPr>
+            </w:r>
+            <w:r>
+              <w:rPr>
+                <w:noProof/>
+                <w:webHidden/>
+              </w:rPr>
+              <w:fldChar w:fldCharType="separate"/>
+            </w:r>
+            <w:r>
+              <w:rPr>
+                <w:noProof/>
+                <w:webHidden/>
+              </w:rPr>
+              <w:t>10</w:t>
             </w:r>
             <w:r>
               <w:rPr>
@@ -2019,12 +2092,296 @@
               <w:lang w:eastAsia="en-CA"/>
             </w:rPr>
           </w:pPr>
-          <w:hyperlink w:anchor="_Toc382993218" w:history="1">
+          <w:hyperlink w:anchor="_Toc386288711" w:history="1">
             <w:r>
               <w:rPr>
                 <w:rStyle w:val="Hyperlink"/>
                 <w:noProof/>
               </w:rPr>
+              <w:t>Independent</w:t>
+            </w:r>
+            <w:r>
+              <w:rPr>
+                <w:noProof/>
+                <w:webHidden/>
+              </w:rPr>
+              <w:tab/>
+            </w:r>
+            <w:r>
+              <w:rPr>
+                <w:noProof/>
+                <w:webHidden/>
+              </w:rPr>
+              <w:fldChar w:fldCharType="begin"/>
+            </w:r>
+            <w:r>
+              <w:rPr>
+                <w:noProof/>
+                <w:webHidden/>
+              </w:rPr>
+              <w:instrText xml:space="preserve"> PAGEREF _Toc386288711 \h </w:instrText>
+            </w:r>
+            <w:r>
+              <w:rPr>
+                <w:noProof/>
+                <w:webHidden/>
+              </w:rPr>
+            </w:r>
+            <w:r>
+              <w:rPr>
+                <w:noProof/>
+                <w:webHidden/>
+              </w:rPr>
+              <w:fldChar w:fldCharType="separate"/>
+            </w:r>
+            <w:r>
+              <w:rPr>
+                <w:noProof/>
+                <w:webHidden/>
+              </w:rPr>
+              <w:t>10</w:t>
+            </w:r>
+            <w:r>
+              <w:rPr>
+                <w:noProof/>
+                <w:webHidden/>
+              </w:rPr>
+              <w:fldChar w:fldCharType="end"/>
+            </w:r>
+          </w:hyperlink>
+        </w:p>
+        <w:p>
+          <w:pPr>
+            <w:pStyle w:val="TOC3"/>
+            <w:tabs>
+              <w:tab w:val="right" w:leader="dot" w:pos="9350"/>
+            </w:tabs>
+            <w:rPr>
+              <w:rFonts w:asciiTheme="minorHAnsi" w:eastAsiaTheme="minorEastAsia" w:hAnsiTheme="minorHAnsi"/>
+              <w:noProof/>
+              <w:sz w:val="22"/>
+              <w:lang w:eastAsia="en-CA"/>
+            </w:rPr>
+          </w:pPr>
+          <w:hyperlink w:anchor="_Toc386288712" w:history="1">
+            <w:r>
+              <w:rPr>
+                <w:rStyle w:val="Hyperlink"/>
+                <w:noProof/>
+              </w:rPr>
+              <w:t>Mutually Exclusive</w:t>
+            </w:r>
+            <w:r>
+              <w:rPr>
+                <w:noProof/>
+                <w:webHidden/>
+              </w:rPr>
+              <w:tab/>
+            </w:r>
+            <w:r>
+              <w:rPr>
+                <w:noProof/>
+                <w:webHidden/>
+              </w:rPr>
+              <w:fldChar w:fldCharType="begin"/>
+            </w:r>
+            <w:r>
+              <w:rPr>
+                <w:noProof/>
+                <w:webHidden/>
+              </w:rPr>
+              <w:instrText xml:space="preserve"> PAGEREF _Toc386288712 \h </w:instrText>
+            </w:r>
+            <w:r>
+              <w:rPr>
+                <w:noProof/>
+                <w:webHidden/>
+              </w:rPr>
+            </w:r>
+            <w:r>
+              <w:rPr>
+                <w:noProof/>
+                <w:webHidden/>
+              </w:rPr>
+              <w:fldChar w:fldCharType="separate"/>
+            </w:r>
+            <w:r>
+              <w:rPr>
+                <w:noProof/>
+                <w:webHidden/>
+              </w:rPr>
+              <w:t>10</w:t>
+            </w:r>
+            <w:r>
+              <w:rPr>
+                <w:noProof/>
+                <w:webHidden/>
+              </w:rPr>
+              <w:fldChar w:fldCharType="end"/>
+            </w:r>
+          </w:hyperlink>
+        </w:p>
+        <w:p>
+          <w:pPr>
+            <w:pStyle w:val="TOC3"/>
+            <w:tabs>
+              <w:tab w:val="right" w:leader="dot" w:pos="9350"/>
+            </w:tabs>
+            <w:rPr>
+              <w:rFonts w:asciiTheme="minorHAnsi" w:eastAsiaTheme="minorEastAsia" w:hAnsiTheme="minorHAnsi"/>
+              <w:noProof/>
+              <w:sz w:val="22"/>
+              <w:lang w:eastAsia="en-CA"/>
+            </w:rPr>
+          </w:pPr>
+          <w:hyperlink w:anchor="_Toc386288713" w:history="1">
+            <w:r>
+              <w:rPr>
+                <w:rStyle w:val="Hyperlink"/>
+                <w:noProof/>
+              </w:rPr>
+              <w:t>Related but not mutually exclusive</w:t>
+            </w:r>
+            <w:r>
+              <w:rPr>
+                <w:noProof/>
+                <w:webHidden/>
+              </w:rPr>
+              <w:tab/>
+            </w:r>
+            <w:r>
+              <w:rPr>
+                <w:noProof/>
+                <w:webHidden/>
+              </w:rPr>
+              <w:fldChar w:fldCharType="begin"/>
+            </w:r>
+            <w:r>
+              <w:rPr>
+                <w:noProof/>
+                <w:webHidden/>
+              </w:rPr>
+              <w:instrText xml:space="preserve"> PAGEREF _Toc386288713 \h </w:instrText>
+            </w:r>
+            <w:r>
+              <w:rPr>
+                <w:noProof/>
+                <w:webHidden/>
+              </w:rPr>
+            </w:r>
+            <w:r>
+              <w:rPr>
+                <w:noProof/>
+                <w:webHidden/>
+              </w:rPr>
+              <w:fldChar w:fldCharType="separate"/>
+            </w:r>
+            <w:r>
+              <w:rPr>
+                <w:noProof/>
+                <w:webHidden/>
+              </w:rPr>
+              <w:t>10</w:t>
+            </w:r>
+            <w:r>
+              <w:rPr>
+                <w:noProof/>
+                <w:webHidden/>
+              </w:rPr>
+              <w:fldChar w:fldCharType="end"/>
+            </w:r>
+          </w:hyperlink>
+        </w:p>
+        <w:p>
+          <w:pPr>
+            <w:pStyle w:val="TOC2"/>
+            <w:tabs>
+              <w:tab w:val="right" w:leader="dot" w:pos="9350"/>
+            </w:tabs>
+            <w:rPr>
+              <w:rFonts w:asciiTheme="minorHAnsi" w:eastAsiaTheme="minorEastAsia" w:hAnsiTheme="minorHAnsi"/>
+              <w:noProof/>
+              <w:sz w:val="22"/>
+              <w:lang w:eastAsia="en-CA"/>
+            </w:rPr>
+          </w:pPr>
+          <w:hyperlink w:anchor="_Toc386288714" w:history="1">
+            <w:r>
+              <w:rPr>
+                <w:rStyle w:val="Hyperlink"/>
+                <w:noProof/>
+              </w:rPr>
+              <w:t>MARR</w:t>
+            </w:r>
+            <w:r>
+              <w:rPr>
+                <w:noProof/>
+                <w:webHidden/>
+              </w:rPr>
+              <w:tab/>
+            </w:r>
+            <w:r>
+              <w:rPr>
+                <w:noProof/>
+                <w:webHidden/>
+              </w:rPr>
+              <w:fldChar w:fldCharType="begin"/>
+            </w:r>
+            <w:r>
+              <w:rPr>
+                <w:noProof/>
+                <w:webHidden/>
+              </w:rPr>
+              <w:instrText xml:space="preserve"> PAGEREF _Toc386288714 \h </w:instrText>
+            </w:r>
+            <w:r>
+              <w:rPr>
+                <w:noProof/>
+                <w:webHidden/>
+              </w:rPr>
+            </w:r>
+            <w:r>
+              <w:rPr>
+                <w:noProof/>
+                <w:webHidden/>
+              </w:rPr>
+              <w:fldChar w:fldCharType="separate"/>
+            </w:r>
+            <w:r>
+              <w:rPr>
+                <w:noProof/>
+                <w:webHidden/>
+              </w:rPr>
+              <w:t>10</w:t>
+            </w:r>
+            <w:r>
+              <w:rPr>
+                <w:noProof/>
+                <w:webHidden/>
+              </w:rPr>
+              <w:fldChar w:fldCharType="end"/>
+            </w:r>
+          </w:hyperlink>
+        </w:p>
+        <w:p>
+          <w:pPr>
+            <w:pStyle w:val="TOC3"/>
+            <w:tabs>
+              <w:tab w:val="right" w:leader="dot" w:pos="9350"/>
+            </w:tabs>
+            <w:rPr>
+              <w:rFonts w:asciiTheme="minorHAnsi" w:eastAsiaTheme="minorEastAsia" w:hAnsiTheme="minorHAnsi"/>
+              <w:noProof/>
+              <w:sz w:val="22"/>
+              <w:lang w:eastAsia="en-CA"/>
+            </w:rPr>
+          </w:pPr>
+          <w:hyperlink w:anchor="_Toc386288715" w:history="1">
+            <w:r>
+              <w:rPr>
+                <w:rStyle w:val="Hyperlink"/>
+                <w:noProof/>
+              </w:rPr>
               <w:t>Unequal Lives</w:t>
             </w:r>
             <w:r>
@@ -2046,7 +2403,7 @@
                 <w:noProof/>
                 <w:webHidden/>
               </w:rPr>
-              <w:instrText xml:space="preserve"> PAGEREF _Toc382993218 \h </w:instrText>
+              <w:instrText xml:space="preserve"> PAGEREF _Toc386288715 \h </w:instrText>
             </w:r>
             <w:r>
               <w:rPr>
@@ -2066,7 +2423,7 @@
                 <w:noProof/>
                 <w:webHidden/>
               </w:rPr>
-              <w:t>10</w:t>
+              <w:t>11</w:t>
             </w:r>
             <w:r>
               <w:rPr>
@@ -2090,13 +2447,13 @@
               <w:lang w:eastAsia="en-CA"/>
             </w:rPr>
           </w:pPr>
-          <w:hyperlink w:anchor="_Toc382993219" w:history="1">
+          <w:hyperlink w:anchor="_Toc386288716" w:history="1">
             <w:r>
               <w:rPr>
                 <w:rStyle w:val="Hyperlink"/>
                 <w:noProof/>
               </w:rPr>
-              <w:t>Week 8</w:t>
+              <w:t>Week 8 − IRR</w:t>
             </w:r>
             <w:r>
               <w:rPr>
@@ -2117,7 +2474,7 @@
                 <w:noProof/>
                 <w:webHidden/>
               </w:rPr>
-              <w:instrText xml:space="preserve"> PAGEREF _Toc382993219 \h </w:instrText>
+              <w:instrText xml:space="preserve"> PAGEREF _Toc386288716 \h </w:instrText>
             </w:r>
             <w:r>
               <w:rPr>
@@ -2137,7 +2494,7 @@
                 <w:noProof/>
                 <w:webHidden/>
               </w:rPr>
-              <w:t>10</w:t>
+              <w:t>11</w:t>
             </w:r>
             <w:r>
               <w:rPr>
@@ -2161,13 +2518,13 @@
               <w:lang w:eastAsia="en-CA"/>
             </w:rPr>
           </w:pPr>
-          <w:hyperlink w:anchor="_Toc382993220" w:history="1">
+          <w:hyperlink w:anchor="_Toc386288717" w:history="1">
             <w:r>
               <w:rPr>
                 <w:rStyle w:val="Hyperlink"/>
                 <w:noProof/>
               </w:rPr>
-              <w:t>IRR</w:t>
+              <w:t>NPV</w:t>
             </w:r>
             <w:r>
               <w:rPr>
@@ -2188,7 +2545,7 @@
                 <w:noProof/>
                 <w:webHidden/>
               </w:rPr>
-              <w:instrText xml:space="preserve"> PAGEREF _Toc382993220 \h </w:instrText>
+              <w:instrText xml:space="preserve"> PAGEREF _Toc386288717 \h </w:instrText>
             </w:r>
             <w:r>
               <w:rPr>
@@ -2208,7 +2565,78 @@
                 <w:noProof/>
                 <w:webHidden/>
               </w:rPr>
-              <w:t>10</w:t>
+              <w:t>11</w:t>
+            </w:r>
+            <w:r>
+              <w:rPr>
+                <w:noProof/>
+                <w:webHidden/>
+              </w:rPr>
+              <w:fldChar w:fldCharType="end"/>
+            </w:r>
+          </w:hyperlink>
+        </w:p>
+        <w:p>
+          <w:pPr>
+            <w:pStyle w:val="TOC3"/>
+            <w:tabs>
+              <w:tab w:val="right" w:leader="dot" w:pos="9350"/>
+            </w:tabs>
+            <w:rPr>
+              <w:rFonts w:asciiTheme="minorHAnsi" w:eastAsiaTheme="minorEastAsia" w:hAnsiTheme="minorHAnsi"/>
+              <w:noProof/>
+              <w:sz w:val="22"/>
+              <w:lang w:eastAsia="en-CA"/>
+            </w:rPr>
+          </w:pPr>
+          <w:hyperlink w:anchor="_Toc386288718" w:history="1">
+            <w:r>
+              <w:rPr>
+                <w:rStyle w:val="Hyperlink"/>
+                <w:noProof/>
+              </w:rPr>
+              <w:t>Steps</w:t>
+            </w:r>
+            <w:r>
+              <w:rPr>
+                <w:noProof/>
+                <w:webHidden/>
+              </w:rPr>
+              <w:tab/>
+            </w:r>
+            <w:r>
+              <w:rPr>
+                <w:noProof/>
+                <w:webHidden/>
+              </w:rPr>
+              <w:fldChar w:fldCharType="begin"/>
+            </w:r>
+            <w:r>
+              <w:rPr>
+                <w:noProof/>
+                <w:webHidden/>
+              </w:rPr>
+              <w:instrText xml:space="preserve"> PAGEREF _Toc386288718 \h </w:instrText>
+            </w:r>
+            <w:r>
+              <w:rPr>
+                <w:noProof/>
+                <w:webHidden/>
+              </w:rPr>
+            </w:r>
+            <w:r>
+              <w:rPr>
+                <w:noProof/>
+                <w:webHidden/>
+              </w:rPr>
+              <w:fldChar w:fldCharType="separate"/>
+            </w:r>
+            <w:r>
+              <w:rPr>
+                <w:noProof/>
+                <w:webHidden/>
+              </w:rPr>
+              <w:t>11</w:t>
             </w:r>
             <w:r>
               <w:rPr>
@@ -2232,7 +2660,7 @@
               <w:lang w:eastAsia="en-CA"/>
             </w:rPr>
           </w:pPr>
-          <w:hyperlink w:anchor="_Toc382993221" w:history="1">
+          <w:hyperlink w:anchor="_Toc386288719" w:history="1">
             <w:r>
               <w:rPr>
                 <w:rStyle w:val="Hyperlink"/>
@@ -2259,78 +2687,7 @@
                 <w:noProof/>
                 <w:webHidden/>
               </w:rPr>
-              <w:instrText xml:space="preserve"> PAGEREF _Toc382993221 \h </w:instrText>
-            </w:r>
-            <w:r>
-              <w:rPr>
-                <w:noProof/>
-                <w:webHidden/>
-              </w:rPr>
-            </w:r>
-            <w:r>
-              <w:rPr>
-                <w:noProof/>
-                <w:webHidden/>
-              </w:rPr>
-              <w:fldChar w:fldCharType="separate"/>
-            </w:r>
-            <w:r>
-              <w:rPr>
-                <w:noProof/>
-                <w:webHidden/>
-              </w:rPr>
-              <w:t>11</w:t>
-            </w:r>
-            <w:r>
-              <w:rPr>
-                <w:noProof/>
-                <w:webHidden/>
-              </w:rPr>
-              <w:fldChar w:fldCharType="end"/>
-            </w:r>
-          </w:hyperlink>
-        </w:p>
-        <w:p>
-          <w:pPr>
-            <w:pStyle w:val="TOC3"/>
-            <w:tabs>
-              <w:tab w:val="right" w:leader="dot" w:pos="9350"/>
-            </w:tabs>
-            <w:rPr>
-              <w:rFonts w:asciiTheme="minorHAnsi" w:eastAsiaTheme="minorEastAsia" w:hAnsiTheme="minorHAnsi"/>
-              <w:noProof/>
-              <w:sz w:val="22"/>
-              <w:lang w:eastAsia="en-CA"/>
-            </w:rPr>
-          </w:pPr>
-          <w:hyperlink w:anchor="_Toc382993222" w:history="1">
-            <w:r>
-              <w:rPr>
-                <w:rStyle w:val="Hyperlink"/>
-                <w:noProof/>
-              </w:rPr>
-              <w:t>Steps</w:t>
-            </w:r>
-            <w:r>
-              <w:rPr>
-                <w:noProof/>
-                <w:webHidden/>
-              </w:rPr>
-              <w:tab/>
-            </w:r>
-            <w:r>
-              <w:rPr>
-                <w:noProof/>
-                <w:webHidden/>
-              </w:rPr>
-              <w:fldChar w:fldCharType="begin"/>
-            </w:r>
-            <w:r>
-              <w:rPr>
-                <w:noProof/>
-                <w:webHidden/>
-              </w:rPr>
-              <w:instrText xml:space="preserve"> PAGEREF _Toc382993222 \h </w:instrText>
+              <w:instrText xml:space="preserve"> PAGEREF _Toc386288719 \h </w:instrText>
             </w:r>
             <w:r>
               <w:rPr>
@@ -2374,7 +2731,7 @@
               <w:lang w:eastAsia="en-CA"/>
             </w:rPr>
           </w:pPr>
-          <w:hyperlink w:anchor="_Toc382993223" w:history="1">
+          <w:hyperlink w:anchor="_Toc386288720" w:history="1">
             <w:r>
               <w:rPr>
                 <w:rStyle w:val="Hyperlink"/>
@@ -2401,7 +2758,7 @@
                 <w:noProof/>
                 <w:webHidden/>
               </w:rPr>
-              <w:instrText xml:space="preserve"> PAGEREF _Toc382993223 \h </w:instrText>
+              <w:instrText xml:space="preserve"> PAGEREF _Toc386288720 \h </w:instrText>
             </w:r>
             <w:r>
               <w:rPr>
@@ -2445,7 +2802,7 @@
               <w:lang w:eastAsia="en-CA"/>
             </w:rPr>
           </w:pPr>
-          <w:hyperlink w:anchor="_Toc382993224" w:history="1">
+          <w:hyperlink w:anchor="_Toc386288721" w:history="1">
             <w:r>
               <w:rPr>
                 <w:rStyle w:val="Hyperlink"/>
@@ -2472,7 +2829,7 @@
                 <w:noProof/>
                 <w:webHidden/>
               </w:rPr>
-              <w:instrText xml:space="preserve"> PAGEREF _Toc382993224 \h </w:instrText>
+              <w:instrText xml:space="preserve"> PAGEREF _Toc386288721 \h </w:instrText>
             </w:r>
             <w:r>
               <w:rPr>
@@ -2516,7 +2873,7 @@
               <w:lang w:eastAsia="en-CA"/>
             </w:rPr>
           </w:pPr>
-          <w:hyperlink w:anchor="_Toc382993225" w:history="1">
+          <w:hyperlink w:anchor="_Toc386288722" w:history="1">
             <w:r>
               <w:rPr>
                 <w:rStyle w:val="Hyperlink"/>
@@ -2543,7 +2900,7 @@
                 <w:noProof/>
                 <w:webHidden/>
               </w:rPr>
-              <w:instrText xml:space="preserve"> PAGEREF _Toc382993225 \h </w:instrText>
+              <w:instrText xml:space="preserve"> PAGEREF _Toc386288722 \h </w:instrText>
             </w:r>
             <w:r>
               <w:rPr>
@@ -2563,7 +2920,149 @@
                 <w:noProof/>
                 <w:webHidden/>
               </w:rPr>
-              <w:t>12</w:t>
+              <w:t>13</w:t>
+            </w:r>
+            <w:r>
+              <w:rPr>
+                <w:noProof/>
+                <w:webHidden/>
+              </w:rPr>
+              <w:fldChar w:fldCharType="end"/>
+            </w:r>
+          </w:hyperlink>
+        </w:p>
+        <w:p>
+          <w:pPr>
+            <w:pStyle w:val="TOC1"/>
+            <w:tabs>
+              <w:tab w:val="right" w:leader="dot" w:pos="9350"/>
+            </w:tabs>
+            <w:rPr>
+              <w:rFonts w:asciiTheme="minorHAnsi" w:eastAsiaTheme="minorEastAsia" w:hAnsiTheme="minorHAnsi"/>
+              <w:noProof/>
+              <w:sz w:val="22"/>
+              <w:lang w:eastAsia="en-CA"/>
+            </w:rPr>
+          </w:pPr>
+          <w:hyperlink w:anchor="_Toc386288723" w:history="1">
+            <w:r>
+              <w:rPr>
+                <w:rStyle w:val="Hyperlink"/>
+                <w:noProof/>
+              </w:rPr>
+              <w:t>Week 11</w:t>
+            </w:r>
+            <w:r>
+              <w:rPr>
+                <w:noProof/>
+                <w:webHidden/>
+              </w:rPr>
+              <w:tab/>
+            </w:r>
+            <w:r>
+              <w:rPr>
+                <w:noProof/>
+                <w:webHidden/>
+              </w:rPr>
+              <w:fldChar w:fldCharType="begin"/>
+            </w:r>
+            <w:r>
+              <w:rPr>
+                <w:noProof/>
+                <w:webHidden/>
+              </w:rPr>
+              <w:instrText xml:space="preserve"> PAGEREF _Toc386288723 \h </w:instrText>
+            </w:r>
+            <w:r>
+              <w:rPr>
+                <w:noProof/>
+                <w:webHidden/>
+              </w:rPr>
+            </w:r>
+            <w:r>
+              <w:rPr>
+                <w:noProof/>
+                <w:webHidden/>
+              </w:rPr>
+              <w:fldChar w:fldCharType="separate"/>
+            </w:r>
+            <w:r>
+              <w:rPr>
+                <w:noProof/>
+                <w:webHidden/>
+              </w:rPr>
+              <w:t>13</w:t>
+            </w:r>
+            <w:r>
+              <w:rPr>
+                <w:noProof/>
+                <w:webHidden/>
+              </w:rPr>
+              <w:fldChar w:fldCharType="end"/>
+            </w:r>
+          </w:hyperlink>
+        </w:p>
+        <w:p>
+          <w:pPr>
+            <w:pStyle w:val="TOC1"/>
+            <w:tabs>
+              <w:tab w:val="right" w:leader="dot" w:pos="9350"/>
+            </w:tabs>
+            <w:rPr>
+              <w:rFonts w:asciiTheme="minorHAnsi" w:eastAsiaTheme="minorEastAsia" w:hAnsiTheme="minorHAnsi"/>
+              <w:noProof/>
+              <w:sz w:val="22"/>
+              <w:lang w:eastAsia="en-CA"/>
+            </w:rPr>
+          </w:pPr>
+          <w:hyperlink w:anchor="_Toc386288724" w:history="1">
+            <w:r>
+              <w:rPr>
+                <w:rStyle w:val="Hyperlink"/>
+                <w:noProof/>
+              </w:rPr>
+              <w:t>Week 13</w:t>
+            </w:r>
+            <w:r>
+              <w:rPr>
+                <w:noProof/>
+                <w:webHidden/>
+              </w:rPr>
+              <w:tab/>
+            </w:r>
+            <w:r>
+              <w:rPr>
+                <w:noProof/>
+                <w:webHidden/>
+              </w:rPr>
+              <w:fldChar w:fldCharType="begin"/>
+            </w:r>
+            <w:r>
+              <w:rPr>
+                <w:noProof/>
+                <w:webHidden/>
+              </w:rPr>
+              <w:instrText xml:space="preserve"> PAGEREF _Toc386288724 \h </w:instrText>
+            </w:r>
+            <w:r>
+              <w:rPr>
+                <w:noProof/>
+                <w:webHidden/>
+              </w:rPr>
+            </w:r>
+            <w:r>
+              <w:rPr>
+                <w:noProof/>
+                <w:webHidden/>
+              </w:rPr>
+              <w:fldChar w:fldCharType="separate"/>
+            </w:r>
+            <w:r>
+              <w:rPr>
+                <w:noProof/>
+                <w:webHidden/>
+              </w:rPr>
+              <w:t>13</w:t>
             </w:r>
             <w:r>
               <w:rPr>
@@ -2590,7 +3089,7 @@
       <w:pPr>
         <w:pStyle w:val="Heading1"/>
       </w:pPr>
-      <w:bookmarkStart w:id="0" w:name="_Toc382993192"/>
+      <w:bookmarkStart w:id="1" w:name="_Toc386288684"/>
       <w:r>
         <w:t>Week</w:t>
       </w:r>
@@ -2600,7 +3099,7 @@
       <w:r>
         <w:t xml:space="preserve"> − Sustainability</w:t>
       </w:r>
-      <w:bookmarkEnd w:id="0"/>
+      <w:bookmarkEnd w:id="1"/>
     </w:p>
     <w:p>
       <w:pPr>
@@ -2799,11 +3298,11 @@
       <w:pPr>
         <w:pStyle w:val="Heading2"/>
       </w:pPr>
-      <w:bookmarkStart w:id="1" w:name="_Toc382993193"/>
+      <w:bookmarkStart w:id="2" w:name="_Toc386288685"/>
       <w:r>
         <w:t>Triple-Bottom Line</w:t>
       </w:r>
-      <w:bookmarkEnd w:id="1"/>
+      <w:bookmarkEnd w:id="2"/>
     </w:p>
     <w:p>
       <w:pPr>
@@ -2880,11 +3379,11 @@
       <w:pPr>
         <w:pStyle w:val="Heading2"/>
       </w:pPr>
-      <w:bookmarkStart w:id="2" w:name="_Toc382993194"/>
+      <w:bookmarkStart w:id="3" w:name="_Toc386288686"/>
       <w:r>
         <w:t>Seven Revolutions</w:t>
       </w:r>
-      <w:bookmarkEnd w:id="2"/>
+      <w:bookmarkEnd w:id="3"/>
     </w:p>
     <w:p>
       <w:pPr>
@@ -2995,14 +3494,14 @@
       <w:pPr>
         <w:pStyle w:val="Heading1"/>
       </w:pPr>
-      <w:bookmarkStart w:id="3" w:name="_Toc382993195"/>
+      <w:bookmarkStart w:id="4" w:name="_Toc386288687"/>
       <w:r>
         <w:t>Week</w:t>
       </w:r>
       <w:r>
         <w:t xml:space="preserve"> 2</w:t>
       </w:r>
-      <w:bookmarkEnd w:id="3"/>
+      <w:bookmarkEnd w:id="4"/>
     </w:p>
     <w:p>
       <w:pPr>
@@ -3362,7 +3861,7 @@
           <v:shape id="_x0000_i1025" type="#_x0000_t75" style="width:44.75pt;height:18.2pt" o:ole="">
             <v:imagedata r:id="rId13" o:title=""/>
           </v:shape>
-          <o:OLEObject Type="Embed" ProgID="Equation.DSMT4" ShapeID="_x0000_i1025" DrawAspect="Content" ObjectID="_1457764946" r:id="rId14"/>
+          <o:OLEObject Type="Embed" ProgID="Equation.DSMT4" ShapeID="_x0000_i1025" DrawAspect="Content" ObjectID="_1460031176" r:id="rId14"/>
         </w:object>
       </w:r>
     </w:p>
@@ -3450,7 +3949,7 @@
           <v:shape id="_x0000_i1026" type="#_x0000_t75" style="width:86.9pt;height:32.75pt" o:ole="">
             <v:imagedata r:id="rId15" o:title=""/>
           </v:shape>
-          <o:OLEObject Type="Embed" ProgID="Equation.DSMT4" ShapeID="_x0000_i1026" DrawAspect="Content" ObjectID="_1457764947" r:id="rId16"/>
+          <o:OLEObject Type="Embed" ProgID="Equation.DSMT4" ShapeID="_x0000_i1026" DrawAspect="Content" ObjectID="_1460031177" r:id="rId16"/>
         </w:object>
       </w:r>
     </w:p>
@@ -3517,7 +4016,7 @@
           <v:shape id="_x0000_i1027" type="#_x0000_t75" style="width:137.8pt;height:22.2pt" o:ole="">
             <v:imagedata r:id="rId17" o:title=""/>
           </v:shape>
-          <o:OLEObject Type="Embed" ProgID="Equation.DSMT4" ShapeID="_x0000_i1027" DrawAspect="Content" ObjectID="_1457764948" r:id="rId18"/>
+          <o:OLEObject Type="Embed" ProgID="Equation.DSMT4" ShapeID="_x0000_i1027" DrawAspect="Content" ObjectID="_1460031178" r:id="rId18"/>
         </w:object>
       </w:r>
     </w:p>
@@ -3562,10 +4061,10 @@
           <w:position w:val="-18"/>
         </w:rPr>
         <w:object w:dxaOrig="1480" w:dyaOrig="480">
-          <v:shape id="_x0000_i1028" type="#_x0000_t75" style="width:74.2pt;height:24pt" o:ole="">
+          <v:shape id="_x0000_i1028" type="#_x0000_t75" style="width:74.55pt;height:24pt" o:ole="">
             <v:imagedata r:id="rId19" o:title=""/>
           </v:shape>
-          <o:OLEObject Type="Embed" ProgID="Equation.DSMT4" ShapeID="_x0000_i1028" DrawAspect="Content" ObjectID="_1457764949" r:id="rId20"/>
+          <o:OLEObject Type="Embed" ProgID="Equation.DSMT4" ShapeID="_x0000_i1028" DrawAspect="Content" ObjectID="_1460031179" r:id="rId20"/>
         </w:object>
       </w:r>
     </w:p>
@@ -3592,11 +4091,11 @@
       <w:pPr>
         <w:pStyle w:val="Heading2"/>
       </w:pPr>
-      <w:bookmarkStart w:id="4" w:name="_Toc382993196"/>
+      <w:bookmarkStart w:id="5" w:name="_Toc386288688"/>
       <w:r>
         <w:t>Methods of Interest Calculation</w:t>
       </w:r>
-      <w:bookmarkEnd w:id="4"/>
+      <w:bookmarkEnd w:id="5"/>
     </w:p>
     <w:p>
       <w:pPr>
@@ -3665,13 +4164,13 @@
       <w:pPr>
         <w:pStyle w:val="Heading3"/>
       </w:pPr>
-      <w:bookmarkStart w:id="5" w:name="_Lump_Sum"/>
-      <w:bookmarkStart w:id="6" w:name="_Toc382993197"/>
-      <w:bookmarkEnd w:id="5"/>
+      <w:bookmarkStart w:id="6" w:name="_Lump_Sum"/>
+      <w:bookmarkStart w:id="7" w:name="_Toc386288689"/>
+      <w:bookmarkEnd w:id="6"/>
       <w:r>
         <w:t>Lump Sum</w:t>
       </w:r>
-      <w:bookmarkEnd w:id="6"/>
+      <w:bookmarkEnd w:id="7"/>
     </w:p>
     <w:p>
       <w:pPr>
@@ -3702,7 +4201,7 @@
           <v:shape id="_x0000_i1029" type="#_x0000_t75" style="width:32.75pt;height:13.8pt" o:ole="">
             <v:imagedata r:id="rId21" o:title=""/>
           </v:shape>
-          <o:OLEObject Type="Embed" ProgID="Equation.DSMT4" ShapeID="_x0000_i1029" DrawAspect="Content" ObjectID="_1457764950" r:id="rId22"/>
+          <o:OLEObject Type="Embed" ProgID="Equation.DSMT4" ShapeID="_x0000_i1029" DrawAspect="Content" ObjectID="_1460031180" r:id="rId22"/>
         </w:object>
       </w:r>
     </w:p>
@@ -3718,7 +4217,7 @@
           <v:shape id="_x0000_i1030" type="#_x0000_t75" style="width:61.1pt;height:19.65pt" o:ole="">
             <v:imagedata r:id="rId23" o:title=""/>
           </v:shape>
-          <o:OLEObject Type="Embed" ProgID="Equation.DSMT4" ShapeID="_x0000_i1030" DrawAspect="Content" ObjectID="_1457764951" r:id="rId24"/>
+          <o:OLEObject Type="Embed" ProgID="Equation.DSMT4" ShapeID="_x0000_i1030" DrawAspect="Content" ObjectID="_1460031181" r:id="rId24"/>
         </w:object>
       </w:r>
     </w:p>
@@ -3726,13 +4225,13 @@
       <w:pPr>
         <w:pStyle w:val="Heading3"/>
       </w:pPr>
-      <w:bookmarkStart w:id="7" w:name="_Simple_Interest"/>
-      <w:bookmarkStart w:id="8" w:name="_Toc382993198"/>
-      <w:bookmarkEnd w:id="7"/>
+      <w:bookmarkStart w:id="8" w:name="_Simple_Interest"/>
+      <w:bookmarkStart w:id="9" w:name="_Toc386288690"/>
+      <w:bookmarkEnd w:id="8"/>
       <w:r>
         <w:t>Simple Interest</w:t>
       </w:r>
-      <w:bookmarkEnd w:id="8"/>
+      <w:bookmarkEnd w:id="9"/>
     </w:p>
     <w:p>
       <w:pPr>
@@ -3760,7 +4259,7 @@
           <v:shape id="_x0000_i1031" type="#_x0000_t75" style="width:112pt;height:19.65pt" o:ole="">
             <v:imagedata r:id="rId25" o:title=""/>
           </v:shape>
-          <o:OLEObject Type="Embed" ProgID="Equation.DSMT4" ShapeID="_x0000_i1031" DrawAspect="Content" ObjectID="_1457764952" r:id="rId26"/>
+          <o:OLEObject Type="Embed" ProgID="Equation.DSMT4" ShapeID="_x0000_i1031" DrawAspect="Content" ObjectID="_1460031182" r:id="rId26"/>
         </w:object>
       </w:r>
     </w:p>
@@ -3768,13 +4267,13 @@
       <w:pPr>
         <w:pStyle w:val="Heading3"/>
       </w:pPr>
-      <w:bookmarkStart w:id="9" w:name="_Compound_Interest"/>
-      <w:bookmarkStart w:id="10" w:name="_Toc382993199"/>
-      <w:bookmarkEnd w:id="9"/>
+      <w:bookmarkStart w:id="10" w:name="_Compound_Interest"/>
+      <w:bookmarkStart w:id="11" w:name="_Toc386288691"/>
+      <w:bookmarkEnd w:id="10"/>
       <w:r>
         <w:t>Compound Interest</w:t>
       </w:r>
-      <w:bookmarkEnd w:id="10"/>
+      <w:bookmarkEnd w:id="11"/>
     </w:p>
     <w:p>
       <w:pPr>
@@ -3808,7 +4307,7 @@
           <v:shape id="_x0000_i1032" type="#_x0000_t75" style="width:84pt;height:82.2pt" o:ole="">
             <v:imagedata r:id="rId27" o:title=""/>
           </v:shape>
-          <o:OLEObject Type="Embed" ProgID="Equation.DSMT4" ShapeID="_x0000_i1032" DrawAspect="Content" ObjectID="_1457764953" r:id="rId28"/>
+          <o:OLEObject Type="Embed" ProgID="Equation.DSMT4" ShapeID="_x0000_i1032" DrawAspect="Content" ObjectID="_1460031183" r:id="rId28"/>
         </w:object>
       </w:r>
     </w:p>
@@ -3927,11 +4426,11 @@
       <w:pPr>
         <w:pStyle w:val="Heading3"/>
       </w:pPr>
-      <w:bookmarkStart w:id="11" w:name="_Toc382993200"/>
+      <w:bookmarkStart w:id="12" w:name="_Toc386288692"/>
       <w:r>
         <w:t>Continuous Compound</w:t>
       </w:r>
-      <w:bookmarkEnd w:id="11"/>
+      <w:bookmarkEnd w:id="12"/>
     </w:p>
     <w:p>
       <w:pPr>
@@ -3945,7 +4444,7 @@
           <v:shape id="_x0000_i1033" type="#_x0000_t75" style="width:93.1pt;height:49.45pt" o:ole="">
             <v:imagedata r:id="rId30" o:title=""/>
           </v:shape>
-          <o:OLEObject Type="Embed" ProgID="Equation.DSMT4" ShapeID="_x0000_i1033" DrawAspect="Content" ObjectID="_1457764954" r:id="rId31"/>
+          <o:OLEObject Type="Embed" ProgID="Equation.DSMT4" ShapeID="_x0000_i1033" DrawAspect="Content" ObjectID="_1460031184" r:id="rId31"/>
         </w:object>
       </w:r>
     </w:p>
@@ -3956,11 +4455,11 @@
           <w:b w:val="0"/>
         </w:rPr>
       </w:pPr>
-      <w:bookmarkStart w:id="12" w:name="_Toc382993201"/>
+      <w:bookmarkStart w:id="13" w:name="_Toc386288693"/>
       <w:r>
         <w:t>Cash Flow Diagrams</w:t>
       </w:r>
-      <w:bookmarkEnd w:id="12"/>
+      <w:bookmarkEnd w:id="13"/>
     </w:p>
     <w:p>
       <w:pPr>
@@ -4151,7 +4650,7 @@
           <v:shape id="_x0000_i1034" type="#_x0000_t75" style="width:131.25pt;height:38.2pt" o:ole="">
             <v:imagedata r:id="rId34" o:title=""/>
           </v:shape>
-          <o:OLEObject Type="Embed" ProgID="Equation.DSMT4" ShapeID="_x0000_i1034" DrawAspect="Content" ObjectID="_1457764955" r:id="rId35"/>
+          <o:OLEObject Type="Embed" ProgID="Equation.DSMT4" ShapeID="_x0000_i1034" DrawAspect="Content" ObjectID="_1460031185" r:id="rId35"/>
         </w:object>
       </w:r>
       <w:r>
@@ -4263,7 +4762,7 @@
           <v:shape id="_x0000_i1035" type="#_x0000_t75" style="width:131.25pt;height:38.2pt" o:ole="">
             <v:imagedata r:id="rId36" o:title=""/>
           </v:shape>
-          <o:OLEObject Type="Embed" ProgID="Equation.DSMT4" ShapeID="_x0000_i1035" DrawAspect="Content" ObjectID="_1457764956" r:id="rId37"/>
+          <o:OLEObject Type="Embed" ProgID="Equation.DSMT4" ShapeID="_x0000_i1035" DrawAspect="Content" ObjectID="_1460031186" r:id="rId37"/>
         </w:object>
       </w:r>
     </w:p>
@@ -4276,24 +4775,24 @@
       <w:pPr>
         <w:pStyle w:val="Heading1"/>
       </w:pPr>
-      <w:bookmarkStart w:id="13" w:name="_Toc382993202"/>
+      <w:bookmarkStart w:id="14" w:name="_Toc386288694"/>
       <w:r>
         <w:t>Week</w:t>
       </w:r>
       <w:r>
         <w:t xml:space="preserve"> 3</w:t>
       </w:r>
-      <w:bookmarkEnd w:id="13"/>
+      <w:bookmarkEnd w:id="14"/>
     </w:p>
     <w:p>
       <w:pPr>
         <w:pStyle w:val="Heading2"/>
       </w:pPr>
-      <w:bookmarkStart w:id="14" w:name="_Toc382993203"/>
+      <w:bookmarkStart w:id="15" w:name="_Toc386288695"/>
       <w:r>
         <w:t>Equivalence</w:t>
       </w:r>
-      <w:bookmarkEnd w:id="14"/>
+      <w:bookmarkEnd w:id="15"/>
     </w:p>
     <w:p>
       <w:pPr>
@@ -4421,11 +4920,11 @@
       <w:pPr>
         <w:pStyle w:val="Heading2"/>
       </w:pPr>
-      <w:bookmarkStart w:id="15" w:name="_Toc382993204"/>
+      <w:bookmarkStart w:id="16" w:name="_Toc386288696"/>
       <w:r>
         <w:t>Compound Interest Factors</w:t>
       </w:r>
-      <w:bookmarkEnd w:id="15"/>
+      <w:bookmarkEnd w:id="16"/>
     </w:p>
     <w:p>
       <w:pPr>
@@ -4481,11 +4980,11 @@
       <w:pPr>
         <w:pStyle w:val="Heading3"/>
       </w:pPr>
-      <w:bookmarkStart w:id="16" w:name="_Toc382993205"/>
+      <w:bookmarkStart w:id="17" w:name="_Toc386288697"/>
       <w:r>
         <w:t>Compound Amount Factor</w:t>
       </w:r>
-      <w:bookmarkEnd w:id="16"/>
+      <w:bookmarkEnd w:id="17"/>
     </w:p>
     <w:p>
       <w:pPr>
@@ -4499,7 +4998,7 @@
           <v:shape id="_x0000_i1036" type="#_x0000_t75" style="width:110.2pt;height:26.9pt" o:ole="">
             <v:imagedata r:id="rId38" o:title=""/>
           </v:shape>
-          <o:OLEObject Type="Embed" ProgID="Equation.DSMT4" ShapeID="_x0000_i1036" DrawAspect="Content" ObjectID="_1457764957" r:id="rId39"/>
+          <o:OLEObject Type="Embed" ProgID="Equation.DSMT4" ShapeID="_x0000_i1036" DrawAspect="Content" ObjectID="_1460031187" r:id="rId39"/>
         </w:object>
       </w:r>
     </w:p>
@@ -4515,7 +5014,7 @@
           <v:shape id="_x0000_i1037" type="#_x0000_t75" style="width:170.9pt;height:22.2pt" o:ole="">
             <v:imagedata r:id="rId40" o:title=""/>
           </v:shape>
-          <o:OLEObject Type="Embed" ProgID="Equation.DSMT4" ShapeID="_x0000_i1037" DrawAspect="Content" ObjectID="_1457764958" r:id="rId41"/>
+          <o:OLEObject Type="Embed" ProgID="Equation.DSMT4" ShapeID="_x0000_i1037" DrawAspect="Content" ObjectID="_1460031188" r:id="rId41"/>
         </w:object>
       </w:r>
     </w:p>
@@ -4523,11 +5022,11 @@
       <w:pPr>
         <w:pStyle w:val="Heading3"/>
       </w:pPr>
-      <w:bookmarkStart w:id="17" w:name="_Toc382993206"/>
+      <w:bookmarkStart w:id="18" w:name="_Toc386288698"/>
       <w:r>
         <w:t>Present Worth Factor</w:t>
       </w:r>
-      <w:bookmarkEnd w:id="17"/>
+      <w:bookmarkEnd w:id="18"/>
     </w:p>
     <w:p>
       <w:pPr>
@@ -4541,7 +5040,7 @@
           <v:shape id="_x0000_i1038" type="#_x0000_t75" style="width:181.1pt;height:42.2pt" o:ole="">
             <v:imagedata r:id="rId42" o:title=""/>
           </v:shape>
-          <o:OLEObject Type="Embed" ProgID="Equation.DSMT4" ShapeID="_x0000_i1038" DrawAspect="Content" ObjectID="_1457764959" r:id="rId43"/>
+          <o:OLEObject Type="Embed" ProgID="Equation.DSMT4" ShapeID="_x0000_i1038" DrawAspect="Content" ObjectID="_1460031189" r:id="rId43"/>
         </w:object>
       </w:r>
     </w:p>
@@ -4554,11 +5053,11 @@
       <w:pPr>
         <w:pStyle w:val="Heading3"/>
       </w:pPr>
-      <w:bookmarkStart w:id="18" w:name="_Toc382993207"/>
+      <w:bookmarkStart w:id="19" w:name="_Toc386288699"/>
       <w:r>
         <w:t>Sinking Fund Factor</w:t>
       </w:r>
-      <w:bookmarkEnd w:id="18"/>
+      <w:bookmarkEnd w:id="19"/>
     </w:p>
     <w:p>
       <w:pPr>
@@ -4572,7 +5071,7 @@
           <v:shape id="_x0000_i1039" type="#_x0000_t75" style="width:126.2pt;height:42.55pt" o:ole="">
             <v:imagedata r:id="rId44" o:title=""/>
           </v:shape>
-          <o:OLEObject Type="Embed" ProgID="Equation.DSMT4" ShapeID="_x0000_i1039" DrawAspect="Content" ObjectID="_1457764960" r:id="rId45"/>
+          <o:OLEObject Type="Embed" ProgID="Equation.DSMT4" ShapeID="_x0000_i1039" DrawAspect="Content" ObjectID="_1460031190" r:id="rId45"/>
         </w:object>
       </w:r>
     </w:p>
@@ -4585,11 +5084,11 @@
       <w:pPr>
         <w:pStyle w:val="Heading3"/>
       </w:pPr>
-      <w:bookmarkStart w:id="19" w:name="_Toc382993208"/>
+      <w:bookmarkStart w:id="20" w:name="_Toc386288700"/>
       <w:r>
         <w:t>Uniform Series Factor</w:t>
       </w:r>
-      <w:bookmarkEnd w:id="19"/>
+      <w:bookmarkEnd w:id="20"/>
     </w:p>
     <w:p>
       <w:pPr>
@@ -4603,7 +5102,7 @@
           <v:shape id="_x0000_i1040" type="#_x0000_t75" style="width:126.2pt;height:41.8pt" o:ole="">
             <v:imagedata r:id="rId46" o:title=""/>
           </v:shape>
-          <o:OLEObject Type="Embed" ProgID="Equation.DSMT4" ShapeID="_x0000_i1040" DrawAspect="Content" ObjectID="_1457764961" r:id="rId47"/>
+          <o:OLEObject Type="Embed" ProgID="Equation.DSMT4" ShapeID="_x0000_i1040" DrawAspect="Content" ObjectID="_1460031191" r:id="rId47"/>
         </w:object>
       </w:r>
     </w:p>
@@ -4616,11 +5115,11 @@
       <w:pPr>
         <w:pStyle w:val="Heading3"/>
       </w:pPr>
-      <w:bookmarkStart w:id="20" w:name="_Toc382993209"/>
+      <w:bookmarkStart w:id="21" w:name="_Toc386288701"/>
       <w:r>
         <w:t>Capital Recovery Factor</w:t>
       </w:r>
-      <w:bookmarkEnd w:id="20"/>
+      <w:bookmarkEnd w:id="21"/>
     </w:p>
     <w:p>
       <w:pPr>
@@ -4631,10 +5130,10 @@
           <w:position w:val="-40"/>
         </w:rPr>
         <w:object w:dxaOrig="7339" w:dyaOrig="920">
-          <v:shape id="_x0000_i1041" type="#_x0000_t75" style="width:367.65pt;height:46.9pt" o:ole="">
+          <v:shape id="_x0000_i1041" type="#_x0000_t75" style="width:367.65pt;height:47.25pt" o:ole="">
             <v:imagedata r:id="rId48" o:title=""/>
           </v:shape>
-          <o:OLEObject Type="Embed" ProgID="Equation.DSMT4" ShapeID="_x0000_i1041" DrawAspect="Content" ObjectID="_1457764962" r:id="rId49"/>
+          <o:OLEObject Type="Embed" ProgID="Equation.DSMT4" ShapeID="_x0000_i1041" DrawAspect="Content" ObjectID="_1460031192" r:id="rId49"/>
         </w:object>
       </w:r>
     </w:p>
@@ -4650,7 +5149,7 @@
           <v:shape id="_x0000_i1042" type="#_x0000_t75" style="width:116.35pt;height:20pt" o:ole="">
             <v:imagedata r:id="rId50" o:title=""/>
           </v:shape>
-          <o:OLEObject Type="Embed" ProgID="Equation.DSMT4" ShapeID="_x0000_i1042" DrawAspect="Content" ObjectID="_1457764963" r:id="rId51"/>
+          <o:OLEObject Type="Embed" ProgID="Equation.DSMT4" ShapeID="_x0000_i1042" DrawAspect="Content" ObjectID="_1460031193" r:id="rId51"/>
         </w:object>
       </w:r>
     </w:p>
@@ -4695,11 +5194,11 @@
       <w:pPr>
         <w:pStyle w:val="Heading3"/>
       </w:pPr>
-      <w:bookmarkStart w:id="21" w:name="_Toc382993210"/>
+      <w:bookmarkStart w:id="22" w:name="_Toc386288702"/>
       <w:r>
         <w:t>Series Present Worth Factor</w:t>
       </w:r>
-      <w:bookmarkEnd w:id="21"/>
+      <w:bookmarkEnd w:id="22"/>
     </w:p>
     <w:p>
       <w:pPr>
@@ -4710,10 +5209,10 @@
           <w:position w:val="-40"/>
         </w:rPr>
         <w:object w:dxaOrig="3860" w:dyaOrig="920">
-          <v:shape id="_x0000_i1043" type="#_x0000_t75" style="width:193.45pt;height:46.9pt" o:ole="">
+          <v:shape id="_x0000_i1043" type="#_x0000_t75" style="width:193.45pt;height:47.25pt" o:ole="">
             <v:imagedata r:id="rId52" o:title=""/>
           </v:shape>
-          <o:OLEObject Type="Embed" ProgID="Equation.DSMT4" ShapeID="_x0000_i1043" DrawAspect="Content" ObjectID="_1457764964" r:id="rId53"/>
+          <o:OLEObject Type="Embed" ProgID="Equation.DSMT4" ShapeID="_x0000_i1043" DrawAspect="Content" ObjectID="_1460031194" r:id="rId53"/>
         </w:object>
       </w:r>
     </w:p>
@@ -4721,34 +5220,34 @@
       <w:pPr>
         <w:pStyle w:val="Heading1"/>
       </w:pPr>
-      <w:bookmarkStart w:id="22" w:name="_Toc382993211"/>
+      <w:bookmarkStart w:id="23" w:name="_Toc386288703"/>
       <w:r>
         <w:t>Week</w:t>
       </w:r>
       <w:r>
         <w:t xml:space="preserve"> 4</w:t>
       </w:r>
-      <w:bookmarkEnd w:id="22"/>
+      <w:bookmarkEnd w:id="23"/>
     </w:p>
     <w:p>
       <w:pPr>
         <w:pStyle w:val="Heading2"/>
       </w:pPr>
-      <w:bookmarkStart w:id="23" w:name="_Toc382993212"/>
+      <w:bookmarkStart w:id="24" w:name="_Toc386288704"/>
       <w:r>
         <w:t>Growth-Adjusted Interest Factors</w:t>
       </w:r>
-      <w:bookmarkEnd w:id="23"/>
+      <w:bookmarkEnd w:id="24"/>
     </w:p>
     <w:p>
       <w:pPr>
         <w:pStyle w:val="Heading3"/>
       </w:pPr>
-      <w:bookmarkStart w:id="24" w:name="_Toc382993213"/>
+      <w:bookmarkStart w:id="25" w:name="_Toc386288705"/>
       <w:r>
         <w:t>Arithmetic Gradient Series Factor</w:t>
       </w:r>
-      <w:bookmarkEnd w:id="24"/>
+      <w:bookmarkEnd w:id="25"/>
     </w:p>
     <w:p>
       <w:pPr>
@@ -4824,7 +5323,7 @@
           <v:shape id="_x0000_i1044" type="#_x0000_t75" style="width:59.25pt;height:20pt" o:ole="">
             <v:imagedata r:id="rId54" o:title=""/>
           </v:shape>
-          <o:OLEObject Type="Embed" ProgID="Equation.DSMT4" ShapeID="_x0000_i1044" DrawAspect="Content" ObjectID="_1457764965" r:id="rId55"/>
+          <o:OLEObject Type="Embed" ProgID="Equation.DSMT4" ShapeID="_x0000_i1044" DrawAspect="Content" ObjectID="_1460031195" r:id="rId55"/>
         </w:object>
       </w:r>
     </w:p>
@@ -4854,7 +5353,7 @@
           <v:shape id="_x0000_i1045" type="#_x0000_t75" style="width:122.9pt;height:20pt" o:ole="">
             <v:imagedata r:id="rId56" o:title=""/>
           </v:shape>
-          <o:OLEObject Type="Embed" ProgID="Equation.DSMT4" ShapeID="_x0000_i1045" DrawAspect="Content" ObjectID="_1457764966" r:id="rId57"/>
+          <o:OLEObject Type="Embed" ProgID="Equation.DSMT4" ShapeID="_x0000_i1045" DrawAspect="Content" ObjectID="_1460031196" r:id="rId57"/>
         </w:object>
       </w:r>
     </w:p>
@@ -4870,7 +5369,7 @@
           <v:shape id="_x0000_i1046" type="#_x0000_t75" style="width:106.9pt;height:36pt" o:ole="">
             <v:imagedata r:id="rId58" o:title=""/>
           </v:shape>
-          <o:OLEObject Type="Embed" ProgID="Equation.DSMT4" ShapeID="_x0000_i1046" DrawAspect="Content" ObjectID="_1457764967" r:id="rId59"/>
+          <o:OLEObject Type="Embed" ProgID="Equation.DSMT4" ShapeID="_x0000_i1046" DrawAspect="Content" ObjectID="_1460031197" r:id="rId59"/>
         </w:object>
       </w:r>
     </w:p>
@@ -5064,11 +5563,11 @@
       <w:pPr>
         <w:pStyle w:val="Heading2"/>
       </w:pPr>
-      <w:bookmarkStart w:id="25" w:name="_Toc382993214"/>
+      <w:bookmarkStart w:id="26" w:name="_Toc386288706"/>
       <w:r>
         <w:t>Arithmetic Gradient Series Factor</w:t>
       </w:r>
-      <w:bookmarkEnd w:id="25"/>
+      <w:bookmarkEnd w:id="26"/>
     </w:p>
     <w:p>
       <w:pPr>
@@ -5133,7 +5632,7 @@
           <v:shape id="_x0000_i1047" type="#_x0000_t75" style="width:61.8pt;height:32.75pt" o:ole="">
             <v:imagedata r:id="rId60" o:title=""/>
           </v:shape>
-          <o:OLEObject Type="Embed" ProgID="Equation.DSMT4" ShapeID="_x0000_i1047" DrawAspect="Content" ObjectID="_1457764968" r:id="rId61"/>
+          <o:OLEObject Type="Embed" ProgID="Equation.DSMT4" ShapeID="_x0000_i1047" DrawAspect="Content" ObjectID="_1460031198" r:id="rId61"/>
         </w:object>
       </w:r>
     </w:p>
@@ -5149,7 +5648,7 @@
           <v:shape id="_x0000_i1048" type="#_x0000_t75" style="width:112pt;height:34.55pt" o:ole="">
             <v:imagedata r:id="rId62" o:title=""/>
           </v:shape>
-          <o:OLEObject Type="Embed" ProgID="Equation.DSMT4" ShapeID="_x0000_i1048" DrawAspect="Content" ObjectID="_1457764969" r:id="rId63"/>
+          <o:OLEObject Type="Embed" ProgID="Equation.DSMT4" ShapeID="_x0000_i1048" DrawAspect="Content" ObjectID="_1460031199" r:id="rId63"/>
         </w:object>
       </w:r>
     </w:p>
@@ -5162,10 +5661,10 @@
           <w:position w:val="-36"/>
         </w:rPr>
         <w:object w:dxaOrig="4959" w:dyaOrig="840">
-          <v:shape id="_x0000_i1049" type="#_x0000_t75" style="width:248pt;height:42.2pt" o:ole="">
+          <v:shape id="_x0000_i1049" type="#_x0000_t75" style="width:248.35pt;height:42.2pt" o:ole="">
             <v:imagedata r:id="rId64" o:title=""/>
           </v:shape>
-          <o:OLEObject Type="Embed" ProgID="Equation.DSMT4" ShapeID="_x0000_i1049" DrawAspect="Content" ObjectID="_1457764970" r:id="rId65"/>
+          <o:OLEObject Type="Embed" ProgID="Equation.DSMT4" ShapeID="_x0000_i1049" DrawAspect="Content" ObjectID="_1460031200" r:id="rId65"/>
         </w:object>
       </w:r>
     </w:p>
@@ -5557,7 +6056,7 @@
                 <v:shape id="_x0000_i1050" type="#_x0000_t75" style="width:69.8pt;height:36pt" o:ole="">
                   <v:imagedata r:id="rId66" o:title=""/>
                 </v:shape>
-                <o:OLEObject Type="Embed" ProgID="Equation.DSMT4" ShapeID="_x0000_i1050" DrawAspect="Content" ObjectID="_1457764971" r:id="rId67"/>
+                <o:OLEObject Type="Embed" ProgID="Equation.DSMT4" ShapeID="_x0000_i1050" DrawAspect="Content" ObjectID="_1460031201" r:id="rId67"/>
               </w:object>
             </w:r>
           </w:p>
@@ -5702,7 +6201,7 @@
           <v:shape id="_x0000_i1051" type="#_x0000_t75" style="width:33.8pt;height:31.25pt" o:ole="">
             <v:imagedata r:id="rId68" o:title=""/>
           </v:shape>
-          <o:OLEObject Type="Embed" ProgID="Equation.DSMT4" ShapeID="_x0000_i1051" DrawAspect="Content" ObjectID="_1457764972" r:id="rId69"/>
+          <o:OLEObject Type="Embed" ProgID="Equation.DSMT4" ShapeID="_x0000_i1051" DrawAspect="Content" ObjectID="_1460031202" r:id="rId69"/>
         </w:object>
       </w:r>
     </w:p>
@@ -5781,7 +6280,7 @@
           <v:shape id="_x0000_i1052" type="#_x0000_t75" style="width:75.65pt;height:20pt" o:ole="">
             <v:imagedata r:id="rId70" o:title=""/>
           </v:shape>
-          <o:OLEObject Type="Embed" ProgID="Equation.DSMT4" ShapeID="_x0000_i1052" DrawAspect="Content" ObjectID="_1457764973" r:id="rId71"/>
+          <o:OLEObject Type="Embed" ProgID="Equation.DSMT4" ShapeID="_x0000_i1052" DrawAspect="Content" ObjectID="_1460031203" r:id="rId71"/>
         </w:object>
       </w:r>
     </w:p>
@@ -5839,24 +6338,24 @@
       <w:pPr>
         <w:pStyle w:val="Heading1"/>
       </w:pPr>
-      <w:bookmarkStart w:id="26" w:name="_Toc382993215"/>
+      <w:bookmarkStart w:id="27" w:name="_Toc386288707"/>
       <w:r>
         <w:t>Week</w:t>
       </w:r>
       <w:r>
         <w:t xml:space="preserve"> 5</w:t>
       </w:r>
-      <w:bookmarkEnd w:id="26"/>
+      <w:bookmarkEnd w:id="27"/>
     </w:p>
     <w:p>
       <w:pPr>
         <w:pStyle w:val="Heading2"/>
       </w:pPr>
-      <w:bookmarkStart w:id="27" w:name="_Toc382993216"/>
+      <w:bookmarkStart w:id="28" w:name="_Toc386288708"/>
       <w:r>
         <w:t>Bond</w:t>
       </w:r>
-      <w:bookmarkEnd w:id="27"/>
+      <w:bookmarkEnd w:id="28"/>
     </w:p>
     <w:p>
       <w:pPr>
@@ -6098,11 +6597,11 @@
       <w:pPr>
         <w:pStyle w:val="Heading2"/>
       </w:pPr>
-      <w:bookmarkStart w:id="28" w:name="_Toc382993217"/>
+      <w:bookmarkStart w:id="29" w:name="_Toc386288709"/>
       <w:r>
         <w:t>Comparison Methods</w:t>
       </w:r>
-      <w:bookmarkEnd w:id="28"/>
+      <w:bookmarkEnd w:id="29"/>
     </w:p>
     <w:p>
       <w:pPr>
@@ -6169,7 +6668,7 @@
           <v:shape id="_x0000_i1053" type="#_x0000_t75" style="width:78.2pt;height:31.25pt" o:ole="">
             <v:imagedata r:id="rId72" o:title=""/>
           </v:shape>
-          <o:OLEObject Type="Embed" ProgID="Equation.DSMT4" ShapeID="_x0000_i1053" DrawAspect="Content" ObjectID="_1457764974" r:id="rId73"/>
+          <o:OLEObject Type="Embed" ProgID="Equation.DSMT4" ShapeID="_x0000_i1053" DrawAspect="Content" ObjectID="_1460031204" r:id="rId73"/>
         </w:object>
       </w:r>
     </w:p>
@@ -6304,19 +6803,23 @@
       <w:pPr>
         <w:pStyle w:val="Heading2"/>
       </w:pPr>
+      <w:bookmarkStart w:id="30" w:name="_Toc386288710"/>
       <w:r>
         <w:t>Characteristics of Projects</w:t>
       </w:r>
+      <w:bookmarkEnd w:id="30"/>
     </w:p>
     <w:p>
       <w:pPr>
         <w:pStyle w:val="Heading3"/>
       </w:pPr>
-      <w:bookmarkStart w:id="29" w:name="_Independent"/>
-      <w:bookmarkEnd w:id="29"/>
+      <w:bookmarkStart w:id="31" w:name="_Independent"/>
+      <w:bookmarkStart w:id="32" w:name="_Toc386288711"/>
+      <w:bookmarkEnd w:id="31"/>
       <w:r>
         <w:t>Independent</w:t>
       </w:r>
+      <w:bookmarkEnd w:id="32"/>
     </w:p>
     <w:p>
       <w:pPr>
@@ -6344,11 +6847,13 @@
       <w:pPr>
         <w:pStyle w:val="Heading3"/>
       </w:pPr>
-      <w:bookmarkStart w:id="30" w:name="_Mutually_Exclusive"/>
-      <w:bookmarkEnd w:id="30"/>
+      <w:bookmarkStart w:id="33" w:name="_Mutually_Exclusive"/>
+      <w:bookmarkStart w:id="34" w:name="_Toc386288712"/>
+      <w:bookmarkEnd w:id="33"/>
       <w:r>
         <w:t>Mutually Exclusive</w:t>
       </w:r>
+      <w:bookmarkEnd w:id="34"/>
     </w:p>
     <w:p>
       <w:pPr>
@@ -6371,9 +6876,11 @@
       <w:pPr>
         <w:pStyle w:val="Heading3"/>
       </w:pPr>
+      <w:bookmarkStart w:id="35" w:name="_Toc386288713"/>
       <w:r>
         <w:t>Related but not mutually exclusive</w:t>
       </w:r>
+      <w:bookmarkEnd w:id="35"/>
     </w:p>
     <w:p>
       <w:pPr>
@@ -6421,9 +6928,11 @@
       <w:pPr>
         <w:pStyle w:val="Heading2"/>
       </w:pPr>
+      <w:bookmarkStart w:id="36" w:name="_Toc386288714"/>
       <w:r>
         <w:t>MARR</w:t>
       </w:r>
+      <w:bookmarkEnd w:id="36"/>
     </w:p>
     <w:p>
       <w:pPr>
@@ -6540,11 +7049,11 @@
       <w:pPr>
         <w:pStyle w:val="Heading3"/>
       </w:pPr>
-      <w:bookmarkStart w:id="31" w:name="_Toc382993218"/>
+      <w:bookmarkStart w:id="37" w:name="_Toc386288715"/>
       <w:r>
         <w:t>Unequal Lives</w:t>
       </w:r>
-      <w:bookmarkEnd w:id="31"/>
+      <w:bookmarkEnd w:id="37"/>
     </w:p>
     <w:p>
       <w:pPr>
@@ -6600,20 +7109,19 @@
       <w:pPr>
         <w:pStyle w:val="Heading1"/>
       </w:pPr>
-      <w:bookmarkStart w:id="32" w:name="_Toc382993219"/>
+      <w:bookmarkStart w:id="38" w:name="_Toc386288716"/>
       <w:r>
         <w:t>Week 8</w:t>
       </w:r>
-      <w:bookmarkEnd w:id="32"/>
       <w:r>
         <w:t xml:space="preserve"> − IRR</w:t>
       </w:r>
-    </w:p>
-    <w:p>
-      <w:pPr>
-        <w:pStyle w:val="NoSpacing"/>
-      </w:pPr>
-      <w:bookmarkStart w:id="33" w:name="_Toc382993220"/>
+      <w:bookmarkEnd w:id="38"/>
+    </w:p>
+    <w:p>
+      <w:pPr>
+        <w:pStyle w:val="NoSpacing"/>
+      </w:pPr>
       <w:r>
         <w:rPr>
           <w:b/>
@@ -6675,10 +7183,11 @@
       <w:pPr>
         <w:pStyle w:val="Heading2"/>
       </w:pPr>
+      <w:bookmarkStart w:id="39" w:name="_Toc386288717"/>
       <w:r>
         <w:t>NPV</w:t>
       </w:r>
-      <w:bookmarkEnd w:id="33"/>
+      <w:bookmarkEnd w:id="39"/>
     </w:p>
     <w:p>
       <w:pPr>
@@ -6759,7 +7268,7 @@
           <v:shape id="_x0000_i1054" type="#_x0000_t75" style="width:224.35pt;height:42.2pt" o:ole="">
             <v:imagedata r:id="rId74" o:title=""/>
           </v:shape>
-          <o:OLEObject Type="Embed" ProgID="Equation.DSMT4" ShapeID="_x0000_i1054" DrawAspect="Content" ObjectID="_1457764975" r:id="rId75"/>
+          <o:OLEObject Type="Embed" ProgID="Equation.DSMT4" ShapeID="_x0000_i1054" DrawAspect="Content" ObjectID="_1460031205" r:id="rId75"/>
         </w:object>
       </w:r>
     </w:p>
@@ -6795,9 +7304,11 @@
       <w:pPr>
         <w:pStyle w:val="Heading3"/>
       </w:pPr>
+      <w:bookmarkStart w:id="40" w:name="_Toc386288718"/>
       <w:r>
         <w:t>Steps</w:t>
       </w:r>
+      <w:bookmarkEnd w:id="40"/>
     </w:p>
     <w:p>
       <w:pPr>
@@ -6860,11 +7371,11 @@
       <w:pPr>
         <w:pStyle w:val="Heading2"/>
       </w:pPr>
-      <w:bookmarkStart w:id="34" w:name="_Toc382993221"/>
+      <w:bookmarkStart w:id="41" w:name="_Toc386288719"/>
       <w:r>
         <w:t>Incremental Analysis</w:t>
       </w:r>
-      <w:bookmarkEnd w:id="34"/>
+      <w:bookmarkEnd w:id="41"/>
     </w:p>
     <w:p>
       <w:pPr>
@@ -7042,7 +7553,7 @@
           <v:shape id="_x0000_i1055" type="#_x0000_t75" style="width:160pt;height:34.2pt" o:ole="">
             <v:imagedata r:id="rId76" o:title=""/>
           </v:shape>
-          <o:OLEObject Type="Embed" ProgID="Equation.DSMT4" ShapeID="_x0000_i1055" DrawAspect="Content" ObjectID="_1457764976" r:id="rId77"/>
+          <o:OLEObject Type="Embed" ProgID="Equation.DSMT4" ShapeID="_x0000_i1055" DrawAspect="Content" ObjectID="_1460031206" r:id="rId77"/>
         </w:object>
       </w:r>
     </w:p>
@@ -7125,11 +7636,11 @@
       <w:pPr>
         <w:pStyle w:val="Heading2"/>
       </w:pPr>
-      <w:bookmarkStart w:id="35" w:name="_Toc382993223"/>
+      <w:bookmarkStart w:id="42" w:name="_Toc386288720"/>
       <w:r>
         <w:t>ERR</w:t>
       </w:r>
-      <w:bookmarkEnd w:id="35"/>
+      <w:bookmarkEnd w:id="42"/>
     </w:p>
     <w:p>
       <w:pPr>
@@ -7207,29 +7718,39 @@
         <w:t>today</w:t>
       </w:r>
       <w:proofErr w:type="gramEnd"/>
+    </w:p>
+    <w:p>
+      <w:pPr>
+        <w:pStyle w:val="NoSpacing"/>
+      </w:pPr>
+      <w:r>
+        <w:t>(F/P,</w:t>
+      </w:r>
       <w:r>
         <w:t xml:space="preserve"> </w:t>
       </w:r>
       <w:r>
-        <w:t>(F/P,</w:t>
+        <w:t>MARR,</w:t>
       </w:r>
       <w:r>
         <w:t xml:space="preserve"> </w:t>
       </w:r>
       <w:r>
-        <w:t>MARR,</w:t>
+        <w:t xml:space="preserve">N) </w:t>
+      </w:r>
+      <w:r>
+        <w:t>−</w:t>
       </w:r>
       <w:r>
         <w:t xml:space="preserve"> </w:t>
       </w:r>
-      <w:r>
-        <w:t xml:space="preserve">N) </w:t>
-      </w:r>
-      <w:r>
-        <w:t>−</w:t>
-      </w:r>
-      <w:r>
-        <w:t xml:space="preserve"> annuity rate + later (P/F,</w:t>
+      <w:proofErr w:type="gramStart"/>
+      <w:r>
+        <w:t>annuity</w:t>
+      </w:r>
+      <w:proofErr w:type="gramEnd"/>
+      <w:r>
+        <w:t xml:space="preserve"> rate + later (P/F,</w:t>
       </w:r>
       <w:r>
         <w:t xml:space="preserve"> </w:t>
@@ -7419,34 +7940,45 @@
       <w:pPr>
         <w:pStyle w:val="Heading1"/>
       </w:pPr>
-      <w:bookmarkStart w:id="36" w:name="_Toc382993224"/>
+      <w:bookmarkStart w:id="43" w:name="_Toc386288721"/>
       <w:r>
         <w:t>Week 9</w:t>
       </w:r>
-      <w:bookmarkEnd w:id="36"/>
-    </w:p>
-    <w:p>
-      <w:pPr>
-        <w:pStyle w:val="NoSpacing"/>
-      </w:pPr>
-      <w:r>
-        <w:t>Ethics and stuff</w:t>
-      </w:r>
-    </w:p>
-    <w:p>
-      <w:pPr>
-        <w:pStyle w:val="NoSpacing"/>
-      </w:pPr>
+      <w:bookmarkEnd w:id="43"/>
+    </w:p>
+    <w:p>
+      <w:pPr>
+        <w:pStyle w:val="NoSpacing"/>
+      </w:pPr>
+      <w:r>
+        <w:t xml:space="preserve">If you see illegal activity, document and report to superiors. If it poses a serious threat and they don't do anything then it's your call if you </w:t>
+      </w:r>
+      <w:proofErr w:type="spellStart"/>
+      <w:r>
+        <w:t>whistleblow</w:t>
+      </w:r>
+      <w:proofErr w:type="spellEnd"/>
+      <w:r>
+        <w:t xml:space="preserve">. Either way </w:t>
+      </w:r>
+      <w:proofErr w:type="gramStart"/>
+      <w:r>
+        <w:t>document</w:t>
+      </w:r>
+      <w:proofErr w:type="gramEnd"/>
+      <w:r>
+        <w:t xml:space="preserve"> everything.</w:t>
+      </w:r>
     </w:p>
     <w:p>
       <w:pPr>
         <w:pStyle w:val="Heading1"/>
       </w:pPr>
-      <w:bookmarkStart w:id="37" w:name="_Toc382993225"/>
+      <w:bookmarkStart w:id="44" w:name="_Toc386288722"/>
       <w:r>
         <w:t>Week 10</w:t>
       </w:r>
-      <w:bookmarkEnd w:id="37"/>
+      <w:bookmarkEnd w:id="44"/>
     </w:p>
     <w:p>
       <w:pPr>
@@ -7525,19 +8057,354 @@
       <w:pPr>
         <w:pStyle w:val="Heading1"/>
       </w:pPr>
+      <w:bookmarkStart w:id="45" w:name="_Toc386288723"/>
       <w:r>
         <w:t>Week 11</w:t>
       </w:r>
-    </w:p>
-    <w:p>
-      <w:pPr>
-        <w:pStyle w:val="NoSpacing"/>
-      </w:pPr>
-      <w:r>
-        <w:t>blah</w:t>
-      </w:r>
-      <w:bookmarkStart w:id="38" w:name="_GoBack"/>
-      <w:bookmarkEnd w:id="38"/>
+      <w:bookmarkEnd w:id="45"/>
+    </w:p>
+    <w:p>
+      <w:pPr>
+        <w:pStyle w:val="NoSpacing"/>
+      </w:pPr>
+      <w:r>
+        <w:rPr>
+          <w:b/>
+        </w:rPr>
+        <w:t>Capital</w:t>
+      </w:r>
+      <w:r>
+        <w:t>: Revenue − Expenses</w:t>
+      </w:r>
+    </w:p>
+    <w:p>
+      <w:pPr>
+        <w:pStyle w:val="NoSpacing"/>
+        <w:rPr>
+          <w:b/>
+        </w:rPr>
+      </w:pPr>
+    </w:p>
+    <w:p>
+      <w:pPr>
+        <w:pStyle w:val="NoSpacing"/>
+      </w:pPr>
+      <w:r>
+        <w:rPr>
+          <w:b/>
+        </w:rPr>
+        <w:t>Undepreciated Capital Cost (UCC)</w:t>
+      </w:r>
+      <w:r>
+        <w:t>: remaining capital</w:t>
+      </w:r>
+      <w:r>
+        <w:t xml:space="preserve"> balance</w:t>
+      </w:r>
+    </w:p>
+    <w:p>
+      <w:pPr>
+        <w:pStyle w:val="NoSpacing"/>
+        <w:rPr>
+          <w:vertAlign w:val="subscript"/>
+        </w:rPr>
+      </w:pPr>
+      <w:r>
+        <w:t xml:space="preserve">UCC = Capital – </w:t>
+      </w:r>
+      <w:proofErr w:type="spellStart"/>
+      <w:r>
+        <w:t>CCA</w:t>
+      </w:r>
+      <w:r>
+        <w:rPr>
+          <w:vertAlign w:val="subscript"/>
+        </w:rPr>
+        <w:t>previous</w:t>
+      </w:r>
+      <w:proofErr w:type="spellEnd"/>
+    </w:p>
+    <w:p>
+      <w:pPr>
+        <w:pStyle w:val="NoSpacing"/>
+      </w:pPr>
+    </w:p>
+    <w:p>
+      <w:pPr>
+        <w:pStyle w:val="NoSpacing"/>
+      </w:pPr>
+      <w:r>
+        <w:rPr>
+          <w:b/>
+        </w:rPr>
+        <w:t>Capital Cost Allowance (CCA)</w:t>
+      </w:r>
+      <w:r>
+        <w:t xml:space="preserve">: </w:t>
+      </w:r>
+      <w:r>
+        <w:t>maximum level of capital cost expense (depreciation) which a company can claim each year</w:t>
+      </w:r>
+    </w:p>
+    <w:p>
+      <w:pPr>
+        <w:pStyle w:val="NoSpacing"/>
+      </w:pPr>
+      <w:r>
+        <w:t xml:space="preserve">CCA = </w:t>
+      </w:r>
+      <w:r>
+        <w:t>UCC × CCA Rate</w:t>
+      </w:r>
+    </w:p>
+    <w:p>
+      <w:pPr>
+        <w:pStyle w:val="NoSpacing"/>
+      </w:pPr>
+    </w:p>
+    <w:p>
+      <w:pPr>
+        <w:pStyle w:val="NoSpacing"/>
+      </w:pPr>
+      <w:r>
+        <w:rPr>
+          <w:b/>
+        </w:rPr>
+        <w:t>Half-year rule</w:t>
+      </w:r>
+      <w:r>
+        <w:t>: only one-half of the value of the depreciable asset bought in the current year can be used for current year CCA</w:t>
+      </w:r>
+    </w:p>
+    <w:p>
+      <w:pPr>
+        <w:pStyle w:val="NoSpacing"/>
+      </w:pPr>
+      <w:proofErr w:type="gramStart"/>
+      <w:r>
+        <w:t>i.e</w:t>
+      </w:r>
+      <w:proofErr w:type="gramEnd"/>
+      <w:r>
+        <w:t xml:space="preserve">. </w:t>
+      </w:r>
+      <w:proofErr w:type="spellStart"/>
+      <w:r>
+        <w:t>CCA</w:t>
+      </w:r>
+      <w:r>
+        <w:rPr>
+          <w:vertAlign w:val="subscript"/>
+        </w:rPr>
+        <w:t>base</w:t>
+      </w:r>
+      <w:proofErr w:type="spellEnd"/>
+      <w:r>
+        <w:t xml:space="preserve"> = </w:t>
+      </w:r>
+      <w:proofErr w:type="spellStart"/>
+      <w:r>
+        <w:t>UCC</w:t>
+      </w:r>
+      <w:r>
+        <w:rPr>
+          <w:vertAlign w:val="subscript"/>
+        </w:rPr>
+        <w:t>base</w:t>
+      </w:r>
+      <w:proofErr w:type="spellEnd"/>
+      <w:r>
+        <w:t>/2 × CCA Rate</w:t>
+      </w:r>
+    </w:p>
+    <w:p>
+      <w:pPr>
+        <w:pStyle w:val="NoSpacing"/>
+        <w:rPr>
+          <w:b/>
+        </w:rPr>
+      </w:pPr>
+    </w:p>
+    <w:p>
+      <w:pPr>
+        <w:pStyle w:val="NoSpacing"/>
+      </w:pPr>
+      <w:r>
+        <w:t>Tax Amount</w:t>
+      </w:r>
+      <w:r>
+        <w:tab/>
+        <w:t>= Tax Revenue – Tax Savings</w:t>
+      </w:r>
+    </w:p>
+    <w:p>
+      <w:pPr>
+        <w:pStyle w:val="NoSpacing"/>
+      </w:pPr>
+      <w:r>
+        <w:tab/>
+      </w:r>
+      <w:r>
+        <w:tab/>
+        <w:t>= ((Revenue – Operating Expense) × Tax Rate) – ((CCA) × Tax Rate)</w:t>
+      </w:r>
+    </w:p>
+    <w:p>
+      <w:pPr>
+        <w:pStyle w:val="NoSpacing"/>
+      </w:pPr>
+      <w:r>
+        <w:tab/>
+      </w:r>
+      <w:r>
+        <w:tab/>
+        <w:t>= (Revenue – Operating Expenses – CCA) × Tax Rate</w:t>
+      </w:r>
+    </w:p>
+    <w:p>
+      <w:pPr>
+        <w:pStyle w:val="Heading1"/>
+      </w:pPr>
+      <w:bookmarkStart w:id="46" w:name="_Toc386288724"/>
+      <w:r>
+        <w:t>Week 13</w:t>
+      </w:r>
+      <w:bookmarkEnd w:id="46"/>
+    </w:p>
+    <w:p>
+      <w:pPr>
+        <w:pStyle w:val="NoSpacing"/>
+      </w:pPr>
+      <w:r>
+        <w:rPr>
+          <w:b/>
+        </w:rPr>
+        <w:t>Consumer Price Index (CPI)</w:t>
+      </w:r>
+      <w:r>
+        <w:t>:</w:t>
+      </w:r>
+    </w:p>
+    <w:p>
+      <w:pPr>
+        <w:pStyle w:val="NoSpacing"/>
+      </w:pPr>
+    </w:p>
+    <w:p>
+      <w:pPr>
+        <w:pStyle w:val="NoSpacing"/>
+      </w:pPr>
+      <w:r>
+        <w:rPr>
+          <w:b/>
+        </w:rPr>
+        <w:t>Cost Year Prices (CYP)</w:t>
+      </w:r>
+      <w:r>
+        <w:t>:</w:t>
+      </w:r>
+    </w:p>
+    <w:p>
+      <w:pPr>
+        <w:pStyle w:val="NoSpacing"/>
+      </w:pPr>
+    </w:p>
+    <w:p>
+      <w:pPr>
+        <w:pStyle w:val="NoSpacing"/>
+      </w:pPr>
+      <w:r>
+        <w:rPr>
+          <w:b/>
+        </w:rPr>
+        <w:t>Base Year Prices (BYP)</w:t>
+      </w:r>
+      <w:r>
+        <w:t>:</w:t>
+      </w:r>
+    </w:p>
+    <w:p>
+      <w:pPr>
+        <w:pStyle w:val="NoSpacing"/>
+      </w:pPr>
+    </w:p>
+    <w:p>
+      <w:pPr>
+        <w:pStyle w:val="NoSpacing"/>
+      </w:pPr>
+      <w:r>
+        <w:t>CPI = CYP/BYP × 100</w:t>
+      </w:r>
+    </w:p>
+    <w:p>
+      <w:pPr>
+        <w:pStyle w:val="NoSpacing"/>
+      </w:pPr>
+    </w:p>
+    <w:p>
+      <w:pPr>
+        <w:pStyle w:val="NoSpacing"/>
+      </w:pPr>
+      <w:r>
+        <w:rPr>
+          <w:b/>
+        </w:rPr>
+        <w:t>Annual Rate of Inflation (ARI)</w:t>
+      </w:r>
+      <w:r>
+        <w:t>:</w:t>
+      </w:r>
+    </w:p>
+    <w:p>
+      <w:pPr>
+        <w:pStyle w:val="NoSpacing"/>
+      </w:pPr>
+    </w:p>
+    <w:p>
+      <w:pPr>
+        <w:pStyle w:val="NoSpacing"/>
+      </w:pPr>
+      <w:r>
+        <w:rPr>
+          <w:b/>
+        </w:rPr>
+        <w:t>Consumer Price Index in given Year (CPIY)</w:t>
+      </w:r>
+      <w:r>
+        <w:t>:</w:t>
+      </w:r>
+    </w:p>
+    <w:p>
+      <w:pPr>
+        <w:pStyle w:val="NoSpacing"/>
+      </w:pPr>
+    </w:p>
+    <w:p>
+      <w:pPr>
+        <w:pStyle w:val="NoSpacing"/>
+      </w:pPr>
+      <w:r>
+        <w:rPr>
+          <w:b/>
+        </w:rPr>
+        <w:t>Consumer Price Index in Previous Year (CPIPY)</w:t>
+      </w:r>
+      <w:r>
+        <w:t>:</w:t>
+      </w:r>
+    </w:p>
+    <w:p>
+      <w:pPr>
+        <w:pStyle w:val="NoSpacing"/>
+      </w:pPr>
+    </w:p>
+    <w:p>
+      <w:pPr>
+        <w:pStyle w:val="NoSpacing"/>
+      </w:pPr>
+      <w:r>
+        <w:t>ARI = (CPIY – CPIPY)/CPIPY × 100</w:t>
+      </w:r>
     </w:p>
     <w:sectPr>
       <w:footerReference w:type="default" r:id="rId79"/>
@@ -7585,6 +8452,7 @@
         <w:docPartUnique/>
       </w:docPartObj>
     </w:sdtPr>
+    <w:sdtEndPr/>
     <w:sdtContent>
       <w:sdt>
         <w:sdtPr>
@@ -7594,6 +8462,7 @@
             <w:docPartUnique/>
           </w:docPartObj>
         </w:sdtPr>
+        <w:sdtEndPr/>
         <w:sdtContent>
           <w:p>
             <w:pPr>
@@ -7632,7 +8501,7 @@
                 <w:bCs/>
                 <w:noProof/>
               </w:rPr>
-              <w:t>12</w:t>
+              <w:t>13</w:t>
             </w:r>
             <w:r>
               <w:rPr>
@@ -7674,7 +8543,7 @@
                 <w:bCs/>
                 <w:noProof/>
               </w:rPr>
-              <w:t>12</w:t>
+              <w:t>13</w:t>
             </w:r>
             <w:r>
               <w:rPr>
@@ -7745,7 +8614,7 @@
         <v:path o:extrusionok="f" gradientshapeok="t" o:connecttype="rect"/>
         <o:lock v:ext="edit" aspectratio="t"/>
       </v:shapetype>
-      <v:shape id="_x0000_i1029" type="#_x0000_t75" style="width:2.9pt;height:2.9pt;visibility:visible;mso-wrap-style:square" o:bullet="t">
+      <v:shape id="_x0000_i1057" type="#_x0000_t75" style="width:2.9pt;height:2.9pt;visibility:visible;mso-wrap-style:square" o:bullet="t">
         <v:imagedata r:id="rId1" o:title=""/>
       </v:shape>
     </w:pict>
@@ -11516,7 +12385,7 @@
 </file>
 
 <file path=customXml/itemProps1.xml><?xml version="1.0" encoding="utf-8"?>
-<ds:datastoreItem xmlns:ds="http://schemas.openxmlformats.org/officeDocument/2006/customXml" ds:itemID="{2388BAA9-5B33-4A0F-B13C-9BDC5B848EA5}">
+<ds:datastoreItem xmlns:ds="http://schemas.openxmlformats.org/officeDocument/2006/customXml" ds:itemID="{2168E396-1C5F-4DE2-8866-E0791E508B20}">
   <ds:schemaRefs>
     <ds:schemaRef ds:uri="http://schemas.openxmlformats.org/officeDocument/2006/bibliography"/>
   </ds:schemaRefs>

</xml_diff>